<commit_message>
Added "Phases" slide and minor fixes
</commit_message>
<xml_diff>
--- a/Documentation/Report.docx
+++ b/Documentation/Report.docx
@@ -78,15 +78,13 @@
           <w:rStyle w:val="Emphasis"/>
           <w:i w:val="0"/>
           <w:iCs w:val="0"/>
-          <w:lang w:val="it-IT"/>
-        </w:rPr>
-      </w:pPr>
-      <w:r>
-        <w:rPr>
-          <w:rStyle w:val="Emphasis"/>
-          <w:i w:val="0"/>
-          <w:iCs w:val="0"/>
-          <w:lang w:val="it-IT"/>
+        </w:rPr>
+      </w:pPr>
+      <w:r>
+        <w:rPr>
+          <w:rStyle w:val="Emphasis"/>
+          <w:i w:val="0"/>
+          <w:iCs w:val="0"/>
         </w:rPr>
         <w:t>Scenario</w:t>
       </w:r>
@@ -130,7 +128,25 @@
           <w:i w:val="0"/>
           <w:iCs w:val="0"/>
         </w:rPr>
-        <w:t xml:space="preserve">an Apple Watch, and as complementary second item a personalized wristband for the watch. We set up a Google Form in order to retrieve </w:t>
+        <w:t xml:space="preserve">an Apple Watch, and as complementary second item a personalized wristband for the watch. We set up a Google Form </w:t>
+      </w:r>
+      <w:proofErr w:type="gramStart"/>
+      <w:r>
+        <w:rPr>
+          <w:rStyle w:val="Emphasis"/>
+          <w:i w:val="0"/>
+          <w:iCs w:val="0"/>
+        </w:rPr>
+        <w:t>in order to</w:t>
+      </w:r>
+      <w:proofErr w:type="gramEnd"/>
+      <w:r>
+        <w:rPr>
+          <w:rStyle w:val="Emphasis"/>
+          <w:i w:val="0"/>
+          <w:iCs w:val="0"/>
+        </w:rPr>
+        <w:t xml:space="preserve"> retrieve </w:t>
       </w:r>
       <w:r>
         <w:rPr>
@@ -486,7 +502,23 @@
           <w:i w:val="0"/>
           <w:iCs w:val="0"/>
         </w:rPr>
-        <w:t>Promos are received by all the customers that purchase the first item; trivially, giving promo P0 means that that specific customer will not receive a discount.</w:t>
+        <w:t>Promos are received by all the customers that purchase the first item; trivially, giving promo P0 means that th</w:t>
+      </w:r>
+      <w:r>
+        <w:rPr>
+          <w:rStyle w:val="Emphasis"/>
+          <w:i w:val="0"/>
+          <w:iCs w:val="0"/>
+        </w:rPr>
+        <w:t>e</w:t>
+      </w:r>
+      <w:r>
+        <w:rPr>
+          <w:rStyle w:val="Emphasis"/>
+          <w:i w:val="0"/>
+          <w:iCs w:val="0"/>
+        </w:rPr>
+        <w:t xml:space="preserve"> specific customer will not receive a discount.</w:t>
       </w:r>
     </w:p>
     <w:p>
@@ -948,7 +980,23 @@
                               <w:t xml:space="preserve">revenue_item2, matching = </w:t>
                             </w:r>
                             <w:r>
-                              <w:t>LINEAR_PROGRAM(margin_item2[price_item2], discounts, conversion_rates_item2[price_item2], daily_promos, customers * conversion_rate_item1[price_item1]</w:t>
+                              <w:t>LINEAR_</w:t>
+                            </w:r>
+                            <w:proofErr w:type="gramStart"/>
+                            <w:r>
+                              <w:t>PROGRAM(</w:t>
+                            </w:r>
+                            <w:proofErr w:type="gramEnd"/>
+                            <w:r>
+                              <w:t xml:space="preserve">margin_item2[price_item2], discounts, conversion_rates_item2[price_item2], </w:t>
+                            </w:r>
+                            <w:proofErr w:type="spellStart"/>
+                            <w:r>
+                              <w:t>daily_promos</w:t>
+                            </w:r>
+                            <w:proofErr w:type="spellEnd"/>
+                            <w:r>
+                              <w:t>, customers * conversion_rate_item1[price_item1]</w:t>
                             </w:r>
                             <w:r>
                               <w:t>)</w:t>
@@ -958,13 +1006,34 @@
                             <w:pPr>
                               <w:ind w:left="720" w:firstLine="720"/>
                             </w:pPr>
+                            <w:proofErr w:type="spellStart"/>
                             <w:r>
-                              <w:t>total_revenue = revenue_item2 + revenue_item1</w:t>
+                              <w:t>total_revenue</w:t>
+                            </w:r>
+                            <w:proofErr w:type="spellEnd"/>
+                            <w:r>
+                              <w:t xml:space="preserve"> = revenue_item2 + revenue_item1</w:t>
                             </w:r>
                           </w:p>
                           <w:p>
                             <w:r>
-                              <w:t>RETURN max(total_revenue), (price_item1, price_item2, matching) related to max(total_revenue)</w:t>
+                              <w:t>RETURN max(</w:t>
+                            </w:r>
+                            <w:proofErr w:type="spellStart"/>
+                            <w:r>
+                              <w:t>total_revenue</w:t>
+                            </w:r>
+                            <w:proofErr w:type="spellEnd"/>
+                            <w:r>
+                              <w:t>), (price_item1, price_item2, matching) related to max(</w:t>
+                            </w:r>
+                            <w:proofErr w:type="spellStart"/>
+                            <w:r>
+                              <w:t>total_revenue</w:t>
+                            </w:r>
+                            <w:proofErr w:type="spellEnd"/>
+                            <w:r>
+                              <w:t>)</w:t>
                             </w:r>
                           </w:p>
                         </w:txbxContent>
@@ -1015,7 +1084,23 @@
                         <w:t xml:space="preserve">revenue_item2, matching = </w:t>
                       </w:r>
                       <w:r>
-                        <w:t>LINEAR_PROGRAM(margin_item2[price_item2], discounts, conversion_rates_item2[price_item2], daily_promos, customers * conversion_rate_item1[price_item1]</w:t>
+                        <w:t>LINEAR_</w:t>
+                      </w:r>
+                      <w:proofErr w:type="gramStart"/>
+                      <w:r>
+                        <w:t>PROGRAM(</w:t>
+                      </w:r>
+                      <w:proofErr w:type="gramEnd"/>
+                      <w:r>
+                        <w:t xml:space="preserve">margin_item2[price_item2], discounts, conversion_rates_item2[price_item2], </w:t>
+                      </w:r>
+                      <w:proofErr w:type="spellStart"/>
+                      <w:r>
+                        <w:t>daily_promos</w:t>
+                      </w:r>
+                      <w:proofErr w:type="spellEnd"/>
+                      <w:r>
+                        <w:t>, customers * conversion_rate_item1[price_item1]</w:t>
                       </w:r>
                       <w:r>
                         <w:t>)</w:t>
@@ -1025,13 +1110,34 @@
                       <w:pPr>
                         <w:ind w:left="720" w:firstLine="720"/>
                       </w:pPr>
+                      <w:proofErr w:type="spellStart"/>
                       <w:r>
-                        <w:t>total_revenue = revenue_item2 + revenue_item1</w:t>
+                        <w:t>total_revenue</w:t>
+                      </w:r>
+                      <w:proofErr w:type="spellEnd"/>
+                      <w:r>
+                        <w:t xml:space="preserve"> = revenue_item2 + revenue_item1</w:t>
                       </w:r>
                     </w:p>
                     <w:p>
                       <w:r>
-                        <w:t>RETURN max(total_revenue), (price_item1, price_item2, matching) related to max(total_revenue)</w:t>
+                        <w:t>RETURN max(</w:t>
+                      </w:r>
+                      <w:proofErr w:type="spellStart"/>
+                      <w:r>
+                        <w:t>total_revenue</w:t>
+                      </w:r>
+                      <w:proofErr w:type="spellEnd"/>
+                      <w:r>
+                        <w:t>), (price_item1, price_item2, matching) related to max(</w:t>
+                      </w:r>
+                      <w:proofErr w:type="spellStart"/>
+                      <w:r>
+                        <w:t>total_revenue</w:t>
+                      </w:r>
+                      <w:proofErr w:type="spellEnd"/>
+                      <w:r>
+                        <w:t>)</w:t>
                       </w:r>
                     </w:p>
                   </w:txbxContent>
@@ -1837,13 +1943,7 @@
         <w:t xml:space="preserve"> item</w:t>
       </w:r>
       <w:r>
-        <w:t xml:space="preserve"> to understand if the customer buys the </w:t>
-      </w:r>
-      <w:r>
-        <w:t>second</w:t>
-      </w:r>
-      <w:r>
-        <w:t xml:space="preserve"> item.</w:t>
+        <w:t xml:space="preserve"> to understand if the customer buys the second item.</w:t>
       </w:r>
     </w:p>
     <w:p>
@@ -1873,7 +1973,21 @@
         <w:rPr>
           <w:rStyle w:val="Emphasis"/>
         </w:rPr>
-        <w:t>Consider the case in which the assignment of promos is fixed and the price of the second item is fixed and the goal is to learn the optimal price of the first item. Assume that the number of users per class is known as well as the conversion rate associated with the second item. Also assume that the prices are the same for all the classes (assume the same in the following) and that the conversion rates do not change unless specified differently below. Adopt both an upper-confidence bound approach and a Thompson-sampling approach and compare their performance.</w:t>
+        <w:t xml:space="preserve">Consider the case in which the assignment of promos is </w:t>
+      </w:r>
+      <w:proofErr w:type="gramStart"/>
+      <w:r>
+        <w:rPr>
+          <w:rStyle w:val="Emphasis"/>
+        </w:rPr>
+        <w:t>fixed</w:t>
+      </w:r>
+      <w:proofErr w:type="gramEnd"/>
+      <w:r>
+        <w:rPr>
+          <w:rStyle w:val="Emphasis"/>
+        </w:rPr>
+        <w:t xml:space="preserve"> and the price of the second item is fixed and the goal is to learn the optimal price of the first item. Assume that the number of users per class is known as well as the conversion rate associated with the second item. Also assume that the prices are the same for all the classes (assume the same in the following) and that the conversion rates do not change unless specified differently below. Adopt both an upper-confidence bound approach and a Thompson-sampling approach and compare their performance.</w:t>
       </w:r>
     </w:p>
     <w:p>
@@ -2229,7 +2343,15 @@
         <w:jc w:val="both"/>
       </w:pPr>
       <w:r>
-        <w:t>Note that the variance of the regret is multiplied for a large constant in order to make it more visible.</w:t>
+        <w:t xml:space="preserve">Note that the variance of the regret is multiplied for a large constant </w:t>
+      </w:r>
+      <w:proofErr w:type="gramStart"/>
+      <w:r>
+        <w:t>in order to</w:t>
+      </w:r>
+      <w:proofErr w:type="gramEnd"/>
+      <w:r>
+        <w:t xml:space="preserve"> make it more visible.</w:t>
       </w:r>
     </w:p>
     <w:p>
@@ -3106,7 +3228,15 @@
         <w:jc w:val="both"/>
       </w:pPr>
       <w:r>
-        <w:t>Note that the variance of the regret is multiplied for a large constant in order to make it more visible.</w:t>
+        <w:t xml:space="preserve">Note that the variance of the regret is multiplied for a large constant </w:t>
+      </w:r>
+      <w:proofErr w:type="gramStart"/>
+      <w:r>
+        <w:t>in order to</w:t>
+      </w:r>
+      <w:proofErr w:type="gramEnd"/>
+      <w:r>
+        <w:t xml:space="preserve"> make it more visible.</w:t>
       </w:r>
     </w:p>
     <w:p>
@@ -3793,7 +3923,21 @@
         <w:rPr>
           <w:rStyle w:val="Emphasis"/>
         </w:rPr>
-        <w:t>Consider the case in which prices are fixed, but the assignment of promos to users need to be optimized by using an assignment algorithm. All the parameters need to be learnt.</w:t>
+        <w:t xml:space="preserve">Consider the case in which prices are fixed, but the assignment of promos to users </w:t>
+      </w:r>
+      <w:proofErr w:type="gramStart"/>
+      <w:r>
+        <w:rPr>
+          <w:rStyle w:val="Emphasis"/>
+        </w:rPr>
+        <w:t>need</w:t>
+      </w:r>
+      <w:proofErr w:type="gramEnd"/>
+      <w:r>
+        <w:rPr>
+          <w:rStyle w:val="Emphasis"/>
+        </w:rPr>
+        <w:t xml:space="preserve"> to be optimized by using an assignment algorithm. All the parameters need to be learnt.</w:t>
       </w:r>
     </w:p>
     <w:p>
@@ -3888,13 +4032,7 @@
         <w:jc w:val="both"/>
       </w:pPr>
       <w:r>
-        <w:t xml:space="preserve">Revenue related to the learning of the </w:t>
-      </w:r>
-      <w:r>
-        <w:t>assignment of promos</w:t>
-      </w:r>
-      <w:r>
-        <w:t>.</w:t>
+        <w:t>Revenue related to the learning of the assignment of promos.</w:t>
       </w:r>
     </w:p>
     <w:p>
@@ -3980,19 +4118,7 @@
         <w:jc w:val="both"/>
       </w:pPr>
       <w:r>
-        <w:t xml:space="preserve">The conversion rates of the </w:t>
-      </w:r>
-      <w:r>
-        <w:t>second</w:t>
-      </w:r>
-      <w:r>
-        <w:t xml:space="preserve"> item are learned as the mean of the conversion rates of the </w:t>
-      </w:r>
-      <w:r>
-        <w:t>second</w:t>
-      </w:r>
-      <w:r>
-        <w:t xml:space="preserve"> item observed in the past.</w:t>
+        <w:t>The conversion rates of the second item are learned as the mean of the conversion rates of the second item observed in the past.</w:t>
       </w:r>
     </w:p>
     <w:p>
@@ -4184,7 +4310,15 @@
         <w:t xml:space="preserve">, the algorithm </w:t>
       </w:r>
       <w:r>
-        <w:t>returns a solution that is almost optimal, given that the optimal prices are known and the simulation of conversion rates and daily customers is statistically precise. Therefore, the regret would be subject to the daily variations of the number of customers, resulting in an oscillatory function.</w:t>
+        <w:t xml:space="preserve">returns a solution that is almost optimal, given that the optimal prices are </w:t>
+      </w:r>
+      <w:proofErr w:type="gramStart"/>
+      <w:r>
+        <w:t>known</w:t>
+      </w:r>
+      <w:proofErr w:type="gramEnd"/>
+      <w:r>
+        <w:t xml:space="preserve"> and the simulation of conversion rates and daily customers is statistically precise. Therefore, the regret would be subject to the daily variations of the number of customers, resulting in an oscillatory function.</w:t>
       </w:r>
     </w:p>
     <w:p>
@@ -4642,13 +4776,7 @@
         <w:jc w:val="both"/>
       </w:pPr>
       <w:r>
-        <w:t xml:space="preserve">Revenue related to the </w:t>
-      </w:r>
-      <w:r>
-        <w:t>all the learned parameters</w:t>
-      </w:r>
-      <w:r>
-        <w:t>.</w:t>
+        <w:t>Revenue related to the all the learned parameters.</w:t>
       </w:r>
     </w:p>
     <w:p>
@@ -4709,8 +4837,6 @@
       </w:pPr>
       <w:r>
         <w:tab/>
-      </w:r>
-      <w:r>
         <w:t>UCB1:</w:t>
       </w:r>
     </w:p>
@@ -4724,13 +4850,7 @@
         <w:jc w:val="both"/>
       </w:pPr>
       <w:r>
-        <w:t xml:space="preserve">Arms: </w:t>
-      </w:r>
-      <w:r>
-        <w:t>cross-product of the margins of the two items</w:t>
-      </w:r>
-      <w:r>
-        <w:t>.</w:t>
+        <w:t>Arms: cross-product of the margins of the two items.</w:t>
       </w:r>
     </w:p>
     <w:p>
@@ -4743,13 +4863,7 @@
         <w:jc w:val="both"/>
       </w:pPr>
       <w:r>
-        <w:t>Empirical mean</w:t>
-      </w:r>
-      <w:r>
-        <w:t xml:space="preserve"> first item</w:t>
-      </w:r>
-      <w:r>
-        <w:t>: estimation of the conversion rates of the first item.</w:t>
+        <w:t>Empirical mean first item: estimation of the conversion rates of the first item.</w:t>
       </w:r>
     </w:p>
     <w:p>
@@ -4762,19 +4876,7 @@
         <w:jc w:val="both"/>
       </w:pPr>
       <w:r>
-        <w:t xml:space="preserve">Empirical mean </w:t>
-      </w:r>
-      <w:r>
-        <w:t>second</w:t>
-      </w:r>
-      <w:r>
-        <w:t xml:space="preserve"> item: estimation of the conversion rates of the </w:t>
-      </w:r>
-      <w:r>
-        <w:t>second</w:t>
-      </w:r>
-      <w:r>
-        <w:t xml:space="preserve"> item.</w:t>
+        <w:t>Empirical mean second item: estimation of the conversion rates of the second item.</w:t>
       </w:r>
     </w:p>
     <w:p>
@@ -4800,19 +4902,7 @@
         <w:jc w:val="both"/>
       </w:pPr>
       <w:r>
-        <w:t xml:space="preserve">Confidence </w:t>
-      </w:r>
-      <w:r>
-        <w:t>second</w:t>
-      </w:r>
-      <w:r>
-        <w:t xml:space="preserve"> item: standard confidence of the UCB1 Bandit related to the </w:t>
-      </w:r>
-      <w:r>
-        <w:t xml:space="preserve">second </w:t>
-      </w:r>
-      <w:r>
-        <w:t>item.</w:t>
+        <w:t>Confidence second item: standard confidence of the UCB1 Bandit related to the second item.</w:t>
       </w:r>
     </w:p>
     <w:p>
@@ -4825,40 +4915,13 @@
         <w:jc w:val="both"/>
       </w:pPr>
       <w:r>
-        <w:t>Upper bound: revenue given the estimation of the conversion rates of the first item (empirical mean</w:t>
-      </w:r>
-      <w:r>
-        <w:t xml:space="preserve"> first item</w:t>
-      </w:r>
-      <w:r>
-        <w:t xml:space="preserve"> plus confidence</w:t>
-      </w:r>
-      <w:r>
-        <w:t xml:space="preserve"> first item</w:t>
-      </w:r>
-      <w:r>
-        <w:t xml:space="preserve">), the estimation of the conversion rates of the second item (empirical mean </w:t>
-      </w:r>
-      <w:r>
-        <w:t>second</w:t>
-      </w:r>
-      <w:r>
-        <w:t xml:space="preserve"> item plus confidence </w:t>
-      </w:r>
-      <w:r>
-        <w:t>second</w:t>
-      </w:r>
-      <w:r>
-        <w:t xml:space="preserve"> item)</w:t>
+        <w:t>Upper bound: revenue given the estimation of the conversion rates of the first item (empirical mean first item plus confidence first item), the estimation of the conversion rates of the second item (empirical mean second item plus confidence second item)</w:t>
       </w:r>
       <w:r>
         <w:t xml:space="preserve">, the </w:t>
       </w:r>
       <w:r>
-        <w:t>number of customers (computing the mean of the daily customers of the previous rounds)</w:t>
-      </w:r>
-      <w:r>
-        <w:t xml:space="preserve"> and the assignment computed by the linear program for each pair of prices.</w:t>
+        <w:t>number of customers (computing the mean of the daily customers of the previous rounds) and the assignment computed by the linear program for each pair of prices.</w:t>
       </w:r>
     </w:p>
     <w:p>
@@ -4985,7 +5048,15 @@
         <w:jc w:val="both"/>
       </w:pPr>
       <w:r>
-        <w:t>Note that the variance of the regret is multiplied for a large constant in order to make it more visible.</w:t>
+        <w:t xml:space="preserve">Note that the variance of the regret is multiplied for a large constant </w:t>
+      </w:r>
+      <w:proofErr w:type="gramStart"/>
+      <w:r>
+        <w:t>in order to</w:t>
+      </w:r>
+      <w:proofErr w:type="gramEnd"/>
+      <w:r>
+        <w:t xml:space="preserve"> make it more visible.</w:t>
       </w:r>
     </w:p>
     <w:p>
@@ -5773,7 +5844,25 @@
           <w:i w:val="0"/>
           <w:iCs w:val="0"/>
         </w:rPr>
-        <w:t>The products are becoming obsolete (i.e. a newer model has been released).</w:t>
+        <w:t>The products are becoming obsolete (</w:t>
+      </w:r>
+      <w:proofErr w:type="gramStart"/>
+      <w:r>
+        <w:rPr>
+          <w:rStyle w:val="Emphasis"/>
+          <w:i w:val="0"/>
+          <w:iCs w:val="0"/>
+        </w:rPr>
+        <w:t>i.e.</w:t>
+      </w:r>
+      <w:proofErr w:type="gramEnd"/>
+      <w:r>
+        <w:rPr>
+          <w:rStyle w:val="Emphasis"/>
+          <w:i w:val="0"/>
+          <w:iCs w:val="0"/>
+        </w:rPr>
+        <w:t xml:space="preserve"> a newer model has been released).</w:t>
       </w:r>
     </w:p>
     <w:p>
@@ -5896,12 +5985,7 @@
       </w:pPr>
       <w:r>
         <w:tab/>
-      </w:r>
-      <w:r>
-        <w:t>SW-TS</w:t>
-      </w:r>
-      <w:r>
-        <w:t>:</w:t>
+        <w:t>SW-TS:</w:t>
       </w:r>
     </w:p>
     <w:p>
@@ -5927,10 +6011,7 @@
         <w:jc w:val="both"/>
       </w:pPr>
       <w:r>
-        <w:t>Beta distribution</w:t>
-      </w:r>
-      <w:r>
-        <w:t xml:space="preserve"> first item: estimation of the conversion rates of the first item.</w:t>
+        <w:t>Beta distribution first item: estimation of the conversion rates of the first item.</w:t>
       </w:r>
     </w:p>
     <w:p>
@@ -5943,10 +6024,7 @@
         <w:jc w:val="both"/>
       </w:pPr>
       <w:r>
-        <w:t>Beta distribution</w:t>
-      </w:r>
-      <w:r>
-        <w:t xml:space="preserve"> second item: estimation of the conversion rates of the second item.</w:t>
+        <w:t>Beta distribution second item: estimation of the conversion rates of the second item.</w:t>
       </w:r>
     </w:p>
     <w:p>
@@ -5959,13 +6037,7 @@
         <w:jc w:val="both"/>
       </w:pPr>
       <w:r>
-        <w:t>Pulled arm: based on the revenue given the estimation of the conversion rates of the first item (extraction from Beta distribution first item), the estimation of the conversion rates of the second item (extraction from Beta distribution second item)</w:t>
-      </w:r>
-      <w:r>
-        <w:t xml:space="preserve">, the </w:t>
-      </w:r>
-      <w:r>
-        <w:t>number of customers (computing the mean of the daily customers of the previous rounds), and the assignment computed by the linear program for each pair of prices.</w:t>
+        <w:t>Pulled arm: based on the revenue given the estimation of the conversion rates of the first item (extraction from Beta distribution first item), the estimation of the conversion rates of the second item (extraction from Beta distribution second item), the number of customers (computing the mean of the daily customers of the previous rounds), and the assignment computed by the linear program for each pair of prices.</w:t>
       </w:r>
     </w:p>
     <w:p>
@@ -5984,19 +6056,7 @@
         <w:rPr>
           <w:color w:val="FF0000"/>
         </w:rPr>
-        <w:t>Sliding window</w:t>
-      </w:r>
-      <w:r>
-        <w:rPr>
-          <w:color w:val="FF0000"/>
-        </w:rPr>
-        <w:t xml:space="preserve"> data structures </w:t>
-      </w:r>
-      <w:r>
-        <w:rPr>
-          <w:color w:val="FF0000"/>
-        </w:rPr>
-        <w:t>TODO.</w:t>
+        <w:t>Sliding window data structures TODO.</w:t>
       </w:r>
     </w:p>
     <w:p>
@@ -6113,7 +6173,15 @@
         <w:jc w:val="both"/>
       </w:pPr>
       <w:r>
-        <w:t>Note that the variance of the regret is multiplied for a large constant in order to make it more visible.</w:t>
+        <w:t xml:space="preserve">Note that the variance of the regret is multiplied for a large constant </w:t>
+      </w:r>
+      <w:proofErr w:type="gramStart"/>
+      <w:r>
+        <w:t>in order to</w:t>
+      </w:r>
+      <w:proofErr w:type="gramEnd"/>
+      <w:r>
+        <w:t xml:space="preserve"> make it more visible.</w:t>
       </w:r>
     </w:p>
     <w:p>
@@ -6803,7 +6871,25 @@
           <w:i w:val="0"/>
           <w:iCs w:val="0"/>
         </w:rPr>
-        <w:t>The products are becoming obsolete (i.e. a newer model has been released).</w:t>
+        <w:t>The products are becoming obsolete (</w:t>
+      </w:r>
+      <w:proofErr w:type="gramStart"/>
+      <w:r>
+        <w:rPr>
+          <w:rStyle w:val="Emphasis"/>
+          <w:i w:val="0"/>
+          <w:iCs w:val="0"/>
+        </w:rPr>
+        <w:t>i.e.</w:t>
+      </w:r>
+      <w:proofErr w:type="gramEnd"/>
+      <w:r>
+        <w:rPr>
+          <w:rStyle w:val="Emphasis"/>
+          <w:i w:val="0"/>
+          <w:iCs w:val="0"/>
+        </w:rPr>
+        <w:t xml:space="preserve"> a newer model has been released).</w:t>
       </w:r>
     </w:p>
     <w:p>
@@ -7128,7 +7214,15 @@
         <w:jc w:val="both"/>
       </w:pPr>
       <w:r>
-        <w:t>Note that the variance of the regret is multiplied for a large constant in order to make it more visible.</w:t>
+        <w:t xml:space="preserve">Note that the variance of the regret is multiplied for a large constant </w:t>
+      </w:r>
+      <w:proofErr w:type="gramStart"/>
+      <w:r>
+        <w:t>in order to</w:t>
+      </w:r>
+      <w:proofErr w:type="gramEnd"/>
+      <w:r>
+        <w:t xml:space="preserve"> make it more visible.</w:t>
       </w:r>
     </w:p>
     <w:p>

</xml_diff>

<commit_message>
Added TS in Step 6
</commit_message>
<xml_diff>
--- a/Documentation/Report.docx
+++ b/Documentation/Report.docx
@@ -980,23 +980,7 @@
                               <w:t xml:space="preserve">revenue_item2, matching = </w:t>
                             </w:r>
                             <w:r>
-                              <w:t>LINEAR_</w:t>
-                            </w:r>
-                            <w:proofErr w:type="gramStart"/>
-                            <w:r>
-                              <w:t>PROGRAM(</w:t>
-                            </w:r>
-                            <w:proofErr w:type="gramEnd"/>
-                            <w:r>
-                              <w:t xml:space="preserve">margin_item2[price_item2], discounts, conversion_rates_item2[price_item2], </w:t>
-                            </w:r>
-                            <w:proofErr w:type="spellStart"/>
-                            <w:r>
-                              <w:t>daily_promos</w:t>
-                            </w:r>
-                            <w:proofErr w:type="spellEnd"/>
-                            <w:r>
-                              <w:t>, customers * conversion_rate_item1[price_item1]</w:t>
+                              <w:t>LINEAR_PROGRAM(margin_item2[price_item2], discounts, conversion_rates_item2[price_item2], daily_promos, customers * conversion_rate_item1[price_item1]</w:t>
                             </w:r>
                             <w:r>
                               <w:t>)</w:t>
@@ -1006,34 +990,13 @@
                             <w:pPr>
                               <w:ind w:left="720" w:firstLine="720"/>
                             </w:pPr>
-                            <w:proofErr w:type="spellStart"/>
                             <w:r>
-                              <w:t>total_revenue</w:t>
-                            </w:r>
-                            <w:proofErr w:type="spellEnd"/>
-                            <w:r>
-                              <w:t xml:space="preserve"> = revenue_item2 + revenue_item1</w:t>
+                              <w:t>total_revenue = revenue_item2 + revenue_item1</w:t>
                             </w:r>
                           </w:p>
                           <w:p>
                             <w:r>
-                              <w:t>RETURN max(</w:t>
-                            </w:r>
-                            <w:proofErr w:type="spellStart"/>
-                            <w:r>
-                              <w:t>total_revenue</w:t>
-                            </w:r>
-                            <w:proofErr w:type="spellEnd"/>
-                            <w:r>
-                              <w:t>), (price_item1, price_item2, matching) related to max(</w:t>
-                            </w:r>
-                            <w:proofErr w:type="spellStart"/>
-                            <w:r>
-                              <w:t>total_revenue</w:t>
-                            </w:r>
-                            <w:proofErr w:type="spellEnd"/>
-                            <w:r>
-                              <w:t>)</w:t>
+                              <w:t>RETURN max(total_revenue), (price_item1, price_item2, matching) related to max(total_revenue)</w:t>
                             </w:r>
                           </w:p>
                         </w:txbxContent>
@@ -1084,15 +1047,7 @@
                         <w:t xml:space="preserve">revenue_item2, matching = </w:t>
                       </w:r>
                       <w:r>
-                        <w:t>LINEAR_</w:t>
-                      </w:r>
-                      <w:proofErr w:type="gramStart"/>
-                      <w:r>
-                        <w:t>PROGRAM(</w:t>
-                      </w:r>
-                      <w:proofErr w:type="gramEnd"/>
-                      <w:r>
-                        <w:t xml:space="preserve">margin_item2[price_item2], discounts, conversion_rates_item2[price_item2], </w:t>
+                        <w:t xml:space="preserve">LINEAR_PROGRAM(margin_item2[price_item2], discounts, conversion_rates_item2[price_item2], </w:t>
                       </w:r>
                       <w:proofErr w:type="spellStart"/>
                       <w:r>
@@ -1326,7 +1281,7 @@
                                     <pic:cNvPicPr/>
                                   </pic:nvPicPr>
                                   <pic:blipFill>
-                                    <a:blip r:embed="rId5"/>
+                                    <a:blip r:embed="rId6"/>
                                     <a:stretch>
                                       <a:fillRect/>
                                     </a:stretch>
@@ -1399,7 +1354,7 @@
                     <pic:cNvPicPr/>
                   </pic:nvPicPr>
                   <pic:blipFill>
-                    <a:blip r:embed="rId6"/>
+                    <a:blip r:embed="rId7"/>
                     <a:stretch>
                       <a:fillRect/>
                     </a:stretch>
@@ -1451,7 +1406,7 @@
                     <pic:cNvPicPr/>
                   </pic:nvPicPr>
                   <pic:blipFill>
-                    <a:blip r:embed="rId7"/>
+                    <a:blip r:embed="rId8"/>
                     <a:stretch>
                       <a:fillRect/>
                     </a:stretch>
@@ -2283,7 +2238,7 @@
         <w:jc w:val="both"/>
       </w:pPr>
       <w:r>
-        <w:t>Beta distribution: estimation of the conversion rates of the first item.</w:t>
+        <w:t>Beta distribution: standard Beta distribution of the Thompson Sampling Bandit related to the conversion rates of the first item.</w:t>
       </w:r>
     </w:p>
     <w:p>
@@ -2298,11 +2253,6 @@
       <w:r>
         <w:t>Pulled arm: based on the revenue given the estimation of the conversion rates of the first item (extraction from Beta distribution) and the known optimal parameters received as inputs.</w:t>
       </w:r>
-    </w:p>
-    <w:p>
-      <w:pPr>
-        <w:jc w:val="both"/>
-      </w:pPr>
     </w:p>
     <w:p>
       <w:pPr>
@@ -2403,7 +2353,7 @@
                     </pic:cNvPicPr>
                   </pic:nvPicPr>
                   <pic:blipFill>
-                    <a:blip r:embed="rId8">
+                    <a:blip r:embed="rId9">
                       <a:extLst>
                         <a:ext uri="{28A0092B-C50C-407E-A947-70E740481C1C}">
                           <a14:useLocalDpi xmlns:a14="http://schemas.microsoft.com/office/drawing/2010/main" val="0"/>
@@ -2456,7 +2406,7 @@
                     </pic:cNvPicPr>
                   </pic:nvPicPr>
                   <pic:blipFill>
-                    <a:blip r:embed="rId9">
+                    <a:blip r:embed="rId10">
                       <a:extLst>
                         <a:ext uri="{28A0092B-C50C-407E-A947-70E740481C1C}">
                           <a14:useLocalDpi xmlns:a14="http://schemas.microsoft.com/office/drawing/2010/main" val="0"/>
@@ -2544,7 +2494,7 @@
                     </pic:cNvPicPr>
                   </pic:nvPicPr>
                   <pic:blipFill>
-                    <a:blip r:embed="rId10">
+                    <a:blip r:embed="rId11">
                       <a:extLst>
                         <a:ext uri="{28A0092B-C50C-407E-A947-70E740481C1C}">
                           <a14:useLocalDpi xmlns:a14="http://schemas.microsoft.com/office/drawing/2010/main" val="0"/>
@@ -2597,7 +2547,7 @@
                     </pic:cNvPicPr>
                   </pic:nvPicPr>
                   <pic:blipFill>
-                    <a:blip r:embed="rId11">
+                    <a:blip r:embed="rId12">
                       <a:extLst>
                         <a:ext uri="{28A0092B-C50C-407E-A947-70E740481C1C}">
                           <a14:useLocalDpi xmlns:a14="http://schemas.microsoft.com/office/drawing/2010/main" val="0"/>
@@ -2839,11 +2789,6 @@
     </w:p>
     <w:p>
       <w:pPr>
-        <w:jc w:val="both"/>
-      </w:pPr>
-    </w:p>
-    <w:p>
-      <w:pPr>
         <w:pStyle w:val="Heading1"/>
       </w:pPr>
       <w:r>
@@ -3125,7 +3070,10 @@
         <w:jc w:val="both"/>
       </w:pPr>
       <w:r>
-        <w:t>Beta distribution: estimation of the conversion rates of the first item.</w:t>
+        <w:t xml:space="preserve">Beta distribution: </w:t>
+      </w:r>
+      <w:r>
+        <w:t>standard Beta distribution of the Thompson Sampling Bandit related to the conversion rates of the first item.</w:t>
       </w:r>
     </w:p>
     <w:p>
@@ -3143,16 +3091,6 @@
       <w:r>
         <w:t>, the estimation of the conversion rates of the second item (computing the mean of the daily conversion rates of the previous rounds) and number of customers (computing the mean of the daily customers of the previous rounds), and the known optimal parameters received as inputs.</w:t>
       </w:r>
-    </w:p>
-    <w:p>
-      <w:pPr>
-        <w:jc w:val="both"/>
-        <w:rPr>
-          <w:rStyle w:val="Emphasis"/>
-          <w:i w:val="0"/>
-          <w:iCs w:val="0"/>
-        </w:rPr>
-      </w:pPr>
     </w:p>
     <w:p>
       <w:pPr>
@@ -3283,7 +3221,7 @@
                     </pic:cNvPicPr>
                   </pic:nvPicPr>
                   <pic:blipFill>
-                    <a:blip r:embed="rId12">
+                    <a:blip r:embed="rId13">
                       <a:extLst>
                         <a:ext uri="{28A0092B-C50C-407E-A947-70E740481C1C}">
                           <a14:useLocalDpi xmlns:a14="http://schemas.microsoft.com/office/drawing/2010/main" val="0"/>
@@ -3335,7 +3273,7 @@
                     </pic:cNvPicPr>
                   </pic:nvPicPr>
                   <pic:blipFill>
-                    <a:blip r:embed="rId13">
+                    <a:blip r:embed="rId14">
                       <a:extLst>
                         <a:ext uri="{28A0092B-C50C-407E-A947-70E740481C1C}">
                           <a14:useLocalDpi xmlns:a14="http://schemas.microsoft.com/office/drawing/2010/main" val="0"/>
@@ -3422,7 +3360,7 @@
                     </pic:cNvPicPr>
                   </pic:nvPicPr>
                   <pic:blipFill>
-                    <a:blip r:embed="rId14">
+                    <a:blip r:embed="rId15">
                       <a:extLst>
                         <a:ext uri="{28A0092B-C50C-407E-A947-70E740481C1C}">
                           <a14:useLocalDpi xmlns:a14="http://schemas.microsoft.com/office/drawing/2010/main" val="0"/>
@@ -3474,7 +3412,7 @@
                     </pic:cNvPicPr>
                   </pic:nvPicPr>
                   <pic:blipFill>
-                    <a:blip r:embed="rId15">
+                    <a:blip r:embed="rId16">
                       <a:extLst>
                         <a:ext uri="{28A0092B-C50C-407E-A947-70E740481C1C}">
                           <a14:useLocalDpi xmlns:a14="http://schemas.microsoft.com/office/drawing/2010/main" val="0"/>
@@ -4360,7 +4298,7 @@
                     </pic:cNvPicPr>
                   </pic:nvPicPr>
                   <pic:blipFill>
-                    <a:blip r:embed="rId16">
+                    <a:blip r:embed="rId17">
                       <a:extLst>
                         <a:ext uri="{28A0092B-C50C-407E-A947-70E740481C1C}">
                           <a14:useLocalDpi xmlns:a14="http://schemas.microsoft.com/office/drawing/2010/main" val="0"/>
@@ -4412,7 +4350,7 @@
                     </pic:cNvPicPr>
                   </pic:nvPicPr>
                   <pic:blipFill>
-                    <a:blip r:embed="rId17">
+                    <a:blip r:embed="rId18">
                       <a:extLst>
                         <a:ext uri="{28A0092B-C50C-407E-A947-70E740481C1C}">
                           <a14:useLocalDpi xmlns:a14="http://schemas.microsoft.com/office/drawing/2010/main" val="0"/>
@@ -4828,15 +4766,25 @@
         <w:jc w:val="both"/>
       </w:pPr>
       <w:r>
-        <w:t>Model:</w:t>
-      </w:r>
-    </w:p>
-    <w:p>
-      <w:pPr>
-        <w:jc w:val="both"/>
-      </w:pPr>
-      <w:r>
-        <w:tab/>
+        <w:t>Model</w:t>
+      </w:r>
+      <w:r>
+        <w:t>s</w:t>
+      </w:r>
+      <w:r>
+        <w:t>:</w:t>
+      </w:r>
+    </w:p>
+    <w:p>
+      <w:pPr>
+        <w:pStyle w:val="ListParagraph"/>
+        <w:numPr>
+          <w:ilvl w:val="0"/>
+          <w:numId w:val="17"/>
+        </w:numPr>
+        <w:jc w:val="both"/>
+      </w:pPr>
+      <w:r>
         <w:t>UCB1:</w:t>
       </w:r>
     </w:p>
@@ -4926,73 +4874,80 @@
     </w:p>
     <w:p>
       <w:pPr>
-        <w:jc w:val="both"/>
-        <w:rPr>
-          <w:rStyle w:val="Emphasis"/>
-          <w:i w:val="0"/>
-          <w:iCs w:val="0"/>
-        </w:rPr>
-      </w:pPr>
-    </w:p>
-    <w:p>
-      <w:pPr>
-        <w:jc w:val="both"/>
-        <w:rPr>
-          <w:rStyle w:val="Emphasis"/>
-          <w:i w:val="0"/>
-          <w:iCs w:val="0"/>
-        </w:rPr>
-      </w:pPr>
-    </w:p>
-    <w:p>
-      <w:pPr>
-        <w:jc w:val="both"/>
-        <w:rPr>
-          <w:rStyle w:val="Emphasis"/>
-          <w:i w:val="0"/>
-          <w:iCs w:val="0"/>
-        </w:rPr>
-      </w:pPr>
-    </w:p>
-    <w:p>
-      <w:pPr>
-        <w:jc w:val="both"/>
-        <w:rPr>
-          <w:rStyle w:val="Emphasis"/>
-          <w:i w:val="0"/>
-          <w:iCs w:val="0"/>
-        </w:rPr>
-      </w:pPr>
-    </w:p>
-    <w:p>
-      <w:pPr>
-        <w:jc w:val="both"/>
-        <w:rPr>
-          <w:rStyle w:val="Emphasis"/>
-          <w:i w:val="0"/>
-          <w:iCs w:val="0"/>
-        </w:rPr>
-      </w:pPr>
-    </w:p>
-    <w:p>
-      <w:pPr>
-        <w:jc w:val="both"/>
-        <w:rPr>
-          <w:rStyle w:val="Emphasis"/>
-          <w:i w:val="0"/>
-          <w:iCs w:val="0"/>
-        </w:rPr>
-      </w:pPr>
-    </w:p>
-    <w:p>
-      <w:pPr>
-        <w:jc w:val="both"/>
-        <w:rPr>
-          <w:rStyle w:val="Emphasis"/>
-          <w:i w:val="0"/>
-          <w:iCs w:val="0"/>
-        </w:rPr>
-      </w:pPr>
+        <w:pStyle w:val="ListParagraph"/>
+        <w:jc w:val="both"/>
+      </w:pPr>
+    </w:p>
+    <w:p>
+      <w:pPr>
+        <w:pStyle w:val="ListParagraph"/>
+        <w:numPr>
+          <w:ilvl w:val="0"/>
+          <w:numId w:val="17"/>
+        </w:numPr>
+        <w:jc w:val="both"/>
+      </w:pPr>
+      <w:r>
+        <w:t>Thompson Sampling:</w:t>
+      </w:r>
+    </w:p>
+    <w:p>
+      <w:pPr>
+        <w:pStyle w:val="ListParagraph"/>
+        <w:numPr>
+          <w:ilvl w:val="1"/>
+          <w:numId w:val="10"/>
+        </w:numPr>
+        <w:jc w:val="both"/>
+      </w:pPr>
+      <w:r>
+        <w:t>Arms: cross-product of the margins of the two items.</w:t>
+      </w:r>
+    </w:p>
+    <w:p>
+      <w:pPr>
+        <w:pStyle w:val="ListParagraph"/>
+        <w:numPr>
+          <w:ilvl w:val="1"/>
+          <w:numId w:val="10"/>
+        </w:numPr>
+        <w:jc w:val="both"/>
+      </w:pPr>
+      <w:r>
+        <w:t>Beta distribution first item</w:t>
+      </w:r>
+      <w:r>
+        <w:t>: standard Beta distribution of the Thompson Sampling Bandit related to</w:t>
+      </w:r>
+      <w:r>
+        <w:t xml:space="preserve"> the conversion rates of the first item.</w:t>
+      </w:r>
+    </w:p>
+    <w:p>
+      <w:pPr>
+        <w:pStyle w:val="ListParagraph"/>
+        <w:numPr>
+          <w:ilvl w:val="1"/>
+          <w:numId w:val="10"/>
+        </w:numPr>
+        <w:jc w:val="both"/>
+      </w:pPr>
+      <w:r>
+        <w:t>Beta distribution second item: standard Beta distribution of the Thompson Sampling Bandit related to the conversion rates of the second item.</w:t>
+      </w:r>
+    </w:p>
+    <w:p>
+      <w:pPr>
+        <w:pStyle w:val="ListParagraph"/>
+        <w:numPr>
+          <w:ilvl w:val="1"/>
+          <w:numId w:val="10"/>
+        </w:numPr>
+        <w:jc w:val="both"/>
+      </w:pPr>
+      <w:r>
+        <w:t>Pulled arm: revenue given the estimation of the conversion rates of the first item (extraction from Beta distribution first item), the estimation of the conversion rates of the second item (extraction from Beta distribution second item), the number of customers (computing the mean of the daily customers of the previous rounds) and the assignment computed by the linear program for each pair of prices.</w:t>
+      </w:r>
     </w:p>
     <w:p>
       <w:pPr>
@@ -5086,7 +5041,7 @@
           <w:noProof/>
         </w:rPr>
         <w:drawing>
-          <wp:inline distT="0" distB="0" distL="0" distR="0" wp14:anchorId="7CA6C189" wp14:editId="63EC5E0A">
+          <wp:inline distT="0" distB="0" distL="0" distR="0" wp14:anchorId="7CA6C189" wp14:editId="66C4FD66">
             <wp:extent cx="2870752" cy="2153064"/>
             <wp:effectExtent l="0" t="0" r="6350" b="0"/>
             <wp:docPr id="17" name="Picture 17"/>
@@ -5103,7 +5058,7 @@
                     </pic:cNvPicPr>
                   </pic:nvPicPr>
                   <pic:blipFill>
-                    <a:blip r:embed="rId18">
+                    <a:blip r:embed="rId19">
                       <a:extLst>
                         <a:ext uri="{28A0092B-C50C-407E-A947-70E740481C1C}">
                           <a14:useLocalDpi xmlns:a14="http://schemas.microsoft.com/office/drawing/2010/main" val="0"/>
@@ -5138,8 +5093,8 @@
           <w:noProof/>
         </w:rPr>
         <w:drawing>
-          <wp:inline distT="0" distB="0" distL="0" distR="0" wp14:anchorId="694DC7CA" wp14:editId="4B1ACE0B">
-            <wp:extent cx="2836949" cy="2127712"/>
+          <wp:inline distT="0" distB="0" distL="0" distR="0" wp14:anchorId="694DC7CA" wp14:editId="05A78DB1">
+            <wp:extent cx="2836949" cy="2127711"/>
             <wp:effectExtent l="0" t="0" r="1905" b="6350"/>
             <wp:docPr id="18" name="Picture 18"/>
             <wp:cNvGraphicFramePr>
@@ -5150,93 +5105,6 @@
                 <pic:pic xmlns:pic="http://schemas.openxmlformats.org/drawingml/2006/picture">
                   <pic:nvPicPr>
                     <pic:cNvPr id="18" name="Picture 18"/>
-                    <pic:cNvPicPr>
-                      <a:picLocks noChangeAspect="1" noChangeArrowheads="1"/>
-                    </pic:cNvPicPr>
-                  </pic:nvPicPr>
-                  <pic:blipFill>
-                    <a:blip r:embed="rId19">
-                      <a:extLst>
-                        <a:ext uri="{28A0092B-C50C-407E-A947-70E740481C1C}">
-                          <a14:useLocalDpi xmlns:a14="http://schemas.microsoft.com/office/drawing/2010/main" val="0"/>
-                        </a:ext>
-                      </a:extLst>
-                    </a:blip>
-                    <a:stretch>
-                      <a:fillRect/>
-                    </a:stretch>
-                  </pic:blipFill>
-                  <pic:spPr bwMode="auto">
-                    <a:xfrm>
-                      <a:off x="0" y="0"/>
-                      <a:ext cx="2836949" cy="2127712"/>
-                    </a:xfrm>
-                    <a:prstGeom prst="rect">
-                      <a:avLst/>
-                    </a:prstGeom>
-                    <a:noFill/>
-                    <a:ln>
-                      <a:noFill/>
-                    </a:ln>
-                  </pic:spPr>
-                </pic:pic>
-              </a:graphicData>
-            </a:graphic>
-          </wp:inline>
-        </w:drawing>
-      </w:r>
-    </w:p>
-    <w:p>
-      <w:pPr>
-        <w:jc w:val="center"/>
-        <w:rPr>
-          <w:i/>
-          <w:iCs/>
-          <w:sz w:val="18"/>
-          <w:szCs w:val="18"/>
-        </w:rPr>
-      </w:pPr>
-      <w:r>
-        <w:rPr>
-          <w:i/>
-          <w:iCs/>
-          <w:sz w:val="18"/>
-          <w:szCs w:val="18"/>
-        </w:rPr>
-        <w:t>Time horizon = 365</w:t>
-      </w:r>
-    </w:p>
-    <w:p>
-      <w:pPr>
-        <w:jc w:val="center"/>
-      </w:pPr>
-    </w:p>
-    <w:p>
-      <w:pPr>
-        <w:jc w:val="center"/>
-      </w:pPr>
-    </w:p>
-    <w:p>
-      <w:pPr>
-        <w:jc w:val="center"/>
-      </w:pPr>
-      <w:r>
-        <w:rPr>
-          <w:noProof/>
-        </w:rPr>
-        <w:drawing>
-          <wp:inline distT="0" distB="0" distL="0" distR="0" wp14:anchorId="77D0CAC6" wp14:editId="4109D081">
-            <wp:extent cx="2884881" cy="2163660"/>
-            <wp:effectExtent l="0" t="0" r="0" b="8255"/>
-            <wp:docPr id="19" name="Picture 19"/>
-            <wp:cNvGraphicFramePr>
-              <a:graphicFrameLocks xmlns:a="http://schemas.openxmlformats.org/drawingml/2006/main" noChangeAspect="1"/>
-            </wp:cNvGraphicFramePr>
-            <a:graphic xmlns:a="http://schemas.openxmlformats.org/drawingml/2006/main">
-              <a:graphicData uri="http://schemas.openxmlformats.org/drawingml/2006/picture">
-                <pic:pic xmlns:pic="http://schemas.openxmlformats.org/drawingml/2006/picture">
-                  <pic:nvPicPr>
-                    <pic:cNvPr id="19" name="Picture 19"/>
                     <pic:cNvPicPr>
                       <a:picLocks noChangeAspect="1" noChangeArrowheads="1"/>
                     </pic:cNvPicPr>
@@ -5256,7 +5124,7 @@
                   <pic:spPr bwMode="auto">
                     <a:xfrm>
                       <a:off x="0" y="0"/>
-                      <a:ext cx="2884881" cy="2163660"/>
+                      <a:ext cx="2836949" cy="2127711"/>
                     </a:xfrm>
                     <a:prstGeom prst="rect">
                       <a:avLst/>
@@ -5272,12 +5140,99 @@
           </wp:inline>
         </w:drawing>
       </w:r>
+    </w:p>
+    <w:p>
+      <w:pPr>
+        <w:jc w:val="center"/>
+        <w:rPr>
+          <w:i/>
+          <w:iCs/>
+          <w:sz w:val="18"/>
+          <w:szCs w:val="18"/>
+        </w:rPr>
+      </w:pPr>
+      <w:r>
+        <w:rPr>
+          <w:i/>
+          <w:iCs/>
+          <w:sz w:val="18"/>
+          <w:szCs w:val="18"/>
+        </w:rPr>
+        <w:t>Time horizon = 365</w:t>
+      </w:r>
+    </w:p>
+    <w:p>
+      <w:pPr>
+        <w:jc w:val="center"/>
+      </w:pPr>
+    </w:p>
+    <w:p>
+      <w:pPr>
+        <w:jc w:val="center"/>
+      </w:pPr>
+    </w:p>
+    <w:p>
+      <w:pPr>
+        <w:jc w:val="center"/>
+      </w:pPr>
       <w:r>
         <w:rPr>
           <w:noProof/>
         </w:rPr>
         <w:drawing>
-          <wp:inline distT="0" distB="0" distL="0" distR="0" wp14:anchorId="3DE5D79E" wp14:editId="434EBC6B">
+          <wp:inline distT="0" distB="0" distL="0" distR="0" wp14:anchorId="77D0CAC6" wp14:editId="14004D54">
+            <wp:extent cx="2884880" cy="2163660"/>
+            <wp:effectExtent l="0" t="0" r="0" b="8255"/>
+            <wp:docPr id="19" name="Picture 19"/>
+            <wp:cNvGraphicFramePr>
+              <a:graphicFrameLocks xmlns:a="http://schemas.openxmlformats.org/drawingml/2006/main" noChangeAspect="1"/>
+            </wp:cNvGraphicFramePr>
+            <a:graphic xmlns:a="http://schemas.openxmlformats.org/drawingml/2006/main">
+              <a:graphicData uri="http://schemas.openxmlformats.org/drawingml/2006/picture">
+                <pic:pic xmlns:pic="http://schemas.openxmlformats.org/drawingml/2006/picture">
+                  <pic:nvPicPr>
+                    <pic:cNvPr id="19" name="Picture 19"/>
+                    <pic:cNvPicPr>
+                      <a:picLocks noChangeAspect="1" noChangeArrowheads="1"/>
+                    </pic:cNvPicPr>
+                  </pic:nvPicPr>
+                  <pic:blipFill>
+                    <a:blip r:embed="rId21">
+                      <a:extLst>
+                        <a:ext uri="{28A0092B-C50C-407E-A947-70E740481C1C}">
+                          <a14:useLocalDpi xmlns:a14="http://schemas.microsoft.com/office/drawing/2010/main" val="0"/>
+                        </a:ext>
+                      </a:extLst>
+                    </a:blip>
+                    <a:stretch>
+                      <a:fillRect/>
+                    </a:stretch>
+                  </pic:blipFill>
+                  <pic:spPr bwMode="auto">
+                    <a:xfrm>
+                      <a:off x="0" y="0"/>
+                      <a:ext cx="2884880" cy="2163660"/>
+                    </a:xfrm>
+                    <a:prstGeom prst="rect">
+                      <a:avLst/>
+                    </a:prstGeom>
+                    <a:noFill/>
+                    <a:ln>
+                      <a:noFill/>
+                    </a:ln>
+                  </pic:spPr>
+                </pic:pic>
+              </a:graphicData>
+            </a:graphic>
+          </wp:inline>
+        </w:drawing>
+      </w:r>
+      <w:r>
+        <w:rPr>
+          <w:noProof/>
+        </w:rPr>
+        <w:drawing>
+          <wp:inline distT="0" distB="0" distL="0" distR="0" wp14:anchorId="3DE5D79E" wp14:editId="04F22015">
             <wp:extent cx="2846384" cy="2134788"/>
             <wp:effectExtent l="0" t="0" r="0" b="0"/>
             <wp:docPr id="20" name="Picture 20"/>
@@ -5294,7 +5249,7 @@
                     </pic:cNvPicPr>
                   </pic:nvPicPr>
                   <pic:blipFill>
-                    <a:blip r:embed="rId21">
+                    <a:blip r:embed="rId22">
                       <a:extLst>
                         <a:ext uri="{28A0092B-C50C-407E-A947-70E740481C1C}">
                           <a14:useLocalDpi xmlns:a14="http://schemas.microsoft.com/office/drawing/2010/main" val="0"/>
@@ -6011,7 +5966,7 @@
         <w:jc w:val="both"/>
       </w:pPr>
       <w:r>
-        <w:t>Beta distribution first item: estimation of the conversion rates of the first item.</w:t>
+        <w:t>Beta distribution first item: standard Beta distribution of the Thompson Sampling Bandit related to the conversion rates of the first item.</w:t>
       </w:r>
     </w:p>
     <w:p>
@@ -6024,7 +5979,7 @@
         <w:jc w:val="both"/>
       </w:pPr>
       <w:r>
-        <w:t>Beta distribution second item: estimation of the conversion rates of the second item.</w:t>
+        <w:t>Beta distribution second item: standard Beta distribution of the Thompson Sampling Bandit related to the conversion rates of the second item.</w:t>
       </w:r>
     </w:p>
     <w:p>
@@ -6037,7 +5992,7 @@
         <w:jc w:val="both"/>
       </w:pPr>
       <w:r>
-        <w:t>Pulled arm: based on the revenue given the estimation of the conversion rates of the first item (extraction from Beta distribution first item), the estimation of the conversion rates of the second item (extraction from Beta distribution second item), the number of customers (computing the mean of the daily customers of the previous rounds), and the assignment computed by the linear program for each pair of prices.</w:t>
+        <w:t>Pulled arm: revenue given the estimation of the conversion rates of the first item (extraction from Beta distribution first item), the estimation of the conversion rates of the second item (extraction from Beta distribution second item), the number of customers (computing the mean of the daily customers of the previous rounds) and the assignment computed by the linear program for each pair of prices.</w:t>
       </w:r>
     </w:p>
     <w:p>
@@ -6115,15 +6070,7 @@
     </w:p>
     <w:p>
       <w:pPr>
-        <w:rPr>
-          <w:rStyle w:val="Emphasis"/>
-          <w:i w:val="0"/>
-          <w:iCs w:val="0"/>
-        </w:rPr>
-      </w:pPr>
-    </w:p>
-    <w:p>
-      <w:pPr>
+        <w:jc w:val="both"/>
         <w:rPr>
           <w:rStyle w:val="Emphasis"/>
           <w:i w:val="0"/>
@@ -7269,7 +7216,7 @@
                     </pic:cNvPicPr>
                   </pic:nvPicPr>
                   <pic:blipFill>
-                    <a:blip r:embed="rId22">
+                    <a:blip r:embed="rId23">
                       <a:extLst>
                         <a:ext uri="{28A0092B-C50C-407E-A947-70E740481C1C}">
                           <a14:useLocalDpi xmlns:a14="http://schemas.microsoft.com/office/drawing/2010/main" val="0"/>
@@ -7321,7 +7268,7 @@
                     </pic:cNvPicPr>
                   </pic:nvPicPr>
                   <pic:blipFill>
-                    <a:blip r:embed="rId23">
+                    <a:blip r:embed="rId24">
                       <a:extLst>
                         <a:ext uri="{28A0092B-C50C-407E-A947-70E740481C1C}">
                           <a14:useLocalDpi xmlns:a14="http://schemas.microsoft.com/office/drawing/2010/main" val="0"/>
@@ -7408,7 +7355,7 @@
                     </pic:cNvPicPr>
                   </pic:nvPicPr>
                   <pic:blipFill>
-                    <a:blip r:embed="rId24">
+                    <a:blip r:embed="rId25">
                       <a:extLst>
                         <a:ext uri="{28A0092B-C50C-407E-A947-70E740481C1C}">
                           <a14:useLocalDpi xmlns:a14="http://schemas.microsoft.com/office/drawing/2010/main" val="0"/>
@@ -7460,7 +7407,7 @@
                     </pic:cNvPicPr>
                   </pic:nvPicPr>
                   <pic:blipFill>
-                    <a:blip r:embed="rId25">
+                    <a:blip r:embed="rId26">
                       <a:extLst>
                         <a:ext uri="{28A0092B-C50C-407E-A947-70E740481C1C}">
                           <a14:useLocalDpi xmlns:a14="http://schemas.microsoft.com/office/drawing/2010/main" val="0"/>
@@ -9078,6 +9025,119 @@
     </w:lvl>
   </w:abstractNum>
   <w:abstractNum w:abstractNumId="14" w15:restartNumberingAfterBreak="0">
+    <w:nsid w:val="683D4C33"/>
+    <w:multiLevelType w:val="hybridMultilevel"/>
+    <w:tmpl w:val="807CA3A0"/>
+    <w:lvl w:ilvl="0" w:tplc="08090001">
+      <w:start w:val="1"/>
+      <w:numFmt w:val="bullet"/>
+      <w:lvlText w:val=""/>
+      <w:lvlJc w:val="left"/>
+      <w:pPr>
+        <w:ind w:left="720" w:hanging="360"/>
+      </w:pPr>
+      <w:rPr>
+        <w:rFonts w:ascii="Symbol" w:hAnsi="Symbol" w:hint="default"/>
+      </w:rPr>
+    </w:lvl>
+    <w:lvl w:ilvl="1" w:tplc="08090003" w:tentative="1">
+      <w:start w:val="1"/>
+      <w:numFmt w:val="bullet"/>
+      <w:lvlText w:val="o"/>
+      <w:lvlJc w:val="left"/>
+      <w:pPr>
+        <w:ind w:left="1440" w:hanging="360"/>
+      </w:pPr>
+      <w:rPr>
+        <w:rFonts w:ascii="Courier New" w:hAnsi="Courier New" w:cs="Courier New" w:hint="default"/>
+      </w:rPr>
+    </w:lvl>
+    <w:lvl w:ilvl="2" w:tplc="08090005" w:tentative="1">
+      <w:start w:val="1"/>
+      <w:numFmt w:val="bullet"/>
+      <w:lvlText w:val=""/>
+      <w:lvlJc w:val="left"/>
+      <w:pPr>
+        <w:ind w:left="2160" w:hanging="360"/>
+      </w:pPr>
+      <w:rPr>
+        <w:rFonts w:ascii="Wingdings" w:hAnsi="Wingdings" w:hint="default"/>
+      </w:rPr>
+    </w:lvl>
+    <w:lvl w:ilvl="3" w:tplc="08090001" w:tentative="1">
+      <w:start w:val="1"/>
+      <w:numFmt w:val="bullet"/>
+      <w:lvlText w:val=""/>
+      <w:lvlJc w:val="left"/>
+      <w:pPr>
+        <w:ind w:left="2880" w:hanging="360"/>
+      </w:pPr>
+      <w:rPr>
+        <w:rFonts w:ascii="Symbol" w:hAnsi="Symbol" w:hint="default"/>
+      </w:rPr>
+    </w:lvl>
+    <w:lvl w:ilvl="4" w:tplc="08090003" w:tentative="1">
+      <w:start w:val="1"/>
+      <w:numFmt w:val="bullet"/>
+      <w:lvlText w:val="o"/>
+      <w:lvlJc w:val="left"/>
+      <w:pPr>
+        <w:ind w:left="3600" w:hanging="360"/>
+      </w:pPr>
+      <w:rPr>
+        <w:rFonts w:ascii="Courier New" w:hAnsi="Courier New" w:cs="Courier New" w:hint="default"/>
+      </w:rPr>
+    </w:lvl>
+    <w:lvl w:ilvl="5" w:tplc="08090005" w:tentative="1">
+      <w:start w:val="1"/>
+      <w:numFmt w:val="bullet"/>
+      <w:lvlText w:val=""/>
+      <w:lvlJc w:val="left"/>
+      <w:pPr>
+        <w:ind w:left="4320" w:hanging="360"/>
+      </w:pPr>
+      <w:rPr>
+        <w:rFonts w:ascii="Wingdings" w:hAnsi="Wingdings" w:hint="default"/>
+      </w:rPr>
+    </w:lvl>
+    <w:lvl w:ilvl="6" w:tplc="08090001" w:tentative="1">
+      <w:start w:val="1"/>
+      <w:numFmt w:val="bullet"/>
+      <w:lvlText w:val=""/>
+      <w:lvlJc w:val="left"/>
+      <w:pPr>
+        <w:ind w:left="5040" w:hanging="360"/>
+      </w:pPr>
+      <w:rPr>
+        <w:rFonts w:ascii="Symbol" w:hAnsi="Symbol" w:hint="default"/>
+      </w:rPr>
+    </w:lvl>
+    <w:lvl w:ilvl="7" w:tplc="08090003" w:tentative="1">
+      <w:start w:val="1"/>
+      <w:numFmt w:val="bullet"/>
+      <w:lvlText w:val="o"/>
+      <w:lvlJc w:val="left"/>
+      <w:pPr>
+        <w:ind w:left="5760" w:hanging="360"/>
+      </w:pPr>
+      <w:rPr>
+        <w:rFonts w:ascii="Courier New" w:hAnsi="Courier New" w:cs="Courier New" w:hint="default"/>
+      </w:rPr>
+    </w:lvl>
+    <w:lvl w:ilvl="8" w:tplc="08090005" w:tentative="1">
+      <w:start w:val="1"/>
+      <w:numFmt w:val="bullet"/>
+      <w:lvlText w:val=""/>
+      <w:lvlJc w:val="left"/>
+      <w:pPr>
+        <w:ind w:left="6480" w:hanging="360"/>
+      </w:pPr>
+      <w:rPr>
+        <w:rFonts w:ascii="Wingdings" w:hAnsi="Wingdings" w:hint="default"/>
+      </w:rPr>
+    </w:lvl>
+  </w:abstractNum>
+  <w:abstractNum w:abstractNumId="15" w15:restartNumberingAfterBreak="0">
     <w:nsid w:val="74413D2A"/>
     <w:multiLevelType w:val="hybridMultilevel"/>
     <w:tmpl w:val="62E096A2"/>
@@ -9190,7 +9250,7 @@
       </w:rPr>
     </w:lvl>
   </w:abstractNum>
-  <w:abstractNum w:abstractNumId="15" w15:restartNumberingAfterBreak="0">
+  <w:abstractNum w:abstractNumId="16" w15:restartNumberingAfterBreak="0">
     <w:nsid w:val="7A276B4C"/>
     <w:multiLevelType w:val="hybridMultilevel"/>
     <w:tmpl w:val="29A2A566"/>
@@ -9313,7 +9373,7 @@
     <w:abstractNumId w:val="2"/>
   </w:num>
   <w:num w:numId="4">
-    <w:abstractNumId w:val="15"/>
+    <w:abstractNumId w:val="16"/>
   </w:num>
   <w:num w:numId="5">
     <w:abstractNumId w:val="3"/>
@@ -9340,7 +9400,7 @@
     <w:abstractNumId w:val="8"/>
   </w:num>
   <w:num w:numId="13">
-    <w:abstractNumId w:val="14"/>
+    <w:abstractNumId w:val="15"/>
   </w:num>
   <w:num w:numId="14">
     <w:abstractNumId w:val="10"/>
@@ -9350,6 +9410,9 @@
   </w:num>
   <w:num w:numId="16">
     <w:abstractNumId w:val="6"/>
+  </w:num>
+  <w:num w:numId="17">
+    <w:abstractNumId w:val="14"/>
   </w:num>
 </w:numbering>
 </file>

</xml_diff>

<commit_message>
Fixed variance plot and added more plots
</commit_message>
<xml_diff>
--- a/Documentation/Report.docx
+++ b/Documentation/Report.docx
@@ -962,15 +962,7 @@
                               <w:t xml:space="preserve">revenue_item2, matching = </w:t>
                             </w:r>
                             <w:r>
-                              <w:t xml:space="preserve">LINEAR_PROGRAM(margin_item2[price_item2], discounts, conversion_rates_item2[price_item2], </w:t>
-                            </w:r>
-                            <w:proofErr w:type="spellStart"/>
-                            <w:r>
-                              <w:t>daily_promos</w:t>
-                            </w:r>
-                            <w:proofErr w:type="spellEnd"/>
-                            <w:r>
-                              <w:t>, customers * conversion_rate</w:t>
+                              <w:t>LINEAR_PROGRAM(margin_item2[price_item2], discounts, conversion_rates_item2[price_item2], daily_promos, customers * conversion_rate</w:t>
                             </w:r>
                             <w:r>
                               <w:t>s</w:t>
@@ -1262,7 +1254,7 @@
                                     <pic:cNvPicPr/>
                                   </pic:nvPicPr>
                                   <pic:blipFill>
-                                    <a:blip r:embed="rId5"/>
+                                    <a:blip r:embed="rId6"/>
                                     <a:stretch>
                                       <a:fillRect/>
                                     </a:stretch>
@@ -1335,7 +1327,7 @@
                     <pic:cNvPicPr/>
                   </pic:nvPicPr>
                   <pic:blipFill>
-                    <a:blip r:embed="rId6">
+                    <a:blip r:embed="rId7">
                       <a:extLst>
                         <a:ext uri="{28A0092B-C50C-407E-A947-70E740481C1C}">
                           <a14:useLocalDpi xmlns:a14="http://schemas.microsoft.com/office/drawing/2010/main" val="0"/>
@@ -1393,7 +1385,7 @@
                     <pic:cNvPicPr/>
                   </pic:nvPicPr>
                   <pic:blipFill>
-                    <a:blip r:embed="rId7">
+                    <a:blip r:embed="rId8">
                       <a:extLst>
                         <a:ext uri="{28A0092B-C50C-407E-A947-70E740481C1C}">
                           <a14:useLocalDpi xmlns:a14="http://schemas.microsoft.com/office/drawing/2010/main" val="0"/>
@@ -2324,7 +2316,7 @@
                     </pic:cNvPicPr>
                   </pic:nvPicPr>
                   <pic:blipFill>
-                    <a:blip r:embed="rId8">
+                    <a:blip r:embed="rId9">
                       <a:extLst>
                         <a:ext uri="{28A0092B-C50C-407E-A947-70E740481C1C}">
                           <a14:useLocalDpi xmlns:a14="http://schemas.microsoft.com/office/drawing/2010/main" val="0"/>
@@ -2376,7 +2368,7 @@
                     </pic:cNvPicPr>
                   </pic:nvPicPr>
                   <pic:blipFill>
-                    <a:blip r:embed="rId9">
+                    <a:blip r:embed="rId10">
                       <a:extLst>
                         <a:ext uri="{28A0092B-C50C-407E-A947-70E740481C1C}">
                           <a14:useLocalDpi xmlns:a14="http://schemas.microsoft.com/office/drawing/2010/main" val="0"/>
@@ -2463,7 +2455,7 @@
                     </pic:cNvPicPr>
                   </pic:nvPicPr>
                   <pic:blipFill>
-                    <a:blip r:embed="rId10">
+                    <a:blip r:embed="rId11">
                       <a:extLst>
                         <a:ext uri="{28A0092B-C50C-407E-A947-70E740481C1C}">
                           <a14:useLocalDpi xmlns:a14="http://schemas.microsoft.com/office/drawing/2010/main" val="0"/>
@@ -2516,7 +2508,7 @@
                     </pic:cNvPicPr>
                   </pic:nvPicPr>
                   <pic:blipFill>
-                    <a:blip r:embed="rId11">
+                    <a:blip r:embed="rId12">
                       <a:extLst>
                         <a:ext uri="{28A0092B-C50C-407E-A947-70E740481C1C}">
                           <a14:useLocalDpi xmlns:a14="http://schemas.microsoft.com/office/drawing/2010/main" val="0"/>
@@ -2633,7 +2625,7 @@
                     </pic:cNvPicPr>
                   </pic:nvPicPr>
                   <pic:blipFill>
-                    <a:blip r:embed="rId12">
+                    <a:blip r:embed="rId13">
                       <a:extLst>
                         <a:ext uri="{28A0092B-C50C-407E-A947-70E740481C1C}">
                           <a14:useLocalDpi xmlns:a14="http://schemas.microsoft.com/office/drawing/2010/main" val="0"/>
@@ -2685,7 +2677,7 @@
                     </pic:cNvPicPr>
                   </pic:nvPicPr>
                   <pic:blipFill>
-                    <a:blip r:embed="rId13">
+                    <a:blip r:embed="rId14">
                       <a:extLst>
                         <a:ext uri="{28A0092B-C50C-407E-A947-70E740481C1C}">
                           <a14:useLocalDpi xmlns:a14="http://schemas.microsoft.com/office/drawing/2010/main" val="0"/>
@@ -2772,7 +2764,7 @@
                     </pic:cNvPicPr>
                   </pic:nvPicPr>
                   <pic:blipFill>
-                    <a:blip r:embed="rId10">
+                    <a:blip r:embed="rId11">
                       <a:extLst>
                         <a:ext uri="{28A0092B-C50C-407E-A947-70E740481C1C}">
                           <a14:useLocalDpi xmlns:a14="http://schemas.microsoft.com/office/drawing/2010/main" val="0"/>
@@ -2825,7 +2817,7 @@
                     </pic:cNvPicPr>
                   </pic:nvPicPr>
                   <pic:blipFill>
-                    <a:blip r:embed="rId11">
+                    <a:blip r:embed="rId12">
                       <a:extLst>
                         <a:ext uri="{28A0092B-C50C-407E-A947-70E740481C1C}">
                           <a14:useLocalDpi xmlns:a14="http://schemas.microsoft.com/office/drawing/2010/main" val="0"/>
@@ -3348,7 +3340,7 @@
                     </pic:cNvPicPr>
                   </pic:nvPicPr>
                   <pic:blipFill>
-                    <a:blip r:embed="rId14">
+                    <a:blip r:embed="rId15">
                       <a:extLst>
                         <a:ext uri="{28A0092B-C50C-407E-A947-70E740481C1C}">
                           <a14:useLocalDpi xmlns:a14="http://schemas.microsoft.com/office/drawing/2010/main" val="0"/>
@@ -3400,7 +3392,7 @@
                     </pic:cNvPicPr>
                   </pic:nvPicPr>
                   <pic:blipFill>
-                    <a:blip r:embed="rId15">
+                    <a:blip r:embed="rId16">
                       <a:extLst>
                         <a:ext uri="{28A0092B-C50C-407E-A947-70E740481C1C}">
                           <a14:useLocalDpi xmlns:a14="http://schemas.microsoft.com/office/drawing/2010/main" val="0"/>
@@ -3487,7 +3479,7 @@
                     </pic:cNvPicPr>
                   </pic:nvPicPr>
                   <pic:blipFill>
-                    <a:blip r:embed="rId16">
+                    <a:blip r:embed="rId17">
                       <a:extLst>
                         <a:ext uri="{28A0092B-C50C-407E-A947-70E740481C1C}">
                           <a14:useLocalDpi xmlns:a14="http://schemas.microsoft.com/office/drawing/2010/main" val="0"/>
@@ -3539,7 +3531,7 @@
                     </pic:cNvPicPr>
                   </pic:nvPicPr>
                   <pic:blipFill>
-                    <a:blip r:embed="rId17">
+                    <a:blip r:embed="rId18">
                       <a:extLst>
                         <a:ext uri="{28A0092B-C50C-407E-A947-70E740481C1C}">
                           <a14:useLocalDpi xmlns:a14="http://schemas.microsoft.com/office/drawing/2010/main" val="0"/>
@@ -3690,7 +3682,7 @@
                     </pic:cNvPicPr>
                   </pic:nvPicPr>
                   <pic:blipFill>
-                    <a:blip r:embed="rId18">
+                    <a:blip r:embed="rId19">
                       <a:extLst>
                         <a:ext uri="{28A0092B-C50C-407E-A947-70E740481C1C}">
                           <a14:useLocalDpi xmlns:a14="http://schemas.microsoft.com/office/drawing/2010/main" val="0"/>
@@ -3742,7 +3734,7 @@
                     </pic:cNvPicPr>
                   </pic:nvPicPr>
                   <pic:blipFill>
-                    <a:blip r:embed="rId19">
+                    <a:blip r:embed="rId20">
                       <a:extLst>
                         <a:ext uri="{28A0092B-C50C-407E-A947-70E740481C1C}">
                           <a14:useLocalDpi xmlns:a14="http://schemas.microsoft.com/office/drawing/2010/main" val="0"/>
@@ -3829,7 +3821,7 @@
                     </pic:cNvPicPr>
                   </pic:nvPicPr>
                   <pic:blipFill>
-                    <a:blip r:embed="rId16">
+                    <a:blip r:embed="rId17">
                       <a:extLst>
                         <a:ext uri="{28A0092B-C50C-407E-A947-70E740481C1C}">
                           <a14:useLocalDpi xmlns:a14="http://schemas.microsoft.com/office/drawing/2010/main" val="0"/>
@@ -3881,7 +3873,7 @@
                     </pic:cNvPicPr>
                   </pic:nvPicPr>
                   <pic:blipFill>
-                    <a:blip r:embed="rId17">
+                    <a:blip r:embed="rId18">
                       <a:extLst>
                         <a:ext uri="{28A0092B-C50C-407E-A947-70E740481C1C}">
                           <a14:useLocalDpi xmlns:a14="http://schemas.microsoft.com/office/drawing/2010/main" val="0"/>
@@ -4462,7 +4454,7 @@
                     </pic:cNvPicPr>
                   </pic:nvPicPr>
                   <pic:blipFill>
-                    <a:blip r:embed="rId20">
+                    <a:blip r:embed="rId21">
                       <a:extLst>
                         <a:ext uri="{28A0092B-C50C-407E-A947-70E740481C1C}">
                           <a14:useLocalDpi xmlns:a14="http://schemas.microsoft.com/office/drawing/2010/main" val="0"/>
@@ -4514,7 +4506,7 @@
                     </pic:cNvPicPr>
                   </pic:nvPicPr>
                   <pic:blipFill>
-                    <a:blip r:embed="rId21">
+                    <a:blip r:embed="rId22">
                       <a:extLst>
                         <a:ext uri="{28A0092B-C50C-407E-A947-70E740481C1C}">
                           <a14:useLocalDpi xmlns:a14="http://schemas.microsoft.com/office/drawing/2010/main" val="0"/>
@@ -4673,631 +4665,6 @@
                 <pic:pic xmlns:pic="http://schemas.openxmlformats.org/drawingml/2006/picture">
                   <pic:nvPicPr>
                     <pic:cNvPr id="35" name="Picture 35"/>
-                    <pic:cNvPicPr>
-                      <a:picLocks noChangeAspect="1" noChangeArrowheads="1"/>
-                    </pic:cNvPicPr>
-                  </pic:nvPicPr>
-                  <pic:blipFill>
-                    <a:blip r:embed="rId22">
-                      <a:extLst>
-                        <a:ext uri="{28A0092B-C50C-407E-A947-70E740481C1C}">
-                          <a14:useLocalDpi xmlns:a14="http://schemas.microsoft.com/office/drawing/2010/main" val="0"/>
-                        </a:ext>
-                      </a:extLst>
-                    </a:blip>
-                    <a:stretch>
-                      <a:fillRect/>
-                    </a:stretch>
-                  </pic:blipFill>
-                  <pic:spPr bwMode="auto">
-                    <a:xfrm>
-                      <a:off x="0" y="0"/>
-                      <a:ext cx="2870752" cy="2153064"/>
-                    </a:xfrm>
-                    <a:prstGeom prst="rect">
-                      <a:avLst/>
-                    </a:prstGeom>
-                    <a:noFill/>
-                    <a:ln>
-                      <a:noFill/>
-                    </a:ln>
-                  </pic:spPr>
-                </pic:pic>
-              </a:graphicData>
-            </a:graphic>
-          </wp:inline>
-        </w:drawing>
-      </w:r>
-      <w:r>
-        <w:rPr>
-          <w:noProof/>
-        </w:rPr>
-        <w:drawing>
-          <wp:inline distT="0" distB="0" distL="0" distR="0" wp14:anchorId="514C8440" wp14:editId="7F7A63E3">
-            <wp:extent cx="2836949" cy="2127712"/>
-            <wp:effectExtent l="0" t="0" r="1905" b="6350"/>
-            <wp:docPr id="36" name="Picture 36"/>
-            <wp:cNvGraphicFramePr>
-              <a:graphicFrameLocks xmlns:a="http://schemas.openxmlformats.org/drawingml/2006/main" noChangeAspect="1"/>
-            </wp:cNvGraphicFramePr>
-            <a:graphic xmlns:a="http://schemas.openxmlformats.org/drawingml/2006/main">
-              <a:graphicData uri="http://schemas.openxmlformats.org/drawingml/2006/picture">
-                <pic:pic xmlns:pic="http://schemas.openxmlformats.org/drawingml/2006/picture">
-                  <pic:nvPicPr>
-                    <pic:cNvPr id="14" name="Picture 14"/>
-                    <pic:cNvPicPr>
-                      <a:picLocks noChangeAspect="1" noChangeArrowheads="1"/>
-                    </pic:cNvPicPr>
-                  </pic:nvPicPr>
-                  <pic:blipFill>
-                    <a:blip r:embed="rId21">
-                      <a:extLst>
-                        <a:ext uri="{28A0092B-C50C-407E-A947-70E740481C1C}">
-                          <a14:useLocalDpi xmlns:a14="http://schemas.microsoft.com/office/drawing/2010/main" val="0"/>
-                        </a:ext>
-                      </a:extLst>
-                    </a:blip>
-                    <a:stretch>
-                      <a:fillRect/>
-                    </a:stretch>
-                  </pic:blipFill>
-                  <pic:spPr bwMode="auto">
-                    <a:xfrm>
-                      <a:off x="0" y="0"/>
-                      <a:ext cx="2836949" cy="2127712"/>
-                    </a:xfrm>
-                    <a:prstGeom prst="rect">
-                      <a:avLst/>
-                    </a:prstGeom>
-                    <a:noFill/>
-                    <a:ln>
-                      <a:noFill/>
-                    </a:ln>
-                  </pic:spPr>
-                </pic:pic>
-              </a:graphicData>
-            </a:graphic>
-          </wp:inline>
-        </w:drawing>
-      </w:r>
-    </w:p>
-    <w:p>
-      <w:pPr>
-        <w:jc w:val="center"/>
-        <w:rPr>
-          <w:i/>
-          <w:iCs/>
-          <w:sz w:val="18"/>
-          <w:szCs w:val="18"/>
-        </w:rPr>
-      </w:pPr>
-      <w:r>
-        <w:rPr>
-          <w:i/>
-          <w:iCs/>
-          <w:sz w:val="18"/>
-          <w:szCs w:val="18"/>
-        </w:rPr>
-        <w:t>Time horizon = 365</w:t>
-      </w:r>
-      <w:r>
-        <w:rPr>
-          <w:i/>
-          <w:iCs/>
-          <w:sz w:val="18"/>
-          <w:szCs w:val="18"/>
-        </w:rPr>
-        <w:tab/>
-      </w:r>
-      <w:r>
-        <w:rPr>
-          <w:i/>
-          <w:iCs/>
-          <w:sz w:val="18"/>
-          <w:szCs w:val="18"/>
-        </w:rPr>
-        <w:tab/>
-      </w:r>
-      <w:r>
-        <w:rPr>
-          <w:i/>
-          <w:iCs/>
-          <w:sz w:val="18"/>
-          <w:szCs w:val="18"/>
-        </w:rPr>
-        <w:tab/>
-      </w:r>
-      <w:r>
-        <w:rPr>
-          <w:i/>
-          <w:iCs/>
-          <w:sz w:val="18"/>
-          <w:szCs w:val="18"/>
-        </w:rPr>
-        <w:tab/>
-      </w:r>
-      <w:r>
-        <w:rPr>
-          <w:i/>
-          <w:iCs/>
-          <w:sz w:val="18"/>
-          <w:szCs w:val="18"/>
-        </w:rPr>
-        <w:tab/>
-      </w:r>
-      <w:r>
-        <w:rPr>
-          <w:i/>
-          <w:iCs/>
-          <w:sz w:val="18"/>
-          <w:szCs w:val="18"/>
-        </w:rPr>
-        <w:t>Time horizon = 5000</w:t>
-      </w:r>
-    </w:p>
-    <w:p>
-      <w:pPr>
-        <w:jc w:val="both"/>
-        <w:rPr>
-          <w:rStyle w:val="Emphasis"/>
-          <w:i w:val="0"/>
-          <w:iCs w:val="0"/>
-        </w:rPr>
-      </w:pPr>
-    </w:p>
-    <w:p>
-      <w:pPr>
-        <w:jc w:val="both"/>
-        <w:rPr>
-          <w:rStyle w:val="Emphasis"/>
-          <w:i w:val="0"/>
-          <w:iCs w:val="0"/>
-        </w:rPr>
-      </w:pPr>
-    </w:p>
-    <w:p>
-      <w:pPr>
-        <w:jc w:val="both"/>
-        <w:rPr>
-          <w:rStyle w:val="Emphasis"/>
-          <w:i w:val="0"/>
-          <w:iCs w:val="0"/>
-        </w:rPr>
-      </w:pPr>
-    </w:p>
-    <w:p>
-      <w:pPr>
-        <w:pStyle w:val="Heading1"/>
-        <w:rPr>
-          <w:rStyle w:val="Emphasis"/>
-          <w:i w:val="0"/>
-          <w:iCs w:val="0"/>
-        </w:rPr>
-      </w:pPr>
-      <w:r>
-        <w:rPr>
-          <w:rStyle w:val="Emphasis"/>
-          <w:i w:val="0"/>
-          <w:iCs w:val="0"/>
-        </w:rPr>
-        <w:lastRenderedPageBreak/>
-        <w:t>Step 6</w:t>
-      </w:r>
-    </w:p>
-    <w:p>
-      <w:pPr>
-        <w:jc w:val="both"/>
-        <w:rPr>
-          <w:rStyle w:val="Emphasis"/>
-        </w:rPr>
-      </w:pPr>
-      <w:r>
-        <w:rPr>
-          <w:rStyle w:val="Emphasis"/>
-        </w:rPr>
-        <w:t>Consider the general case in which the shop needs to optimize the prices and the assignment of promos to the customers in the case all the parameters need to be learnt.</w:t>
-      </w:r>
-    </w:p>
-    <w:p>
-      <w:pPr>
-        <w:jc w:val="both"/>
-        <w:rPr>
-          <w:rStyle w:val="Emphasis"/>
-          <w:i w:val="0"/>
-          <w:iCs w:val="0"/>
-        </w:rPr>
-      </w:pPr>
-    </w:p>
-    <w:p>
-      <w:pPr>
-        <w:jc w:val="both"/>
-        <w:rPr>
-          <w:rStyle w:val="Emphasis"/>
-          <w:i w:val="0"/>
-          <w:iCs w:val="0"/>
-        </w:rPr>
-      </w:pPr>
-      <w:r>
-        <w:rPr>
-          <w:rStyle w:val="Emphasis"/>
-          <w:i w:val="0"/>
-          <w:iCs w:val="0"/>
-        </w:rPr>
-        <w:t>Inputs:</w:t>
-      </w:r>
-    </w:p>
-    <w:p>
-      <w:pPr>
-        <w:pStyle w:val="ListParagraph"/>
-        <w:numPr>
-          <w:ilvl w:val="0"/>
-          <w:numId w:val="14"/>
-        </w:numPr>
-        <w:jc w:val="both"/>
-        <w:rPr>
-          <w:rStyle w:val="Emphasis"/>
-          <w:i w:val="0"/>
-          <w:iCs w:val="0"/>
-        </w:rPr>
-      </w:pPr>
-      <w:r>
-        <w:rPr>
-          <w:rStyle w:val="Emphasis"/>
-          <w:i w:val="0"/>
-          <w:iCs w:val="0"/>
-        </w:rPr>
-        <w:t>Nothing is known a priori.</w:t>
-      </w:r>
-    </w:p>
-    <w:p>
-      <w:pPr>
-        <w:jc w:val="both"/>
-      </w:pPr>
-      <w:r>
-        <w:t>Outputs:</w:t>
-      </w:r>
-    </w:p>
-    <w:p>
-      <w:pPr>
-        <w:pStyle w:val="ListParagraph"/>
-        <w:numPr>
-          <w:ilvl w:val="0"/>
-          <w:numId w:val="9"/>
-        </w:numPr>
-        <w:jc w:val="both"/>
-      </w:pPr>
-      <w:r>
-        <w:t>Revenue related to the all the learned parameters.</w:t>
-      </w:r>
-    </w:p>
-    <w:p>
-      <w:pPr>
-        <w:pStyle w:val="ListParagraph"/>
-        <w:numPr>
-          <w:ilvl w:val="0"/>
-          <w:numId w:val="9"/>
-        </w:numPr>
-        <w:jc w:val="both"/>
-      </w:pPr>
-      <w:r>
-        <w:t>(Estimate of the conversion rates of the first item).</w:t>
-      </w:r>
-    </w:p>
-    <w:p>
-      <w:pPr>
-        <w:pStyle w:val="ListParagraph"/>
-        <w:numPr>
-          <w:ilvl w:val="0"/>
-          <w:numId w:val="9"/>
-        </w:numPr>
-        <w:jc w:val="both"/>
-      </w:pPr>
-      <w:r>
-        <w:t>(Estimate of the conversion rates of the second item).</w:t>
-      </w:r>
-    </w:p>
-    <w:p>
-      <w:pPr>
-        <w:pStyle w:val="ListParagraph"/>
-        <w:numPr>
-          <w:ilvl w:val="0"/>
-          <w:numId w:val="9"/>
-        </w:numPr>
-        <w:jc w:val="both"/>
-      </w:pPr>
-      <w:r>
-        <w:t>(Estimate of the number of daily customers).</w:t>
-      </w:r>
-    </w:p>
-    <w:p>
-      <w:pPr>
-        <w:jc w:val="both"/>
-      </w:pPr>
-    </w:p>
-    <w:p>
-      <w:pPr>
-        <w:jc w:val="both"/>
-      </w:pPr>
-      <w:r>
-        <w:t>Model</w:t>
-      </w:r>
-      <w:r>
-        <w:t>s</w:t>
-      </w:r>
-      <w:r>
-        <w:t>:</w:t>
-      </w:r>
-    </w:p>
-    <w:p>
-      <w:pPr>
-        <w:pStyle w:val="ListParagraph"/>
-        <w:numPr>
-          <w:ilvl w:val="0"/>
-          <w:numId w:val="17"/>
-        </w:numPr>
-        <w:jc w:val="both"/>
-      </w:pPr>
-      <w:r>
-        <w:t>UCB1:</w:t>
-      </w:r>
-    </w:p>
-    <w:p>
-      <w:pPr>
-        <w:pStyle w:val="ListParagraph"/>
-        <w:numPr>
-          <w:ilvl w:val="1"/>
-          <w:numId w:val="10"/>
-        </w:numPr>
-        <w:jc w:val="both"/>
-      </w:pPr>
-      <w:r>
-        <w:t>Arms: cross-product of the margins of the two items.</w:t>
-      </w:r>
-    </w:p>
-    <w:p>
-      <w:pPr>
-        <w:pStyle w:val="ListParagraph"/>
-        <w:numPr>
-          <w:ilvl w:val="1"/>
-          <w:numId w:val="10"/>
-        </w:numPr>
-        <w:jc w:val="both"/>
-      </w:pPr>
-      <w:r>
-        <w:t>Empirical mean first item: estimation of the conversion rates of the first item.</w:t>
-      </w:r>
-    </w:p>
-    <w:p>
-      <w:pPr>
-        <w:pStyle w:val="ListParagraph"/>
-        <w:numPr>
-          <w:ilvl w:val="1"/>
-          <w:numId w:val="10"/>
-        </w:numPr>
-        <w:jc w:val="both"/>
-      </w:pPr>
-      <w:r>
-        <w:t>Empirical mean second item: estimation of the conversion rates of the second item.</w:t>
-      </w:r>
-    </w:p>
-    <w:p>
-      <w:pPr>
-        <w:pStyle w:val="ListParagraph"/>
-        <w:numPr>
-          <w:ilvl w:val="1"/>
-          <w:numId w:val="10"/>
-        </w:numPr>
-        <w:jc w:val="both"/>
-      </w:pPr>
-      <w:r>
-        <w:t>Confidence first item: standard confidence of the UCB1 Bandit related to the first item.</w:t>
-      </w:r>
-    </w:p>
-    <w:p>
-      <w:pPr>
-        <w:pStyle w:val="ListParagraph"/>
-        <w:numPr>
-          <w:ilvl w:val="1"/>
-          <w:numId w:val="10"/>
-        </w:numPr>
-        <w:jc w:val="both"/>
-      </w:pPr>
-      <w:r>
-        <w:t>Confidence second item: standard confidence of the UCB1 Bandit related to the second item.</w:t>
-      </w:r>
-    </w:p>
-    <w:p>
-      <w:pPr>
-        <w:pStyle w:val="ListParagraph"/>
-        <w:numPr>
-          <w:ilvl w:val="1"/>
-          <w:numId w:val="10"/>
-        </w:numPr>
-        <w:jc w:val="both"/>
-      </w:pPr>
-      <w:r>
-        <w:t>Upper bound: revenue given the estimation of the conversion rates of the first item (empirical mean first item plus confidence first item), the estimation of the conversion rates of the second item (empirical mean second item plus confidence second item)</w:t>
-      </w:r>
-      <w:r>
-        <w:t xml:space="preserve">, the </w:t>
-      </w:r>
-      <w:r>
-        <w:t>number of customers (computing the mean of the daily customers of the previous rounds) and the assignment computed by the linear program for each pair of prices.</w:t>
-      </w:r>
-    </w:p>
-    <w:p>
-      <w:pPr>
-        <w:pStyle w:val="ListParagraph"/>
-        <w:jc w:val="both"/>
-      </w:pPr>
-    </w:p>
-    <w:p>
-      <w:pPr>
-        <w:pStyle w:val="ListParagraph"/>
-        <w:numPr>
-          <w:ilvl w:val="0"/>
-          <w:numId w:val="17"/>
-        </w:numPr>
-        <w:jc w:val="both"/>
-      </w:pPr>
-      <w:r>
-        <w:t>Thompson Sampling:</w:t>
-      </w:r>
-    </w:p>
-    <w:p>
-      <w:pPr>
-        <w:pStyle w:val="ListParagraph"/>
-        <w:numPr>
-          <w:ilvl w:val="1"/>
-          <w:numId w:val="10"/>
-        </w:numPr>
-        <w:jc w:val="both"/>
-      </w:pPr>
-      <w:r>
-        <w:t>Arms: cross-product of the margins of the two items.</w:t>
-      </w:r>
-    </w:p>
-    <w:p>
-      <w:pPr>
-        <w:pStyle w:val="ListParagraph"/>
-        <w:numPr>
-          <w:ilvl w:val="1"/>
-          <w:numId w:val="10"/>
-        </w:numPr>
-        <w:jc w:val="both"/>
-      </w:pPr>
-      <w:r>
-        <w:t>Beta distribution first item</w:t>
-      </w:r>
-      <w:r>
-        <w:t>: standard Beta distribution of the Thompson Sampling Bandit related to</w:t>
-      </w:r>
-      <w:r>
-        <w:t xml:space="preserve"> the conversion rates of the first item.</w:t>
-      </w:r>
-    </w:p>
-    <w:p>
-      <w:pPr>
-        <w:pStyle w:val="ListParagraph"/>
-        <w:numPr>
-          <w:ilvl w:val="1"/>
-          <w:numId w:val="10"/>
-        </w:numPr>
-        <w:jc w:val="both"/>
-      </w:pPr>
-      <w:r>
-        <w:t>Beta distribution second item: standard Beta distribution of the Thompson Sampling Bandit related to the conversion rates of the second item.</w:t>
-      </w:r>
-    </w:p>
-    <w:p>
-      <w:pPr>
-        <w:pStyle w:val="ListParagraph"/>
-        <w:numPr>
-          <w:ilvl w:val="1"/>
-          <w:numId w:val="10"/>
-        </w:numPr>
-        <w:jc w:val="both"/>
-      </w:pPr>
-      <w:r>
-        <w:t>Pulled arm: revenue given the estimation of the conversion rates of the first item (extraction from Beta distribution first item), the estimation of the conversion rates of the second item (extraction from Beta distribution second item), the number of customers (computing the mean of the daily customers of the previous rounds) and the assignment computed by the linear program for each pair of prices.</w:t>
-      </w:r>
-    </w:p>
-    <w:p>
-      <w:pPr>
-        <w:jc w:val="both"/>
-        <w:rPr>
-          <w:rStyle w:val="Emphasis"/>
-          <w:i w:val="0"/>
-          <w:iCs w:val="0"/>
-        </w:rPr>
-      </w:pPr>
-    </w:p>
-    <w:p>
-      <w:pPr>
-        <w:jc w:val="both"/>
-        <w:rPr>
-          <w:rStyle w:val="Emphasis"/>
-          <w:i w:val="0"/>
-          <w:iCs w:val="0"/>
-        </w:rPr>
-      </w:pPr>
-    </w:p>
-    <w:p>
-      <w:pPr>
-        <w:jc w:val="both"/>
-        <w:rPr>
-          <w:rStyle w:val="Emphasis"/>
-          <w:i w:val="0"/>
-          <w:iCs w:val="0"/>
-        </w:rPr>
-      </w:pPr>
-    </w:p>
-    <w:p>
-      <w:pPr>
-        <w:jc w:val="both"/>
-        <w:rPr>
-          <w:rStyle w:val="Emphasis"/>
-          <w:i w:val="0"/>
-          <w:iCs w:val="0"/>
-        </w:rPr>
-      </w:pPr>
-      <w:r>
-        <w:rPr>
-          <w:rStyle w:val="Emphasis"/>
-          <w:i w:val="0"/>
-          <w:iCs w:val="0"/>
-        </w:rPr>
-        <w:lastRenderedPageBreak/>
-        <w:t>Results:</w:t>
-      </w:r>
-    </w:p>
-    <w:p>
-      <w:pPr>
-        <w:jc w:val="both"/>
-      </w:pPr>
-      <w:r>
-        <w:t>Note that the variance of the regret is multiplied for a large constant in order to make it more visible.</w:t>
-      </w:r>
-    </w:p>
-    <w:p>
-      <w:pPr>
-        <w:jc w:val="both"/>
-      </w:pPr>
-    </w:p>
-    <w:p>
-      <w:pPr>
-        <w:jc w:val="both"/>
-      </w:pPr>
-    </w:p>
-    <w:p>
-      <w:pPr>
-        <w:jc w:val="both"/>
-      </w:pPr>
-      <w:r>
-        <w:t>First experiment</w:t>
-      </w:r>
-    </w:p>
-    <w:p>
-      <w:pPr>
-        <w:jc w:val="center"/>
-      </w:pPr>
-      <w:r>
-        <w:rPr>
-          <w:noProof/>
-        </w:rPr>
-        <w:drawing>
-          <wp:inline distT="0" distB="0" distL="0" distR="0" wp14:anchorId="7CA6C189" wp14:editId="668145B9">
-            <wp:extent cx="2870752" cy="2153064"/>
-            <wp:effectExtent l="0" t="0" r="6350" b="0"/>
-            <wp:docPr id="17" name="Picture 17"/>
-            <wp:cNvGraphicFramePr>
-              <a:graphicFrameLocks xmlns:a="http://schemas.openxmlformats.org/drawingml/2006/main" noChangeAspect="1"/>
-            </wp:cNvGraphicFramePr>
-            <a:graphic xmlns:a="http://schemas.openxmlformats.org/drawingml/2006/main">
-              <a:graphicData uri="http://schemas.openxmlformats.org/drawingml/2006/picture">
-                <pic:pic xmlns:pic="http://schemas.openxmlformats.org/drawingml/2006/picture">
-                  <pic:nvPicPr>
-                    <pic:cNvPr id="17" name="Picture 17"/>
                     <pic:cNvPicPr>
                       <a:picLocks noChangeAspect="1" noChangeArrowheads="1"/>
                     </pic:cNvPicPr>
@@ -5338,6 +4705,631 @@
           <w:noProof/>
         </w:rPr>
         <w:drawing>
+          <wp:inline distT="0" distB="0" distL="0" distR="0" wp14:anchorId="514C8440" wp14:editId="7F7A63E3">
+            <wp:extent cx="2836949" cy="2127712"/>
+            <wp:effectExtent l="0" t="0" r="1905" b="6350"/>
+            <wp:docPr id="36" name="Picture 36"/>
+            <wp:cNvGraphicFramePr>
+              <a:graphicFrameLocks xmlns:a="http://schemas.openxmlformats.org/drawingml/2006/main" noChangeAspect="1"/>
+            </wp:cNvGraphicFramePr>
+            <a:graphic xmlns:a="http://schemas.openxmlformats.org/drawingml/2006/main">
+              <a:graphicData uri="http://schemas.openxmlformats.org/drawingml/2006/picture">
+                <pic:pic xmlns:pic="http://schemas.openxmlformats.org/drawingml/2006/picture">
+                  <pic:nvPicPr>
+                    <pic:cNvPr id="14" name="Picture 14"/>
+                    <pic:cNvPicPr>
+                      <a:picLocks noChangeAspect="1" noChangeArrowheads="1"/>
+                    </pic:cNvPicPr>
+                  </pic:nvPicPr>
+                  <pic:blipFill>
+                    <a:blip r:embed="rId22">
+                      <a:extLst>
+                        <a:ext uri="{28A0092B-C50C-407E-A947-70E740481C1C}">
+                          <a14:useLocalDpi xmlns:a14="http://schemas.microsoft.com/office/drawing/2010/main" val="0"/>
+                        </a:ext>
+                      </a:extLst>
+                    </a:blip>
+                    <a:stretch>
+                      <a:fillRect/>
+                    </a:stretch>
+                  </pic:blipFill>
+                  <pic:spPr bwMode="auto">
+                    <a:xfrm>
+                      <a:off x="0" y="0"/>
+                      <a:ext cx="2836949" cy="2127712"/>
+                    </a:xfrm>
+                    <a:prstGeom prst="rect">
+                      <a:avLst/>
+                    </a:prstGeom>
+                    <a:noFill/>
+                    <a:ln>
+                      <a:noFill/>
+                    </a:ln>
+                  </pic:spPr>
+                </pic:pic>
+              </a:graphicData>
+            </a:graphic>
+          </wp:inline>
+        </w:drawing>
+      </w:r>
+    </w:p>
+    <w:p>
+      <w:pPr>
+        <w:jc w:val="center"/>
+        <w:rPr>
+          <w:i/>
+          <w:iCs/>
+          <w:sz w:val="18"/>
+          <w:szCs w:val="18"/>
+        </w:rPr>
+      </w:pPr>
+      <w:r>
+        <w:rPr>
+          <w:i/>
+          <w:iCs/>
+          <w:sz w:val="18"/>
+          <w:szCs w:val="18"/>
+        </w:rPr>
+        <w:t>Time horizon = 365</w:t>
+      </w:r>
+      <w:r>
+        <w:rPr>
+          <w:i/>
+          <w:iCs/>
+          <w:sz w:val="18"/>
+          <w:szCs w:val="18"/>
+        </w:rPr>
+        <w:tab/>
+      </w:r>
+      <w:r>
+        <w:rPr>
+          <w:i/>
+          <w:iCs/>
+          <w:sz w:val="18"/>
+          <w:szCs w:val="18"/>
+        </w:rPr>
+        <w:tab/>
+      </w:r>
+      <w:r>
+        <w:rPr>
+          <w:i/>
+          <w:iCs/>
+          <w:sz w:val="18"/>
+          <w:szCs w:val="18"/>
+        </w:rPr>
+        <w:tab/>
+      </w:r>
+      <w:r>
+        <w:rPr>
+          <w:i/>
+          <w:iCs/>
+          <w:sz w:val="18"/>
+          <w:szCs w:val="18"/>
+        </w:rPr>
+        <w:tab/>
+      </w:r>
+      <w:r>
+        <w:rPr>
+          <w:i/>
+          <w:iCs/>
+          <w:sz w:val="18"/>
+          <w:szCs w:val="18"/>
+        </w:rPr>
+        <w:tab/>
+      </w:r>
+      <w:r>
+        <w:rPr>
+          <w:i/>
+          <w:iCs/>
+          <w:sz w:val="18"/>
+          <w:szCs w:val="18"/>
+        </w:rPr>
+        <w:t>Time horizon = 5000</w:t>
+      </w:r>
+    </w:p>
+    <w:p>
+      <w:pPr>
+        <w:jc w:val="both"/>
+        <w:rPr>
+          <w:rStyle w:val="Emphasis"/>
+          <w:i w:val="0"/>
+          <w:iCs w:val="0"/>
+        </w:rPr>
+      </w:pPr>
+    </w:p>
+    <w:p>
+      <w:pPr>
+        <w:jc w:val="both"/>
+        <w:rPr>
+          <w:rStyle w:val="Emphasis"/>
+          <w:i w:val="0"/>
+          <w:iCs w:val="0"/>
+        </w:rPr>
+      </w:pPr>
+    </w:p>
+    <w:p>
+      <w:pPr>
+        <w:jc w:val="both"/>
+        <w:rPr>
+          <w:rStyle w:val="Emphasis"/>
+          <w:i w:val="0"/>
+          <w:iCs w:val="0"/>
+        </w:rPr>
+      </w:pPr>
+    </w:p>
+    <w:p>
+      <w:pPr>
+        <w:pStyle w:val="Heading1"/>
+        <w:rPr>
+          <w:rStyle w:val="Emphasis"/>
+          <w:i w:val="0"/>
+          <w:iCs w:val="0"/>
+        </w:rPr>
+      </w:pPr>
+      <w:r>
+        <w:rPr>
+          <w:rStyle w:val="Emphasis"/>
+          <w:i w:val="0"/>
+          <w:iCs w:val="0"/>
+        </w:rPr>
+        <w:lastRenderedPageBreak/>
+        <w:t>Step 6</w:t>
+      </w:r>
+    </w:p>
+    <w:p>
+      <w:pPr>
+        <w:jc w:val="both"/>
+        <w:rPr>
+          <w:rStyle w:val="Emphasis"/>
+        </w:rPr>
+      </w:pPr>
+      <w:r>
+        <w:rPr>
+          <w:rStyle w:val="Emphasis"/>
+        </w:rPr>
+        <w:t>Consider the general case in which the shop needs to optimize the prices and the assignment of promos to the customers in the case all the parameters need to be learnt.</w:t>
+      </w:r>
+    </w:p>
+    <w:p>
+      <w:pPr>
+        <w:jc w:val="both"/>
+        <w:rPr>
+          <w:rStyle w:val="Emphasis"/>
+          <w:i w:val="0"/>
+          <w:iCs w:val="0"/>
+        </w:rPr>
+      </w:pPr>
+    </w:p>
+    <w:p>
+      <w:pPr>
+        <w:jc w:val="both"/>
+        <w:rPr>
+          <w:rStyle w:val="Emphasis"/>
+          <w:i w:val="0"/>
+          <w:iCs w:val="0"/>
+        </w:rPr>
+      </w:pPr>
+      <w:r>
+        <w:rPr>
+          <w:rStyle w:val="Emphasis"/>
+          <w:i w:val="0"/>
+          <w:iCs w:val="0"/>
+        </w:rPr>
+        <w:t>Inputs:</w:t>
+      </w:r>
+    </w:p>
+    <w:p>
+      <w:pPr>
+        <w:pStyle w:val="ListParagraph"/>
+        <w:numPr>
+          <w:ilvl w:val="0"/>
+          <w:numId w:val="14"/>
+        </w:numPr>
+        <w:jc w:val="both"/>
+        <w:rPr>
+          <w:rStyle w:val="Emphasis"/>
+          <w:i w:val="0"/>
+          <w:iCs w:val="0"/>
+        </w:rPr>
+      </w:pPr>
+      <w:r>
+        <w:rPr>
+          <w:rStyle w:val="Emphasis"/>
+          <w:i w:val="0"/>
+          <w:iCs w:val="0"/>
+        </w:rPr>
+        <w:t>Nothing is known a priori.</w:t>
+      </w:r>
+    </w:p>
+    <w:p>
+      <w:pPr>
+        <w:jc w:val="both"/>
+      </w:pPr>
+      <w:r>
+        <w:t>Outputs:</w:t>
+      </w:r>
+    </w:p>
+    <w:p>
+      <w:pPr>
+        <w:pStyle w:val="ListParagraph"/>
+        <w:numPr>
+          <w:ilvl w:val="0"/>
+          <w:numId w:val="9"/>
+        </w:numPr>
+        <w:jc w:val="both"/>
+      </w:pPr>
+      <w:r>
+        <w:t>Revenue related to the all the learned parameters.</w:t>
+      </w:r>
+    </w:p>
+    <w:p>
+      <w:pPr>
+        <w:pStyle w:val="ListParagraph"/>
+        <w:numPr>
+          <w:ilvl w:val="0"/>
+          <w:numId w:val="9"/>
+        </w:numPr>
+        <w:jc w:val="both"/>
+      </w:pPr>
+      <w:r>
+        <w:t>(Estimate of the conversion rates of the first item).</w:t>
+      </w:r>
+    </w:p>
+    <w:p>
+      <w:pPr>
+        <w:pStyle w:val="ListParagraph"/>
+        <w:numPr>
+          <w:ilvl w:val="0"/>
+          <w:numId w:val="9"/>
+        </w:numPr>
+        <w:jc w:val="both"/>
+      </w:pPr>
+      <w:r>
+        <w:t>(Estimate of the conversion rates of the second item).</w:t>
+      </w:r>
+    </w:p>
+    <w:p>
+      <w:pPr>
+        <w:pStyle w:val="ListParagraph"/>
+        <w:numPr>
+          <w:ilvl w:val="0"/>
+          <w:numId w:val="9"/>
+        </w:numPr>
+        <w:jc w:val="both"/>
+      </w:pPr>
+      <w:r>
+        <w:t>(Estimate of the number of daily customers).</w:t>
+      </w:r>
+    </w:p>
+    <w:p>
+      <w:pPr>
+        <w:jc w:val="both"/>
+      </w:pPr>
+    </w:p>
+    <w:p>
+      <w:pPr>
+        <w:jc w:val="both"/>
+      </w:pPr>
+      <w:r>
+        <w:t>Model</w:t>
+      </w:r>
+      <w:r>
+        <w:t>s</w:t>
+      </w:r>
+      <w:r>
+        <w:t>:</w:t>
+      </w:r>
+    </w:p>
+    <w:p>
+      <w:pPr>
+        <w:pStyle w:val="ListParagraph"/>
+        <w:numPr>
+          <w:ilvl w:val="0"/>
+          <w:numId w:val="17"/>
+        </w:numPr>
+        <w:jc w:val="both"/>
+      </w:pPr>
+      <w:r>
+        <w:t>UCB1:</w:t>
+      </w:r>
+    </w:p>
+    <w:p>
+      <w:pPr>
+        <w:pStyle w:val="ListParagraph"/>
+        <w:numPr>
+          <w:ilvl w:val="1"/>
+          <w:numId w:val="10"/>
+        </w:numPr>
+        <w:jc w:val="both"/>
+      </w:pPr>
+      <w:r>
+        <w:t>Arms: cross-product of the margins of the two items.</w:t>
+      </w:r>
+    </w:p>
+    <w:p>
+      <w:pPr>
+        <w:pStyle w:val="ListParagraph"/>
+        <w:numPr>
+          <w:ilvl w:val="1"/>
+          <w:numId w:val="10"/>
+        </w:numPr>
+        <w:jc w:val="both"/>
+      </w:pPr>
+      <w:r>
+        <w:t>Empirical mean first item: estimation of the conversion rates of the first item.</w:t>
+      </w:r>
+    </w:p>
+    <w:p>
+      <w:pPr>
+        <w:pStyle w:val="ListParagraph"/>
+        <w:numPr>
+          <w:ilvl w:val="1"/>
+          <w:numId w:val="10"/>
+        </w:numPr>
+        <w:jc w:val="both"/>
+      </w:pPr>
+      <w:r>
+        <w:t>Empirical mean second item: estimation of the conversion rates of the second item.</w:t>
+      </w:r>
+    </w:p>
+    <w:p>
+      <w:pPr>
+        <w:pStyle w:val="ListParagraph"/>
+        <w:numPr>
+          <w:ilvl w:val="1"/>
+          <w:numId w:val="10"/>
+        </w:numPr>
+        <w:jc w:val="both"/>
+      </w:pPr>
+      <w:r>
+        <w:t>Confidence first item: standard confidence of the UCB1 Bandit related to the first item.</w:t>
+      </w:r>
+    </w:p>
+    <w:p>
+      <w:pPr>
+        <w:pStyle w:val="ListParagraph"/>
+        <w:numPr>
+          <w:ilvl w:val="1"/>
+          <w:numId w:val="10"/>
+        </w:numPr>
+        <w:jc w:val="both"/>
+      </w:pPr>
+      <w:r>
+        <w:t>Confidence second item: standard confidence of the UCB1 Bandit related to the second item.</w:t>
+      </w:r>
+    </w:p>
+    <w:p>
+      <w:pPr>
+        <w:pStyle w:val="ListParagraph"/>
+        <w:numPr>
+          <w:ilvl w:val="1"/>
+          <w:numId w:val="10"/>
+        </w:numPr>
+        <w:jc w:val="both"/>
+      </w:pPr>
+      <w:r>
+        <w:t>Upper bound: revenue given the estimation of the conversion rates of the first item (empirical mean first item plus confidence first item), the estimation of the conversion rates of the second item (empirical mean second item plus confidence second item)</w:t>
+      </w:r>
+      <w:r>
+        <w:t xml:space="preserve">, the </w:t>
+      </w:r>
+      <w:r>
+        <w:t>number of customers (computing the mean of the daily customers of the previous rounds) and the assignment computed by the linear program for each pair of prices.</w:t>
+      </w:r>
+    </w:p>
+    <w:p>
+      <w:pPr>
+        <w:pStyle w:val="ListParagraph"/>
+        <w:jc w:val="both"/>
+      </w:pPr>
+    </w:p>
+    <w:p>
+      <w:pPr>
+        <w:pStyle w:val="ListParagraph"/>
+        <w:numPr>
+          <w:ilvl w:val="0"/>
+          <w:numId w:val="17"/>
+        </w:numPr>
+        <w:jc w:val="both"/>
+      </w:pPr>
+      <w:r>
+        <w:t>Thompson Sampling:</w:t>
+      </w:r>
+    </w:p>
+    <w:p>
+      <w:pPr>
+        <w:pStyle w:val="ListParagraph"/>
+        <w:numPr>
+          <w:ilvl w:val="1"/>
+          <w:numId w:val="10"/>
+        </w:numPr>
+        <w:jc w:val="both"/>
+      </w:pPr>
+      <w:r>
+        <w:t>Arms: cross-product of the margins of the two items.</w:t>
+      </w:r>
+    </w:p>
+    <w:p>
+      <w:pPr>
+        <w:pStyle w:val="ListParagraph"/>
+        <w:numPr>
+          <w:ilvl w:val="1"/>
+          <w:numId w:val="10"/>
+        </w:numPr>
+        <w:jc w:val="both"/>
+      </w:pPr>
+      <w:r>
+        <w:t>Beta distribution first item</w:t>
+      </w:r>
+      <w:r>
+        <w:t>: standard Beta distribution of the Thompson Sampling Bandit related to</w:t>
+      </w:r>
+      <w:r>
+        <w:t xml:space="preserve"> the conversion rates of the first item.</w:t>
+      </w:r>
+    </w:p>
+    <w:p>
+      <w:pPr>
+        <w:pStyle w:val="ListParagraph"/>
+        <w:numPr>
+          <w:ilvl w:val="1"/>
+          <w:numId w:val="10"/>
+        </w:numPr>
+        <w:jc w:val="both"/>
+      </w:pPr>
+      <w:r>
+        <w:t>Beta distribution second item: standard Beta distribution of the Thompson Sampling Bandit related to the conversion rates of the second item.</w:t>
+      </w:r>
+    </w:p>
+    <w:p>
+      <w:pPr>
+        <w:pStyle w:val="ListParagraph"/>
+        <w:numPr>
+          <w:ilvl w:val="1"/>
+          <w:numId w:val="10"/>
+        </w:numPr>
+        <w:jc w:val="both"/>
+      </w:pPr>
+      <w:r>
+        <w:t>Pulled arm: revenue given the estimation of the conversion rates of the first item (extraction from Beta distribution first item), the estimation of the conversion rates of the second item (extraction from Beta distribution second item), the number of customers (computing the mean of the daily customers of the previous rounds) and the assignment computed by the linear program for each pair of prices.</w:t>
+      </w:r>
+    </w:p>
+    <w:p>
+      <w:pPr>
+        <w:jc w:val="both"/>
+        <w:rPr>
+          <w:rStyle w:val="Emphasis"/>
+          <w:i w:val="0"/>
+          <w:iCs w:val="0"/>
+        </w:rPr>
+      </w:pPr>
+    </w:p>
+    <w:p>
+      <w:pPr>
+        <w:jc w:val="both"/>
+        <w:rPr>
+          <w:rStyle w:val="Emphasis"/>
+          <w:i w:val="0"/>
+          <w:iCs w:val="0"/>
+        </w:rPr>
+      </w:pPr>
+    </w:p>
+    <w:p>
+      <w:pPr>
+        <w:jc w:val="both"/>
+        <w:rPr>
+          <w:rStyle w:val="Emphasis"/>
+          <w:i w:val="0"/>
+          <w:iCs w:val="0"/>
+        </w:rPr>
+      </w:pPr>
+    </w:p>
+    <w:p>
+      <w:pPr>
+        <w:jc w:val="both"/>
+        <w:rPr>
+          <w:rStyle w:val="Emphasis"/>
+          <w:i w:val="0"/>
+          <w:iCs w:val="0"/>
+        </w:rPr>
+      </w:pPr>
+      <w:r>
+        <w:rPr>
+          <w:rStyle w:val="Emphasis"/>
+          <w:i w:val="0"/>
+          <w:iCs w:val="0"/>
+        </w:rPr>
+        <w:lastRenderedPageBreak/>
+        <w:t>Results:</w:t>
+      </w:r>
+    </w:p>
+    <w:p>
+      <w:pPr>
+        <w:jc w:val="both"/>
+      </w:pPr>
+      <w:r>
+        <w:t>Note that the variance of the regret is multiplied for a large constant in order to make it more visible.</w:t>
+      </w:r>
+    </w:p>
+    <w:p>
+      <w:pPr>
+        <w:jc w:val="both"/>
+      </w:pPr>
+    </w:p>
+    <w:p>
+      <w:pPr>
+        <w:jc w:val="both"/>
+      </w:pPr>
+    </w:p>
+    <w:p>
+      <w:pPr>
+        <w:jc w:val="both"/>
+      </w:pPr>
+      <w:r>
+        <w:t>First experiment</w:t>
+      </w:r>
+    </w:p>
+    <w:p>
+      <w:pPr>
+        <w:jc w:val="center"/>
+      </w:pPr>
+      <w:r>
+        <w:rPr>
+          <w:noProof/>
+        </w:rPr>
+        <w:drawing>
+          <wp:inline distT="0" distB="0" distL="0" distR="0" wp14:anchorId="7CA6C189" wp14:editId="668145B9">
+            <wp:extent cx="2870752" cy="2153064"/>
+            <wp:effectExtent l="0" t="0" r="6350" b="0"/>
+            <wp:docPr id="17" name="Picture 17"/>
+            <wp:cNvGraphicFramePr>
+              <a:graphicFrameLocks xmlns:a="http://schemas.openxmlformats.org/drawingml/2006/main" noChangeAspect="1"/>
+            </wp:cNvGraphicFramePr>
+            <a:graphic xmlns:a="http://schemas.openxmlformats.org/drawingml/2006/main">
+              <a:graphicData uri="http://schemas.openxmlformats.org/drawingml/2006/picture">
+                <pic:pic xmlns:pic="http://schemas.openxmlformats.org/drawingml/2006/picture">
+                  <pic:nvPicPr>
+                    <pic:cNvPr id="17" name="Picture 17"/>
+                    <pic:cNvPicPr>
+                      <a:picLocks noChangeAspect="1" noChangeArrowheads="1"/>
+                    </pic:cNvPicPr>
+                  </pic:nvPicPr>
+                  <pic:blipFill>
+                    <a:blip r:embed="rId24">
+                      <a:extLst>
+                        <a:ext uri="{28A0092B-C50C-407E-A947-70E740481C1C}">
+                          <a14:useLocalDpi xmlns:a14="http://schemas.microsoft.com/office/drawing/2010/main" val="0"/>
+                        </a:ext>
+                      </a:extLst>
+                    </a:blip>
+                    <a:stretch>
+                      <a:fillRect/>
+                    </a:stretch>
+                  </pic:blipFill>
+                  <pic:spPr bwMode="auto">
+                    <a:xfrm>
+                      <a:off x="0" y="0"/>
+                      <a:ext cx="2870752" cy="2153064"/>
+                    </a:xfrm>
+                    <a:prstGeom prst="rect">
+                      <a:avLst/>
+                    </a:prstGeom>
+                    <a:noFill/>
+                    <a:ln>
+                      <a:noFill/>
+                    </a:ln>
+                  </pic:spPr>
+                </pic:pic>
+              </a:graphicData>
+            </a:graphic>
+          </wp:inline>
+        </w:drawing>
+      </w:r>
+      <w:r>
+        <w:rPr>
+          <w:noProof/>
+        </w:rPr>
+        <w:drawing>
           <wp:inline distT="0" distB="0" distL="0" distR="0" wp14:anchorId="694DC7CA" wp14:editId="67ABF3E5">
             <wp:extent cx="2836948" cy="2127711"/>
             <wp:effectExtent l="0" t="0" r="1905" b="6350"/>
@@ -5355,7 +5347,7 @@
                     </pic:cNvPicPr>
                   </pic:nvPicPr>
                   <pic:blipFill>
-                    <a:blip r:embed="rId24">
+                    <a:blip r:embed="rId25">
                       <a:extLst>
                         <a:ext uri="{28A0092B-C50C-407E-A947-70E740481C1C}">
                           <a14:useLocalDpi xmlns:a14="http://schemas.microsoft.com/office/drawing/2010/main" val="0"/>
@@ -5442,7 +5434,7 @@
                     </pic:cNvPicPr>
                   </pic:nvPicPr>
                   <pic:blipFill>
-                    <a:blip r:embed="rId25">
+                    <a:blip r:embed="rId26">
                       <a:extLst>
                         <a:ext uri="{28A0092B-C50C-407E-A947-70E740481C1C}">
                           <a14:useLocalDpi xmlns:a14="http://schemas.microsoft.com/office/drawing/2010/main" val="0"/>
@@ -5494,7 +5486,7 @@
                     </pic:cNvPicPr>
                   </pic:nvPicPr>
                   <pic:blipFill>
-                    <a:blip r:embed="rId26">
+                    <a:blip r:embed="rId27">
                       <a:extLst>
                         <a:ext uri="{28A0092B-C50C-407E-A947-70E740481C1C}">
                           <a14:useLocalDpi xmlns:a14="http://schemas.microsoft.com/office/drawing/2010/main" val="0"/>
@@ -5645,7 +5637,7 @@
                     </pic:cNvPicPr>
                   </pic:nvPicPr>
                   <pic:blipFill>
-                    <a:blip r:embed="rId27">
+                    <a:blip r:embed="rId28">
                       <a:extLst>
                         <a:ext uri="{28A0092B-C50C-407E-A947-70E740481C1C}">
                           <a14:useLocalDpi xmlns:a14="http://schemas.microsoft.com/office/drawing/2010/main" val="0"/>
@@ -5697,7 +5689,7 @@
                     </pic:cNvPicPr>
                   </pic:nvPicPr>
                   <pic:blipFill>
-                    <a:blip r:embed="rId28">
+                    <a:blip r:embed="rId29">
                       <a:extLst>
                         <a:ext uri="{28A0092B-C50C-407E-A947-70E740481C1C}">
                           <a14:useLocalDpi xmlns:a14="http://schemas.microsoft.com/office/drawing/2010/main" val="0"/>
@@ -5784,7 +5776,7 @@
                     </pic:cNvPicPr>
                   </pic:nvPicPr>
                   <pic:blipFill>
-                    <a:blip r:embed="rId25">
+                    <a:blip r:embed="rId26">
                       <a:extLst>
                         <a:ext uri="{28A0092B-C50C-407E-A947-70E740481C1C}">
                           <a14:useLocalDpi xmlns:a14="http://schemas.microsoft.com/office/drawing/2010/main" val="0"/>
@@ -5836,7 +5828,7 @@
                     </pic:cNvPicPr>
                   </pic:nvPicPr>
                   <pic:blipFill>
-                    <a:blip r:embed="rId26">
+                    <a:blip r:embed="rId27">
                       <a:extLst>
                         <a:ext uri="{28A0092B-C50C-407E-A947-70E740481C1C}">
                           <a14:useLocalDpi xmlns:a14="http://schemas.microsoft.com/office/drawing/2010/main" val="0"/>
@@ -6457,7 +6449,7 @@
           <w:noProof/>
         </w:rPr>
         <w:drawing>
-          <wp:inline distT="0" distB="0" distL="0" distR="0" wp14:anchorId="51E7310F" wp14:editId="0AA01742">
+          <wp:inline distT="0" distB="0" distL="0" distR="0" wp14:anchorId="51E7310F" wp14:editId="2D429334">
             <wp:extent cx="2718816" cy="2039112"/>
             <wp:effectExtent l="0" t="0" r="5715" b="0"/>
             <wp:docPr id="21" name="Immagine 21"/>
@@ -6469,61 +6461,6 @@
                 <pic:pic xmlns:pic="http://schemas.openxmlformats.org/drawingml/2006/picture">
                   <pic:nvPicPr>
                     <pic:cNvPr id="21" name="Immagine 21"/>
-                    <pic:cNvPicPr>
-                      <a:picLocks noChangeAspect="1" noChangeArrowheads="1"/>
-                    </pic:cNvPicPr>
-                  </pic:nvPicPr>
-                  <pic:blipFill>
-                    <a:blip r:embed="rId29">
-                      <a:extLst>
-                        <a:ext uri="{28A0092B-C50C-407E-A947-70E740481C1C}">
-                          <a14:useLocalDpi xmlns:a14="http://schemas.microsoft.com/office/drawing/2010/main" val="0"/>
-                        </a:ext>
-                      </a:extLst>
-                    </a:blip>
-                    <a:stretch>
-                      <a:fillRect/>
-                    </a:stretch>
-                  </pic:blipFill>
-                  <pic:spPr bwMode="auto">
-                    <a:xfrm>
-                      <a:off x="0" y="0"/>
-                      <a:ext cx="2718816" cy="2039112"/>
-                    </a:xfrm>
-                    <a:prstGeom prst="rect">
-                      <a:avLst/>
-                    </a:prstGeom>
-                    <a:noFill/>
-                    <a:ln>
-                      <a:noFill/>
-                    </a:ln>
-                  </pic:spPr>
-                </pic:pic>
-              </a:graphicData>
-            </a:graphic>
-          </wp:inline>
-        </w:drawing>
-      </w:r>
-      <w:r>
-        <w:rPr>
-          <w:rStyle w:val="Emphasis"/>
-          <w:i w:val="0"/>
-          <w:iCs w:val="0"/>
-          <w:noProof/>
-        </w:rPr>
-        <w:drawing>
-          <wp:inline distT="0" distB="0" distL="0" distR="0" wp14:anchorId="1F590709" wp14:editId="7F3BF45E">
-            <wp:extent cx="2718816" cy="2039112"/>
-            <wp:effectExtent l="0" t="0" r="5715" b="0"/>
-            <wp:docPr id="22" name="Immagine 22"/>
-            <wp:cNvGraphicFramePr>
-              <a:graphicFrameLocks xmlns:a="http://schemas.openxmlformats.org/drawingml/2006/main" noChangeAspect="1"/>
-            </wp:cNvGraphicFramePr>
-            <a:graphic xmlns:a="http://schemas.openxmlformats.org/drawingml/2006/main">
-              <a:graphicData uri="http://schemas.openxmlformats.org/drawingml/2006/picture">
-                <pic:pic xmlns:pic="http://schemas.openxmlformats.org/drawingml/2006/picture">
-                  <pic:nvPicPr>
-                    <pic:cNvPr id="22" name="Immagine 22"/>
                     <pic:cNvPicPr>
                       <a:picLocks noChangeAspect="1" noChangeArrowheads="1"/>
                     </pic:cNvPicPr>
@@ -6559,6 +6496,61 @@
           </wp:inline>
         </w:drawing>
       </w:r>
+      <w:r>
+        <w:rPr>
+          <w:rStyle w:val="Emphasis"/>
+          <w:i w:val="0"/>
+          <w:iCs w:val="0"/>
+          <w:noProof/>
+        </w:rPr>
+        <w:drawing>
+          <wp:inline distT="0" distB="0" distL="0" distR="0" wp14:anchorId="1F590709" wp14:editId="5AC7C4E7">
+            <wp:extent cx="2718816" cy="2039112"/>
+            <wp:effectExtent l="0" t="0" r="5715" b="0"/>
+            <wp:docPr id="22" name="Immagine 22"/>
+            <wp:cNvGraphicFramePr>
+              <a:graphicFrameLocks xmlns:a="http://schemas.openxmlformats.org/drawingml/2006/main" noChangeAspect="1"/>
+            </wp:cNvGraphicFramePr>
+            <a:graphic xmlns:a="http://schemas.openxmlformats.org/drawingml/2006/main">
+              <a:graphicData uri="http://schemas.openxmlformats.org/drawingml/2006/picture">
+                <pic:pic xmlns:pic="http://schemas.openxmlformats.org/drawingml/2006/picture">
+                  <pic:nvPicPr>
+                    <pic:cNvPr id="22" name="Immagine 22"/>
+                    <pic:cNvPicPr>
+                      <a:picLocks noChangeAspect="1" noChangeArrowheads="1"/>
+                    </pic:cNvPicPr>
+                  </pic:nvPicPr>
+                  <pic:blipFill>
+                    <a:blip r:embed="rId31">
+                      <a:extLst>
+                        <a:ext uri="{28A0092B-C50C-407E-A947-70E740481C1C}">
+                          <a14:useLocalDpi xmlns:a14="http://schemas.microsoft.com/office/drawing/2010/main" val="0"/>
+                        </a:ext>
+                      </a:extLst>
+                    </a:blip>
+                    <a:stretch>
+                      <a:fillRect/>
+                    </a:stretch>
+                  </pic:blipFill>
+                  <pic:spPr bwMode="auto">
+                    <a:xfrm>
+                      <a:off x="0" y="0"/>
+                      <a:ext cx="2718816" cy="2039112"/>
+                    </a:xfrm>
+                    <a:prstGeom prst="rect">
+                      <a:avLst/>
+                    </a:prstGeom>
+                    <a:noFill/>
+                    <a:ln>
+                      <a:noFill/>
+                    </a:ln>
+                  </pic:spPr>
+                </pic:pic>
+              </a:graphicData>
+            </a:graphic>
+          </wp:inline>
+        </w:drawing>
+      </w:r>
     </w:p>
     <w:p>
       <w:pPr>
@@ -6578,6 +6570,15 @@
           <w:szCs w:val="18"/>
         </w:rPr>
         <w:t>Time horizon = 365</w:t>
+      </w:r>
+      <w:r>
+        <w:rPr>
+          <w:i/>
+          <w:iCs/>
+          <w:sz w:val="18"/>
+          <w:szCs w:val="18"/>
+        </w:rPr>
+        <w:t xml:space="preserve"> per phase</w:t>
       </w:r>
     </w:p>
     <w:p>
@@ -6616,7 +6617,7 @@
                     </pic:cNvPicPr>
                   </pic:nvPicPr>
                   <pic:blipFill>
-                    <a:blip r:embed="rId31">
+                    <a:blip r:embed="rId32">
                       <a:extLst>
                         <a:ext uri="{28A0092B-C50C-407E-A947-70E740481C1C}">
                           <a14:useLocalDpi xmlns:a14="http://schemas.microsoft.com/office/drawing/2010/main" val="0"/>
@@ -6668,7 +6669,7 @@
                     </pic:cNvPicPr>
                   </pic:nvPicPr>
                   <pic:blipFill>
-                    <a:blip r:embed="rId32">
+                    <a:blip r:embed="rId33">
                       <a:extLst>
                         <a:ext uri="{28A0092B-C50C-407E-A947-70E740481C1C}">
                           <a14:useLocalDpi xmlns:a14="http://schemas.microsoft.com/office/drawing/2010/main" val="0"/>
@@ -6801,187 +6802,290 @@
     <w:p>
       <w:pPr>
         <w:jc w:val="both"/>
-        <w:rPr>
-          <w:color w:val="FF0000"/>
-        </w:rPr>
-      </w:pPr>
-      <w:r>
-        <w:rPr>
-          <w:color w:val="FF0000"/>
-        </w:rPr>
-        <w:t>ADD IMAGES</w:t>
-      </w:r>
-    </w:p>
-    <w:p>
-      <w:pPr>
-        <w:rPr>
-          <w:rStyle w:val="Emphasis"/>
-          <w:i w:val="0"/>
-          <w:iCs w:val="0"/>
-        </w:rPr>
-      </w:pPr>
-    </w:p>
-    <w:p>
-      <w:pPr>
-        <w:rPr>
-          <w:rStyle w:val="Emphasis"/>
-          <w:i w:val="0"/>
-          <w:iCs w:val="0"/>
-        </w:rPr>
-      </w:pPr>
-    </w:p>
-    <w:p>
-      <w:pPr>
-        <w:rPr>
-          <w:rStyle w:val="Emphasis"/>
-          <w:i w:val="0"/>
-          <w:iCs w:val="0"/>
-        </w:rPr>
-      </w:pPr>
-    </w:p>
-    <w:p>
-      <w:pPr>
-        <w:rPr>
-          <w:rStyle w:val="Emphasis"/>
-          <w:i w:val="0"/>
-          <w:iCs w:val="0"/>
-        </w:rPr>
-      </w:pPr>
-    </w:p>
-    <w:p>
-      <w:pPr>
-        <w:rPr>
-          <w:rStyle w:val="Emphasis"/>
-          <w:i w:val="0"/>
-          <w:iCs w:val="0"/>
-        </w:rPr>
-      </w:pPr>
-    </w:p>
-    <w:p>
-      <w:pPr>
-        <w:rPr>
-          <w:rStyle w:val="Emphasis"/>
-          <w:i w:val="0"/>
-          <w:iCs w:val="0"/>
-        </w:rPr>
-      </w:pPr>
-    </w:p>
-    <w:p>
-      <w:pPr>
-        <w:rPr>
-          <w:rStyle w:val="Emphasis"/>
-          <w:i w:val="0"/>
-          <w:iCs w:val="0"/>
-        </w:rPr>
-      </w:pPr>
-    </w:p>
-    <w:p>
-      <w:pPr>
-        <w:rPr>
-          <w:rStyle w:val="Emphasis"/>
-          <w:i w:val="0"/>
-          <w:iCs w:val="0"/>
-        </w:rPr>
-      </w:pPr>
-    </w:p>
-    <w:p>
-      <w:pPr>
-        <w:rPr>
-          <w:rStyle w:val="Emphasis"/>
-          <w:i w:val="0"/>
-          <w:iCs w:val="0"/>
-        </w:rPr>
-      </w:pPr>
-    </w:p>
-    <w:p>
-      <w:pPr>
-        <w:rPr>
-          <w:rStyle w:val="Emphasis"/>
-          <w:i w:val="0"/>
-          <w:iCs w:val="0"/>
-        </w:rPr>
-      </w:pPr>
-    </w:p>
-    <w:p>
-      <w:pPr>
-        <w:rPr>
-          <w:rStyle w:val="Emphasis"/>
-          <w:i w:val="0"/>
-          <w:iCs w:val="0"/>
-        </w:rPr>
-      </w:pPr>
-    </w:p>
-    <w:p>
-      <w:pPr>
-        <w:rPr>
-          <w:rStyle w:val="Emphasis"/>
-          <w:i w:val="0"/>
-          <w:iCs w:val="0"/>
-        </w:rPr>
-      </w:pPr>
-    </w:p>
-    <w:p>
-      <w:pPr>
-        <w:rPr>
-          <w:rStyle w:val="Emphasis"/>
-          <w:i w:val="0"/>
-          <w:iCs w:val="0"/>
-        </w:rPr>
-      </w:pPr>
-    </w:p>
-    <w:p>
-      <w:pPr>
-        <w:rPr>
-          <w:rStyle w:val="Emphasis"/>
-          <w:i w:val="0"/>
-          <w:iCs w:val="0"/>
-        </w:rPr>
-      </w:pPr>
-    </w:p>
-    <w:p>
-      <w:pPr>
-        <w:rPr>
-          <w:rStyle w:val="Emphasis"/>
-          <w:i w:val="0"/>
-          <w:iCs w:val="0"/>
-        </w:rPr>
-      </w:pPr>
-    </w:p>
-    <w:p>
-      <w:pPr>
-        <w:rPr>
-          <w:rStyle w:val="Emphasis"/>
-          <w:i w:val="0"/>
-          <w:iCs w:val="0"/>
-        </w:rPr>
-      </w:pPr>
-    </w:p>
-    <w:p>
-      <w:pPr>
-        <w:rPr>
-          <w:rStyle w:val="Emphasis"/>
-          <w:i w:val="0"/>
-          <w:iCs w:val="0"/>
-        </w:rPr>
-      </w:pPr>
-    </w:p>
-    <w:p>
-      <w:pPr>
-        <w:rPr>
-          <w:rStyle w:val="Emphasis"/>
-          <w:i w:val="0"/>
-          <w:iCs w:val="0"/>
-        </w:rPr>
-      </w:pPr>
-    </w:p>
-    <w:p>
-      <w:pPr>
-        <w:rPr>
-          <w:rStyle w:val="Emphasis"/>
-          <w:i w:val="0"/>
-          <w:iCs w:val="0"/>
-        </w:rPr>
-      </w:pPr>
+      </w:pPr>
+    </w:p>
+    <w:p>
+      <w:pPr>
+        <w:jc w:val="center"/>
+      </w:pPr>
+      <w:r>
+        <w:rPr>
+          <w:rStyle w:val="Emphasis"/>
+          <w:i w:val="0"/>
+          <w:iCs w:val="0"/>
+          <w:noProof/>
+        </w:rPr>
+        <w:drawing>
+          <wp:inline distT="0" distB="0" distL="0" distR="0" wp14:anchorId="3E1407FC" wp14:editId="52B910D4">
+            <wp:extent cx="2718816" cy="2039112"/>
+            <wp:effectExtent l="0" t="0" r="5715" b="0"/>
+            <wp:docPr id="41" name="Immagine 21"/>
+            <wp:cNvGraphicFramePr>
+              <a:graphicFrameLocks xmlns:a="http://schemas.openxmlformats.org/drawingml/2006/main" noChangeAspect="1"/>
+            </wp:cNvGraphicFramePr>
+            <a:graphic xmlns:a="http://schemas.openxmlformats.org/drawingml/2006/main">
+              <a:graphicData uri="http://schemas.openxmlformats.org/drawingml/2006/picture">
+                <pic:pic xmlns:pic="http://schemas.openxmlformats.org/drawingml/2006/picture">
+                  <pic:nvPicPr>
+                    <pic:cNvPr id="41" name="Immagine 21"/>
+                    <pic:cNvPicPr>
+                      <a:picLocks noChangeAspect="1" noChangeArrowheads="1"/>
+                    </pic:cNvPicPr>
+                  </pic:nvPicPr>
+                  <pic:blipFill>
+                    <a:blip r:embed="rId34">
+                      <a:extLst>
+                        <a:ext uri="{28A0092B-C50C-407E-A947-70E740481C1C}">
+                          <a14:useLocalDpi xmlns:a14="http://schemas.microsoft.com/office/drawing/2010/main" val="0"/>
+                        </a:ext>
+                      </a:extLst>
+                    </a:blip>
+                    <a:stretch>
+                      <a:fillRect/>
+                    </a:stretch>
+                  </pic:blipFill>
+                  <pic:spPr bwMode="auto">
+                    <a:xfrm>
+                      <a:off x="0" y="0"/>
+                      <a:ext cx="2718816" cy="2039112"/>
+                    </a:xfrm>
+                    <a:prstGeom prst="rect">
+                      <a:avLst/>
+                    </a:prstGeom>
+                    <a:noFill/>
+                    <a:ln>
+                      <a:noFill/>
+                    </a:ln>
+                  </pic:spPr>
+                </pic:pic>
+              </a:graphicData>
+            </a:graphic>
+          </wp:inline>
+        </w:drawing>
+      </w:r>
+      <w:r>
+        <w:rPr>
+          <w:rStyle w:val="Emphasis"/>
+          <w:i w:val="0"/>
+          <w:iCs w:val="0"/>
+          <w:noProof/>
+        </w:rPr>
+        <w:drawing>
+          <wp:inline distT="0" distB="0" distL="0" distR="0" wp14:anchorId="3CD7107C" wp14:editId="216151CA">
+            <wp:extent cx="2718816" cy="2039112"/>
+            <wp:effectExtent l="0" t="0" r="5715" b="0"/>
+            <wp:docPr id="42" name="Immagine 22"/>
+            <wp:cNvGraphicFramePr>
+              <a:graphicFrameLocks xmlns:a="http://schemas.openxmlformats.org/drawingml/2006/main" noChangeAspect="1"/>
+            </wp:cNvGraphicFramePr>
+            <a:graphic xmlns:a="http://schemas.openxmlformats.org/drawingml/2006/main">
+              <a:graphicData uri="http://schemas.openxmlformats.org/drawingml/2006/picture">
+                <pic:pic xmlns:pic="http://schemas.openxmlformats.org/drawingml/2006/picture">
+                  <pic:nvPicPr>
+                    <pic:cNvPr id="42" name="Immagine 22"/>
+                    <pic:cNvPicPr>
+                      <a:picLocks noChangeAspect="1" noChangeArrowheads="1"/>
+                    </pic:cNvPicPr>
+                  </pic:nvPicPr>
+                  <pic:blipFill>
+                    <a:blip r:embed="rId35">
+                      <a:extLst>
+                        <a:ext uri="{28A0092B-C50C-407E-A947-70E740481C1C}">
+                          <a14:useLocalDpi xmlns:a14="http://schemas.microsoft.com/office/drawing/2010/main" val="0"/>
+                        </a:ext>
+                      </a:extLst>
+                    </a:blip>
+                    <a:stretch>
+                      <a:fillRect/>
+                    </a:stretch>
+                  </pic:blipFill>
+                  <pic:spPr bwMode="auto">
+                    <a:xfrm>
+                      <a:off x="0" y="0"/>
+                      <a:ext cx="2718816" cy="2039112"/>
+                    </a:xfrm>
+                    <a:prstGeom prst="rect">
+                      <a:avLst/>
+                    </a:prstGeom>
+                    <a:noFill/>
+                    <a:ln>
+                      <a:noFill/>
+                    </a:ln>
+                  </pic:spPr>
+                </pic:pic>
+              </a:graphicData>
+            </a:graphic>
+          </wp:inline>
+        </w:drawing>
+      </w:r>
+    </w:p>
+    <w:p>
+      <w:pPr>
+        <w:jc w:val="center"/>
+        <w:rPr>
+          <w:i/>
+          <w:iCs/>
+          <w:sz w:val="18"/>
+          <w:szCs w:val="18"/>
+        </w:rPr>
+      </w:pPr>
+      <w:r>
+        <w:rPr>
+          <w:i/>
+          <w:iCs/>
+          <w:sz w:val="18"/>
+          <w:szCs w:val="18"/>
+        </w:rPr>
+        <w:t>Time horizon = 365</w:t>
+      </w:r>
+      <w:r>
+        <w:rPr>
+          <w:i/>
+          <w:iCs/>
+          <w:sz w:val="18"/>
+          <w:szCs w:val="18"/>
+        </w:rPr>
+        <w:t xml:space="preserve"> per phase</w:t>
+      </w:r>
+    </w:p>
+    <w:p>
+      <w:pPr>
+        <w:jc w:val="center"/>
+      </w:pPr>
+    </w:p>
+    <w:p>
+      <w:pPr>
+        <w:jc w:val="center"/>
+      </w:pPr>
+    </w:p>
+    <w:p>
+      <w:pPr>
+        <w:jc w:val="center"/>
+      </w:pPr>
+      <w:r>
+        <w:rPr>
+          <w:noProof/>
+        </w:rPr>
+        <w:drawing>
+          <wp:inline distT="0" distB="0" distL="0" distR="0" wp14:anchorId="1D2BCA09" wp14:editId="33F26CCC">
+            <wp:extent cx="2833892" cy="2125419"/>
+            <wp:effectExtent l="0" t="0" r="5080" b="8255"/>
+            <wp:docPr id="43" name="Immagine 15"/>
+            <wp:cNvGraphicFramePr>
+              <a:graphicFrameLocks xmlns:a="http://schemas.openxmlformats.org/drawingml/2006/main" noChangeAspect="1"/>
+            </wp:cNvGraphicFramePr>
+            <a:graphic xmlns:a="http://schemas.openxmlformats.org/drawingml/2006/main">
+              <a:graphicData uri="http://schemas.openxmlformats.org/drawingml/2006/picture">
+                <pic:pic xmlns:pic="http://schemas.openxmlformats.org/drawingml/2006/picture">
+                  <pic:nvPicPr>
+                    <pic:cNvPr id="15" name="Immagine 15"/>
+                    <pic:cNvPicPr>
+                      <a:picLocks noChangeAspect="1" noChangeArrowheads="1"/>
+                    </pic:cNvPicPr>
+                  </pic:nvPicPr>
+                  <pic:blipFill>
+                    <a:blip r:embed="rId32">
+                      <a:extLst>
+                        <a:ext uri="{28A0092B-C50C-407E-A947-70E740481C1C}">
+                          <a14:useLocalDpi xmlns:a14="http://schemas.microsoft.com/office/drawing/2010/main" val="0"/>
+                        </a:ext>
+                      </a:extLst>
+                    </a:blip>
+                    <a:stretch>
+                      <a:fillRect/>
+                    </a:stretch>
+                  </pic:blipFill>
+                  <pic:spPr bwMode="auto">
+                    <a:xfrm>
+                      <a:off x="0" y="0"/>
+                      <a:ext cx="2833892" cy="2125419"/>
+                    </a:xfrm>
+                    <a:prstGeom prst="rect">
+                      <a:avLst/>
+                    </a:prstGeom>
+                    <a:noFill/>
+                    <a:ln>
+                      <a:noFill/>
+                    </a:ln>
+                  </pic:spPr>
+                </pic:pic>
+              </a:graphicData>
+            </a:graphic>
+          </wp:inline>
+        </w:drawing>
+      </w:r>
+      <w:r>
+        <w:rPr>
+          <w:noProof/>
+        </w:rPr>
+        <w:drawing>
+          <wp:inline distT="0" distB="0" distL="0" distR="0" wp14:anchorId="7644AA6B" wp14:editId="434AC2AE">
+            <wp:extent cx="2862565" cy="2146923"/>
+            <wp:effectExtent l="0" t="0" r="0" b="6350"/>
+            <wp:docPr id="44" name="Immagine 16"/>
+            <wp:cNvGraphicFramePr>
+              <a:graphicFrameLocks xmlns:a="http://schemas.openxmlformats.org/drawingml/2006/main" noChangeAspect="1"/>
+            </wp:cNvGraphicFramePr>
+            <a:graphic xmlns:a="http://schemas.openxmlformats.org/drawingml/2006/main">
+              <a:graphicData uri="http://schemas.openxmlformats.org/drawingml/2006/picture">
+                <pic:pic xmlns:pic="http://schemas.openxmlformats.org/drawingml/2006/picture">
+                  <pic:nvPicPr>
+                    <pic:cNvPr id="16" name="Immagine 16"/>
+                    <pic:cNvPicPr>
+                      <a:picLocks noChangeAspect="1" noChangeArrowheads="1"/>
+                    </pic:cNvPicPr>
+                  </pic:nvPicPr>
+                  <pic:blipFill>
+                    <a:blip r:embed="rId33">
+                      <a:extLst>
+                        <a:ext uri="{28A0092B-C50C-407E-A947-70E740481C1C}">
+                          <a14:useLocalDpi xmlns:a14="http://schemas.microsoft.com/office/drawing/2010/main" val="0"/>
+                        </a:ext>
+                      </a:extLst>
+                    </a:blip>
+                    <a:stretch>
+                      <a:fillRect/>
+                    </a:stretch>
+                  </pic:blipFill>
+                  <pic:spPr bwMode="auto">
+                    <a:xfrm>
+                      <a:off x="0" y="0"/>
+                      <a:ext cx="2862565" cy="2146923"/>
+                    </a:xfrm>
+                    <a:prstGeom prst="rect">
+                      <a:avLst/>
+                    </a:prstGeom>
+                    <a:noFill/>
+                    <a:ln>
+                      <a:noFill/>
+                    </a:ln>
+                  </pic:spPr>
+                </pic:pic>
+              </a:graphicData>
+            </a:graphic>
+          </wp:inline>
+        </w:drawing>
+      </w:r>
+    </w:p>
+    <w:p>
+      <w:pPr>
+        <w:jc w:val="center"/>
+        <w:rPr>
+          <w:i/>
+          <w:iCs/>
+          <w:sz w:val="18"/>
+          <w:szCs w:val="18"/>
+        </w:rPr>
+      </w:pPr>
+      <w:r>
+        <w:rPr>
+          <w:i/>
+          <w:iCs/>
+          <w:sz w:val="18"/>
+          <w:szCs w:val="18"/>
+        </w:rPr>
+        <w:t>Time horizon = 5000</w:t>
+      </w:r>
     </w:p>
     <w:p>
       <w:pPr>
@@ -7570,7 +7674,7 @@
                     </pic:cNvPicPr>
                   </pic:nvPicPr>
                   <pic:blipFill>
-                    <a:blip r:embed="rId33">
+                    <a:blip r:embed="rId36">
                       <a:extLst>
                         <a:ext uri="{28A0092B-C50C-407E-A947-70E740481C1C}">
                           <a14:useLocalDpi xmlns:a14="http://schemas.microsoft.com/office/drawing/2010/main" val="0"/>
@@ -7622,7 +7726,7 @@
                     </pic:cNvPicPr>
                   </pic:nvPicPr>
                   <pic:blipFill>
-                    <a:blip r:embed="rId34">
+                    <a:blip r:embed="rId37">
                       <a:extLst>
                         <a:ext uri="{28A0092B-C50C-407E-A947-70E740481C1C}">
                           <a14:useLocalDpi xmlns:a14="http://schemas.microsoft.com/office/drawing/2010/main" val="0"/>
@@ -7672,6 +7776,15 @@
         </w:rPr>
         <w:t>Time horizon = 365</w:t>
       </w:r>
+      <w:r>
+        <w:rPr>
+          <w:i/>
+          <w:iCs/>
+          <w:sz w:val="18"/>
+          <w:szCs w:val="18"/>
+        </w:rPr>
+        <w:t xml:space="preserve"> per phase</w:t>
+      </w:r>
     </w:p>
     <w:p>
       <w:pPr>
@@ -7709,7 +7822,7 @@
                     </pic:cNvPicPr>
                   </pic:nvPicPr>
                   <pic:blipFill>
-                    <a:blip r:embed="rId35">
+                    <a:blip r:embed="rId38">
                       <a:extLst>
                         <a:ext uri="{28A0092B-C50C-407E-A947-70E740481C1C}">
                           <a14:useLocalDpi xmlns:a14="http://schemas.microsoft.com/office/drawing/2010/main" val="0"/>
@@ -7761,7 +7874,7 @@
                     </pic:cNvPicPr>
                   </pic:nvPicPr>
                   <pic:blipFill>
-                    <a:blip r:embed="rId36">
+                    <a:blip r:embed="rId39">
                       <a:extLst>
                         <a:ext uri="{28A0092B-C50C-407E-A947-70E740481C1C}">
                           <a14:useLocalDpi xmlns:a14="http://schemas.microsoft.com/office/drawing/2010/main" val="0"/>
@@ -10169,7 +10282,7 @@
   <w:style w:type="paragraph" w:default="1" w:styleId="Normal">
     <w:name w:val="Normal"/>
     <w:qFormat/>
-    <w:rsid w:val="00A60065"/>
+    <w:rsid w:val="00ED4A08"/>
   </w:style>
   <w:style w:type="paragraph" w:styleId="Heading1">
     <w:name w:val="heading 1"/>

</xml_diff>

<commit_message>
Fixes and final plots (365)
</commit_message>
<xml_diff>
--- a/Documentation/Report.docx
+++ b/Documentation/Report.docx
@@ -128,7 +128,25 @@
           <w:i w:val="0"/>
           <w:iCs w:val="0"/>
         </w:rPr>
-        <w:t xml:space="preserve">an Apple Watch, and as complementary second item a personalized wristband for the watch. We set up a Google Form in order to retrieve </w:t>
+        <w:t xml:space="preserve">an Apple Watch, and as complementary second item a personalized wristband for the watch. We set up a Google Form </w:t>
+      </w:r>
+      <w:proofErr w:type="gramStart"/>
+      <w:r>
+        <w:rPr>
+          <w:rStyle w:val="Emphasis"/>
+          <w:i w:val="0"/>
+          <w:iCs w:val="0"/>
+        </w:rPr>
+        <w:t>in order to</w:t>
+      </w:r>
+      <w:proofErr w:type="gramEnd"/>
+      <w:r>
+        <w:rPr>
+          <w:rStyle w:val="Emphasis"/>
+          <w:i w:val="0"/>
+          <w:iCs w:val="0"/>
+        </w:rPr>
+        <w:t xml:space="preserve"> retrieve </w:t>
       </w:r>
       <w:r>
         <w:rPr>
@@ -1035,15 +1053,7 @@
                         <w:t xml:space="preserve">revenue_item2, matching = </w:t>
                       </w:r>
                       <w:r>
-                        <w:t xml:space="preserve">LINEAR_PROGRAM(margin_item2[price_item2], discounts, conversion_rates_item2[price_item2], </w:t>
-                      </w:r>
-                      <w:proofErr w:type="spellStart"/>
-                      <w:r>
-                        <w:t>daily_promos</w:t>
-                      </w:r>
-                      <w:proofErr w:type="spellEnd"/>
-                      <w:r>
-                        <w:t>, customers * conversion_rate</w:t>
+                        <w:t>LINEAR_PROGRAM(margin_item2[price_item2], discounts, conversion_rates_item2[price_item2], daily_promos, customers * conversion_rate</w:t>
                       </w:r>
                       <w:r>
                         <w:t>s</w:t>
@@ -1254,7 +1264,7 @@
                                     <pic:cNvPicPr/>
                                   </pic:nvPicPr>
                                   <pic:blipFill>
-                                    <a:blip r:embed="rId6"/>
+                                    <a:blip r:embed="rId5"/>
                                     <a:stretch>
                                       <a:fillRect/>
                                     </a:stretch>
@@ -1327,7 +1337,7 @@
                     <pic:cNvPicPr/>
                   </pic:nvPicPr>
                   <pic:blipFill>
-                    <a:blip r:embed="rId7">
+                    <a:blip r:embed="rId6">
                       <a:extLst>
                         <a:ext uri="{28A0092B-C50C-407E-A947-70E740481C1C}">
                           <a14:useLocalDpi xmlns:a14="http://schemas.microsoft.com/office/drawing/2010/main" val="0"/>
@@ -1385,7 +1395,7 @@
                     <pic:cNvPicPr/>
                   </pic:nvPicPr>
                   <pic:blipFill>
-                    <a:blip r:embed="rId8">
+                    <a:blip r:embed="rId7">
                       <a:extLst>
                         <a:ext uri="{28A0092B-C50C-407E-A947-70E740481C1C}">
                           <a14:useLocalDpi xmlns:a14="http://schemas.microsoft.com/office/drawing/2010/main" val="0"/>
@@ -1913,7 +1923,21 @@
         <w:rPr>
           <w:rStyle w:val="Emphasis"/>
         </w:rPr>
-        <w:t>Consider the case in which the assignment of promos is fixed and the price of the second item is fixed and the goal is to learn the optimal price of the first item. Assume that the number of users per class is known as well as the conversion rate associated with the second item. Also assume that the prices are the same for all the classes (assume the same in the following) and that the conversion rates do not change unless specified differently below. Adopt both an upper-confidence bound approach and a Thompson-sampling approach and compare their performance.</w:t>
+        <w:t xml:space="preserve">Consider the case in which the assignment of promos is </w:t>
+      </w:r>
+      <w:proofErr w:type="gramStart"/>
+      <w:r>
+        <w:rPr>
+          <w:rStyle w:val="Emphasis"/>
+        </w:rPr>
+        <w:t>fixed</w:t>
+      </w:r>
+      <w:proofErr w:type="gramEnd"/>
+      <w:r>
+        <w:rPr>
+          <w:rStyle w:val="Emphasis"/>
+        </w:rPr>
+        <w:t xml:space="preserve"> and the price of the second item is fixed and the goal is to learn the optimal price of the first item. Assume that the number of users per class is known as well as the conversion rate associated with the second item. Also assume that the prices are the same for all the classes (assume the same in the following) and that the conversion rates do not change unless specified differently below. Adopt both an upper-confidence bound approach and a Thompson-sampling approach and compare their performance.</w:t>
       </w:r>
     </w:p>
     <w:p>
@@ -2264,7 +2288,15 @@
         <w:jc w:val="both"/>
       </w:pPr>
       <w:r>
-        <w:t>Note that the variance of the regret is multiplied for a large constant in order to make it more visible.</w:t>
+        <w:t xml:space="preserve">Note that the variance of the regret is multiplied for a large constant </w:t>
+      </w:r>
+      <w:proofErr w:type="gramStart"/>
+      <w:r>
+        <w:t>in order to</w:t>
+      </w:r>
+      <w:proofErr w:type="gramEnd"/>
+      <w:r>
+        <w:t xml:space="preserve"> make it more visible.</w:t>
       </w:r>
     </w:p>
     <w:p>
@@ -2316,7 +2348,7 @@
                     </pic:cNvPicPr>
                   </pic:nvPicPr>
                   <pic:blipFill>
-                    <a:blip r:embed="rId9">
+                    <a:blip r:embed="rId8">
                       <a:extLst>
                         <a:ext uri="{28A0092B-C50C-407E-A947-70E740481C1C}">
                           <a14:useLocalDpi xmlns:a14="http://schemas.microsoft.com/office/drawing/2010/main" val="0"/>
@@ -2368,7 +2400,7 @@
                     </pic:cNvPicPr>
                   </pic:nvPicPr>
                   <pic:blipFill>
-                    <a:blip r:embed="rId10">
+                    <a:blip r:embed="rId9">
                       <a:extLst>
                         <a:ext uri="{28A0092B-C50C-407E-A947-70E740481C1C}">
                           <a14:useLocalDpi xmlns:a14="http://schemas.microsoft.com/office/drawing/2010/main" val="0"/>
@@ -2455,7 +2487,7 @@
                     </pic:cNvPicPr>
                   </pic:nvPicPr>
                   <pic:blipFill>
-                    <a:blip r:embed="rId11">
+                    <a:blip r:embed="rId10">
                       <a:extLst>
                         <a:ext uri="{28A0092B-C50C-407E-A947-70E740481C1C}">
                           <a14:useLocalDpi xmlns:a14="http://schemas.microsoft.com/office/drawing/2010/main" val="0"/>
@@ -2508,7 +2540,7 @@
                     </pic:cNvPicPr>
                   </pic:nvPicPr>
                   <pic:blipFill>
-                    <a:blip r:embed="rId12">
+                    <a:blip r:embed="rId11">
                       <a:extLst>
                         <a:ext uri="{28A0092B-C50C-407E-A947-70E740481C1C}">
                           <a14:useLocalDpi xmlns:a14="http://schemas.microsoft.com/office/drawing/2010/main" val="0"/>
@@ -2625,7 +2657,7 @@
                     </pic:cNvPicPr>
                   </pic:nvPicPr>
                   <pic:blipFill>
-                    <a:blip r:embed="rId13">
+                    <a:blip r:embed="rId12">
                       <a:extLst>
                         <a:ext uri="{28A0092B-C50C-407E-A947-70E740481C1C}">
                           <a14:useLocalDpi xmlns:a14="http://schemas.microsoft.com/office/drawing/2010/main" val="0"/>
@@ -2677,7 +2709,7 @@
                     </pic:cNvPicPr>
                   </pic:nvPicPr>
                   <pic:blipFill>
-                    <a:blip r:embed="rId14">
+                    <a:blip r:embed="rId13">
                       <a:extLst>
                         <a:ext uri="{28A0092B-C50C-407E-A947-70E740481C1C}">
                           <a14:useLocalDpi xmlns:a14="http://schemas.microsoft.com/office/drawing/2010/main" val="0"/>
@@ -2764,7 +2796,7 @@
                     </pic:cNvPicPr>
                   </pic:nvPicPr>
                   <pic:blipFill>
-                    <a:blip r:embed="rId11">
+                    <a:blip r:embed="rId10">
                       <a:extLst>
                         <a:ext uri="{28A0092B-C50C-407E-A947-70E740481C1C}">
                           <a14:useLocalDpi xmlns:a14="http://schemas.microsoft.com/office/drawing/2010/main" val="0"/>
@@ -2817,7 +2849,7 @@
                     </pic:cNvPicPr>
                   </pic:nvPicPr>
                   <pic:blipFill>
-                    <a:blip r:embed="rId12">
+                    <a:blip r:embed="rId11">
                       <a:extLst>
                         <a:ext uri="{28A0092B-C50C-407E-A947-70E740481C1C}">
                           <a14:useLocalDpi xmlns:a14="http://schemas.microsoft.com/office/drawing/2010/main" val="0"/>
@@ -3293,7 +3325,15 @@
         <w:jc w:val="both"/>
       </w:pPr>
       <w:r>
-        <w:t>Note that the variance of the regret is multiplied for a large constant in order to make it more visible.</w:t>
+        <w:t xml:space="preserve">Note that the variance of the regret is multiplied for a large constant </w:t>
+      </w:r>
+      <w:proofErr w:type="gramStart"/>
+      <w:r>
+        <w:t>in order to</w:t>
+      </w:r>
+      <w:proofErr w:type="gramEnd"/>
+      <w:r>
+        <w:t xml:space="preserve"> make it more visible.</w:t>
       </w:r>
     </w:p>
     <w:p>
@@ -3340,7 +3380,7 @@
                     </pic:cNvPicPr>
                   </pic:nvPicPr>
                   <pic:blipFill>
-                    <a:blip r:embed="rId15">
+                    <a:blip r:embed="rId14">
                       <a:extLst>
                         <a:ext uri="{28A0092B-C50C-407E-A947-70E740481C1C}">
                           <a14:useLocalDpi xmlns:a14="http://schemas.microsoft.com/office/drawing/2010/main" val="0"/>
@@ -3392,7 +3432,7 @@
                     </pic:cNvPicPr>
                   </pic:nvPicPr>
                   <pic:blipFill>
-                    <a:blip r:embed="rId16">
+                    <a:blip r:embed="rId15">
                       <a:extLst>
                         <a:ext uri="{28A0092B-C50C-407E-A947-70E740481C1C}">
                           <a14:useLocalDpi xmlns:a14="http://schemas.microsoft.com/office/drawing/2010/main" val="0"/>
@@ -3479,7 +3519,7 @@
                     </pic:cNvPicPr>
                   </pic:nvPicPr>
                   <pic:blipFill>
-                    <a:blip r:embed="rId17">
+                    <a:blip r:embed="rId16">
                       <a:extLst>
                         <a:ext uri="{28A0092B-C50C-407E-A947-70E740481C1C}">
                           <a14:useLocalDpi xmlns:a14="http://schemas.microsoft.com/office/drawing/2010/main" val="0"/>
@@ -3531,7 +3571,7 @@
                     </pic:cNvPicPr>
                   </pic:nvPicPr>
                   <pic:blipFill>
-                    <a:blip r:embed="rId18">
+                    <a:blip r:embed="rId17">
                       <a:extLst>
                         <a:ext uri="{28A0092B-C50C-407E-A947-70E740481C1C}">
                           <a14:useLocalDpi xmlns:a14="http://schemas.microsoft.com/office/drawing/2010/main" val="0"/>
@@ -3682,7 +3722,7 @@
                     </pic:cNvPicPr>
                   </pic:nvPicPr>
                   <pic:blipFill>
-                    <a:blip r:embed="rId19">
+                    <a:blip r:embed="rId18">
                       <a:extLst>
                         <a:ext uri="{28A0092B-C50C-407E-A947-70E740481C1C}">
                           <a14:useLocalDpi xmlns:a14="http://schemas.microsoft.com/office/drawing/2010/main" val="0"/>
@@ -3734,7 +3774,7 @@
                     </pic:cNvPicPr>
                   </pic:nvPicPr>
                   <pic:blipFill>
-                    <a:blip r:embed="rId20">
+                    <a:blip r:embed="rId19">
                       <a:extLst>
                         <a:ext uri="{28A0092B-C50C-407E-A947-70E740481C1C}">
                           <a14:useLocalDpi xmlns:a14="http://schemas.microsoft.com/office/drawing/2010/main" val="0"/>
@@ -3821,7 +3861,7 @@
                     </pic:cNvPicPr>
                   </pic:nvPicPr>
                   <pic:blipFill>
-                    <a:blip r:embed="rId17">
+                    <a:blip r:embed="rId16">
                       <a:extLst>
                         <a:ext uri="{28A0092B-C50C-407E-A947-70E740481C1C}">
                           <a14:useLocalDpi xmlns:a14="http://schemas.microsoft.com/office/drawing/2010/main" val="0"/>
@@ -3873,7 +3913,7 @@
                     </pic:cNvPicPr>
                   </pic:nvPicPr>
                   <pic:blipFill>
-                    <a:blip r:embed="rId18">
+                    <a:blip r:embed="rId17">
                       <a:extLst>
                         <a:ext uri="{28A0092B-C50C-407E-A947-70E740481C1C}">
                           <a14:useLocalDpi xmlns:a14="http://schemas.microsoft.com/office/drawing/2010/main" val="0"/>
@@ -4039,7 +4079,21 @@
         <w:rPr>
           <w:rStyle w:val="Emphasis"/>
         </w:rPr>
-        <w:t>Consider the case in which prices are fixed, but the assignment of promos to users need to be optimized by using an assignment algorithm. All the parameters need to be learnt.</w:t>
+        <w:t xml:space="preserve">Consider the case in which prices are fixed, but the assignment of promos to users </w:t>
+      </w:r>
+      <w:proofErr w:type="gramStart"/>
+      <w:r>
+        <w:rPr>
+          <w:rStyle w:val="Emphasis"/>
+        </w:rPr>
+        <w:t>need</w:t>
+      </w:r>
+      <w:proofErr w:type="gramEnd"/>
+      <w:r>
+        <w:rPr>
+          <w:rStyle w:val="Emphasis"/>
+        </w:rPr>
+        <w:t xml:space="preserve"> to be optimized by using an assignment algorithm. All the parameters need to be learnt.</w:t>
       </w:r>
     </w:p>
     <w:p>
@@ -4412,7 +4466,15 @@
         <w:t xml:space="preserve">, the algorithm </w:t>
       </w:r>
       <w:r>
-        <w:t>returns a solution that is almost optimal, given that the optimal prices are known and the simulation of conversion rates and daily customers is statistically precise. Therefore, the regret would be subject to the daily variations of the number of customers, resulting in an oscillatory function.</w:t>
+        <w:t xml:space="preserve">returns a solution that is almost optimal, given that the optimal prices are </w:t>
+      </w:r>
+      <w:proofErr w:type="gramStart"/>
+      <w:r>
+        <w:t>known</w:t>
+      </w:r>
+      <w:proofErr w:type="gramEnd"/>
+      <w:r>
+        <w:t xml:space="preserve"> and the simulation of conversion rates and daily customers is statistically precise. Therefore, the regret would be subject to the daily variations of the number of customers, resulting in an oscillatory function.</w:t>
       </w:r>
     </w:p>
     <w:p>
@@ -4454,7 +4516,7 @@
                     </pic:cNvPicPr>
                   </pic:nvPicPr>
                   <pic:blipFill>
-                    <a:blip r:embed="rId21">
+                    <a:blip r:embed="rId20">
                       <a:extLst>
                         <a:ext uri="{28A0092B-C50C-407E-A947-70E740481C1C}">
                           <a14:useLocalDpi xmlns:a14="http://schemas.microsoft.com/office/drawing/2010/main" val="0"/>
@@ -4506,7 +4568,7 @@
                     </pic:cNvPicPr>
                   </pic:nvPicPr>
                   <pic:blipFill>
-                    <a:blip r:embed="rId22">
+                    <a:blip r:embed="rId21">
                       <a:extLst>
                         <a:ext uri="{28A0092B-C50C-407E-A947-70E740481C1C}">
                           <a14:useLocalDpi xmlns:a14="http://schemas.microsoft.com/office/drawing/2010/main" val="0"/>
@@ -4665,6 +4727,639 @@
                 <pic:pic xmlns:pic="http://schemas.openxmlformats.org/drawingml/2006/picture">
                   <pic:nvPicPr>
                     <pic:cNvPr id="35" name="Picture 35"/>
+                    <pic:cNvPicPr>
+                      <a:picLocks noChangeAspect="1" noChangeArrowheads="1"/>
+                    </pic:cNvPicPr>
+                  </pic:nvPicPr>
+                  <pic:blipFill>
+                    <a:blip r:embed="rId22">
+                      <a:extLst>
+                        <a:ext uri="{28A0092B-C50C-407E-A947-70E740481C1C}">
+                          <a14:useLocalDpi xmlns:a14="http://schemas.microsoft.com/office/drawing/2010/main" val="0"/>
+                        </a:ext>
+                      </a:extLst>
+                    </a:blip>
+                    <a:stretch>
+                      <a:fillRect/>
+                    </a:stretch>
+                  </pic:blipFill>
+                  <pic:spPr bwMode="auto">
+                    <a:xfrm>
+                      <a:off x="0" y="0"/>
+                      <a:ext cx="2870752" cy="2153064"/>
+                    </a:xfrm>
+                    <a:prstGeom prst="rect">
+                      <a:avLst/>
+                    </a:prstGeom>
+                    <a:noFill/>
+                    <a:ln>
+                      <a:noFill/>
+                    </a:ln>
+                  </pic:spPr>
+                </pic:pic>
+              </a:graphicData>
+            </a:graphic>
+          </wp:inline>
+        </w:drawing>
+      </w:r>
+      <w:r>
+        <w:rPr>
+          <w:noProof/>
+        </w:rPr>
+        <w:drawing>
+          <wp:inline distT="0" distB="0" distL="0" distR="0" wp14:anchorId="514C8440" wp14:editId="7F7A63E3">
+            <wp:extent cx="2836949" cy="2127712"/>
+            <wp:effectExtent l="0" t="0" r="1905" b="6350"/>
+            <wp:docPr id="36" name="Picture 36"/>
+            <wp:cNvGraphicFramePr>
+              <a:graphicFrameLocks xmlns:a="http://schemas.openxmlformats.org/drawingml/2006/main" noChangeAspect="1"/>
+            </wp:cNvGraphicFramePr>
+            <a:graphic xmlns:a="http://schemas.openxmlformats.org/drawingml/2006/main">
+              <a:graphicData uri="http://schemas.openxmlformats.org/drawingml/2006/picture">
+                <pic:pic xmlns:pic="http://schemas.openxmlformats.org/drawingml/2006/picture">
+                  <pic:nvPicPr>
+                    <pic:cNvPr id="14" name="Picture 14"/>
+                    <pic:cNvPicPr>
+                      <a:picLocks noChangeAspect="1" noChangeArrowheads="1"/>
+                    </pic:cNvPicPr>
+                  </pic:nvPicPr>
+                  <pic:blipFill>
+                    <a:blip r:embed="rId21">
+                      <a:extLst>
+                        <a:ext uri="{28A0092B-C50C-407E-A947-70E740481C1C}">
+                          <a14:useLocalDpi xmlns:a14="http://schemas.microsoft.com/office/drawing/2010/main" val="0"/>
+                        </a:ext>
+                      </a:extLst>
+                    </a:blip>
+                    <a:stretch>
+                      <a:fillRect/>
+                    </a:stretch>
+                  </pic:blipFill>
+                  <pic:spPr bwMode="auto">
+                    <a:xfrm>
+                      <a:off x="0" y="0"/>
+                      <a:ext cx="2836949" cy="2127712"/>
+                    </a:xfrm>
+                    <a:prstGeom prst="rect">
+                      <a:avLst/>
+                    </a:prstGeom>
+                    <a:noFill/>
+                    <a:ln>
+                      <a:noFill/>
+                    </a:ln>
+                  </pic:spPr>
+                </pic:pic>
+              </a:graphicData>
+            </a:graphic>
+          </wp:inline>
+        </w:drawing>
+      </w:r>
+    </w:p>
+    <w:p>
+      <w:pPr>
+        <w:jc w:val="center"/>
+        <w:rPr>
+          <w:i/>
+          <w:iCs/>
+          <w:sz w:val="18"/>
+          <w:szCs w:val="18"/>
+        </w:rPr>
+      </w:pPr>
+      <w:r>
+        <w:rPr>
+          <w:i/>
+          <w:iCs/>
+          <w:sz w:val="18"/>
+          <w:szCs w:val="18"/>
+        </w:rPr>
+        <w:t>Time horizon = 365</w:t>
+      </w:r>
+      <w:r>
+        <w:rPr>
+          <w:i/>
+          <w:iCs/>
+          <w:sz w:val="18"/>
+          <w:szCs w:val="18"/>
+        </w:rPr>
+        <w:tab/>
+      </w:r>
+      <w:r>
+        <w:rPr>
+          <w:i/>
+          <w:iCs/>
+          <w:sz w:val="18"/>
+          <w:szCs w:val="18"/>
+        </w:rPr>
+        <w:tab/>
+      </w:r>
+      <w:r>
+        <w:rPr>
+          <w:i/>
+          <w:iCs/>
+          <w:sz w:val="18"/>
+          <w:szCs w:val="18"/>
+        </w:rPr>
+        <w:tab/>
+      </w:r>
+      <w:r>
+        <w:rPr>
+          <w:i/>
+          <w:iCs/>
+          <w:sz w:val="18"/>
+          <w:szCs w:val="18"/>
+        </w:rPr>
+        <w:tab/>
+      </w:r>
+      <w:r>
+        <w:rPr>
+          <w:i/>
+          <w:iCs/>
+          <w:sz w:val="18"/>
+          <w:szCs w:val="18"/>
+        </w:rPr>
+        <w:tab/>
+      </w:r>
+      <w:r>
+        <w:rPr>
+          <w:i/>
+          <w:iCs/>
+          <w:sz w:val="18"/>
+          <w:szCs w:val="18"/>
+        </w:rPr>
+        <w:t>Time horizon = 5000</w:t>
+      </w:r>
+    </w:p>
+    <w:p>
+      <w:pPr>
+        <w:jc w:val="both"/>
+        <w:rPr>
+          <w:rStyle w:val="Emphasis"/>
+          <w:i w:val="0"/>
+          <w:iCs w:val="0"/>
+        </w:rPr>
+      </w:pPr>
+    </w:p>
+    <w:p>
+      <w:pPr>
+        <w:jc w:val="both"/>
+        <w:rPr>
+          <w:rStyle w:val="Emphasis"/>
+          <w:i w:val="0"/>
+          <w:iCs w:val="0"/>
+        </w:rPr>
+      </w:pPr>
+    </w:p>
+    <w:p>
+      <w:pPr>
+        <w:jc w:val="both"/>
+        <w:rPr>
+          <w:rStyle w:val="Emphasis"/>
+          <w:i w:val="0"/>
+          <w:iCs w:val="0"/>
+        </w:rPr>
+      </w:pPr>
+    </w:p>
+    <w:p>
+      <w:pPr>
+        <w:pStyle w:val="Heading1"/>
+        <w:rPr>
+          <w:rStyle w:val="Emphasis"/>
+          <w:i w:val="0"/>
+          <w:iCs w:val="0"/>
+        </w:rPr>
+      </w:pPr>
+      <w:r>
+        <w:rPr>
+          <w:rStyle w:val="Emphasis"/>
+          <w:i w:val="0"/>
+          <w:iCs w:val="0"/>
+        </w:rPr>
+        <w:lastRenderedPageBreak/>
+        <w:t>Step 6</w:t>
+      </w:r>
+    </w:p>
+    <w:p>
+      <w:pPr>
+        <w:jc w:val="both"/>
+        <w:rPr>
+          <w:rStyle w:val="Emphasis"/>
+        </w:rPr>
+      </w:pPr>
+      <w:r>
+        <w:rPr>
+          <w:rStyle w:val="Emphasis"/>
+        </w:rPr>
+        <w:t>Consider the general case in which the shop needs to optimize the prices and the assignment of promos to the customers in the case all the parameters need to be learnt.</w:t>
+      </w:r>
+    </w:p>
+    <w:p>
+      <w:pPr>
+        <w:jc w:val="both"/>
+        <w:rPr>
+          <w:rStyle w:val="Emphasis"/>
+          <w:i w:val="0"/>
+          <w:iCs w:val="0"/>
+        </w:rPr>
+      </w:pPr>
+    </w:p>
+    <w:p>
+      <w:pPr>
+        <w:jc w:val="both"/>
+        <w:rPr>
+          <w:rStyle w:val="Emphasis"/>
+          <w:i w:val="0"/>
+          <w:iCs w:val="0"/>
+        </w:rPr>
+      </w:pPr>
+      <w:r>
+        <w:rPr>
+          <w:rStyle w:val="Emphasis"/>
+          <w:i w:val="0"/>
+          <w:iCs w:val="0"/>
+        </w:rPr>
+        <w:t>Inputs:</w:t>
+      </w:r>
+    </w:p>
+    <w:p>
+      <w:pPr>
+        <w:pStyle w:val="ListParagraph"/>
+        <w:numPr>
+          <w:ilvl w:val="0"/>
+          <w:numId w:val="14"/>
+        </w:numPr>
+        <w:jc w:val="both"/>
+        <w:rPr>
+          <w:rStyle w:val="Emphasis"/>
+          <w:i w:val="0"/>
+          <w:iCs w:val="0"/>
+        </w:rPr>
+      </w:pPr>
+      <w:r>
+        <w:rPr>
+          <w:rStyle w:val="Emphasis"/>
+          <w:i w:val="0"/>
+          <w:iCs w:val="0"/>
+        </w:rPr>
+        <w:t>Nothing is known a priori.</w:t>
+      </w:r>
+    </w:p>
+    <w:p>
+      <w:pPr>
+        <w:jc w:val="both"/>
+      </w:pPr>
+      <w:r>
+        <w:t>Outputs:</w:t>
+      </w:r>
+    </w:p>
+    <w:p>
+      <w:pPr>
+        <w:pStyle w:val="ListParagraph"/>
+        <w:numPr>
+          <w:ilvl w:val="0"/>
+          <w:numId w:val="9"/>
+        </w:numPr>
+        <w:jc w:val="both"/>
+      </w:pPr>
+      <w:r>
+        <w:t>Revenue related to the all the learned parameters.</w:t>
+      </w:r>
+    </w:p>
+    <w:p>
+      <w:pPr>
+        <w:pStyle w:val="ListParagraph"/>
+        <w:numPr>
+          <w:ilvl w:val="0"/>
+          <w:numId w:val="9"/>
+        </w:numPr>
+        <w:jc w:val="both"/>
+      </w:pPr>
+      <w:r>
+        <w:t>(Estimate of the conversion rates of the first item).</w:t>
+      </w:r>
+    </w:p>
+    <w:p>
+      <w:pPr>
+        <w:pStyle w:val="ListParagraph"/>
+        <w:numPr>
+          <w:ilvl w:val="0"/>
+          <w:numId w:val="9"/>
+        </w:numPr>
+        <w:jc w:val="both"/>
+      </w:pPr>
+      <w:r>
+        <w:t>(Estimate of the conversion rates of the second item).</w:t>
+      </w:r>
+    </w:p>
+    <w:p>
+      <w:pPr>
+        <w:pStyle w:val="ListParagraph"/>
+        <w:numPr>
+          <w:ilvl w:val="0"/>
+          <w:numId w:val="9"/>
+        </w:numPr>
+        <w:jc w:val="both"/>
+      </w:pPr>
+      <w:r>
+        <w:t>(Estimate of the number of daily customers).</w:t>
+      </w:r>
+    </w:p>
+    <w:p>
+      <w:pPr>
+        <w:jc w:val="both"/>
+      </w:pPr>
+    </w:p>
+    <w:p>
+      <w:pPr>
+        <w:jc w:val="both"/>
+      </w:pPr>
+      <w:r>
+        <w:t>Model</w:t>
+      </w:r>
+      <w:r>
+        <w:t>s</w:t>
+      </w:r>
+      <w:r>
+        <w:t>:</w:t>
+      </w:r>
+    </w:p>
+    <w:p>
+      <w:pPr>
+        <w:pStyle w:val="ListParagraph"/>
+        <w:numPr>
+          <w:ilvl w:val="0"/>
+          <w:numId w:val="17"/>
+        </w:numPr>
+        <w:jc w:val="both"/>
+      </w:pPr>
+      <w:r>
+        <w:t>UCB1:</w:t>
+      </w:r>
+    </w:p>
+    <w:p>
+      <w:pPr>
+        <w:pStyle w:val="ListParagraph"/>
+        <w:numPr>
+          <w:ilvl w:val="1"/>
+          <w:numId w:val="10"/>
+        </w:numPr>
+        <w:jc w:val="both"/>
+      </w:pPr>
+      <w:r>
+        <w:t>Arms: cross-product of the margins of the two items.</w:t>
+      </w:r>
+    </w:p>
+    <w:p>
+      <w:pPr>
+        <w:pStyle w:val="ListParagraph"/>
+        <w:numPr>
+          <w:ilvl w:val="1"/>
+          <w:numId w:val="10"/>
+        </w:numPr>
+        <w:jc w:val="both"/>
+      </w:pPr>
+      <w:r>
+        <w:t>Empirical mean first item: estimation of the conversion rates of the first item.</w:t>
+      </w:r>
+    </w:p>
+    <w:p>
+      <w:pPr>
+        <w:pStyle w:val="ListParagraph"/>
+        <w:numPr>
+          <w:ilvl w:val="1"/>
+          <w:numId w:val="10"/>
+        </w:numPr>
+        <w:jc w:val="both"/>
+      </w:pPr>
+      <w:r>
+        <w:t>Empirical mean second item: estimation of the conversion rates of the second item.</w:t>
+      </w:r>
+    </w:p>
+    <w:p>
+      <w:pPr>
+        <w:pStyle w:val="ListParagraph"/>
+        <w:numPr>
+          <w:ilvl w:val="1"/>
+          <w:numId w:val="10"/>
+        </w:numPr>
+        <w:jc w:val="both"/>
+      </w:pPr>
+      <w:r>
+        <w:t>Confidence first item: standard confidence of the UCB1 Bandit related to the first item.</w:t>
+      </w:r>
+    </w:p>
+    <w:p>
+      <w:pPr>
+        <w:pStyle w:val="ListParagraph"/>
+        <w:numPr>
+          <w:ilvl w:val="1"/>
+          <w:numId w:val="10"/>
+        </w:numPr>
+        <w:jc w:val="both"/>
+      </w:pPr>
+      <w:r>
+        <w:t>Confidence second item: standard confidence of the UCB1 Bandit related to the second item.</w:t>
+      </w:r>
+    </w:p>
+    <w:p>
+      <w:pPr>
+        <w:pStyle w:val="ListParagraph"/>
+        <w:numPr>
+          <w:ilvl w:val="1"/>
+          <w:numId w:val="10"/>
+        </w:numPr>
+        <w:jc w:val="both"/>
+      </w:pPr>
+      <w:r>
+        <w:t>Upper bound: revenue given the estimation of the conversion rates of the first item (empirical mean first item plus confidence first item), the estimation of the conversion rates of the second item (empirical mean second item plus confidence second item)</w:t>
+      </w:r>
+      <w:r>
+        <w:t xml:space="preserve">, the </w:t>
+      </w:r>
+      <w:r>
+        <w:t>number of customers (computing the mean of the daily customers of the previous rounds) and the assignment computed by the linear program for each pair of prices.</w:t>
+      </w:r>
+    </w:p>
+    <w:p>
+      <w:pPr>
+        <w:pStyle w:val="ListParagraph"/>
+        <w:jc w:val="both"/>
+      </w:pPr>
+    </w:p>
+    <w:p>
+      <w:pPr>
+        <w:pStyle w:val="ListParagraph"/>
+        <w:numPr>
+          <w:ilvl w:val="0"/>
+          <w:numId w:val="17"/>
+        </w:numPr>
+        <w:jc w:val="both"/>
+      </w:pPr>
+      <w:r>
+        <w:t>Thompson Sampling:</w:t>
+      </w:r>
+    </w:p>
+    <w:p>
+      <w:pPr>
+        <w:pStyle w:val="ListParagraph"/>
+        <w:numPr>
+          <w:ilvl w:val="1"/>
+          <w:numId w:val="10"/>
+        </w:numPr>
+        <w:jc w:val="both"/>
+      </w:pPr>
+      <w:r>
+        <w:t>Arms: cross-product of the margins of the two items.</w:t>
+      </w:r>
+    </w:p>
+    <w:p>
+      <w:pPr>
+        <w:pStyle w:val="ListParagraph"/>
+        <w:numPr>
+          <w:ilvl w:val="1"/>
+          <w:numId w:val="10"/>
+        </w:numPr>
+        <w:jc w:val="both"/>
+      </w:pPr>
+      <w:r>
+        <w:t>Beta distribution first item</w:t>
+      </w:r>
+      <w:r>
+        <w:t>: standard Beta distribution of the Thompson Sampling Bandit related to</w:t>
+      </w:r>
+      <w:r>
+        <w:t xml:space="preserve"> the conversion rates of the first item.</w:t>
+      </w:r>
+    </w:p>
+    <w:p>
+      <w:pPr>
+        <w:pStyle w:val="ListParagraph"/>
+        <w:numPr>
+          <w:ilvl w:val="1"/>
+          <w:numId w:val="10"/>
+        </w:numPr>
+        <w:jc w:val="both"/>
+      </w:pPr>
+      <w:r>
+        <w:t>Beta distribution second item: standard Beta distribution of the Thompson Sampling Bandit related to the conversion rates of the second item.</w:t>
+      </w:r>
+    </w:p>
+    <w:p>
+      <w:pPr>
+        <w:pStyle w:val="ListParagraph"/>
+        <w:numPr>
+          <w:ilvl w:val="1"/>
+          <w:numId w:val="10"/>
+        </w:numPr>
+        <w:jc w:val="both"/>
+      </w:pPr>
+      <w:r>
+        <w:t>Pulled arm: revenue given the estimation of the conversion rates of the first item (extraction from Beta distribution first item), the estimation of the conversion rates of the second item (extraction from Beta distribution second item), the number of customers (computing the mean of the daily customers of the previous rounds) and the assignment computed by the linear program for each pair of prices.</w:t>
+      </w:r>
+    </w:p>
+    <w:p>
+      <w:pPr>
+        <w:jc w:val="both"/>
+        <w:rPr>
+          <w:rStyle w:val="Emphasis"/>
+          <w:i w:val="0"/>
+          <w:iCs w:val="0"/>
+        </w:rPr>
+      </w:pPr>
+    </w:p>
+    <w:p>
+      <w:pPr>
+        <w:jc w:val="both"/>
+        <w:rPr>
+          <w:rStyle w:val="Emphasis"/>
+          <w:i w:val="0"/>
+          <w:iCs w:val="0"/>
+        </w:rPr>
+      </w:pPr>
+    </w:p>
+    <w:p>
+      <w:pPr>
+        <w:jc w:val="both"/>
+        <w:rPr>
+          <w:rStyle w:val="Emphasis"/>
+          <w:i w:val="0"/>
+          <w:iCs w:val="0"/>
+        </w:rPr>
+      </w:pPr>
+    </w:p>
+    <w:p>
+      <w:pPr>
+        <w:jc w:val="both"/>
+        <w:rPr>
+          <w:rStyle w:val="Emphasis"/>
+          <w:i w:val="0"/>
+          <w:iCs w:val="0"/>
+        </w:rPr>
+      </w:pPr>
+      <w:r>
+        <w:rPr>
+          <w:rStyle w:val="Emphasis"/>
+          <w:i w:val="0"/>
+          <w:iCs w:val="0"/>
+        </w:rPr>
+        <w:lastRenderedPageBreak/>
+        <w:t>Results:</w:t>
+      </w:r>
+    </w:p>
+    <w:p>
+      <w:pPr>
+        <w:jc w:val="both"/>
+      </w:pPr>
+      <w:r>
+        <w:t xml:space="preserve">Note that the variance of the regret is multiplied for a large constant </w:t>
+      </w:r>
+      <w:proofErr w:type="gramStart"/>
+      <w:r>
+        <w:t>in order to</w:t>
+      </w:r>
+      <w:proofErr w:type="gramEnd"/>
+      <w:r>
+        <w:t xml:space="preserve"> make it more visible.</w:t>
+      </w:r>
+    </w:p>
+    <w:p>
+      <w:pPr>
+        <w:jc w:val="both"/>
+      </w:pPr>
+    </w:p>
+    <w:p>
+      <w:pPr>
+        <w:jc w:val="both"/>
+      </w:pPr>
+    </w:p>
+    <w:p>
+      <w:pPr>
+        <w:jc w:val="both"/>
+      </w:pPr>
+      <w:r>
+        <w:t>First experiment</w:t>
+      </w:r>
+    </w:p>
+    <w:p>
+      <w:pPr>
+        <w:jc w:val="center"/>
+      </w:pPr>
+      <w:r>
+        <w:rPr>
+          <w:noProof/>
+        </w:rPr>
+        <w:drawing>
+          <wp:inline distT="0" distB="0" distL="0" distR="0" wp14:anchorId="7CA6C189" wp14:editId="668145B9">
+            <wp:extent cx="2870752" cy="2153064"/>
+            <wp:effectExtent l="0" t="0" r="6350" b="0"/>
+            <wp:docPr id="17" name="Picture 17"/>
+            <wp:cNvGraphicFramePr>
+              <a:graphicFrameLocks xmlns:a="http://schemas.openxmlformats.org/drawingml/2006/main" noChangeAspect="1"/>
+            </wp:cNvGraphicFramePr>
+            <a:graphic xmlns:a="http://schemas.openxmlformats.org/drawingml/2006/main">
+              <a:graphicData uri="http://schemas.openxmlformats.org/drawingml/2006/picture">
+                <pic:pic xmlns:pic="http://schemas.openxmlformats.org/drawingml/2006/picture">
+                  <pic:nvPicPr>
+                    <pic:cNvPr id="17" name="Picture 17"/>
                     <pic:cNvPicPr>
                       <a:picLocks noChangeAspect="1" noChangeArrowheads="1"/>
                     </pic:cNvPicPr>
@@ -4705,10 +5400,10 @@
           <w:noProof/>
         </w:rPr>
         <w:drawing>
-          <wp:inline distT="0" distB="0" distL="0" distR="0" wp14:anchorId="514C8440" wp14:editId="7F7A63E3">
-            <wp:extent cx="2836949" cy="2127712"/>
+          <wp:inline distT="0" distB="0" distL="0" distR="0" wp14:anchorId="694DC7CA" wp14:editId="67ABF3E5">
+            <wp:extent cx="2836948" cy="2127711"/>
             <wp:effectExtent l="0" t="0" r="1905" b="6350"/>
-            <wp:docPr id="36" name="Picture 36"/>
+            <wp:docPr id="18" name="Picture 18"/>
             <wp:cNvGraphicFramePr>
               <a:graphicFrameLocks xmlns:a="http://schemas.openxmlformats.org/drawingml/2006/main" noChangeAspect="1"/>
             </wp:cNvGraphicFramePr>
@@ -4716,13 +5411,13 @@
               <a:graphicData uri="http://schemas.openxmlformats.org/drawingml/2006/picture">
                 <pic:pic xmlns:pic="http://schemas.openxmlformats.org/drawingml/2006/picture">
                   <pic:nvPicPr>
-                    <pic:cNvPr id="14" name="Picture 14"/>
+                    <pic:cNvPr id="18" name="Picture 18"/>
                     <pic:cNvPicPr>
                       <a:picLocks noChangeAspect="1" noChangeArrowheads="1"/>
                     </pic:cNvPicPr>
                   </pic:nvPicPr>
                   <pic:blipFill>
-                    <a:blip r:embed="rId22">
+                    <a:blip r:embed="rId24">
                       <a:extLst>
                         <a:ext uri="{28A0092B-C50C-407E-A947-70E740481C1C}">
                           <a14:useLocalDpi xmlns:a14="http://schemas.microsoft.com/office/drawing/2010/main" val="0"/>
@@ -4736,7 +5431,7 @@
                   <pic:spPr bwMode="auto">
                     <a:xfrm>
                       <a:off x="0" y="0"/>
-                      <a:ext cx="2836949" cy="2127712"/>
+                      <a:ext cx="2836948" cy="2127711"/>
                     </a:xfrm>
                     <a:prstGeom prst="rect">
                       <a:avLst/>
@@ -4772,516 +5467,30 @@
         </w:rPr>
         <w:t>Time horizon = 365</w:t>
       </w:r>
-      <w:r>
-        <w:rPr>
-          <w:i/>
-          <w:iCs/>
-          <w:sz w:val="18"/>
-          <w:szCs w:val="18"/>
-        </w:rPr>
-        <w:tab/>
-      </w:r>
-      <w:r>
-        <w:rPr>
-          <w:i/>
-          <w:iCs/>
-          <w:sz w:val="18"/>
-          <w:szCs w:val="18"/>
-        </w:rPr>
-        <w:tab/>
-      </w:r>
-      <w:r>
-        <w:rPr>
-          <w:i/>
-          <w:iCs/>
-          <w:sz w:val="18"/>
-          <w:szCs w:val="18"/>
-        </w:rPr>
-        <w:tab/>
-      </w:r>
-      <w:r>
-        <w:rPr>
-          <w:i/>
-          <w:iCs/>
-          <w:sz w:val="18"/>
-          <w:szCs w:val="18"/>
-        </w:rPr>
-        <w:tab/>
-      </w:r>
-      <w:r>
-        <w:rPr>
-          <w:i/>
-          <w:iCs/>
-          <w:sz w:val="18"/>
-          <w:szCs w:val="18"/>
-        </w:rPr>
-        <w:tab/>
-      </w:r>
-      <w:r>
-        <w:rPr>
-          <w:i/>
-          <w:iCs/>
-          <w:sz w:val="18"/>
-          <w:szCs w:val="18"/>
-        </w:rPr>
-        <w:t>Time horizon = 5000</w:t>
-      </w:r>
-    </w:p>
-    <w:p>
-      <w:pPr>
-        <w:jc w:val="both"/>
-        <w:rPr>
-          <w:rStyle w:val="Emphasis"/>
-          <w:i w:val="0"/>
-          <w:iCs w:val="0"/>
-        </w:rPr>
-      </w:pPr>
-    </w:p>
-    <w:p>
-      <w:pPr>
-        <w:jc w:val="both"/>
-        <w:rPr>
-          <w:rStyle w:val="Emphasis"/>
-          <w:i w:val="0"/>
-          <w:iCs w:val="0"/>
-        </w:rPr>
-      </w:pPr>
-    </w:p>
-    <w:p>
-      <w:pPr>
-        <w:jc w:val="both"/>
-        <w:rPr>
-          <w:rStyle w:val="Emphasis"/>
-          <w:i w:val="0"/>
-          <w:iCs w:val="0"/>
-        </w:rPr>
-      </w:pPr>
-    </w:p>
-    <w:p>
-      <w:pPr>
-        <w:pStyle w:val="Heading1"/>
-        <w:rPr>
-          <w:rStyle w:val="Emphasis"/>
-          <w:i w:val="0"/>
-          <w:iCs w:val="0"/>
-        </w:rPr>
-      </w:pPr>
-      <w:r>
-        <w:rPr>
-          <w:rStyle w:val="Emphasis"/>
-          <w:i w:val="0"/>
-          <w:iCs w:val="0"/>
-        </w:rPr>
-        <w:lastRenderedPageBreak/>
-        <w:t>Step 6</w:t>
-      </w:r>
-    </w:p>
-    <w:p>
-      <w:pPr>
-        <w:jc w:val="both"/>
-        <w:rPr>
-          <w:rStyle w:val="Emphasis"/>
-        </w:rPr>
-      </w:pPr>
-      <w:r>
-        <w:rPr>
-          <w:rStyle w:val="Emphasis"/>
-        </w:rPr>
-        <w:t>Consider the general case in which the shop needs to optimize the prices and the assignment of promos to the customers in the case all the parameters need to be learnt.</w:t>
-      </w:r>
-    </w:p>
-    <w:p>
-      <w:pPr>
-        <w:jc w:val="both"/>
-        <w:rPr>
-          <w:rStyle w:val="Emphasis"/>
-          <w:i w:val="0"/>
-          <w:iCs w:val="0"/>
-        </w:rPr>
-      </w:pPr>
-    </w:p>
-    <w:p>
-      <w:pPr>
-        <w:jc w:val="both"/>
-        <w:rPr>
-          <w:rStyle w:val="Emphasis"/>
-          <w:i w:val="0"/>
-          <w:iCs w:val="0"/>
-        </w:rPr>
-      </w:pPr>
-      <w:r>
-        <w:rPr>
-          <w:rStyle w:val="Emphasis"/>
-          <w:i w:val="0"/>
-          <w:iCs w:val="0"/>
-        </w:rPr>
-        <w:t>Inputs:</w:t>
-      </w:r>
-    </w:p>
-    <w:p>
-      <w:pPr>
-        <w:pStyle w:val="ListParagraph"/>
-        <w:numPr>
-          <w:ilvl w:val="0"/>
-          <w:numId w:val="14"/>
-        </w:numPr>
-        <w:jc w:val="both"/>
-        <w:rPr>
-          <w:rStyle w:val="Emphasis"/>
-          <w:i w:val="0"/>
-          <w:iCs w:val="0"/>
-        </w:rPr>
-      </w:pPr>
-      <w:r>
-        <w:rPr>
-          <w:rStyle w:val="Emphasis"/>
-          <w:i w:val="0"/>
-          <w:iCs w:val="0"/>
-        </w:rPr>
-        <w:t>Nothing is known a priori.</w:t>
-      </w:r>
-    </w:p>
-    <w:p>
-      <w:pPr>
-        <w:jc w:val="both"/>
-      </w:pPr>
-      <w:r>
-        <w:t>Outputs:</w:t>
-      </w:r>
-    </w:p>
-    <w:p>
-      <w:pPr>
-        <w:pStyle w:val="ListParagraph"/>
-        <w:numPr>
-          <w:ilvl w:val="0"/>
-          <w:numId w:val="9"/>
-        </w:numPr>
-        <w:jc w:val="both"/>
-      </w:pPr>
-      <w:r>
-        <w:t>Revenue related to the all the learned parameters.</w:t>
-      </w:r>
-    </w:p>
-    <w:p>
-      <w:pPr>
-        <w:pStyle w:val="ListParagraph"/>
-        <w:numPr>
-          <w:ilvl w:val="0"/>
-          <w:numId w:val="9"/>
-        </w:numPr>
-        <w:jc w:val="both"/>
-      </w:pPr>
-      <w:r>
-        <w:t>(Estimate of the conversion rates of the first item).</w:t>
-      </w:r>
-    </w:p>
-    <w:p>
-      <w:pPr>
-        <w:pStyle w:val="ListParagraph"/>
-        <w:numPr>
-          <w:ilvl w:val="0"/>
-          <w:numId w:val="9"/>
-        </w:numPr>
-        <w:jc w:val="both"/>
-      </w:pPr>
-      <w:r>
-        <w:t>(Estimate of the conversion rates of the second item).</w:t>
-      </w:r>
-    </w:p>
-    <w:p>
-      <w:pPr>
-        <w:pStyle w:val="ListParagraph"/>
-        <w:numPr>
-          <w:ilvl w:val="0"/>
-          <w:numId w:val="9"/>
-        </w:numPr>
-        <w:jc w:val="both"/>
-      </w:pPr>
-      <w:r>
-        <w:t>(Estimate of the number of daily customers).</w:t>
-      </w:r>
-    </w:p>
-    <w:p>
-      <w:pPr>
-        <w:jc w:val="both"/>
-      </w:pPr>
-    </w:p>
-    <w:p>
-      <w:pPr>
-        <w:jc w:val="both"/>
-      </w:pPr>
-      <w:r>
-        <w:t>Model</w:t>
-      </w:r>
-      <w:r>
-        <w:t>s</w:t>
-      </w:r>
-      <w:r>
-        <w:t>:</w:t>
-      </w:r>
-    </w:p>
-    <w:p>
-      <w:pPr>
-        <w:pStyle w:val="ListParagraph"/>
-        <w:numPr>
-          <w:ilvl w:val="0"/>
-          <w:numId w:val="17"/>
-        </w:numPr>
-        <w:jc w:val="both"/>
-      </w:pPr>
-      <w:r>
-        <w:t>UCB1:</w:t>
-      </w:r>
-    </w:p>
-    <w:p>
-      <w:pPr>
-        <w:pStyle w:val="ListParagraph"/>
-        <w:numPr>
-          <w:ilvl w:val="1"/>
-          <w:numId w:val="10"/>
-        </w:numPr>
-        <w:jc w:val="both"/>
-      </w:pPr>
-      <w:r>
-        <w:t>Arms: cross-product of the margins of the two items.</w:t>
-      </w:r>
-    </w:p>
-    <w:p>
-      <w:pPr>
-        <w:pStyle w:val="ListParagraph"/>
-        <w:numPr>
-          <w:ilvl w:val="1"/>
-          <w:numId w:val="10"/>
-        </w:numPr>
-        <w:jc w:val="both"/>
-      </w:pPr>
-      <w:r>
-        <w:t>Empirical mean first item: estimation of the conversion rates of the first item.</w:t>
-      </w:r>
-    </w:p>
-    <w:p>
-      <w:pPr>
-        <w:pStyle w:val="ListParagraph"/>
-        <w:numPr>
-          <w:ilvl w:val="1"/>
-          <w:numId w:val="10"/>
-        </w:numPr>
-        <w:jc w:val="both"/>
-      </w:pPr>
-      <w:r>
-        <w:t>Empirical mean second item: estimation of the conversion rates of the second item.</w:t>
-      </w:r>
-    </w:p>
-    <w:p>
-      <w:pPr>
-        <w:pStyle w:val="ListParagraph"/>
-        <w:numPr>
-          <w:ilvl w:val="1"/>
-          <w:numId w:val="10"/>
-        </w:numPr>
-        <w:jc w:val="both"/>
-      </w:pPr>
-      <w:r>
-        <w:t>Confidence first item: standard confidence of the UCB1 Bandit related to the first item.</w:t>
-      </w:r>
-    </w:p>
-    <w:p>
-      <w:pPr>
-        <w:pStyle w:val="ListParagraph"/>
-        <w:numPr>
-          <w:ilvl w:val="1"/>
-          <w:numId w:val="10"/>
-        </w:numPr>
-        <w:jc w:val="both"/>
-      </w:pPr>
-      <w:r>
-        <w:t>Confidence second item: standard confidence of the UCB1 Bandit related to the second item.</w:t>
-      </w:r>
-    </w:p>
-    <w:p>
-      <w:pPr>
-        <w:pStyle w:val="ListParagraph"/>
-        <w:numPr>
-          <w:ilvl w:val="1"/>
-          <w:numId w:val="10"/>
-        </w:numPr>
-        <w:jc w:val="both"/>
-      </w:pPr>
-      <w:r>
-        <w:t>Upper bound: revenue given the estimation of the conversion rates of the first item (empirical mean first item plus confidence first item), the estimation of the conversion rates of the second item (empirical mean second item plus confidence second item)</w:t>
-      </w:r>
-      <w:r>
-        <w:t xml:space="preserve">, the </w:t>
-      </w:r>
-      <w:r>
-        <w:t>number of customers (computing the mean of the daily customers of the previous rounds) and the assignment computed by the linear program for each pair of prices.</w:t>
-      </w:r>
-    </w:p>
-    <w:p>
-      <w:pPr>
-        <w:pStyle w:val="ListParagraph"/>
-        <w:jc w:val="both"/>
-      </w:pPr>
-    </w:p>
-    <w:p>
-      <w:pPr>
-        <w:pStyle w:val="ListParagraph"/>
-        <w:numPr>
-          <w:ilvl w:val="0"/>
-          <w:numId w:val="17"/>
-        </w:numPr>
-        <w:jc w:val="both"/>
-      </w:pPr>
-      <w:r>
-        <w:t>Thompson Sampling:</w:t>
-      </w:r>
-    </w:p>
-    <w:p>
-      <w:pPr>
-        <w:pStyle w:val="ListParagraph"/>
-        <w:numPr>
-          <w:ilvl w:val="1"/>
-          <w:numId w:val="10"/>
-        </w:numPr>
-        <w:jc w:val="both"/>
-      </w:pPr>
-      <w:r>
-        <w:t>Arms: cross-product of the margins of the two items.</w:t>
-      </w:r>
-    </w:p>
-    <w:p>
-      <w:pPr>
-        <w:pStyle w:val="ListParagraph"/>
-        <w:numPr>
-          <w:ilvl w:val="1"/>
-          <w:numId w:val="10"/>
-        </w:numPr>
-        <w:jc w:val="both"/>
-      </w:pPr>
-      <w:r>
-        <w:t>Beta distribution first item</w:t>
-      </w:r>
-      <w:r>
-        <w:t>: standard Beta distribution of the Thompson Sampling Bandit related to</w:t>
-      </w:r>
-      <w:r>
-        <w:t xml:space="preserve"> the conversion rates of the first item.</w:t>
-      </w:r>
-    </w:p>
-    <w:p>
-      <w:pPr>
-        <w:pStyle w:val="ListParagraph"/>
-        <w:numPr>
-          <w:ilvl w:val="1"/>
-          <w:numId w:val="10"/>
-        </w:numPr>
-        <w:jc w:val="both"/>
-      </w:pPr>
-      <w:r>
-        <w:t>Beta distribution second item: standard Beta distribution of the Thompson Sampling Bandit related to the conversion rates of the second item.</w:t>
-      </w:r>
-    </w:p>
-    <w:p>
-      <w:pPr>
-        <w:pStyle w:val="ListParagraph"/>
-        <w:numPr>
-          <w:ilvl w:val="1"/>
-          <w:numId w:val="10"/>
-        </w:numPr>
-        <w:jc w:val="both"/>
-      </w:pPr>
-      <w:r>
-        <w:t>Pulled arm: revenue given the estimation of the conversion rates of the first item (extraction from Beta distribution first item), the estimation of the conversion rates of the second item (extraction from Beta distribution second item), the number of customers (computing the mean of the daily customers of the previous rounds) and the assignment computed by the linear program for each pair of prices.</w:t>
-      </w:r>
-    </w:p>
-    <w:p>
-      <w:pPr>
-        <w:jc w:val="both"/>
-        <w:rPr>
-          <w:rStyle w:val="Emphasis"/>
-          <w:i w:val="0"/>
-          <w:iCs w:val="0"/>
-        </w:rPr>
-      </w:pPr>
-    </w:p>
-    <w:p>
-      <w:pPr>
-        <w:jc w:val="both"/>
-        <w:rPr>
-          <w:rStyle w:val="Emphasis"/>
-          <w:i w:val="0"/>
-          <w:iCs w:val="0"/>
-        </w:rPr>
-      </w:pPr>
-    </w:p>
-    <w:p>
-      <w:pPr>
-        <w:jc w:val="both"/>
-        <w:rPr>
-          <w:rStyle w:val="Emphasis"/>
-          <w:i w:val="0"/>
-          <w:iCs w:val="0"/>
-        </w:rPr>
-      </w:pPr>
-    </w:p>
-    <w:p>
-      <w:pPr>
-        <w:jc w:val="both"/>
-        <w:rPr>
-          <w:rStyle w:val="Emphasis"/>
-          <w:i w:val="0"/>
-          <w:iCs w:val="0"/>
-        </w:rPr>
-      </w:pPr>
-      <w:r>
-        <w:rPr>
-          <w:rStyle w:val="Emphasis"/>
-          <w:i w:val="0"/>
-          <w:iCs w:val="0"/>
-        </w:rPr>
-        <w:lastRenderedPageBreak/>
-        <w:t>Results:</w:t>
-      </w:r>
-    </w:p>
-    <w:p>
-      <w:pPr>
-        <w:jc w:val="both"/>
-      </w:pPr>
-      <w:r>
-        <w:t>Note that the variance of the regret is multiplied for a large constant in order to make it more visible.</w:t>
-      </w:r>
-    </w:p>
-    <w:p>
-      <w:pPr>
-        <w:jc w:val="both"/>
-      </w:pPr>
-    </w:p>
-    <w:p>
-      <w:pPr>
-        <w:jc w:val="both"/>
-      </w:pPr>
-    </w:p>
-    <w:p>
-      <w:pPr>
-        <w:jc w:val="both"/>
-      </w:pPr>
-      <w:r>
-        <w:t>First experiment</w:t>
-      </w:r>
     </w:p>
     <w:p>
       <w:pPr>
         <w:jc w:val="center"/>
       </w:pPr>
+    </w:p>
+    <w:p>
+      <w:pPr>
+        <w:jc w:val="center"/>
+      </w:pPr>
+    </w:p>
+    <w:p>
+      <w:pPr>
+        <w:jc w:val="center"/>
+      </w:pPr>
       <w:r>
         <w:rPr>
           <w:noProof/>
         </w:rPr>
         <w:drawing>
-          <wp:inline distT="0" distB="0" distL="0" distR="0" wp14:anchorId="7CA6C189" wp14:editId="668145B9">
-            <wp:extent cx="2870752" cy="2153064"/>
-            <wp:effectExtent l="0" t="0" r="6350" b="0"/>
-            <wp:docPr id="17" name="Picture 17"/>
+          <wp:inline distT="0" distB="0" distL="0" distR="0" wp14:anchorId="77D0CAC6" wp14:editId="14004D54">
+            <wp:extent cx="2884880" cy="2163660"/>
+            <wp:effectExtent l="0" t="0" r="0" b="8255"/>
+            <wp:docPr id="19" name="Picture 19"/>
             <wp:cNvGraphicFramePr>
               <a:graphicFrameLocks xmlns:a="http://schemas.openxmlformats.org/drawingml/2006/main" noChangeAspect="1"/>
             </wp:cNvGraphicFramePr>
@@ -5289,13 +5498,216 @@
               <a:graphicData uri="http://schemas.openxmlformats.org/drawingml/2006/picture">
                 <pic:pic xmlns:pic="http://schemas.openxmlformats.org/drawingml/2006/picture">
                   <pic:nvPicPr>
-                    <pic:cNvPr id="17" name="Picture 17"/>
+                    <pic:cNvPr id="19" name="Picture 19"/>
                     <pic:cNvPicPr>
                       <a:picLocks noChangeAspect="1" noChangeArrowheads="1"/>
                     </pic:cNvPicPr>
                   </pic:nvPicPr>
                   <pic:blipFill>
-                    <a:blip r:embed="rId24">
+                    <a:blip r:embed="rId25">
+                      <a:extLst>
+                        <a:ext uri="{28A0092B-C50C-407E-A947-70E740481C1C}">
+                          <a14:useLocalDpi xmlns:a14="http://schemas.microsoft.com/office/drawing/2010/main" val="0"/>
+                        </a:ext>
+                      </a:extLst>
+                    </a:blip>
+                    <a:stretch>
+                      <a:fillRect/>
+                    </a:stretch>
+                  </pic:blipFill>
+                  <pic:spPr bwMode="auto">
+                    <a:xfrm>
+                      <a:off x="0" y="0"/>
+                      <a:ext cx="2884880" cy="2163660"/>
+                    </a:xfrm>
+                    <a:prstGeom prst="rect">
+                      <a:avLst/>
+                    </a:prstGeom>
+                    <a:noFill/>
+                    <a:ln>
+                      <a:noFill/>
+                    </a:ln>
+                  </pic:spPr>
+                </pic:pic>
+              </a:graphicData>
+            </a:graphic>
+          </wp:inline>
+        </w:drawing>
+      </w:r>
+      <w:r>
+        <w:rPr>
+          <w:noProof/>
+        </w:rPr>
+        <w:drawing>
+          <wp:inline distT="0" distB="0" distL="0" distR="0" wp14:anchorId="3DE5D79E" wp14:editId="04F22015">
+            <wp:extent cx="2846384" cy="2134788"/>
+            <wp:effectExtent l="0" t="0" r="0" b="0"/>
+            <wp:docPr id="20" name="Picture 20"/>
+            <wp:cNvGraphicFramePr>
+              <a:graphicFrameLocks xmlns:a="http://schemas.openxmlformats.org/drawingml/2006/main" noChangeAspect="1"/>
+            </wp:cNvGraphicFramePr>
+            <a:graphic xmlns:a="http://schemas.openxmlformats.org/drawingml/2006/main">
+              <a:graphicData uri="http://schemas.openxmlformats.org/drawingml/2006/picture">
+                <pic:pic xmlns:pic="http://schemas.openxmlformats.org/drawingml/2006/picture">
+                  <pic:nvPicPr>
+                    <pic:cNvPr id="20" name="Picture 20"/>
+                    <pic:cNvPicPr>
+                      <a:picLocks noChangeAspect="1" noChangeArrowheads="1"/>
+                    </pic:cNvPicPr>
+                  </pic:nvPicPr>
+                  <pic:blipFill>
+                    <a:blip r:embed="rId26">
+                      <a:extLst>
+                        <a:ext uri="{28A0092B-C50C-407E-A947-70E740481C1C}">
+                          <a14:useLocalDpi xmlns:a14="http://schemas.microsoft.com/office/drawing/2010/main" val="0"/>
+                        </a:ext>
+                      </a:extLst>
+                    </a:blip>
+                    <a:stretch>
+                      <a:fillRect/>
+                    </a:stretch>
+                  </pic:blipFill>
+                  <pic:spPr bwMode="auto">
+                    <a:xfrm>
+                      <a:off x="0" y="0"/>
+                      <a:ext cx="2846384" cy="2134788"/>
+                    </a:xfrm>
+                    <a:prstGeom prst="rect">
+                      <a:avLst/>
+                    </a:prstGeom>
+                    <a:noFill/>
+                    <a:ln>
+                      <a:noFill/>
+                    </a:ln>
+                  </pic:spPr>
+                </pic:pic>
+              </a:graphicData>
+            </a:graphic>
+          </wp:inline>
+        </w:drawing>
+      </w:r>
+    </w:p>
+    <w:p>
+      <w:pPr>
+        <w:jc w:val="center"/>
+        <w:rPr>
+          <w:i/>
+          <w:iCs/>
+          <w:sz w:val="18"/>
+          <w:szCs w:val="18"/>
+        </w:rPr>
+      </w:pPr>
+      <w:r>
+        <w:rPr>
+          <w:i/>
+          <w:iCs/>
+          <w:sz w:val="18"/>
+          <w:szCs w:val="18"/>
+        </w:rPr>
+        <w:t>Time horizon = 5000</w:t>
+      </w:r>
+    </w:p>
+    <w:p>
+      <w:pPr>
+        <w:jc w:val="both"/>
+        <w:rPr>
+          <w:rStyle w:val="Emphasis"/>
+          <w:i w:val="0"/>
+          <w:iCs w:val="0"/>
+        </w:rPr>
+      </w:pPr>
+    </w:p>
+    <w:p>
+      <w:pPr>
+        <w:jc w:val="both"/>
+        <w:rPr>
+          <w:rStyle w:val="Emphasis"/>
+          <w:i w:val="0"/>
+          <w:iCs w:val="0"/>
+        </w:rPr>
+      </w:pPr>
+    </w:p>
+    <w:p>
+      <w:pPr>
+        <w:jc w:val="both"/>
+        <w:rPr>
+          <w:rStyle w:val="Emphasis"/>
+          <w:i w:val="0"/>
+          <w:iCs w:val="0"/>
+        </w:rPr>
+      </w:pPr>
+    </w:p>
+    <w:p>
+      <w:pPr>
+        <w:jc w:val="both"/>
+        <w:rPr>
+          <w:rStyle w:val="Emphasis"/>
+          <w:i w:val="0"/>
+          <w:iCs w:val="0"/>
+        </w:rPr>
+      </w:pPr>
+    </w:p>
+    <w:p>
+      <w:pPr>
+        <w:jc w:val="both"/>
+        <w:rPr>
+          <w:rStyle w:val="Emphasis"/>
+          <w:i w:val="0"/>
+          <w:iCs w:val="0"/>
+        </w:rPr>
+      </w:pPr>
+    </w:p>
+    <w:p>
+      <w:pPr>
+        <w:jc w:val="both"/>
+        <w:rPr>
+          <w:rStyle w:val="Emphasis"/>
+          <w:i w:val="0"/>
+          <w:iCs w:val="0"/>
+        </w:rPr>
+      </w:pPr>
+    </w:p>
+    <w:p>
+      <w:pPr>
+        <w:jc w:val="both"/>
+      </w:pPr>
+      <w:r>
+        <w:lastRenderedPageBreak/>
+        <w:t>Second experiment</w:t>
+      </w:r>
+    </w:p>
+    <w:p>
+      <w:pPr>
+        <w:jc w:val="both"/>
+      </w:pPr>
+    </w:p>
+    <w:p>
+      <w:pPr>
+        <w:jc w:val="center"/>
+      </w:pPr>
+      <w:r>
+        <w:rPr>
+          <w:noProof/>
+        </w:rPr>
+        <w:drawing>
+          <wp:inline distT="0" distB="0" distL="0" distR="0" wp14:anchorId="6DA2E6D2" wp14:editId="4337BB35">
+            <wp:extent cx="2870752" cy="2153064"/>
+            <wp:effectExtent l="0" t="0" r="6350" b="0"/>
+            <wp:docPr id="37" name="Picture 37"/>
+            <wp:cNvGraphicFramePr>
+              <a:graphicFrameLocks xmlns:a="http://schemas.openxmlformats.org/drawingml/2006/main" noChangeAspect="1"/>
+            </wp:cNvGraphicFramePr>
+            <a:graphic xmlns:a="http://schemas.openxmlformats.org/drawingml/2006/main">
+              <a:graphicData uri="http://schemas.openxmlformats.org/drawingml/2006/picture">
+                <pic:pic xmlns:pic="http://schemas.openxmlformats.org/drawingml/2006/picture">
+                  <pic:nvPicPr>
+                    <pic:cNvPr id="37" name="Picture 37"/>
+                    <pic:cNvPicPr>
+                      <a:picLocks noChangeAspect="1" noChangeArrowheads="1"/>
+                    </pic:cNvPicPr>
+                  </pic:nvPicPr>
+                  <pic:blipFill>
+                    <a:blip r:embed="rId27">
                       <a:extLst>
                         <a:ext uri="{28A0092B-C50C-407E-A947-70E740481C1C}">
                           <a14:useLocalDpi xmlns:a14="http://schemas.microsoft.com/office/drawing/2010/main" val="0"/>
@@ -5330,10 +5742,10 @@
           <w:noProof/>
         </w:rPr>
         <w:drawing>
-          <wp:inline distT="0" distB="0" distL="0" distR="0" wp14:anchorId="694DC7CA" wp14:editId="67ABF3E5">
+          <wp:inline distT="0" distB="0" distL="0" distR="0" wp14:anchorId="06E2E07D" wp14:editId="79A2101A">
             <wp:extent cx="2836948" cy="2127711"/>
             <wp:effectExtent l="0" t="0" r="1905" b="6350"/>
-            <wp:docPr id="18" name="Picture 18"/>
+            <wp:docPr id="38" name="Picture 38"/>
             <wp:cNvGraphicFramePr>
               <a:graphicFrameLocks xmlns:a="http://schemas.openxmlformats.org/drawingml/2006/main" noChangeAspect="1"/>
             </wp:cNvGraphicFramePr>
@@ -5341,13 +5753,13 @@
               <a:graphicData uri="http://schemas.openxmlformats.org/drawingml/2006/picture">
                 <pic:pic xmlns:pic="http://schemas.openxmlformats.org/drawingml/2006/picture">
                   <pic:nvPicPr>
-                    <pic:cNvPr id="18" name="Picture 18"/>
+                    <pic:cNvPr id="38" name="Picture 38"/>
                     <pic:cNvPicPr>
                       <a:picLocks noChangeAspect="1" noChangeArrowheads="1"/>
                     </pic:cNvPicPr>
                   </pic:nvPicPr>
                   <pic:blipFill>
-                    <a:blip r:embed="rId25">
+                    <a:blip r:embed="rId28">
                       <a:extLst>
                         <a:ext uri="{28A0092B-C50C-407E-A947-70E740481C1C}">
                           <a14:useLocalDpi xmlns:a14="http://schemas.microsoft.com/office/drawing/2010/main" val="0"/>
@@ -5417,10 +5829,10 @@
           <w:noProof/>
         </w:rPr>
         <w:drawing>
-          <wp:inline distT="0" distB="0" distL="0" distR="0" wp14:anchorId="77D0CAC6" wp14:editId="14004D54">
+          <wp:inline distT="0" distB="0" distL="0" distR="0" wp14:anchorId="2938B793" wp14:editId="7FE758B7">
             <wp:extent cx="2884880" cy="2163660"/>
             <wp:effectExtent l="0" t="0" r="0" b="8255"/>
-            <wp:docPr id="19" name="Picture 19"/>
+            <wp:docPr id="39" name="Picture 39"/>
             <wp:cNvGraphicFramePr>
               <a:graphicFrameLocks xmlns:a="http://schemas.openxmlformats.org/drawingml/2006/main" noChangeAspect="1"/>
             </wp:cNvGraphicFramePr>
@@ -5434,7 +5846,7 @@
                     </pic:cNvPicPr>
                   </pic:nvPicPr>
                   <pic:blipFill>
-                    <a:blip r:embed="rId26">
+                    <a:blip r:embed="rId25">
                       <a:extLst>
                         <a:ext uri="{28A0092B-C50C-407E-A947-70E740481C1C}">
                           <a14:useLocalDpi xmlns:a14="http://schemas.microsoft.com/office/drawing/2010/main" val="0"/>
@@ -5469,10 +5881,10 @@
           <w:noProof/>
         </w:rPr>
         <w:drawing>
-          <wp:inline distT="0" distB="0" distL="0" distR="0" wp14:anchorId="3DE5D79E" wp14:editId="04F22015">
+          <wp:inline distT="0" distB="0" distL="0" distR="0" wp14:anchorId="69436E45" wp14:editId="5AEA4EC4">
             <wp:extent cx="2846384" cy="2134788"/>
             <wp:effectExtent l="0" t="0" r="0" b="0"/>
-            <wp:docPr id="20" name="Picture 20"/>
+            <wp:docPr id="40" name="Picture 40"/>
             <wp:cNvGraphicFramePr>
               <a:graphicFrameLocks xmlns:a="http://schemas.openxmlformats.org/drawingml/2006/main" noChangeAspect="1"/>
             </wp:cNvGraphicFramePr>
@@ -5486,7 +5898,7 @@
                     </pic:cNvPicPr>
                   </pic:nvPicPr>
                   <pic:blipFill>
-                    <a:blip r:embed="rId27">
+                    <a:blip r:embed="rId26">
                       <a:extLst>
                         <a:ext uri="{28A0092B-C50C-407E-A947-70E740481C1C}">
                           <a14:useLocalDpi xmlns:a14="http://schemas.microsoft.com/office/drawing/2010/main" val="0"/>
@@ -5600,16 +6012,526 @@
     <w:p>
       <w:pPr>
         <w:jc w:val="both"/>
-      </w:pPr>
-      <w:r>
+        <w:rPr>
+          <w:rStyle w:val="Emphasis"/>
+          <w:i w:val="0"/>
+          <w:iCs w:val="0"/>
+        </w:rPr>
+      </w:pPr>
+    </w:p>
+    <w:p>
+      <w:pPr>
+        <w:jc w:val="both"/>
+        <w:rPr>
+          <w:rStyle w:val="Emphasis"/>
+          <w:i w:val="0"/>
+          <w:iCs w:val="0"/>
+        </w:rPr>
+      </w:pPr>
+    </w:p>
+    <w:p>
+      <w:pPr>
+        <w:jc w:val="both"/>
+        <w:rPr>
+          <w:rStyle w:val="Emphasis"/>
+          <w:i w:val="0"/>
+          <w:iCs w:val="0"/>
+        </w:rPr>
+      </w:pPr>
+    </w:p>
+    <w:p>
+      <w:pPr>
+        <w:pStyle w:val="Heading1"/>
+        <w:rPr>
+          <w:rStyle w:val="Emphasis"/>
+          <w:i w:val="0"/>
+          <w:iCs w:val="0"/>
+        </w:rPr>
+      </w:pPr>
+      <w:r>
+        <w:rPr>
+          <w:rStyle w:val="Emphasis"/>
+          <w:i w:val="0"/>
+          <w:iCs w:val="0"/>
+        </w:rPr>
         <w:lastRenderedPageBreak/>
-        <w:t>Second experiment</w:t>
-      </w:r>
-    </w:p>
-    <w:p>
-      <w:pPr>
-        <w:jc w:val="both"/>
-      </w:pPr>
+        <w:t>Step 7</w:t>
+      </w:r>
+    </w:p>
+    <w:p>
+      <w:pPr>
+        <w:jc w:val="both"/>
+        <w:rPr>
+          <w:rStyle w:val="Emphasis"/>
+        </w:rPr>
+      </w:pPr>
+      <w:r>
+        <w:rPr>
+          <w:rStyle w:val="Emphasis"/>
+        </w:rPr>
+        <w:t>Do the same as Step 6 when the conversion rates are not stationary. Adopt a sliding-window approach.</w:t>
+      </w:r>
+    </w:p>
+    <w:p>
+      <w:pPr>
+        <w:rPr>
+          <w:rStyle w:val="Emphasis"/>
+          <w:i w:val="0"/>
+          <w:iCs w:val="0"/>
+        </w:rPr>
+      </w:pPr>
+    </w:p>
+    <w:p>
+      <w:pPr>
+        <w:jc w:val="both"/>
+        <w:rPr>
+          <w:rStyle w:val="Emphasis"/>
+          <w:i w:val="0"/>
+          <w:iCs w:val="0"/>
+        </w:rPr>
+      </w:pPr>
+      <w:r>
+        <w:rPr>
+          <w:rStyle w:val="Emphasis"/>
+          <w:i w:val="0"/>
+          <w:iCs w:val="0"/>
+        </w:rPr>
+        <w:t>Phases:</w:t>
+      </w:r>
+    </w:p>
+    <w:p>
+      <w:pPr>
+        <w:pStyle w:val="ListParagraph"/>
+        <w:numPr>
+          <w:ilvl w:val="0"/>
+          <w:numId w:val="16"/>
+        </w:numPr>
+        <w:jc w:val="both"/>
+        <w:rPr>
+          <w:rStyle w:val="Emphasis"/>
+          <w:i w:val="0"/>
+          <w:iCs w:val="0"/>
+        </w:rPr>
+      </w:pPr>
+      <w:r>
+        <w:rPr>
+          <w:rStyle w:val="Emphasis"/>
+          <w:i w:val="0"/>
+          <w:iCs w:val="0"/>
+        </w:rPr>
+        <w:t>The products have just been released on the market.</w:t>
+      </w:r>
+    </w:p>
+    <w:p>
+      <w:pPr>
+        <w:pStyle w:val="ListParagraph"/>
+        <w:numPr>
+          <w:ilvl w:val="0"/>
+          <w:numId w:val="16"/>
+        </w:numPr>
+        <w:jc w:val="both"/>
+        <w:rPr>
+          <w:rStyle w:val="Emphasis"/>
+          <w:i w:val="0"/>
+          <w:iCs w:val="0"/>
+        </w:rPr>
+      </w:pPr>
+      <w:r>
+        <w:rPr>
+          <w:rStyle w:val="Emphasis"/>
+          <w:i w:val="0"/>
+          <w:iCs w:val="0"/>
+        </w:rPr>
+        <w:t>Standard market situation (using the same conversion rates of the stationary steps).</w:t>
+      </w:r>
+    </w:p>
+    <w:p>
+      <w:pPr>
+        <w:pStyle w:val="ListParagraph"/>
+        <w:numPr>
+          <w:ilvl w:val="0"/>
+          <w:numId w:val="16"/>
+        </w:numPr>
+        <w:jc w:val="both"/>
+        <w:rPr>
+          <w:rStyle w:val="Emphasis"/>
+          <w:i w:val="0"/>
+          <w:iCs w:val="0"/>
+        </w:rPr>
+      </w:pPr>
+      <w:r>
+        <w:rPr>
+          <w:rStyle w:val="Emphasis"/>
+          <w:i w:val="0"/>
+          <w:iCs w:val="0"/>
+        </w:rPr>
+        <w:t>The products are becoming obsolete (</w:t>
+      </w:r>
+      <w:proofErr w:type="gramStart"/>
+      <w:r>
+        <w:rPr>
+          <w:rStyle w:val="Emphasis"/>
+          <w:i w:val="0"/>
+          <w:iCs w:val="0"/>
+        </w:rPr>
+        <w:t>i.e.</w:t>
+      </w:r>
+      <w:proofErr w:type="gramEnd"/>
+      <w:r>
+        <w:rPr>
+          <w:rStyle w:val="Emphasis"/>
+          <w:i w:val="0"/>
+          <w:iCs w:val="0"/>
+        </w:rPr>
+        <w:t xml:space="preserve"> a newer model has been released).</w:t>
+      </w:r>
+    </w:p>
+    <w:p>
+      <w:pPr>
+        <w:jc w:val="both"/>
+        <w:rPr>
+          <w:rStyle w:val="Emphasis"/>
+          <w:i w:val="0"/>
+          <w:iCs w:val="0"/>
+        </w:rPr>
+      </w:pPr>
+      <w:r>
+        <w:rPr>
+          <w:rStyle w:val="Emphasis"/>
+          <w:i w:val="0"/>
+          <w:iCs w:val="0"/>
+        </w:rPr>
+        <w:t>Inputs:</w:t>
+      </w:r>
+    </w:p>
+    <w:p>
+      <w:pPr>
+        <w:pStyle w:val="ListParagraph"/>
+        <w:numPr>
+          <w:ilvl w:val="0"/>
+          <w:numId w:val="14"/>
+        </w:numPr>
+        <w:jc w:val="both"/>
+        <w:rPr>
+          <w:rStyle w:val="Emphasis"/>
+          <w:i w:val="0"/>
+          <w:iCs w:val="0"/>
+        </w:rPr>
+      </w:pPr>
+      <w:r>
+        <w:rPr>
+          <w:rStyle w:val="Emphasis"/>
+          <w:i w:val="0"/>
+          <w:iCs w:val="0"/>
+        </w:rPr>
+        <w:t>Nothing is known a priori.</w:t>
+      </w:r>
+    </w:p>
+    <w:p>
+      <w:pPr>
+        <w:jc w:val="both"/>
+      </w:pPr>
+      <w:r>
+        <w:t>Outputs:</w:t>
+      </w:r>
+    </w:p>
+    <w:p>
+      <w:pPr>
+        <w:pStyle w:val="ListParagraph"/>
+        <w:numPr>
+          <w:ilvl w:val="0"/>
+          <w:numId w:val="9"/>
+        </w:numPr>
+        <w:jc w:val="both"/>
+      </w:pPr>
+      <w:r>
+        <w:t>Revenue related to the all the learned parameters for each phase.</w:t>
+      </w:r>
+    </w:p>
+    <w:p>
+      <w:pPr>
+        <w:pStyle w:val="ListParagraph"/>
+        <w:numPr>
+          <w:ilvl w:val="0"/>
+          <w:numId w:val="9"/>
+        </w:numPr>
+        <w:jc w:val="both"/>
+      </w:pPr>
+      <w:r>
+        <w:t>(Estimate of the conversion rates of the first item for each phase).</w:t>
+      </w:r>
+    </w:p>
+    <w:p>
+      <w:pPr>
+        <w:pStyle w:val="ListParagraph"/>
+        <w:numPr>
+          <w:ilvl w:val="0"/>
+          <w:numId w:val="9"/>
+        </w:numPr>
+        <w:jc w:val="both"/>
+      </w:pPr>
+      <w:r>
+        <w:t>(Estimate of the conversion rates of the second item for each phase).</w:t>
+      </w:r>
+    </w:p>
+    <w:p>
+      <w:pPr>
+        <w:pStyle w:val="ListParagraph"/>
+        <w:numPr>
+          <w:ilvl w:val="0"/>
+          <w:numId w:val="9"/>
+        </w:numPr>
+        <w:jc w:val="both"/>
+      </w:pPr>
+      <w:r>
+        <w:t>(Estimate of the number of daily customers).</w:t>
+      </w:r>
+    </w:p>
+    <w:p>
+      <w:pPr>
+        <w:jc w:val="both"/>
+      </w:pPr>
+    </w:p>
+    <w:p>
+      <w:pPr>
+        <w:jc w:val="both"/>
+      </w:pPr>
+      <w:r>
+        <w:t>Model:</w:t>
+      </w:r>
+    </w:p>
+    <w:p>
+      <w:pPr>
+        <w:jc w:val="both"/>
+      </w:pPr>
+      <w:r>
+        <w:tab/>
+        <w:t>SW-TS:</w:t>
+      </w:r>
+    </w:p>
+    <w:p>
+      <w:pPr>
+        <w:pStyle w:val="ListParagraph"/>
+        <w:numPr>
+          <w:ilvl w:val="1"/>
+          <w:numId w:val="10"/>
+        </w:numPr>
+        <w:jc w:val="both"/>
+      </w:pPr>
+      <w:r>
+        <w:t>Arms: cross-product of the margins of the two items.</w:t>
+      </w:r>
+    </w:p>
+    <w:p>
+      <w:pPr>
+        <w:pStyle w:val="ListParagraph"/>
+        <w:numPr>
+          <w:ilvl w:val="1"/>
+          <w:numId w:val="10"/>
+        </w:numPr>
+        <w:jc w:val="both"/>
+      </w:pPr>
+      <w:r>
+        <w:t>Beta distribution first item: standard Beta distribution of the Thompson Sampling Bandit related to the conversion rates of the first item.</w:t>
+      </w:r>
+    </w:p>
+    <w:p>
+      <w:pPr>
+        <w:pStyle w:val="ListParagraph"/>
+        <w:numPr>
+          <w:ilvl w:val="1"/>
+          <w:numId w:val="10"/>
+        </w:numPr>
+        <w:jc w:val="both"/>
+      </w:pPr>
+      <w:r>
+        <w:t>Beta distribution second item: standard Beta distribution of the Thompson Sampling Bandit related to the conversion rates of the second item.</w:t>
+      </w:r>
+    </w:p>
+    <w:p>
+      <w:pPr>
+        <w:pStyle w:val="ListParagraph"/>
+        <w:numPr>
+          <w:ilvl w:val="1"/>
+          <w:numId w:val="10"/>
+        </w:numPr>
+        <w:spacing w:after="0"/>
+        <w:jc w:val="both"/>
+      </w:pPr>
+      <w:r>
+        <w:t>Pulled arm: revenue given the estimation of the conversion rates of the first item (extraction from Beta distribution first item), the estimation of the conversion rates of the second item (extraction from Beta distribution second item), the number of customers (computing the mean of the daily customers of the previous rounds) and the assignment computed by the linear program for each pair of prices.</w:t>
+      </w:r>
+    </w:p>
+    <w:p>
+      <w:pPr>
+        <w:pStyle w:val="ListParagraph"/>
+        <w:numPr>
+          <w:ilvl w:val="1"/>
+          <w:numId w:val="10"/>
+        </w:numPr>
+        <w:jc w:val="both"/>
+      </w:pPr>
+      <w:r>
+        <w:t xml:space="preserve">Sliding window data structures, updating the parameters of the Beta distributions considering only the last </w:t>
+      </w:r>
+      <m:oMath>
+        <m:r>
+          <w:rPr>
+            <w:rFonts w:ascii="Cambria Math" w:hAnsi="Cambria Math"/>
+          </w:rPr>
+          <m:t>τ</m:t>
+        </m:r>
+        <m:r>
+          <m:rPr>
+            <m:sty m:val="p"/>
+          </m:rPr>
+          <w:rPr>
+            <w:rFonts w:ascii="Cambria Math" w:hAnsi="Cambria Math"/>
+          </w:rPr>
+          <m:t> </m:t>
+        </m:r>
+      </m:oMath>
+      <w:r>
+        <w:t>(length of the sliding window) rounds for each time t</w:t>
+      </w:r>
+      <w:r>
+        <w:t>.</w:t>
+      </w:r>
+    </w:p>
+    <w:p>
+      <w:pPr>
+        <w:rPr>
+          <w:rStyle w:val="Emphasis"/>
+          <w:i w:val="0"/>
+          <w:iCs w:val="0"/>
+        </w:rPr>
+      </w:pPr>
+    </w:p>
+    <w:p>
+      <w:pPr>
+        <w:rPr>
+          <w:rStyle w:val="Emphasis"/>
+          <w:i w:val="0"/>
+          <w:iCs w:val="0"/>
+        </w:rPr>
+      </w:pPr>
+    </w:p>
+    <w:p>
+      <w:pPr>
+        <w:rPr>
+          <w:rStyle w:val="Emphasis"/>
+          <w:i w:val="0"/>
+          <w:iCs w:val="0"/>
+        </w:rPr>
+      </w:pPr>
+    </w:p>
+    <w:p>
+      <w:pPr>
+        <w:rPr>
+          <w:rStyle w:val="Emphasis"/>
+          <w:i w:val="0"/>
+          <w:iCs w:val="0"/>
+        </w:rPr>
+      </w:pPr>
+    </w:p>
+    <w:p>
+      <w:pPr>
+        <w:rPr>
+          <w:rStyle w:val="Emphasis"/>
+          <w:i w:val="0"/>
+          <w:iCs w:val="0"/>
+        </w:rPr>
+      </w:pPr>
+    </w:p>
+    <w:p>
+      <w:pPr>
+        <w:rPr>
+          <w:rStyle w:val="Emphasis"/>
+          <w:i w:val="0"/>
+          <w:iCs w:val="0"/>
+        </w:rPr>
+      </w:pPr>
+    </w:p>
+    <w:p>
+      <w:pPr>
+        <w:jc w:val="both"/>
+        <w:rPr>
+          <w:rStyle w:val="Emphasis"/>
+          <w:i w:val="0"/>
+          <w:iCs w:val="0"/>
+        </w:rPr>
+      </w:pPr>
+    </w:p>
+    <w:p>
+      <w:pPr>
+        <w:jc w:val="both"/>
+        <w:rPr>
+          <w:rStyle w:val="Emphasis"/>
+          <w:i w:val="0"/>
+          <w:iCs w:val="0"/>
+        </w:rPr>
+      </w:pPr>
+    </w:p>
+    <w:p>
+      <w:pPr>
+        <w:jc w:val="both"/>
+        <w:rPr>
+          <w:rStyle w:val="Emphasis"/>
+          <w:i w:val="0"/>
+          <w:iCs w:val="0"/>
+        </w:rPr>
+      </w:pPr>
+      <w:r>
+        <w:rPr>
+          <w:rStyle w:val="Emphasis"/>
+          <w:i w:val="0"/>
+          <w:iCs w:val="0"/>
+        </w:rPr>
+        <w:lastRenderedPageBreak/>
+        <w:t>R</w:t>
+      </w:r>
+      <w:r>
+        <w:rPr>
+          <w:rStyle w:val="Emphasis"/>
+          <w:i w:val="0"/>
+          <w:iCs w:val="0"/>
+        </w:rPr>
+        <w:t>esults:</w:t>
+      </w:r>
+    </w:p>
+    <w:p>
+      <w:pPr>
+        <w:jc w:val="both"/>
+      </w:pPr>
+      <w:r>
+        <w:t xml:space="preserve">Note that the variance of the regret is multiplied for a large constant </w:t>
+      </w:r>
+      <w:proofErr w:type="gramStart"/>
+      <w:r>
+        <w:t>in order to</w:t>
+      </w:r>
+      <w:proofErr w:type="gramEnd"/>
+      <w:r>
+        <w:t xml:space="preserve"> make it more visible.</w:t>
+      </w:r>
+    </w:p>
+    <w:p>
+      <w:pPr>
+        <w:jc w:val="both"/>
+      </w:pPr>
+    </w:p>
+    <w:p>
+      <w:pPr>
+        <w:jc w:val="both"/>
+      </w:pPr>
+    </w:p>
+    <w:p>
+      <w:pPr>
+        <w:jc w:val="both"/>
+      </w:pPr>
+      <w:r>
+        <w:t>First experiment</w:t>
+      </w:r>
     </w:p>
     <w:p>
       <w:pPr>
@@ -5617,13 +6539,16 @@
       </w:pPr>
       <w:r>
         <w:rPr>
+          <w:rStyle w:val="Emphasis"/>
+          <w:i w:val="0"/>
+          <w:iCs w:val="0"/>
           <w:noProof/>
         </w:rPr>
         <w:drawing>
-          <wp:inline distT="0" distB="0" distL="0" distR="0" wp14:anchorId="6DA2E6D2" wp14:editId="4337BB35">
-            <wp:extent cx="2870752" cy="2153064"/>
-            <wp:effectExtent l="0" t="0" r="6350" b="0"/>
-            <wp:docPr id="37" name="Picture 37"/>
+          <wp:inline distT="0" distB="0" distL="0" distR="0" wp14:anchorId="51E7310F" wp14:editId="2D429334">
+            <wp:extent cx="2718816" cy="2039112"/>
+            <wp:effectExtent l="0" t="0" r="5715" b="0"/>
+            <wp:docPr id="21" name="Immagine 21"/>
             <wp:cNvGraphicFramePr>
               <a:graphicFrameLocks xmlns:a="http://schemas.openxmlformats.org/drawingml/2006/main" noChangeAspect="1"/>
             </wp:cNvGraphicFramePr>
@@ -5631,59 +6556,7 @@
               <a:graphicData uri="http://schemas.openxmlformats.org/drawingml/2006/picture">
                 <pic:pic xmlns:pic="http://schemas.openxmlformats.org/drawingml/2006/picture">
                   <pic:nvPicPr>
-                    <pic:cNvPr id="37" name="Picture 37"/>
-                    <pic:cNvPicPr>
-                      <a:picLocks noChangeAspect="1" noChangeArrowheads="1"/>
-                    </pic:cNvPicPr>
-                  </pic:nvPicPr>
-                  <pic:blipFill>
-                    <a:blip r:embed="rId28">
-                      <a:extLst>
-                        <a:ext uri="{28A0092B-C50C-407E-A947-70E740481C1C}">
-                          <a14:useLocalDpi xmlns:a14="http://schemas.microsoft.com/office/drawing/2010/main" val="0"/>
-                        </a:ext>
-                      </a:extLst>
-                    </a:blip>
-                    <a:stretch>
-                      <a:fillRect/>
-                    </a:stretch>
-                  </pic:blipFill>
-                  <pic:spPr bwMode="auto">
-                    <a:xfrm>
-                      <a:off x="0" y="0"/>
-                      <a:ext cx="2870752" cy="2153064"/>
-                    </a:xfrm>
-                    <a:prstGeom prst="rect">
-                      <a:avLst/>
-                    </a:prstGeom>
-                    <a:noFill/>
-                    <a:ln>
-                      <a:noFill/>
-                    </a:ln>
-                  </pic:spPr>
-                </pic:pic>
-              </a:graphicData>
-            </a:graphic>
-          </wp:inline>
-        </w:drawing>
-      </w:r>
-      <w:r>
-        <w:rPr>
-          <w:noProof/>
-        </w:rPr>
-        <w:drawing>
-          <wp:inline distT="0" distB="0" distL="0" distR="0" wp14:anchorId="06E2E07D" wp14:editId="79A2101A">
-            <wp:extent cx="2836948" cy="2127711"/>
-            <wp:effectExtent l="0" t="0" r="1905" b="6350"/>
-            <wp:docPr id="38" name="Picture 38"/>
-            <wp:cNvGraphicFramePr>
-              <a:graphicFrameLocks xmlns:a="http://schemas.openxmlformats.org/drawingml/2006/main" noChangeAspect="1"/>
-            </wp:cNvGraphicFramePr>
-            <a:graphic xmlns:a="http://schemas.openxmlformats.org/drawingml/2006/main">
-              <a:graphicData uri="http://schemas.openxmlformats.org/drawingml/2006/picture">
-                <pic:pic xmlns:pic="http://schemas.openxmlformats.org/drawingml/2006/picture">
-                  <pic:nvPicPr>
-                    <pic:cNvPr id="38" name="Picture 38"/>
+                    <pic:cNvPr id="21" name="Immagine 21"/>
                     <pic:cNvPicPr>
                       <a:picLocks noChangeAspect="1" noChangeArrowheads="1"/>
                     </pic:cNvPicPr>
@@ -5703,7 +6576,7 @@
                   <pic:spPr bwMode="auto">
                     <a:xfrm>
                       <a:off x="0" y="0"/>
-                      <a:ext cx="2836948" cy="2127711"/>
+                      <a:ext cx="2718816" cy="2039112"/>
                     </a:xfrm>
                     <a:prstGeom prst="rect">
                       <a:avLst/>
@@ -5719,50 +6592,18 @@
           </wp:inline>
         </w:drawing>
       </w:r>
-    </w:p>
-    <w:p>
-      <w:pPr>
-        <w:jc w:val="center"/>
-        <w:rPr>
-          <w:i/>
-          <w:iCs/>
-          <w:sz w:val="18"/>
-          <w:szCs w:val="18"/>
-        </w:rPr>
-      </w:pPr>
-      <w:r>
-        <w:rPr>
-          <w:i/>
-          <w:iCs/>
-          <w:sz w:val="18"/>
-          <w:szCs w:val="18"/>
-        </w:rPr>
-        <w:t>Time horizon = 365</w:t>
-      </w:r>
-    </w:p>
-    <w:p>
-      <w:pPr>
-        <w:jc w:val="center"/>
-      </w:pPr>
-    </w:p>
-    <w:p>
-      <w:pPr>
-        <w:jc w:val="center"/>
-      </w:pPr>
-    </w:p>
-    <w:p>
-      <w:pPr>
-        <w:jc w:val="center"/>
-      </w:pPr>
-      <w:r>
-        <w:rPr>
+      <w:r>
+        <w:rPr>
+          <w:rStyle w:val="Emphasis"/>
+          <w:i w:val="0"/>
+          <w:iCs w:val="0"/>
           <w:noProof/>
         </w:rPr>
         <w:drawing>
-          <wp:inline distT="0" distB="0" distL="0" distR="0" wp14:anchorId="2938B793" wp14:editId="7FE758B7">
-            <wp:extent cx="2884880" cy="2163660"/>
-            <wp:effectExtent l="0" t="0" r="0" b="8255"/>
-            <wp:docPr id="39" name="Picture 39"/>
+          <wp:inline distT="0" distB="0" distL="0" distR="0" wp14:anchorId="1F590709" wp14:editId="5AC7C4E7">
+            <wp:extent cx="2718816" cy="2039112"/>
+            <wp:effectExtent l="0" t="0" r="5715" b="0"/>
+            <wp:docPr id="22" name="Immagine 22"/>
             <wp:cNvGraphicFramePr>
               <a:graphicFrameLocks xmlns:a="http://schemas.openxmlformats.org/drawingml/2006/main" noChangeAspect="1"/>
             </wp:cNvGraphicFramePr>
@@ -5770,697 +6611,7 @@
               <a:graphicData uri="http://schemas.openxmlformats.org/drawingml/2006/picture">
                 <pic:pic xmlns:pic="http://schemas.openxmlformats.org/drawingml/2006/picture">
                   <pic:nvPicPr>
-                    <pic:cNvPr id="19" name="Picture 19"/>
-                    <pic:cNvPicPr>
-                      <a:picLocks noChangeAspect="1" noChangeArrowheads="1"/>
-                    </pic:cNvPicPr>
-                  </pic:nvPicPr>
-                  <pic:blipFill>
-                    <a:blip r:embed="rId26">
-                      <a:extLst>
-                        <a:ext uri="{28A0092B-C50C-407E-A947-70E740481C1C}">
-                          <a14:useLocalDpi xmlns:a14="http://schemas.microsoft.com/office/drawing/2010/main" val="0"/>
-                        </a:ext>
-                      </a:extLst>
-                    </a:blip>
-                    <a:stretch>
-                      <a:fillRect/>
-                    </a:stretch>
-                  </pic:blipFill>
-                  <pic:spPr bwMode="auto">
-                    <a:xfrm>
-                      <a:off x="0" y="0"/>
-                      <a:ext cx="2884880" cy="2163660"/>
-                    </a:xfrm>
-                    <a:prstGeom prst="rect">
-                      <a:avLst/>
-                    </a:prstGeom>
-                    <a:noFill/>
-                    <a:ln>
-                      <a:noFill/>
-                    </a:ln>
-                  </pic:spPr>
-                </pic:pic>
-              </a:graphicData>
-            </a:graphic>
-          </wp:inline>
-        </w:drawing>
-      </w:r>
-      <w:r>
-        <w:rPr>
-          <w:noProof/>
-        </w:rPr>
-        <w:drawing>
-          <wp:inline distT="0" distB="0" distL="0" distR="0" wp14:anchorId="69436E45" wp14:editId="5AEA4EC4">
-            <wp:extent cx="2846384" cy="2134788"/>
-            <wp:effectExtent l="0" t="0" r="0" b="0"/>
-            <wp:docPr id="40" name="Picture 40"/>
-            <wp:cNvGraphicFramePr>
-              <a:graphicFrameLocks xmlns:a="http://schemas.openxmlformats.org/drawingml/2006/main" noChangeAspect="1"/>
-            </wp:cNvGraphicFramePr>
-            <a:graphic xmlns:a="http://schemas.openxmlformats.org/drawingml/2006/main">
-              <a:graphicData uri="http://schemas.openxmlformats.org/drawingml/2006/picture">
-                <pic:pic xmlns:pic="http://schemas.openxmlformats.org/drawingml/2006/picture">
-                  <pic:nvPicPr>
-                    <pic:cNvPr id="20" name="Picture 20"/>
-                    <pic:cNvPicPr>
-                      <a:picLocks noChangeAspect="1" noChangeArrowheads="1"/>
-                    </pic:cNvPicPr>
-                  </pic:nvPicPr>
-                  <pic:blipFill>
-                    <a:blip r:embed="rId27">
-                      <a:extLst>
-                        <a:ext uri="{28A0092B-C50C-407E-A947-70E740481C1C}">
-                          <a14:useLocalDpi xmlns:a14="http://schemas.microsoft.com/office/drawing/2010/main" val="0"/>
-                        </a:ext>
-                      </a:extLst>
-                    </a:blip>
-                    <a:stretch>
-                      <a:fillRect/>
-                    </a:stretch>
-                  </pic:blipFill>
-                  <pic:spPr bwMode="auto">
-                    <a:xfrm>
-                      <a:off x="0" y="0"/>
-                      <a:ext cx="2846384" cy="2134788"/>
-                    </a:xfrm>
-                    <a:prstGeom prst="rect">
-                      <a:avLst/>
-                    </a:prstGeom>
-                    <a:noFill/>
-                    <a:ln>
-                      <a:noFill/>
-                    </a:ln>
-                  </pic:spPr>
-                </pic:pic>
-              </a:graphicData>
-            </a:graphic>
-          </wp:inline>
-        </w:drawing>
-      </w:r>
-    </w:p>
-    <w:p>
-      <w:pPr>
-        <w:jc w:val="center"/>
-        <w:rPr>
-          <w:i/>
-          <w:iCs/>
-          <w:sz w:val="18"/>
-          <w:szCs w:val="18"/>
-        </w:rPr>
-      </w:pPr>
-      <w:r>
-        <w:rPr>
-          <w:i/>
-          <w:iCs/>
-          <w:sz w:val="18"/>
-          <w:szCs w:val="18"/>
-        </w:rPr>
-        <w:t>Time horizon = 5000</w:t>
-      </w:r>
-    </w:p>
-    <w:p>
-      <w:pPr>
-        <w:jc w:val="both"/>
-        <w:rPr>
-          <w:rStyle w:val="Emphasis"/>
-          <w:i w:val="0"/>
-          <w:iCs w:val="0"/>
-        </w:rPr>
-      </w:pPr>
-    </w:p>
-    <w:p>
-      <w:pPr>
-        <w:jc w:val="both"/>
-        <w:rPr>
-          <w:rStyle w:val="Emphasis"/>
-          <w:i w:val="0"/>
-          <w:iCs w:val="0"/>
-        </w:rPr>
-      </w:pPr>
-    </w:p>
-    <w:p>
-      <w:pPr>
-        <w:jc w:val="both"/>
-        <w:rPr>
-          <w:rStyle w:val="Emphasis"/>
-          <w:i w:val="0"/>
-          <w:iCs w:val="0"/>
-        </w:rPr>
-      </w:pPr>
-    </w:p>
-    <w:p>
-      <w:pPr>
-        <w:jc w:val="both"/>
-        <w:rPr>
-          <w:rStyle w:val="Emphasis"/>
-          <w:i w:val="0"/>
-          <w:iCs w:val="0"/>
-        </w:rPr>
-      </w:pPr>
-    </w:p>
-    <w:p>
-      <w:pPr>
-        <w:jc w:val="both"/>
-        <w:rPr>
-          <w:rStyle w:val="Emphasis"/>
-          <w:i w:val="0"/>
-          <w:iCs w:val="0"/>
-        </w:rPr>
-      </w:pPr>
-    </w:p>
-    <w:p>
-      <w:pPr>
-        <w:jc w:val="both"/>
-        <w:rPr>
-          <w:rStyle w:val="Emphasis"/>
-          <w:i w:val="0"/>
-          <w:iCs w:val="0"/>
-        </w:rPr>
-      </w:pPr>
-    </w:p>
-    <w:p>
-      <w:pPr>
-        <w:jc w:val="both"/>
-        <w:rPr>
-          <w:rStyle w:val="Emphasis"/>
-          <w:i w:val="0"/>
-          <w:iCs w:val="0"/>
-        </w:rPr>
-      </w:pPr>
-    </w:p>
-    <w:p>
-      <w:pPr>
-        <w:jc w:val="both"/>
-        <w:rPr>
-          <w:rStyle w:val="Emphasis"/>
-          <w:i w:val="0"/>
-          <w:iCs w:val="0"/>
-        </w:rPr>
-      </w:pPr>
-    </w:p>
-    <w:p>
-      <w:pPr>
-        <w:jc w:val="both"/>
-        <w:rPr>
-          <w:rStyle w:val="Emphasis"/>
-          <w:i w:val="0"/>
-          <w:iCs w:val="0"/>
-        </w:rPr>
-      </w:pPr>
-    </w:p>
-    <w:p>
-      <w:pPr>
-        <w:pStyle w:val="Heading1"/>
-        <w:rPr>
-          <w:rStyle w:val="Emphasis"/>
-          <w:i w:val="0"/>
-          <w:iCs w:val="0"/>
-        </w:rPr>
-      </w:pPr>
-      <w:r>
-        <w:rPr>
-          <w:rStyle w:val="Emphasis"/>
-          <w:i w:val="0"/>
-          <w:iCs w:val="0"/>
-        </w:rPr>
-        <w:lastRenderedPageBreak/>
-        <w:t>Step 7</w:t>
-      </w:r>
-    </w:p>
-    <w:p>
-      <w:pPr>
-        <w:jc w:val="both"/>
-        <w:rPr>
-          <w:rStyle w:val="Emphasis"/>
-        </w:rPr>
-      </w:pPr>
-      <w:r>
-        <w:rPr>
-          <w:rStyle w:val="Emphasis"/>
-        </w:rPr>
-        <w:t>Do the same as Step 6 when the conversion rates are not stationary. Adopt a sliding-window approach.</w:t>
-      </w:r>
-    </w:p>
-    <w:p>
-      <w:pPr>
-        <w:rPr>
-          <w:rStyle w:val="Emphasis"/>
-          <w:i w:val="0"/>
-          <w:iCs w:val="0"/>
-        </w:rPr>
-      </w:pPr>
-    </w:p>
-    <w:p>
-      <w:pPr>
-        <w:jc w:val="both"/>
-        <w:rPr>
-          <w:rStyle w:val="Emphasis"/>
-          <w:i w:val="0"/>
-          <w:iCs w:val="0"/>
-        </w:rPr>
-      </w:pPr>
-      <w:r>
-        <w:rPr>
-          <w:rStyle w:val="Emphasis"/>
-          <w:i w:val="0"/>
-          <w:iCs w:val="0"/>
-        </w:rPr>
-        <w:t>Phases:</w:t>
-      </w:r>
-    </w:p>
-    <w:p>
-      <w:pPr>
-        <w:pStyle w:val="ListParagraph"/>
-        <w:numPr>
-          <w:ilvl w:val="0"/>
-          <w:numId w:val="16"/>
-        </w:numPr>
-        <w:jc w:val="both"/>
-        <w:rPr>
-          <w:rStyle w:val="Emphasis"/>
-          <w:i w:val="0"/>
-          <w:iCs w:val="0"/>
-        </w:rPr>
-      </w:pPr>
-      <w:r>
-        <w:rPr>
-          <w:rStyle w:val="Emphasis"/>
-          <w:i w:val="0"/>
-          <w:iCs w:val="0"/>
-        </w:rPr>
-        <w:t>The products have just been released on the market.</w:t>
-      </w:r>
-    </w:p>
-    <w:p>
-      <w:pPr>
-        <w:pStyle w:val="ListParagraph"/>
-        <w:numPr>
-          <w:ilvl w:val="0"/>
-          <w:numId w:val="16"/>
-        </w:numPr>
-        <w:jc w:val="both"/>
-        <w:rPr>
-          <w:rStyle w:val="Emphasis"/>
-          <w:i w:val="0"/>
-          <w:iCs w:val="0"/>
-        </w:rPr>
-      </w:pPr>
-      <w:r>
-        <w:rPr>
-          <w:rStyle w:val="Emphasis"/>
-          <w:i w:val="0"/>
-          <w:iCs w:val="0"/>
-        </w:rPr>
-        <w:t>Standard market situation (using the same conversion rates of the stationary steps).</w:t>
-      </w:r>
-    </w:p>
-    <w:p>
-      <w:pPr>
-        <w:pStyle w:val="ListParagraph"/>
-        <w:numPr>
-          <w:ilvl w:val="0"/>
-          <w:numId w:val="16"/>
-        </w:numPr>
-        <w:jc w:val="both"/>
-        <w:rPr>
-          <w:rStyle w:val="Emphasis"/>
-          <w:i w:val="0"/>
-          <w:iCs w:val="0"/>
-        </w:rPr>
-      </w:pPr>
-      <w:r>
-        <w:rPr>
-          <w:rStyle w:val="Emphasis"/>
-          <w:i w:val="0"/>
-          <w:iCs w:val="0"/>
-        </w:rPr>
-        <w:t>The products are becoming obsolete (i.e. a newer model has been released).</w:t>
-      </w:r>
-    </w:p>
-    <w:p>
-      <w:pPr>
-        <w:jc w:val="both"/>
-        <w:rPr>
-          <w:rStyle w:val="Emphasis"/>
-          <w:i w:val="0"/>
-          <w:iCs w:val="0"/>
-        </w:rPr>
-      </w:pPr>
-      <w:r>
-        <w:rPr>
-          <w:rStyle w:val="Emphasis"/>
-          <w:i w:val="0"/>
-          <w:iCs w:val="0"/>
-        </w:rPr>
-        <w:t>Inputs:</w:t>
-      </w:r>
-    </w:p>
-    <w:p>
-      <w:pPr>
-        <w:pStyle w:val="ListParagraph"/>
-        <w:numPr>
-          <w:ilvl w:val="0"/>
-          <w:numId w:val="14"/>
-        </w:numPr>
-        <w:jc w:val="both"/>
-        <w:rPr>
-          <w:rStyle w:val="Emphasis"/>
-          <w:i w:val="0"/>
-          <w:iCs w:val="0"/>
-        </w:rPr>
-      </w:pPr>
-      <w:r>
-        <w:rPr>
-          <w:rStyle w:val="Emphasis"/>
-          <w:i w:val="0"/>
-          <w:iCs w:val="0"/>
-        </w:rPr>
-        <w:t>Nothing is known a priori.</w:t>
-      </w:r>
-    </w:p>
-    <w:p>
-      <w:pPr>
-        <w:jc w:val="both"/>
-      </w:pPr>
-      <w:r>
-        <w:t>Outputs:</w:t>
-      </w:r>
-    </w:p>
-    <w:p>
-      <w:pPr>
-        <w:pStyle w:val="ListParagraph"/>
-        <w:numPr>
-          <w:ilvl w:val="0"/>
-          <w:numId w:val="9"/>
-        </w:numPr>
-        <w:jc w:val="both"/>
-      </w:pPr>
-      <w:r>
-        <w:t>Revenue related to the all the learned parameters for each phase.</w:t>
-      </w:r>
-    </w:p>
-    <w:p>
-      <w:pPr>
-        <w:pStyle w:val="ListParagraph"/>
-        <w:numPr>
-          <w:ilvl w:val="0"/>
-          <w:numId w:val="9"/>
-        </w:numPr>
-        <w:jc w:val="both"/>
-      </w:pPr>
-      <w:r>
-        <w:t>(Estimate of the conversion rates of the first item for each phase).</w:t>
-      </w:r>
-    </w:p>
-    <w:p>
-      <w:pPr>
-        <w:pStyle w:val="ListParagraph"/>
-        <w:numPr>
-          <w:ilvl w:val="0"/>
-          <w:numId w:val="9"/>
-        </w:numPr>
-        <w:jc w:val="both"/>
-      </w:pPr>
-      <w:r>
-        <w:t>(Estimate of the conversion rates of the second item for each phase).</w:t>
-      </w:r>
-    </w:p>
-    <w:p>
-      <w:pPr>
-        <w:pStyle w:val="ListParagraph"/>
-        <w:numPr>
-          <w:ilvl w:val="0"/>
-          <w:numId w:val="9"/>
-        </w:numPr>
-        <w:jc w:val="both"/>
-      </w:pPr>
-      <w:r>
-        <w:t>(Estimate of the number of daily customers).</w:t>
-      </w:r>
-    </w:p>
-    <w:p>
-      <w:pPr>
-        <w:jc w:val="both"/>
-      </w:pPr>
-    </w:p>
-    <w:p>
-      <w:pPr>
-        <w:jc w:val="both"/>
-      </w:pPr>
-      <w:r>
-        <w:t>Model:</w:t>
-      </w:r>
-    </w:p>
-    <w:p>
-      <w:pPr>
-        <w:jc w:val="both"/>
-      </w:pPr>
-      <w:r>
-        <w:tab/>
-        <w:t>SW-TS:</w:t>
-      </w:r>
-    </w:p>
-    <w:p>
-      <w:pPr>
-        <w:pStyle w:val="ListParagraph"/>
-        <w:numPr>
-          <w:ilvl w:val="1"/>
-          <w:numId w:val="10"/>
-        </w:numPr>
-        <w:jc w:val="both"/>
-      </w:pPr>
-      <w:r>
-        <w:t>Arms: cross-product of the margins of the two items.</w:t>
-      </w:r>
-    </w:p>
-    <w:p>
-      <w:pPr>
-        <w:pStyle w:val="ListParagraph"/>
-        <w:numPr>
-          <w:ilvl w:val="1"/>
-          <w:numId w:val="10"/>
-        </w:numPr>
-        <w:jc w:val="both"/>
-      </w:pPr>
-      <w:r>
-        <w:t>Beta distribution first item: standard Beta distribution of the Thompson Sampling Bandit related to the conversion rates of the first item.</w:t>
-      </w:r>
-    </w:p>
-    <w:p>
-      <w:pPr>
-        <w:pStyle w:val="ListParagraph"/>
-        <w:numPr>
-          <w:ilvl w:val="1"/>
-          <w:numId w:val="10"/>
-        </w:numPr>
-        <w:jc w:val="both"/>
-      </w:pPr>
-      <w:r>
-        <w:t>Beta distribution second item: standard Beta distribution of the Thompson Sampling Bandit related to the conversion rates of the second item.</w:t>
-      </w:r>
-    </w:p>
-    <w:p>
-      <w:pPr>
-        <w:pStyle w:val="ListParagraph"/>
-        <w:numPr>
-          <w:ilvl w:val="1"/>
-          <w:numId w:val="10"/>
-        </w:numPr>
-        <w:spacing w:after="0"/>
-        <w:jc w:val="both"/>
-      </w:pPr>
-      <w:r>
-        <w:t>Pulled arm: revenue given the estimation of the conversion rates of the first item (extraction from Beta distribution first item), the estimation of the conversion rates of the second item (extraction from Beta distribution second item), the number of customers (computing the mean of the daily customers of the previous rounds) and the assignment computed by the linear program for each pair of prices.</w:t>
-      </w:r>
-    </w:p>
-    <w:p>
-      <w:pPr>
-        <w:pStyle w:val="ListParagraph"/>
-        <w:numPr>
-          <w:ilvl w:val="1"/>
-          <w:numId w:val="10"/>
-        </w:numPr>
-        <w:jc w:val="both"/>
-      </w:pPr>
-      <w:r>
-        <w:t xml:space="preserve">Sliding window data structures, updating the parameters of the Beta distributions considering only the last </w:t>
-      </w:r>
-      <m:oMath>
-        <m:r>
-          <w:rPr>
-            <w:rFonts w:ascii="Cambria Math" w:hAnsi="Cambria Math"/>
-          </w:rPr>
-          <m:t>τ</m:t>
-        </m:r>
-        <m:r>
-          <m:rPr>
-            <m:sty m:val="p"/>
-          </m:rPr>
-          <w:rPr>
-            <w:rFonts w:ascii="Cambria Math" w:hAnsi="Cambria Math"/>
-          </w:rPr>
-          <m:t> </m:t>
-        </m:r>
-      </m:oMath>
-      <w:r>
-        <w:t>(length of the sliding window) rounds for each time t</w:t>
-      </w:r>
-      <w:r>
-        <w:t>.</w:t>
-      </w:r>
-    </w:p>
-    <w:p>
-      <w:pPr>
-        <w:rPr>
-          <w:rStyle w:val="Emphasis"/>
-          <w:i w:val="0"/>
-          <w:iCs w:val="0"/>
-        </w:rPr>
-      </w:pPr>
-    </w:p>
-    <w:p>
-      <w:pPr>
-        <w:rPr>
-          <w:rStyle w:val="Emphasis"/>
-          <w:i w:val="0"/>
-          <w:iCs w:val="0"/>
-        </w:rPr>
-      </w:pPr>
-    </w:p>
-    <w:p>
-      <w:pPr>
-        <w:rPr>
-          <w:rStyle w:val="Emphasis"/>
-          <w:i w:val="0"/>
-          <w:iCs w:val="0"/>
-        </w:rPr>
-      </w:pPr>
-    </w:p>
-    <w:p>
-      <w:pPr>
-        <w:rPr>
-          <w:rStyle w:val="Emphasis"/>
-          <w:i w:val="0"/>
-          <w:iCs w:val="0"/>
-        </w:rPr>
-      </w:pPr>
-    </w:p>
-    <w:p>
-      <w:pPr>
-        <w:rPr>
-          <w:rStyle w:val="Emphasis"/>
-          <w:i w:val="0"/>
-          <w:iCs w:val="0"/>
-        </w:rPr>
-      </w:pPr>
-    </w:p>
-    <w:p>
-      <w:pPr>
-        <w:rPr>
-          <w:rStyle w:val="Emphasis"/>
-          <w:i w:val="0"/>
-          <w:iCs w:val="0"/>
-        </w:rPr>
-      </w:pPr>
-    </w:p>
-    <w:p>
-      <w:pPr>
-        <w:jc w:val="both"/>
-        <w:rPr>
-          <w:rStyle w:val="Emphasis"/>
-          <w:i w:val="0"/>
-          <w:iCs w:val="0"/>
-        </w:rPr>
-      </w:pPr>
-    </w:p>
-    <w:p>
-      <w:pPr>
-        <w:jc w:val="both"/>
-        <w:rPr>
-          <w:rStyle w:val="Emphasis"/>
-          <w:i w:val="0"/>
-          <w:iCs w:val="0"/>
-        </w:rPr>
-      </w:pPr>
-    </w:p>
-    <w:p>
-      <w:pPr>
-        <w:jc w:val="both"/>
-        <w:rPr>
-          <w:rStyle w:val="Emphasis"/>
-          <w:i w:val="0"/>
-          <w:iCs w:val="0"/>
-        </w:rPr>
-      </w:pPr>
-      <w:r>
-        <w:rPr>
-          <w:rStyle w:val="Emphasis"/>
-          <w:i w:val="0"/>
-          <w:iCs w:val="0"/>
-        </w:rPr>
-        <w:lastRenderedPageBreak/>
-        <w:t>R</w:t>
-      </w:r>
-      <w:r>
-        <w:rPr>
-          <w:rStyle w:val="Emphasis"/>
-          <w:i w:val="0"/>
-          <w:iCs w:val="0"/>
-        </w:rPr>
-        <w:t>esults:</w:t>
-      </w:r>
-    </w:p>
-    <w:p>
-      <w:pPr>
-        <w:jc w:val="both"/>
-      </w:pPr>
-      <w:r>
-        <w:t>Note that the variance of the regret is multiplied for a large constant in order to make it more visible.</w:t>
-      </w:r>
-    </w:p>
-    <w:p>
-      <w:pPr>
-        <w:jc w:val="both"/>
-      </w:pPr>
-    </w:p>
-    <w:p>
-      <w:pPr>
-        <w:jc w:val="both"/>
-      </w:pPr>
-    </w:p>
-    <w:p>
-      <w:pPr>
-        <w:jc w:val="both"/>
-      </w:pPr>
-      <w:r>
-        <w:t>First experiment</w:t>
-      </w:r>
-    </w:p>
-    <w:p>
-      <w:pPr>
-        <w:jc w:val="center"/>
-      </w:pPr>
-      <w:r>
-        <w:rPr>
-          <w:rStyle w:val="Emphasis"/>
-          <w:i w:val="0"/>
-          <w:iCs w:val="0"/>
-          <w:noProof/>
-        </w:rPr>
-        <w:drawing>
-          <wp:inline distT="0" distB="0" distL="0" distR="0" wp14:anchorId="51E7310F" wp14:editId="2D429334">
-            <wp:extent cx="2718816" cy="2039112"/>
-            <wp:effectExtent l="0" t="0" r="5715" b="0"/>
-            <wp:docPr id="21" name="Immagine 21"/>
-            <wp:cNvGraphicFramePr>
-              <a:graphicFrameLocks xmlns:a="http://schemas.openxmlformats.org/drawingml/2006/main" noChangeAspect="1"/>
-            </wp:cNvGraphicFramePr>
-            <a:graphic xmlns:a="http://schemas.openxmlformats.org/drawingml/2006/main">
-              <a:graphicData uri="http://schemas.openxmlformats.org/drawingml/2006/picture">
-                <pic:pic xmlns:pic="http://schemas.openxmlformats.org/drawingml/2006/picture">
-                  <pic:nvPicPr>
-                    <pic:cNvPr id="21" name="Immagine 21"/>
+                    <pic:cNvPr id="22" name="Immagine 22"/>
                     <pic:cNvPicPr>
                       <a:picLocks noChangeAspect="1" noChangeArrowheads="1"/>
                     </pic:cNvPicPr>
@@ -6496,18 +6647,86 @@
           </wp:inline>
         </w:drawing>
       </w:r>
-      <w:r>
-        <w:rPr>
-          <w:rStyle w:val="Emphasis"/>
-          <w:i w:val="0"/>
-          <w:iCs w:val="0"/>
+    </w:p>
+    <w:p>
+      <w:pPr>
+        <w:jc w:val="center"/>
+        <w:rPr>
+          <w:i/>
+          <w:iCs/>
+          <w:sz w:val="18"/>
+          <w:szCs w:val="18"/>
+        </w:rPr>
+      </w:pPr>
+      <w:r>
+        <w:rPr>
+          <w:i/>
+          <w:iCs/>
+          <w:sz w:val="18"/>
+          <w:szCs w:val="18"/>
+        </w:rPr>
+        <w:t>Time horizon = 365</w:t>
+      </w:r>
+      <w:r>
+        <w:rPr>
+          <w:i/>
+          <w:iCs/>
+          <w:sz w:val="18"/>
+          <w:szCs w:val="18"/>
+        </w:rPr>
+        <w:t xml:space="preserve"> </w:t>
+      </w:r>
+      <w:r>
+        <w:rPr>
+          <w:i/>
+          <w:iCs/>
+          <w:sz w:val="18"/>
+          <w:szCs w:val="18"/>
+        </w:rPr>
+        <w:t>(</w:t>
+      </w:r>
+      <w:r>
+        <w:rPr>
+          <w:i/>
+          <w:iCs/>
+          <w:sz w:val="18"/>
+          <w:szCs w:val="18"/>
+        </w:rPr>
+        <w:t>per phase</w:t>
+      </w:r>
+      <w:r>
+        <w:rPr>
+          <w:i/>
+          <w:iCs/>
+          <w:sz w:val="18"/>
+          <w:szCs w:val="18"/>
+        </w:rPr>
+        <w:t>)</w:t>
+      </w:r>
+    </w:p>
+    <w:p>
+      <w:pPr>
+        <w:jc w:val="center"/>
+      </w:pPr>
+    </w:p>
+    <w:p>
+      <w:pPr>
+        <w:jc w:val="center"/>
+      </w:pPr>
+    </w:p>
+    <w:p>
+      <w:pPr>
+        <w:jc w:val="center"/>
+      </w:pPr>
+      <w:r>
+        <w:rPr>
           <w:noProof/>
         </w:rPr>
         <w:drawing>
-          <wp:inline distT="0" distB="0" distL="0" distR="0" wp14:anchorId="1F590709" wp14:editId="5AC7C4E7">
-            <wp:extent cx="2718816" cy="2039112"/>
-            <wp:effectExtent l="0" t="0" r="5715" b="0"/>
-            <wp:docPr id="22" name="Immagine 22"/>
+          <wp:inline distT="0" distB="0" distL="0" distR="0" wp14:anchorId="7539FA77" wp14:editId="0827D1D4">
+            <wp:extent cx="2833892" cy="2125419"/>
+            <wp:effectExtent l="0" t="0" r="5080" b="8255"/>
+            <wp:docPr id="15" name="Immagine 15"/>
             <wp:cNvGraphicFramePr>
               <a:graphicFrameLocks xmlns:a="http://schemas.openxmlformats.org/drawingml/2006/main" noChangeAspect="1"/>
             </wp:cNvGraphicFramePr>
@@ -6515,13 +6734,229 @@
               <a:graphicData uri="http://schemas.openxmlformats.org/drawingml/2006/picture">
                 <pic:pic xmlns:pic="http://schemas.openxmlformats.org/drawingml/2006/picture">
                   <pic:nvPicPr>
-                    <pic:cNvPr id="22" name="Immagine 22"/>
+                    <pic:cNvPr id="15" name="Immagine 15"/>
                     <pic:cNvPicPr>
                       <a:picLocks noChangeAspect="1" noChangeArrowheads="1"/>
                     </pic:cNvPicPr>
                   </pic:nvPicPr>
                   <pic:blipFill>
                     <a:blip r:embed="rId31">
+                      <a:extLst>
+                        <a:ext uri="{28A0092B-C50C-407E-A947-70E740481C1C}">
+                          <a14:useLocalDpi xmlns:a14="http://schemas.microsoft.com/office/drawing/2010/main" val="0"/>
+                        </a:ext>
+                      </a:extLst>
+                    </a:blip>
+                    <a:stretch>
+                      <a:fillRect/>
+                    </a:stretch>
+                  </pic:blipFill>
+                  <pic:spPr bwMode="auto">
+                    <a:xfrm>
+                      <a:off x="0" y="0"/>
+                      <a:ext cx="2833892" cy="2125419"/>
+                    </a:xfrm>
+                    <a:prstGeom prst="rect">
+                      <a:avLst/>
+                    </a:prstGeom>
+                    <a:noFill/>
+                    <a:ln>
+                      <a:noFill/>
+                    </a:ln>
+                  </pic:spPr>
+                </pic:pic>
+              </a:graphicData>
+            </a:graphic>
+          </wp:inline>
+        </w:drawing>
+      </w:r>
+      <w:r>
+        <w:rPr>
+          <w:noProof/>
+        </w:rPr>
+        <w:drawing>
+          <wp:inline distT="0" distB="0" distL="0" distR="0" wp14:anchorId="03653382" wp14:editId="6A15809A">
+            <wp:extent cx="2862565" cy="2146923"/>
+            <wp:effectExtent l="0" t="0" r="0" b="6350"/>
+            <wp:docPr id="16" name="Immagine 16"/>
+            <wp:cNvGraphicFramePr>
+              <a:graphicFrameLocks xmlns:a="http://schemas.openxmlformats.org/drawingml/2006/main" noChangeAspect="1"/>
+            </wp:cNvGraphicFramePr>
+            <a:graphic xmlns:a="http://schemas.openxmlformats.org/drawingml/2006/main">
+              <a:graphicData uri="http://schemas.openxmlformats.org/drawingml/2006/picture">
+                <pic:pic xmlns:pic="http://schemas.openxmlformats.org/drawingml/2006/picture">
+                  <pic:nvPicPr>
+                    <pic:cNvPr id="16" name="Immagine 16"/>
+                    <pic:cNvPicPr>
+                      <a:picLocks noChangeAspect="1" noChangeArrowheads="1"/>
+                    </pic:cNvPicPr>
+                  </pic:nvPicPr>
+                  <pic:blipFill>
+                    <a:blip r:embed="rId32">
+                      <a:extLst>
+                        <a:ext uri="{28A0092B-C50C-407E-A947-70E740481C1C}">
+                          <a14:useLocalDpi xmlns:a14="http://schemas.microsoft.com/office/drawing/2010/main" val="0"/>
+                        </a:ext>
+                      </a:extLst>
+                    </a:blip>
+                    <a:stretch>
+                      <a:fillRect/>
+                    </a:stretch>
+                  </pic:blipFill>
+                  <pic:spPr bwMode="auto">
+                    <a:xfrm>
+                      <a:off x="0" y="0"/>
+                      <a:ext cx="2862565" cy="2146923"/>
+                    </a:xfrm>
+                    <a:prstGeom prst="rect">
+                      <a:avLst/>
+                    </a:prstGeom>
+                    <a:noFill/>
+                    <a:ln>
+                      <a:noFill/>
+                    </a:ln>
+                  </pic:spPr>
+                </pic:pic>
+              </a:graphicData>
+            </a:graphic>
+          </wp:inline>
+        </w:drawing>
+      </w:r>
+    </w:p>
+    <w:p>
+      <w:pPr>
+        <w:jc w:val="center"/>
+        <w:rPr>
+          <w:i/>
+          <w:iCs/>
+          <w:sz w:val="18"/>
+          <w:szCs w:val="18"/>
+        </w:rPr>
+      </w:pPr>
+      <w:r>
+        <w:rPr>
+          <w:i/>
+          <w:iCs/>
+          <w:sz w:val="18"/>
+          <w:szCs w:val="18"/>
+        </w:rPr>
+        <w:t>Time horizon = 5000</w:t>
+      </w:r>
+    </w:p>
+    <w:p>
+      <w:pPr>
+        <w:jc w:val="both"/>
+        <w:rPr>
+          <w:rStyle w:val="Emphasis"/>
+          <w:i w:val="0"/>
+          <w:iCs w:val="0"/>
+        </w:rPr>
+      </w:pPr>
+    </w:p>
+    <w:p>
+      <w:pPr>
+        <w:jc w:val="both"/>
+        <w:rPr>
+          <w:rStyle w:val="Emphasis"/>
+          <w:i w:val="0"/>
+          <w:iCs w:val="0"/>
+        </w:rPr>
+      </w:pPr>
+    </w:p>
+    <w:p>
+      <w:pPr>
+        <w:jc w:val="both"/>
+        <w:rPr>
+          <w:rStyle w:val="Emphasis"/>
+          <w:i w:val="0"/>
+          <w:iCs w:val="0"/>
+        </w:rPr>
+      </w:pPr>
+    </w:p>
+    <w:p>
+      <w:pPr>
+        <w:jc w:val="both"/>
+        <w:rPr>
+          <w:rStyle w:val="Emphasis"/>
+          <w:i w:val="0"/>
+          <w:iCs w:val="0"/>
+        </w:rPr>
+      </w:pPr>
+    </w:p>
+    <w:p>
+      <w:pPr>
+        <w:jc w:val="both"/>
+        <w:rPr>
+          <w:rStyle w:val="Emphasis"/>
+          <w:i w:val="0"/>
+          <w:iCs w:val="0"/>
+        </w:rPr>
+      </w:pPr>
+    </w:p>
+    <w:p>
+      <w:pPr>
+        <w:jc w:val="both"/>
+        <w:rPr>
+          <w:rStyle w:val="Emphasis"/>
+          <w:i w:val="0"/>
+          <w:iCs w:val="0"/>
+        </w:rPr>
+      </w:pPr>
+    </w:p>
+    <w:p>
+      <w:pPr>
+        <w:jc w:val="both"/>
+        <w:rPr>
+          <w:rStyle w:val="Emphasis"/>
+          <w:i w:val="0"/>
+          <w:iCs w:val="0"/>
+        </w:rPr>
+      </w:pPr>
+    </w:p>
+    <w:p>
+      <w:pPr>
+        <w:jc w:val="both"/>
+      </w:pPr>
+      <w:r>
+        <w:lastRenderedPageBreak/>
+        <w:t>Second experiment</w:t>
+      </w:r>
+    </w:p>
+    <w:p>
+      <w:pPr>
+        <w:jc w:val="both"/>
+      </w:pPr>
+    </w:p>
+    <w:p>
+      <w:pPr>
+        <w:jc w:val="center"/>
+      </w:pPr>
+      <w:r>
+        <w:rPr>
+          <w:rStyle w:val="Emphasis"/>
+          <w:i w:val="0"/>
+          <w:iCs w:val="0"/>
+          <w:noProof/>
+        </w:rPr>
+        <w:drawing>
+          <wp:inline distT="0" distB="0" distL="0" distR="0" wp14:anchorId="3E1407FC" wp14:editId="52B910D4">
+            <wp:extent cx="2718816" cy="2039112"/>
+            <wp:effectExtent l="0" t="0" r="5715" b="0"/>
+            <wp:docPr id="41" name="Immagine 21"/>
+            <wp:cNvGraphicFramePr>
+              <a:graphicFrameLocks xmlns:a="http://schemas.openxmlformats.org/drawingml/2006/main" noChangeAspect="1"/>
+            </wp:cNvGraphicFramePr>
+            <a:graphic xmlns:a="http://schemas.openxmlformats.org/drawingml/2006/main">
+              <a:graphicData uri="http://schemas.openxmlformats.org/drawingml/2006/picture">
+                <pic:pic xmlns:pic="http://schemas.openxmlformats.org/drawingml/2006/picture">
+                  <pic:nvPicPr>
+                    <pic:cNvPr id="41" name="Immagine 21"/>
+                    <pic:cNvPicPr>
+                      <a:picLocks noChangeAspect="1" noChangeArrowheads="1"/>
+                    </pic:cNvPicPr>
+                  </pic:nvPicPr>
+                  <pic:blipFill>
+                    <a:blip r:embed="rId33">
                       <a:extLst>
                         <a:ext uri="{28A0092B-C50C-407E-A947-70E740481C1C}">
                           <a14:useLocalDpi xmlns:a14="http://schemas.microsoft.com/office/drawing/2010/main" val="0"/>
@@ -6551,59 +6986,18 @@
           </wp:inline>
         </w:drawing>
       </w:r>
-    </w:p>
-    <w:p>
-      <w:pPr>
-        <w:jc w:val="center"/>
-        <w:rPr>
-          <w:i/>
-          <w:iCs/>
-          <w:sz w:val="18"/>
-          <w:szCs w:val="18"/>
-        </w:rPr>
-      </w:pPr>
-      <w:r>
-        <w:rPr>
-          <w:i/>
-          <w:iCs/>
-          <w:sz w:val="18"/>
-          <w:szCs w:val="18"/>
-        </w:rPr>
-        <w:t>Time horizon = 365</w:t>
-      </w:r>
-      <w:r>
-        <w:rPr>
-          <w:i/>
-          <w:iCs/>
-          <w:sz w:val="18"/>
-          <w:szCs w:val="18"/>
-        </w:rPr>
-        <w:t xml:space="preserve"> per phase</w:t>
-      </w:r>
-    </w:p>
-    <w:p>
-      <w:pPr>
-        <w:jc w:val="center"/>
-      </w:pPr>
-    </w:p>
-    <w:p>
-      <w:pPr>
-        <w:jc w:val="center"/>
-      </w:pPr>
-    </w:p>
-    <w:p>
-      <w:pPr>
-        <w:jc w:val="center"/>
-      </w:pPr>
-      <w:r>
-        <w:rPr>
+      <w:r>
+        <w:rPr>
+          <w:rStyle w:val="Emphasis"/>
+          <w:i w:val="0"/>
+          <w:iCs w:val="0"/>
           <w:noProof/>
         </w:rPr>
         <w:drawing>
-          <wp:inline distT="0" distB="0" distL="0" distR="0" wp14:anchorId="7539FA77" wp14:editId="0827D1D4">
-            <wp:extent cx="2833892" cy="2125419"/>
-            <wp:effectExtent l="0" t="0" r="5080" b="8255"/>
-            <wp:docPr id="15" name="Immagine 15"/>
+          <wp:inline distT="0" distB="0" distL="0" distR="0" wp14:anchorId="3CD7107C" wp14:editId="216151CA">
+            <wp:extent cx="2718816" cy="2039112"/>
+            <wp:effectExtent l="0" t="0" r="5715" b="0"/>
+            <wp:docPr id="42" name="Immagine 22"/>
             <wp:cNvGraphicFramePr>
               <a:graphicFrameLocks xmlns:a="http://schemas.openxmlformats.org/drawingml/2006/main" noChangeAspect="1"/>
             </wp:cNvGraphicFramePr>
@@ -6611,223 +7005,7 @@
               <a:graphicData uri="http://schemas.openxmlformats.org/drawingml/2006/picture">
                 <pic:pic xmlns:pic="http://schemas.openxmlformats.org/drawingml/2006/picture">
                   <pic:nvPicPr>
-                    <pic:cNvPr id="15" name="Immagine 15"/>
-                    <pic:cNvPicPr>
-                      <a:picLocks noChangeAspect="1" noChangeArrowheads="1"/>
-                    </pic:cNvPicPr>
-                  </pic:nvPicPr>
-                  <pic:blipFill>
-                    <a:blip r:embed="rId32">
-                      <a:extLst>
-                        <a:ext uri="{28A0092B-C50C-407E-A947-70E740481C1C}">
-                          <a14:useLocalDpi xmlns:a14="http://schemas.microsoft.com/office/drawing/2010/main" val="0"/>
-                        </a:ext>
-                      </a:extLst>
-                    </a:blip>
-                    <a:stretch>
-                      <a:fillRect/>
-                    </a:stretch>
-                  </pic:blipFill>
-                  <pic:spPr bwMode="auto">
-                    <a:xfrm>
-                      <a:off x="0" y="0"/>
-                      <a:ext cx="2833892" cy="2125419"/>
-                    </a:xfrm>
-                    <a:prstGeom prst="rect">
-                      <a:avLst/>
-                    </a:prstGeom>
-                    <a:noFill/>
-                    <a:ln>
-                      <a:noFill/>
-                    </a:ln>
-                  </pic:spPr>
-                </pic:pic>
-              </a:graphicData>
-            </a:graphic>
-          </wp:inline>
-        </w:drawing>
-      </w:r>
-      <w:r>
-        <w:rPr>
-          <w:noProof/>
-        </w:rPr>
-        <w:drawing>
-          <wp:inline distT="0" distB="0" distL="0" distR="0" wp14:anchorId="03653382" wp14:editId="6A15809A">
-            <wp:extent cx="2862565" cy="2146923"/>
-            <wp:effectExtent l="0" t="0" r="0" b="6350"/>
-            <wp:docPr id="16" name="Immagine 16"/>
-            <wp:cNvGraphicFramePr>
-              <a:graphicFrameLocks xmlns:a="http://schemas.openxmlformats.org/drawingml/2006/main" noChangeAspect="1"/>
-            </wp:cNvGraphicFramePr>
-            <a:graphic xmlns:a="http://schemas.openxmlformats.org/drawingml/2006/main">
-              <a:graphicData uri="http://schemas.openxmlformats.org/drawingml/2006/picture">
-                <pic:pic xmlns:pic="http://schemas.openxmlformats.org/drawingml/2006/picture">
-                  <pic:nvPicPr>
-                    <pic:cNvPr id="16" name="Immagine 16"/>
-                    <pic:cNvPicPr>
-                      <a:picLocks noChangeAspect="1" noChangeArrowheads="1"/>
-                    </pic:cNvPicPr>
-                  </pic:nvPicPr>
-                  <pic:blipFill>
-                    <a:blip r:embed="rId33">
-                      <a:extLst>
-                        <a:ext uri="{28A0092B-C50C-407E-A947-70E740481C1C}">
-                          <a14:useLocalDpi xmlns:a14="http://schemas.microsoft.com/office/drawing/2010/main" val="0"/>
-                        </a:ext>
-                      </a:extLst>
-                    </a:blip>
-                    <a:stretch>
-                      <a:fillRect/>
-                    </a:stretch>
-                  </pic:blipFill>
-                  <pic:spPr bwMode="auto">
-                    <a:xfrm>
-                      <a:off x="0" y="0"/>
-                      <a:ext cx="2862565" cy="2146923"/>
-                    </a:xfrm>
-                    <a:prstGeom prst="rect">
-                      <a:avLst/>
-                    </a:prstGeom>
-                    <a:noFill/>
-                    <a:ln>
-                      <a:noFill/>
-                    </a:ln>
-                  </pic:spPr>
-                </pic:pic>
-              </a:graphicData>
-            </a:graphic>
-          </wp:inline>
-        </w:drawing>
-      </w:r>
-    </w:p>
-    <w:p>
-      <w:pPr>
-        <w:jc w:val="center"/>
-        <w:rPr>
-          <w:i/>
-          <w:iCs/>
-          <w:sz w:val="18"/>
-          <w:szCs w:val="18"/>
-        </w:rPr>
-      </w:pPr>
-      <w:r>
-        <w:rPr>
-          <w:i/>
-          <w:iCs/>
-          <w:sz w:val="18"/>
-          <w:szCs w:val="18"/>
-        </w:rPr>
-        <w:t>Time horizon = 5000</w:t>
-      </w:r>
-    </w:p>
-    <w:p>
-      <w:pPr>
-        <w:jc w:val="both"/>
-        <w:rPr>
-          <w:rStyle w:val="Emphasis"/>
-          <w:i w:val="0"/>
-          <w:iCs w:val="0"/>
-        </w:rPr>
-      </w:pPr>
-    </w:p>
-    <w:p>
-      <w:pPr>
-        <w:jc w:val="both"/>
-        <w:rPr>
-          <w:rStyle w:val="Emphasis"/>
-          <w:i w:val="0"/>
-          <w:iCs w:val="0"/>
-        </w:rPr>
-      </w:pPr>
-    </w:p>
-    <w:p>
-      <w:pPr>
-        <w:jc w:val="both"/>
-        <w:rPr>
-          <w:rStyle w:val="Emphasis"/>
-          <w:i w:val="0"/>
-          <w:iCs w:val="0"/>
-        </w:rPr>
-      </w:pPr>
-    </w:p>
-    <w:p>
-      <w:pPr>
-        <w:jc w:val="both"/>
-        <w:rPr>
-          <w:rStyle w:val="Emphasis"/>
-          <w:i w:val="0"/>
-          <w:iCs w:val="0"/>
-        </w:rPr>
-      </w:pPr>
-    </w:p>
-    <w:p>
-      <w:pPr>
-        <w:jc w:val="both"/>
-        <w:rPr>
-          <w:rStyle w:val="Emphasis"/>
-          <w:i w:val="0"/>
-          <w:iCs w:val="0"/>
-        </w:rPr>
-      </w:pPr>
-    </w:p>
-    <w:p>
-      <w:pPr>
-        <w:jc w:val="both"/>
-        <w:rPr>
-          <w:rStyle w:val="Emphasis"/>
-          <w:i w:val="0"/>
-          <w:iCs w:val="0"/>
-        </w:rPr>
-      </w:pPr>
-    </w:p>
-    <w:p>
-      <w:pPr>
-        <w:jc w:val="both"/>
-        <w:rPr>
-          <w:rStyle w:val="Emphasis"/>
-          <w:i w:val="0"/>
-          <w:iCs w:val="0"/>
-        </w:rPr>
-      </w:pPr>
-    </w:p>
-    <w:p>
-      <w:pPr>
-        <w:jc w:val="both"/>
-      </w:pPr>
-      <w:r>
-        <w:lastRenderedPageBreak/>
-        <w:t>Second experiment</w:t>
-      </w:r>
-    </w:p>
-    <w:p>
-      <w:pPr>
-        <w:jc w:val="both"/>
-      </w:pPr>
-    </w:p>
-    <w:p>
-      <w:pPr>
-        <w:jc w:val="center"/>
-      </w:pPr>
-      <w:r>
-        <w:rPr>
-          <w:rStyle w:val="Emphasis"/>
-          <w:i w:val="0"/>
-          <w:iCs w:val="0"/>
-          <w:noProof/>
-        </w:rPr>
-        <w:drawing>
-          <wp:inline distT="0" distB="0" distL="0" distR="0" wp14:anchorId="3E1407FC" wp14:editId="52B910D4">
-            <wp:extent cx="2718816" cy="2039112"/>
-            <wp:effectExtent l="0" t="0" r="5715" b="0"/>
-            <wp:docPr id="41" name="Immagine 21"/>
-            <wp:cNvGraphicFramePr>
-              <a:graphicFrameLocks xmlns:a="http://schemas.openxmlformats.org/drawingml/2006/main" noChangeAspect="1"/>
-            </wp:cNvGraphicFramePr>
-            <a:graphic xmlns:a="http://schemas.openxmlformats.org/drawingml/2006/main">
-              <a:graphicData uri="http://schemas.openxmlformats.org/drawingml/2006/picture">
-                <pic:pic xmlns:pic="http://schemas.openxmlformats.org/drawingml/2006/picture">
-                  <pic:nvPicPr>
-                    <pic:cNvPr id="41" name="Immagine 21"/>
+                    <pic:cNvPr id="42" name="Immagine 22"/>
                     <pic:cNvPicPr>
                       <a:picLocks noChangeAspect="1" noChangeArrowheads="1"/>
                     </pic:cNvPicPr>
@@ -6863,61 +7041,6 @@
           </wp:inline>
         </w:drawing>
       </w:r>
-      <w:r>
-        <w:rPr>
-          <w:rStyle w:val="Emphasis"/>
-          <w:i w:val="0"/>
-          <w:iCs w:val="0"/>
-          <w:noProof/>
-        </w:rPr>
-        <w:drawing>
-          <wp:inline distT="0" distB="0" distL="0" distR="0" wp14:anchorId="3CD7107C" wp14:editId="216151CA">
-            <wp:extent cx="2718816" cy="2039112"/>
-            <wp:effectExtent l="0" t="0" r="5715" b="0"/>
-            <wp:docPr id="42" name="Immagine 22"/>
-            <wp:cNvGraphicFramePr>
-              <a:graphicFrameLocks xmlns:a="http://schemas.openxmlformats.org/drawingml/2006/main" noChangeAspect="1"/>
-            </wp:cNvGraphicFramePr>
-            <a:graphic xmlns:a="http://schemas.openxmlformats.org/drawingml/2006/main">
-              <a:graphicData uri="http://schemas.openxmlformats.org/drawingml/2006/picture">
-                <pic:pic xmlns:pic="http://schemas.openxmlformats.org/drawingml/2006/picture">
-                  <pic:nvPicPr>
-                    <pic:cNvPr id="42" name="Immagine 22"/>
-                    <pic:cNvPicPr>
-                      <a:picLocks noChangeAspect="1" noChangeArrowheads="1"/>
-                    </pic:cNvPicPr>
-                  </pic:nvPicPr>
-                  <pic:blipFill>
-                    <a:blip r:embed="rId35">
-                      <a:extLst>
-                        <a:ext uri="{28A0092B-C50C-407E-A947-70E740481C1C}">
-                          <a14:useLocalDpi xmlns:a14="http://schemas.microsoft.com/office/drawing/2010/main" val="0"/>
-                        </a:ext>
-                      </a:extLst>
-                    </a:blip>
-                    <a:stretch>
-                      <a:fillRect/>
-                    </a:stretch>
-                  </pic:blipFill>
-                  <pic:spPr bwMode="auto">
-                    <a:xfrm>
-                      <a:off x="0" y="0"/>
-                      <a:ext cx="2718816" cy="2039112"/>
-                    </a:xfrm>
-                    <a:prstGeom prst="rect">
-                      <a:avLst/>
-                    </a:prstGeom>
-                    <a:noFill/>
-                    <a:ln>
-                      <a:noFill/>
-                    </a:ln>
-                  </pic:spPr>
-                </pic:pic>
-              </a:graphicData>
-            </a:graphic>
-          </wp:inline>
-        </w:drawing>
-      </w:r>
     </w:p>
     <w:p>
       <w:pPr>
@@ -6945,7 +7068,34 @@
           <w:sz w:val="18"/>
           <w:szCs w:val="18"/>
         </w:rPr>
-        <w:t xml:space="preserve"> per phase</w:t>
+        <w:t xml:space="preserve"> </w:t>
+      </w:r>
+      <w:r>
+        <w:rPr>
+          <w:i/>
+          <w:iCs/>
+          <w:sz w:val="18"/>
+          <w:szCs w:val="18"/>
+        </w:rPr>
+        <w:t>(</w:t>
+      </w:r>
+      <w:r>
+        <w:rPr>
+          <w:i/>
+          <w:iCs/>
+          <w:sz w:val="18"/>
+          <w:szCs w:val="18"/>
+        </w:rPr>
+        <w:t>per phase</w:t>
+      </w:r>
+      <w:r>
+        <w:rPr>
+          <w:i/>
+          <w:iCs/>
+          <w:sz w:val="18"/>
+          <w:szCs w:val="18"/>
+        </w:rPr>
+        <w:t>)</w:t>
       </w:r>
     </w:p>
     <w:p>
@@ -6984,7 +7134,7 @@
                     </pic:cNvPicPr>
                   </pic:nvPicPr>
                   <pic:blipFill>
-                    <a:blip r:embed="rId32">
+                    <a:blip r:embed="rId31">
                       <a:extLst>
                         <a:ext uri="{28A0092B-C50C-407E-A947-70E740481C1C}">
                           <a14:useLocalDpi xmlns:a14="http://schemas.microsoft.com/office/drawing/2010/main" val="0"/>
@@ -7036,7 +7186,7 @@
                     </pic:cNvPicPr>
                   </pic:nvPicPr>
                   <pic:blipFill>
-                    <a:blip r:embed="rId33">
+                    <a:blip r:embed="rId32">
                       <a:extLst>
                         <a:ext uri="{28A0092B-C50C-407E-A947-70E740481C1C}">
                           <a14:useLocalDpi xmlns:a14="http://schemas.microsoft.com/office/drawing/2010/main" val="0"/>
@@ -7302,7 +7452,25 @@
           <w:i w:val="0"/>
           <w:iCs w:val="0"/>
         </w:rPr>
-        <w:t>The products are becoming obsolete (i.e. a newer model has been released).</w:t>
+        <w:t>The products are becoming obsolete (</w:t>
+      </w:r>
+      <w:proofErr w:type="gramStart"/>
+      <w:r>
+        <w:rPr>
+          <w:rStyle w:val="Emphasis"/>
+          <w:i w:val="0"/>
+          <w:iCs w:val="0"/>
+        </w:rPr>
+        <w:t>i.e.</w:t>
+      </w:r>
+      <w:proofErr w:type="gramEnd"/>
+      <w:r>
+        <w:rPr>
+          <w:rStyle w:val="Emphasis"/>
+          <w:i w:val="0"/>
+          <w:iCs w:val="0"/>
+        </w:rPr>
+        <w:t xml:space="preserve"> a newer model has been released).</w:t>
       </w:r>
     </w:p>
     <w:p>
@@ -7627,7 +7795,15 @@
         <w:jc w:val="both"/>
       </w:pPr>
       <w:r>
-        <w:t>Note that the variance of the regret is multiplied for a large constant in order to make it more visible.</w:t>
+        <w:t xml:space="preserve">Note that the variance of the regret is multiplied for a large constant </w:t>
+      </w:r>
+      <w:proofErr w:type="gramStart"/>
+      <w:r>
+        <w:t>in order to</w:t>
+      </w:r>
+      <w:proofErr w:type="gramEnd"/>
+      <w:r>
+        <w:t xml:space="preserve"> make it more visible.</w:t>
       </w:r>
     </w:p>
     <w:p>
@@ -7657,7 +7833,7 @@
           <w:noProof/>
         </w:rPr>
         <w:drawing>
-          <wp:inline distT="0" distB="0" distL="0" distR="0" wp14:anchorId="280CD0F2" wp14:editId="2B3DB135">
+          <wp:inline distT="0" distB="0" distL="0" distR="0" wp14:anchorId="280CD0F2" wp14:editId="4977F90A">
             <wp:extent cx="2870752" cy="2153064"/>
             <wp:effectExtent l="0" t="0" r="6350" b="0"/>
             <wp:docPr id="25" name="Picture 25"/>
@@ -7674,7 +7850,7 @@
                     </pic:cNvPicPr>
                   </pic:nvPicPr>
                   <pic:blipFill>
-                    <a:blip r:embed="rId36">
+                    <a:blip r:embed="rId35">
                       <a:extLst>
                         <a:ext uri="{28A0092B-C50C-407E-A947-70E740481C1C}">
                           <a14:useLocalDpi xmlns:a14="http://schemas.microsoft.com/office/drawing/2010/main" val="0"/>
@@ -7709,7 +7885,7 @@
           <w:noProof/>
         </w:rPr>
         <w:drawing>
-          <wp:inline distT="0" distB="0" distL="0" distR="0" wp14:anchorId="5BC3CFBE" wp14:editId="15AC4498">
+          <wp:inline distT="0" distB="0" distL="0" distR="0" wp14:anchorId="5BC3CFBE" wp14:editId="17A73FBF">
             <wp:extent cx="2836948" cy="2127711"/>
             <wp:effectExtent l="0" t="0" r="1905" b="6350"/>
             <wp:docPr id="26" name="Picture 26"/>
@@ -7726,7 +7902,7 @@
                     </pic:cNvPicPr>
                   </pic:nvPicPr>
                   <pic:blipFill>
-                    <a:blip r:embed="rId37">
+                    <a:blip r:embed="rId36">
                       <a:extLst>
                         <a:ext uri="{28A0092B-C50C-407E-A947-70E740481C1C}">
                           <a14:useLocalDpi xmlns:a14="http://schemas.microsoft.com/office/drawing/2010/main" val="0"/>
@@ -7783,7 +7959,34 @@
           <w:sz w:val="18"/>
           <w:szCs w:val="18"/>
         </w:rPr>
-        <w:t xml:space="preserve"> per phase</w:t>
+        <w:t xml:space="preserve"> </w:t>
+      </w:r>
+      <w:r>
+        <w:rPr>
+          <w:i/>
+          <w:iCs/>
+          <w:sz w:val="18"/>
+          <w:szCs w:val="18"/>
+        </w:rPr>
+        <w:t>(</w:t>
+      </w:r>
+      <w:r>
+        <w:rPr>
+          <w:i/>
+          <w:iCs/>
+          <w:sz w:val="18"/>
+          <w:szCs w:val="18"/>
+        </w:rPr>
+        <w:t>per phase</w:t>
+      </w:r>
+      <w:r>
+        <w:rPr>
+          <w:i/>
+          <w:iCs/>
+          <w:sz w:val="18"/>
+          <w:szCs w:val="18"/>
+        </w:rPr>
+        <w:t>)</w:t>
       </w:r>
     </w:p>
     <w:p>
@@ -7822,7 +8025,7 @@
                     </pic:cNvPicPr>
                   </pic:nvPicPr>
                   <pic:blipFill>
-                    <a:blip r:embed="rId38">
+                    <a:blip r:embed="rId37">
                       <a:extLst>
                         <a:ext uri="{28A0092B-C50C-407E-A947-70E740481C1C}">
                           <a14:useLocalDpi xmlns:a14="http://schemas.microsoft.com/office/drawing/2010/main" val="0"/>
@@ -7874,7 +8077,7 @@
                     </pic:cNvPicPr>
                   </pic:nvPicPr>
                   <pic:blipFill>
-                    <a:blip r:embed="rId39">
+                    <a:blip r:embed="rId38">
                       <a:extLst>
                         <a:ext uri="{28A0092B-C50C-407E-A947-70E740481C1C}">
                           <a14:useLocalDpi xmlns:a14="http://schemas.microsoft.com/office/drawing/2010/main" val="0"/>
@@ -7991,6 +8194,288 @@
     <w:p>
       <w:pPr>
         <w:jc w:val="both"/>
+      </w:pPr>
+    </w:p>
+    <w:p>
+      <w:pPr>
+        <w:jc w:val="center"/>
+      </w:pPr>
+      <w:r>
+        <w:rPr>
+          <w:noProof/>
+        </w:rPr>
+        <w:drawing>
+          <wp:inline distT="0" distB="0" distL="0" distR="0" wp14:anchorId="4478AFA7" wp14:editId="14AD070C">
+            <wp:extent cx="2870752" cy="2153064"/>
+            <wp:effectExtent l="0" t="0" r="6350" b="0"/>
+            <wp:docPr id="45" name="Picture 45"/>
+            <wp:cNvGraphicFramePr>
+              <a:graphicFrameLocks xmlns:a="http://schemas.openxmlformats.org/drawingml/2006/main" noChangeAspect="1"/>
+            </wp:cNvGraphicFramePr>
+            <a:graphic xmlns:a="http://schemas.openxmlformats.org/drawingml/2006/main">
+              <a:graphicData uri="http://schemas.openxmlformats.org/drawingml/2006/picture">
+                <pic:pic xmlns:pic="http://schemas.openxmlformats.org/drawingml/2006/picture">
+                  <pic:nvPicPr>
+                    <pic:cNvPr id="45" name="Picture 45"/>
+                    <pic:cNvPicPr>
+                      <a:picLocks noChangeAspect="1" noChangeArrowheads="1"/>
+                    </pic:cNvPicPr>
+                  </pic:nvPicPr>
+                  <pic:blipFill>
+                    <a:blip r:embed="rId39">
+                      <a:extLst>
+                        <a:ext uri="{28A0092B-C50C-407E-A947-70E740481C1C}">
+                          <a14:useLocalDpi xmlns:a14="http://schemas.microsoft.com/office/drawing/2010/main" val="0"/>
+                        </a:ext>
+                      </a:extLst>
+                    </a:blip>
+                    <a:stretch>
+                      <a:fillRect/>
+                    </a:stretch>
+                  </pic:blipFill>
+                  <pic:spPr bwMode="auto">
+                    <a:xfrm>
+                      <a:off x="0" y="0"/>
+                      <a:ext cx="2870752" cy="2153064"/>
+                    </a:xfrm>
+                    <a:prstGeom prst="rect">
+                      <a:avLst/>
+                    </a:prstGeom>
+                    <a:noFill/>
+                    <a:ln>
+                      <a:noFill/>
+                    </a:ln>
+                  </pic:spPr>
+                </pic:pic>
+              </a:graphicData>
+            </a:graphic>
+          </wp:inline>
+        </w:drawing>
+      </w:r>
+      <w:r>
+        <w:rPr>
+          <w:noProof/>
+        </w:rPr>
+        <w:drawing>
+          <wp:inline distT="0" distB="0" distL="0" distR="0" wp14:anchorId="04EEAA34" wp14:editId="4BDA2830">
+            <wp:extent cx="2836948" cy="2127711"/>
+            <wp:effectExtent l="0" t="0" r="1905" b="6350"/>
+            <wp:docPr id="46" name="Picture 46"/>
+            <wp:cNvGraphicFramePr>
+              <a:graphicFrameLocks xmlns:a="http://schemas.openxmlformats.org/drawingml/2006/main" noChangeAspect="1"/>
+            </wp:cNvGraphicFramePr>
+            <a:graphic xmlns:a="http://schemas.openxmlformats.org/drawingml/2006/main">
+              <a:graphicData uri="http://schemas.openxmlformats.org/drawingml/2006/picture">
+                <pic:pic xmlns:pic="http://schemas.openxmlformats.org/drawingml/2006/picture">
+                  <pic:nvPicPr>
+                    <pic:cNvPr id="46" name="Picture 46"/>
+                    <pic:cNvPicPr>
+                      <a:picLocks noChangeAspect="1" noChangeArrowheads="1"/>
+                    </pic:cNvPicPr>
+                  </pic:nvPicPr>
+                  <pic:blipFill>
+                    <a:blip r:embed="rId40">
+                      <a:extLst>
+                        <a:ext uri="{28A0092B-C50C-407E-A947-70E740481C1C}">
+                          <a14:useLocalDpi xmlns:a14="http://schemas.microsoft.com/office/drawing/2010/main" val="0"/>
+                        </a:ext>
+                      </a:extLst>
+                    </a:blip>
+                    <a:stretch>
+                      <a:fillRect/>
+                    </a:stretch>
+                  </pic:blipFill>
+                  <pic:spPr bwMode="auto">
+                    <a:xfrm>
+                      <a:off x="0" y="0"/>
+                      <a:ext cx="2836948" cy="2127711"/>
+                    </a:xfrm>
+                    <a:prstGeom prst="rect">
+                      <a:avLst/>
+                    </a:prstGeom>
+                    <a:noFill/>
+                    <a:ln>
+                      <a:noFill/>
+                    </a:ln>
+                  </pic:spPr>
+                </pic:pic>
+              </a:graphicData>
+            </a:graphic>
+          </wp:inline>
+        </w:drawing>
+      </w:r>
+    </w:p>
+    <w:p>
+      <w:pPr>
+        <w:jc w:val="center"/>
+        <w:rPr>
+          <w:i/>
+          <w:iCs/>
+          <w:sz w:val="18"/>
+          <w:szCs w:val="18"/>
+        </w:rPr>
+      </w:pPr>
+      <w:r>
+        <w:rPr>
+          <w:i/>
+          <w:iCs/>
+          <w:sz w:val="18"/>
+          <w:szCs w:val="18"/>
+        </w:rPr>
+        <w:t>Time horizon = 365</w:t>
+      </w:r>
+      <w:r>
+        <w:rPr>
+          <w:i/>
+          <w:iCs/>
+          <w:sz w:val="18"/>
+          <w:szCs w:val="18"/>
+        </w:rPr>
+        <w:t xml:space="preserve"> (per phase)</w:t>
+      </w:r>
+    </w:p>
+    <w:p>
+      <w:pPr>
+        <w:jc w:val="center"/>
+      </w:pPr>
+    </w:p>
+    <w:p>
+      <w:pPr>
+        <w:jc w:val="center"/>
+      </w:pPr>
+    </w:p>
+    <w:p>
+      <w:pPr>
+        <w:jc w:val="center"/>
+      </w:pPr>
+      <w:r>
+        <w:rPr>
+          <w:noProof/>
+        </w:rPr>
+        <w:drawing>
+          <wp:inline distT="0" distB="0" distL="0" distR="0" wp14:anchorId="64C18C58" wp14:editId="70320281">
+            <wp:extent cx="2884880" cy="2163660"/>
+            <wp:effectExtent l="0" t="0" r="0" b="8255"/>
+            <wp:docPr id="47" name="Picture 47"/>
+            <wp:cNvGraphicFramePr>
+              <a:graphicFrameLocks xmlns:a="http://schemas.openxmlformats.org/drawingml/2006/main" noChangeAspect="1"/>
+            </wp:cNvGraphicFramePr>
+            <a:graphic xmlns:a="http://schemas.openxmlformats.org/drawingml/2006/main">
+              <a:graphicData uri="http://schemas.openxmlformats.org/drawingml/2006/picture">
+                <pic:pic xmlns:pic="http://schemas.openxmlformats.org/drawingml/2006/picture">
+                  <pic:nvPicPr>
+                    <pic:cNvPr id="27" name="Picture 27"/>
+                    <pic:cNvPicPr>
+                      <a:picLocks noChangeAspect="1" noChangeArrowheads="1"/>
+                    </pic:cNvPicPr>
+                  </pic:nvPicPr>
+                  <pic:blipFill>
+                    <a:blip r:embed="rId37">
+                      <a:extLst>
+                        <a:ext uri="{28A0092B-C50C-407E-A947-70E740481C1C}">
+                          <a14:useLocalDpi xmlns:a14="http://schemas.microsoft.com/office/drawing/2010/main" val="0"/>
+                        </a:ext>
+                      </a:extLst>
+                    </a:blip>
+                    <a:stretch>
+                      <a:fillRect/>
+                    </a:stretch>
+                  </pic:blipFill>
+                  <pic:spPr bwMode="auto">
+                    <a:xfrm>
+                      <a:off x="0" y="0"/>
+                      <a:ext cx="2884880" cy="2163660"/>
+                    </a:xfrm>
+                    <a:prstGeom prst="rect">
+                      <a:avLst/>
+                    </a:prstGeom>
+                    <a:noFill/>
+                    <a:ln>
+                      <a:noFill/>
+                    </a:ln>
+                  </pic:spPr>
+                </pic:pic>
+              </a:graphicData>
+            </a:graphic>
+          </wp:inline>
+        </w:drawing>
+      </w:r>
+      <w:r>
+        <w:rPr>
+          <w:noProof/>
+        </w:rPr>
+        <w:drawing>
+          <wp:inline distT="0" distB="0" distL="0" distR="0" wp14:anchorId="4996F657" wp14:editId="3F753B9A">
+            <wp:extent cx="2846384" cy="2134788"/>
+            <wp:effectExtent l="0" t="0" r="0" b="0"/>
+            <wp:docPr id="48" name="Picture 48"/>
+            <wp:cNvGraphicFramePr>
+              <a:graphicFrameLocks xmlns:a="http://schemas.openxmlformats.org/drawingml/2006/main" noChangeAspect="1"/>
+            </wp:cNvGraphicFramePr>
+            <a:graphic xmlns:a="http://schemas.openxmlformats.org/drawingml/2006/main">
+              <a:graphicData uri="http://schemas.openxmlformats.org/drawingml/2006/picture">
+                <pic:pic xmlns:pic="http://schemas.openxmlformats.org/drawingml/2006/picture">
+                  <pic:nvPicPr>
+                    <pic:cNvPr id="28" name="Picture 28"/>
+                    <pic:cNvPicPr>
+                      <a:picLocks noChangeAspect="1" noChangeArrowheads="1"/>
+                    </pic:cNvPicPr>
+                  </pic:nvPicPr>
+                  <pic:blipFill>
+                    <a:blip r:embed="rId38">
+                      <a:extLst>
+                        <a:ext uri="{28A0092B-C50C-407E-A947-70E740481C1C}">
+                          <a14:useLocalDpi xmlns:a14="http://schemas.microsoft.com/office/drawing/2010/main" val="0"/>
+                        </a:ext>
+                      </a:extLst>
+                    </a:blip>
+                    <a:stretch>
+                      <a:fillRect/>
+                    </a:stretch>
+                  </pic:blipFill>
+                  <pic:spPr bwMode="auto">
+                    <a:xfrm>
+                      <a:off x="0" y="0"/>
+                      <a:ext cx="2846384" cy="2134788"/>
+                    </a:xfrm>
+                    <a:prstGeom prst="rect">
+                      <a:avLst/>
+                    </a:prstGeom>
+                    <a:noFill/>
+                    <a:ln>
+                      <a:noFill/>
+                    </a:ln>
+                  </pic:spPr>
+                </pic:pic>
+              </a:graphicData>
+            </a:graphic>
+          </wp:inline>
+        </w:drawing>
+      </w:r>
+    </w:p>
+    <w:p>
+      <w:pPr>
+        <w:jc w:val="center"/>
+        <w:rPr>
+          <w:i/>
+          <w:iCs/>
+          <w:sz w:val="18"/>
+          <w:szCs w:val="18"/>
+        </w:rPr>
+      </w:pPr>
+      <w:r>
+        <w:rPr>
+          <w:i/>
+          <w:iCs/>
+          <w:sz w:val="18"/>
+          <w:szCs w:val="18"/>
+        </w:rPr>
+        <w:t>Time horizon = 5000</w:t>
+      </w:r>
+    </w:p>
+    <w:p>
+      <w:pPr>
+        <w:jc w:val="both"/>
         <w:rPr>
           <w:rStyle w:val="Emphasis"/>
           <w:i w:val="0"/>
@@ -7998,12 +8483,6 @@
           <w:color w:val="FF0000"/>
         </w:rPr>
       </w:pPr>
-      <w:r>
-        <w:rPr>
-          <w:color w:val="FF0000"/>
-        </w:rPr>
-        <w:t>ADD IMAGES</w:t>
-      </w:r>
     </w:p>
     <w:sectPr>
       <w:pgSz w:w="11906" w:h="16838"/>
@@ -10282,7 +10761,7 @@
   <w:style w:type="paragraph" w:default="1" w:styleId="Normal">
     <w:name w:val="Normal"/>
     <w:qFormat/>
-    <w:rsid w:val="00ED4A08"/>
+    <w:rsid w:val="00790617"/>
   </w:style>
   <w:style w:type="paragraph" w:styleId="Heading1">
     <w:name w:val="heading 1"/>

</xml_diff>

<commit_message>
Added new plots in documentation
</commit_message>
<xml_diff>
--- a/Documentation/Report.docx
+++ b/Documentation/Report.docx
@@ -1264,7 +1264,7 @@
                                     <pic:cNvPicPr/>
                                   </pic:nvPicPr>
                                   <pic:blipFill>
-                                    <a:blip r:embed="rId5"/>
+                                    <a:blip r:embed="rId6"/>
                                     <a:stretch>
                                       <a:fillRect/>
                                     </a:stretch>
@@ -1337,7 +1337,7 @@
                     <pic:cNvPicPr/>
                   </pic:nvPicPr>
                   <pic:blipFill>
-                    <a:blip r:embed="rId6">
+                    <a:blip r:embed="rId7">
                       <a:extLst>
                         <a:ext uri="{28A0092B-C50C-407E-A947-70E740481C1C}">
                           <a14:useLocalDpi xmlns:a14="http://schemas.microsoft.com/office/drawing/2010/main" val="0"/>
@@ -1395,7 +1395,7 @@
                     <pic:cNvPicPr/>
                   </pic:nvPicPr>
                   <pic:blipFill>
-                    <a:blip r:embed="rId7">
+                    <a:blip r:embed="rId8">
                       <a:extLst>
                         <a:ext uri="{28A0092B-C50C-407E-A947-70E740481C1C}">
                           <a14:useLocalDpi xmlns:a14="http://schemas.microsoft.com/office/drawing/2010/main" val="0"/>
@@ -2067,7 +2067,23 @@
           <w:i w:val="0"/>
           <w:iCs w:val="0"/>
         </w:rPr>
-        <w:t>Assignment of promos (weight matrix).</w:t>
+        <w:t>Assignment of promos (weight</w:t>
+      </w:r>
+      <w:r>
+        <w:rPr>
+          <w:rStyle w:val="Emphasis"/>
+          <w:i w:val="0"/>
+          <w:iCs w:val="0"/>
+        </w:rPr>
+        <w:t>s</w:t>
+      </w:r>
+      <w:r>
+        <w:rPr>
+          <w:rStyle w:val="Emphasis"/>
+          <w:i w:val="0"/>
+          <w:iCs w:val="0"/>
+        </w:rPr>
+        <w:t xml:space="preserve"> matrix).</w:t>
       </w:r>
     </w:p>
     <w:p>
@@ -2348,7 +2364,7 @@
                     </pic:cNvPicPr>
                   </pic:nvPicPr>
                   <pic:blipFill>
-                    <a:blip r:embed="rId8">
+                    <a:blip r:embed="rId9">
                       <a:extLst>
                         <a:ext uri="{28A0092B-C50C-407E-A947-70E740481C1C}">
                           <a14:useLocalDpi xmlns:a14="http://schemas.microsoft.com/office/drawing/2010/main" val="0"/>
@@ -2400,7 +2416,7 @@
                     </pic:cNvPicPr>
                   </pic:nvPicPr>
                   <pic:blipFill>
-                    <a:blip r:embed="rId9">
+                    <a:blip r:embed="rId10">
                       <a:extLst>
                         <a:ext uri="{28A0092B-C50C-407E-A947-70E740481C1C}">
                           <a14:useLocalDpi xmlns:a14="http://schemas.microsoft.com/office/drawing/2010/main" val="0"/>
@@ -2470,9 +2486,9 @@
           <w:noProof/>
         </w:rPr>
         <w:drawing>
-          <wp:inline distT="0" distB="0" distL="0" distR="0" wp14:anchorId="04AB4E9B" wp14:editId="6B5B290E">
-            <wp:extent cx="2866137" cy="2149523"/>
-            <wp:effectExtent l="0" t="0" r="0" b="3175"/>
+          <wp:inline distT="0" distB="0" distL="0" distR="0" wp14:anchorId="04AB4E9B" wp14:editId="12943D8F">
+            <wp:extent cx="2878007" cy="2158505"/>
+            <wp:effectExtent l="0" t="0" r="0" b="0"/>
             <wp:docPr id="6" name="Picture 6"/>
             <wp:cNvGraphicFramePr>
               <a:graphicFrameLocks xmlns:a="http://schemas.openxmlformats.org/drawingml/2006/main" noChangeAspect="1"/>
@@ -2481,20 +2497,19 @@
               <a:graphicData uri="http://schemas.openxmlformats.org/drawingml/2006/picture">
                 <pic:pic xmlns:pic="http://schemas.openxmlformats.org/drawingml/2006/picture">
                   <pic:nvPicPr>
-                    <pic:cNvPr id="0" name="Picture 2"/>
+                    <pic:cNvPr id="6" name="Picture 6"/>
                     <pic:cNvPicPr>
                       <a:picLocks noChangeAspect="1" noChangeArrowheads="1"/>
                     </pic:cNvPicPr>
                   </pic:nvPicPr>
                   <pic:blipFill>
-                    <a:blip r:embed="rId10">
+                    <a:blip r:embed="rId11">
                       <a:extLst>
                         <a:ext uri="{28A0092B-C50C-407E-A947-70E740481C1C}">
                           <a14:useLocalDpi xmlns:a14="http://schemas.microsoft.com/office/drawing/2010/main" val="0"/>
                         </a:ext>
                       </a:extLst>
                     </a:blip>
-                    <a:srcRect/>
                     <a:stretch>
                       <a:fillRect/>
                     </a:stretch>
@@ -2502,7 +2517,7 @@
                   <pic:spPr bwMode="auto">
                     <a:xfrm>
                       <a:off x="0" y="0"/>
-                      <a:ext cx="2901829" cy="2176291"/>
+                      <a:ext cx="2883007" cy="2162255"/>
                     </a:xfrm>
                     <a:prstGeom prst="rect">
                       <a:avLst/>
@@ -2523,9 +2538,9 @@
           <w:noProof/>
         </w:rPr>
         <w:drawing>
-          <wp:inline distT="0" distB="0" distL="0" distR="0" wp14:anchorId="4147E73B" wp14:editId="3DF08589">
-            <wp:extent cx="2820578" cy="2115356"/>
-            <wp:effectExtent l="0" t="0" r="0" b="0"/>
+          <wp:inline distT="0" distB="0" distL="0" distR="0" wp14:anchorId="4147E73B" wp14:editId="41DD9B01">
+            <wp:extent cx="2818958" cy="2114219"/>
+            <wp:effectExtent l="0" t="0" r="635" b="635"/>
             <wp:docPr id="7" name="Picture 7"/>
             <wp:cNvGraphicFramePr>
               <a:graphicFrameLocks xmlns:a="http://schemas.openxmlformats.org/drawingml/2006/main" noChangeAspect="1"/>
@@ -2534,20 +2549,19 @@
               <a:graphicData uri="http://schemas.openxmlformats.org/drawingml/2006/picture">
                 <pic:pic xmlns:pic="http://schemas.openxmlformats.org/drawingml/2006/picture">
                   <pic:nvPicPr>
-                    <pic:cNvPr id="0" name="Picture 3"/>
+                    <pic:cNvPr id="7" name="Picture 7"/>
                     <pic:cNvPicPr>
                       <a:picLocks noChangeAspect="1" noChangeArrowheads="1"/>
                     </pic:cNvPicPr>
                   </pic:nvPicPr>
                   <pic:blipFill>
-                    <a:blip r:embed="rId11">
+                    <a:blip r:embed="rId12">
                       <a:extLst>
                         <a:ext uri="{28A0092B-C50C-407E-A947-70E740481C1C}">
                           <a14:useLocalDpi xmlns:a14="http://schemas.microsoft.com/office/drawing/2010/main" val="0"/>
                         </a:ext>
                       </a:extLst>
                     </a:blip>
-                    <a:srcRect/>
                     <a:stretch>
                       <a:fillRect/>
                     </a:stretch>
@@ -2555,7 +2569,7 @@
                   <pic:spPr bwMode="auto">
                     <a:xfrm>
                       <a:off x="0" y="0"/>
-                      <a:ext cx="2857468" cy="2143023"/>
+                      <a:ext cx="2821110" cy="2115833"/>
                     </a:xfrm>
                     <a:prstGeom prst="rect">
                       <a:avLst/>
@@ -2589,7 +2603,25 @@
           <w:sz w:val="18"/>
           <w:szCs w:val="18"/>
         </w:rPr>
-        <w:t>Time horizon = 5000</w:t>
+        <w:t xml:space="preserve">Time horizon = </w:t>
+      </w:r>
+      <w:r>
+        <w:rPr>
+          <w:i/>
+          <w:iCs/>
+          <w:sz w:val="18"/>
+          <w:szCs w:val="18"/>
+        </w:rPr>
+        <w:t>2</w:t>
+      </w:r>
+      <w:r>
+        <w:rPr>
+          <w:i/>
+          <w:iCs/>
+          <w:sz w:val="18"/>
+          <w:szCs w:val="18"/>
+        </w:rPr>
+        <w:t>000</w:t>
       </w:r>
     </w:p>
     <w:p>
@@ -2657,7 +2689,7 @@
                     </pic:cNvPicPr>
                   </pic:nvPicPr>
                   <pic:blipFill>
-                    <a:blip r:embed="rId12">
+                    <a:blip r:embed="rId13">
                       <a:extLst>
                         <a:ext uri="{28A0092B-C50C-407E-A947-70E740481C1C}">
                           <a14:useLocalDpi xmlns:a14="http://schemas.microsoft.com/office/drawing/2010/main" val="0"/>
@@ -2709,7 +2741,7 @@
                     </pic:cNvPicPr>
                   </pic:nvPicPr>
                   <pic:blipFill>
-                    <a:blip r:embed="rId13">
+                    <a:blip r:embed="rId14">
                       <a:extLst>
                         <a:ext uri="{28A0092B-C50C-407E-A947-70E740481C1C}">
                           <a14:useLocalDpi xmlns:a14="http://schemas.microsoft.com/office/drawing/2010/main" val="0"/>
@@ -2779,9 +2811,9 @@
           <w:noProof/>
         </w:rPr>
         <w:drawing>
-          <wp:inline distT="0" distB="0" distL="0" distR="0" wp14:anchorId="493A50A0" wp14:editId="5D33EA8E">
-            <wp:extent cx="2866137" cy="2149523"/>
-            <wp:effectExtent l="0" t="0" r="0" b="3175"/>
+          <wp:inline distT="0" distB="0" distL="0" distR="0" wp14:anchorId="493A50A0" wp14:editId="2D029499">
+            <wp:extent cx="2880625" cy="2160469"/>
+            <wp:effectExtent l="0" t="0" r="0" b="0"/>
             <wp:docPr id="29" name="Picture 29"/>
             <wp:cNvGraphicFramePr>
               <a:graphicFrameLocks xmlns:a="http://schemas.openxmlformats.org/drawingml/2006/main" noChangeAspect="1"/>
@@ -2790,20 +2822,19 @@
               <a:graphicData uri="http://schemas.openxmlformats.org/drawingml/2006/picture">
                 <pic:pic xmlns:pic="http://schemas.openxmlformats.org/drawingml/2006/picture">
                   <pic:nvPicPr>
-                    <pic:cNvPr id="0" name="Picture 2"/>
+                    <pic:cNvPr id="29" name="Picture 29"/>
                     <pic:cNvPicPr>
                       <a:picLocks noChangeAspect="1" noChangeArrowheads="1"/>
                     </pic:cNvPicPr>
                   </pic:nvPicPr>
                   <pic:blipFill>
-                    <a:blip r:embed="rId10">
+                    <a:blip r:embed="rId15">
                       <a:extLst>
                         <a:ext uri="{28A0092B-C50C-407E-A947-70E740481C1C}">
                           <a14:useLocalDpi xmlns:a14="http://schemas.microsoft.com/office/drawing/2010/main" val="0"/>
                         </a:ext>
                       </a:extLst>
                     </a:blip>
-                    <a:srcRect/>
                     <a:stretch>
                       <a:fillRect/>
                     </a:stretch>
@@ -2811,7 +2842,7 @@
                   <pic:spPr bwMode="auto">
                     <a:xfrm>
                       <a:off x="0" y="0"/>
-                      <a:ext cx="2901829" cy="2176291"/>
+                      <a:ext cx="2892982" cy="2169737"/>
                     </a:xfrm>
                     <a:prstGeom prst="rect">
                       <a:avLst/>
@@ -2832,9 +2863,9 @@
           <w:noProof/>
         </w:rPr>
         <w:drawing>
-          <wp:inline distT="0" distB="0" distL="0" distR="0" wp14:anchorId="2BBA4106" wp14:editId="235D4B30">
-            <wp:extent cx="2820578" cy="2115356"/>
-            <wp:effectExtent l="0" t="0" r="0" b="0"/>
+          <wp:inline distT="0" distB="0" distL="0" distR="0" wp14:anchorId="2BBA4106" wp14:editId="69699008">
+            <wp:extent cx="2816933" cy="2112700"/>
+            <wp:effectExtent l="0" t="0" r="2540" b="1905"/>
             <wp:docPr id="30" name="Picture 30"/>
             <wp:cNvGraphicFramePr>
               <a:graphicFrameLocks xmlns:a="http://schemas.openxmlformats.org/drawingml/2006/main" noChangeAspect="1"/>
@@ -2843,20 +2874,19 @@
               <a:graphicData uri="http://schemas.openxmlformats.org/drawingml/2006/picture">
                 <pic:pic xmlns:pic="http://schemas.openxmlformats.org/drawingml/2006/picture">
                   <pic:nvPicPr>
-                    <pic:cNvPr id="0" name="Picture 3"/>
+                    <pic:cNvPr id="30" name="Picture 30"/>
                     <pic:cNvPicPr>
                       <a:picLocks noChangeAspect="1" noChangeArrowheads="1"/>
                     </pic:cNvPicPr>
                   </pic:nvPicPr>
                   <pic:blipFill>
-                    <a:blip r:embed="rId11">
+                    <a:blip r:embed="rId16">
                       <a:extLst>
                         <a:ext uri="{28A0092B-C50C-407E-A947-70E740481C1C}">
                           <a14:useLocalDpi xmlns:a14="http://schemas.microsoft.com/office/drawing/2010/main" val="0"/>
                         </a:ext>
                       </a:extLst>
                     </a:blip>
-                    <a:srcRect/>
                     <a:stretch>
                       <a:fillRect/>
                     </a:stretch>
@@ -2864,7 +2894,7 @@
                   <pic:spPr bwMode="auto">
                     <a:xfrm>
                       <a:off x="0" y="0"/>
-                      <a:ext cx="2857468" cy="2143023"/>
+                      <a:ext cx="2823081" cy="2117311"/>
                     </a:xfrm>
                     <a:prstGeom prst="rect">
                       <a:avLst/>
@@ -2898,7 +2928,25 @@
           <w:sz w:val="18"/>
           <w:szCs w:val="18"/>
         </w:rPr>
-        <w:t>Time horizon = 5000</w:t>
+        <w:t xml:space="preserve">Time horizon = </w:t>
+      </w:r>
+      <w:r>
+        <w:rPr>
+          <w:i/>
+          <w:iCs/>
+          <w:sz w:val="18"/>
+          <w:szCs w:val="18"/>
+        </w:rPr>
+        <w:t>2</w:t>
+      </w:r>
+      <w:r>
+        <w:rPr>
+          <w:i/>
+          <w:iCs/>
+          <w:sz w:val="18"/>
+          <w:szCs w:val="18"/>
+        </w:rPr>
+        <w:t>000</w:t>
       </w:r>
     </w:p>
     <w:p>
@@ -3041,7 +3089,23 @@
           <w:i w:val="0"/>
           <w:iCs w:val="0"/>
         </w:rPr>
-        <w:t>Assignment of promos (weight matrix).</w:t>
+        <w:t>Assignment of promos (weight</w:t>
+      </w:r>
+      <w:r>
+        <w:rPr>
+          <w:rStyle w:val="Emphasis"/>
+          <w:i w:val="0"/>
+          <w:iCs w:val="0"/>
+        </w:rPr>
+        <w:t>s</w:t>
+      </w:r>
+      <w:r>
+        <w:rPr>
+          <w:rStyle w:val="Emphasis"/>
+          <w:i w:val="0"/>
+          <w:iCs w:val="0"/>
+        </w:rPr>
+        <w:t xml:space="preserve"> matrix).</w:t>
       </w:r>
     </w:p>
     <w:p>
@@ -3380,7 +3444,7 @@
                     </pic:cNvPicPr>
                   </pic:nvPicPr>
                   <pic:blipFill>
-                    <a:blip r:embed="rId14">
+                    <a:blip r:embed="rId17">
                       <a:extLst>
                         <a:ext uri="{28A0092B-C50C-407E-A947-70E740481C1C}">
                           <a14:useLocalDpi xmlns:a14="http://schemas.microsoft.com/office/drawing/2010/main" val="0"/>
@@ -3432,7 +3496,7 @@
                     </pic:cNvPicPr>
                   </pic:nvPicPr>
                   <pic:blipFill>
-                    <a:blip r:embed="rId15">
+                    <a:blip r:embed="rId18">
                       <a:extLst>
                         <a:ext uri="{28A0092B-C50C-407E-A947-70E740481C1C}">
                           <a14:useLocalDpi xmlns:a14="http://schemas.microsoft.com/office/drawing/2010/main" val="0"/>
@@ -3502,9 +3566,9 @@
           <w:noProof/>
         </w:rPr>
         <w:drawing>
-          <wp:inline distT="0" distB="0" distL="0" distR="0" wp14:anchorId="15EDF591" wp14:editId="401C1D57">
-            <wp:extent cx="2872854" cy="2154641"/>
-            <wp:effectExtent l="0" t="0" r="3810" b="0"/>
+          <wp:inline distT="0" distB="0" distL="0" distR="0" wp14:anchorId="15EDF591" wp14:editId="31AE75DB">
+            <wp:extent cx="2884881" cy="2163660"/>
+            <wp:effectExtent l="0" t="0" r="0" b="8255"/>
             <wp:docPr id="12" name="Picture 12"/>
             <wp:cNvGraphicFramePr>
               <a:graphicFrameLocks xmlns:a="http://schemas.openxmlformats.org/drawingml/2006/main" noChangeAspect="1"/>
@@ -3519,7 +3583,7 @@
                     </pic:cNvPicPr>
                   </pic:nvPicPr>
                   <pic:blipFill>
-                    <a:blip r:embed="rId16">
+                    <a:blip r:embed="rId19">
                       <a:extLst>
                         <a:ext uri="{28A0092B-C50C-407E-A947-70E740481C1C}">
                           <a14:useLocalDpi xmlns:a14="http://schemas.microsoft.com/office/drawing/2010/main" val="0"/>
@@ -3533,7 +3597,7 @@
                   <pic:spPr bwMode="auto">
                     <a:xfrm>
                       <a:off x="0" y="0"/>
-                      <a:ext cx="2884881" cy="2163661"/>
+                      <a:ext cx="2884881" cy="2163660"/>
                     </a:xfrm>
                     <a:prstGeom prst="rect">
                       <a:avLst/>
@@ -3554,9 +3618,9 @@
           <w:noProof/>
         </w:rPr>
         <w:drawing>
-          <wp:inline distT="0" distB="0" distL="0" distR="0" wp14:anchorId="45CCA3C0" wp14:editId="4FD73C99">
-            <wp:extent cx="2840051" cy="2130038"/>
-            <wp:effectExtent l="0" t="0" r="0" b="3810"/>
+          <wp:inline distT="0" distB="0" distL="0" distR="0" wp14:anchorId="45CCA3C0" wp14:editId="7050EDA9">
+            <wp:extent cx="2846384" cy="2134787"/>
+            <wp:effectExtent l="0" t="0" r="0" b="0"/>
             <wp:docPr id="13" name="Picture 13"/>
             <wp:cNvGraphicFramePr>
               <a:graphicFrameLocks xmlns:a="http://schemas.openxmlformats.org/drawingml/2006/main" noChangeAspect="1"/>
@@ -3571,7 +3635,7 @@
                     </pic:cNvPicPr>
                   </pic:nvPicPr>
                   <pic:blipFill>
-                    <a:blip r:embed="rId17">
+                    <a:blip r:embed="rId20">
                       <a:extLst>
                         <a:ext uri="{28A0092B-C50C-407E-A947-70E740481C1C}">
                           <a14:useLocalDpi xmlns:a14="http://schemas.microsoft.com/office/drawing/2010/main" val="0"/>
@@ -3585,7 +3649,7 @@
                   <pic:spPr bwMode="auto">
                     <a:xfrm>
                       <a:off x="0" y="0"/>
-                      <a:ext cx="2846384" cy="2134788"/>
+                      <a:ext cx="2846384" cy="2134787"/>
                     </a:xfrm>
                     <a:prstGeom prst="rect">
                       <a:avLst/>
@@ -3619,7 +3683,25 @@
           <w:sz w:val="18"/>
           <w:szCs w:val="18"/>
         </w:rPr>
-        <w:t>Time horizon = 5000</w:t>
+        <w:t xml:space="preserve">Time horizon = </w:t>
+      </w:r>
+      <w:r>
+        <w:rPr>
+          <w:i/>
+          <w:iCs/>
+          <w:sz w:val="18"/>
+          <w:szCs w:val="18"/>
+        </w:rPr>
+        <w:t>2</w:t>
+      </w:r>
+      <w:r>
+        <w:rPr>
+          <w:i/>
+          <w:iCs/>
+          <w:sz w:val="18"/>
+          <w:szCs w:val="18"/>
+        </w:rPr>
+        <w:t>000</w:t>
       </w:r>
     </w:p>
     <w:p>
@@ -3722,7 +3804,7 @@
                     </pic:cNvPicPr>
                   </pic:nvPicPr>
                   <pic:blipFill>
-                    <a:blip r:embed="rId18">
+                    <a:blip r:embed="rId21">
                       <a:extLst>
                         <a:ext uri="{28A0092B-C50C-407E-A947-70E740481C1C}">
                           <a14:useLocalDpi xmlns:a14="http://schemas.microsoft.com/office/drawing/2010/main" val="0"/>
@@ -3774,7 +3856,7 @@
                     </pic:cNvPicPr>
                   </pic:nvPicPr>
                   <pic:blipFill>
-                    <a:blip r:embed="rId19">
+                    <a:blip r:embed="rId22">
                       <a:extLst>
                         <a:ext uri="{28A0092B-C50C-407E-A947-70E740481C1C}">
                           <a14:useLocalDpi xmlns:a14="http://schemas.microsoft.com/office/drawing/2010/main" val="0"/>
@@ -3844,9 +3926,9 @@
           <w:noProof/>
         </w:rPr>
         <w:drawing>
-          <wp:inline distT="0" distB="0" distL="0" distR="0" wp14:anchorId="2540604D" wp14:editId="31BB30DB">
-            <wp:extent cx="2872854" cy="2154641"/>
-            <wp:effectExtent l="0" t="0" r="3810" b="0"/>
+          <wp:inline distT="0" distB="0" distL="0" distR="0" wp14:anchorId="2540604D" wp14:editId="29F3FA2D">
+            <wp:extent cx="2884881" cy="2163660"/>
+            <wp:effectExtent l="0" t="0" r="0" b="8255"/>
             <wp:docPr id="33" name="Picture 33"/>
             <wp:cNvGraphicFramePr>
               <a:graphicFrameLocks xmlns:a="http://schemas.openxmlformats.org/drawingml/2006/main" noChangeAspect="1"/>
@@ -3855,13 +3937,13 @@
               <a:graphicData uri="http://schemas.openxmlformats.org/drawingml/2006/picture">
                 <pic:pic xmlns:pic="http://schemas.openxmlformats.org/drawingml/2006/picture">
                   <pic:nvPicPr>
-                    <pic:cNvPr id="12" name="Picture 12"/>
+                    <pic:cNvPr id="33" name="Picture 33"/>
                     <pic:cNvPicPr>
                       <a:picLocks noChangeAspect="1" noChangeArrowheads="1"/>
                     </pic:cNvPicPr>
                   </pic:nvPicPr>
                   <pic:blipFill>
-                    <a:blip r:embed="rId16">
+                    <a:blip r:embed="rId23">
                       <a:extLst>
                         <a:ext uri="{28A0092B-C50C-407E-A947-70E740481C1C}">
                           <a14:useLocalDpi xmlns:a14="http://schemas.microsoft.com/office/drawing/2010/main" val="0"/>
@@ -3875,7 +3957,7 @@
                   <pic:spPr bwMode="auto">
                     <a:xfrm>
                       <a:off x="0" y="0"/>
-                      <a:ext cx="2884881" cy="2163661"/>
+                      <a:ext cx="2884881" cy="2163660"/>
                     </a:xfrm>
                     <a:prstGeom prst="rect">
                       <a:avLst/>
@@ -3896,9 +3978,9 @@
           <w:noProof/>
         </w:rPr>
         <w:drawing>
-          <wp:inline distT="0" distB="0" distL="0" distR="0" wp14:anchorId="754E14F3" wp14:editId="4F86B4D9">
-            <wp:extent cx="2840051" cy="2130038"/>
-            <wp:effectExtent l="0" t="0" r="0" b="3810"/>
+          <wp:inline distT="0" distB="0" distL="0" distR="0" wp14:anchorId="754E14F3" wp14:editId="3A57CC5C">
+            <wp:extent cx="2846384" cy="2134787"/>
+            <wp:effectExtent l="0" t="0" r="0" b="0"/>
             <wp:docPr id="34" name="Picture 34"/>
             <wp:cNvGraphicFramePr>
               <a:graphicFrameLocks xmlns:a="http://schemas.openxmlformats.org/drawingml/2006/main" noChangeAspect="1"/>
@@ -3907,13 +3989,13 @@
               <a:graphicData uri="http://schemas.openxmlformats.org/drawingml/2006/picture">
                 <pic:pic xmlns:pic="http://schemas.openxmlformats.org/drawingml/2006/picture">
                   <pic:nvPicPr>
-                    <pic:cNvPr id="13" name="Picture 13"/>
+                    <pic:cNvPr id="34" name="Picture 34"/>
                     <pic:cNvPicPr>
                       <a:picLocks noChangeAspect="1" noChangeArrowheads="1"/>
                     </pic:cNvPicPr>
                   </pic:nvPicPr>
                   <pic:blipFill>
-                    <a:blip r:embed="rId17">
+                    <a:blip r:embed="rId24">
                       <a:extLst>
                         <a:ext uri="{28A0092B-C50C-407E-A947-70E740481C1C}">
                           <a14:useLocalDpi xmlns:a14="http://schemas.microsoft.com/office/drawing/2010/main" val="0"/>
@@ -3927,7 +4009,7 @@
                   <pic:spPr bwMode="auto">
                     <a:xfrm>
                       <a:off x="0" y="0"/>
-                      <a:ext cx="2846384" cy="2134788"/>
+                      <a:ext cx="2846384" cy="2134787"/>
                     </a:xfrm>
                     <a:prstGeom prst="rect">
                       <a:avLst/>
@@ -3961,7 +4043,25 @@
           <w:sz w:val="18"/>
           <w:szCs w:val="18"/>
         </w:rPr>
-        <w:t>Time horizon = 5000</w:t>
+        <w:t xml:space="preserve">Time horizon = </w:t>
+      </w:r>
+      <w:r>
+        <w:rPr>
+          <w:i/>
+          <w:iCs/>
+          <w:sz w:val="18"/>
+          <w:szCs w:val="18"/>
+        </w:rPr>
+        <w:t>2</w:t>
+      </w:r>
+      <w:r>
+        <w:rPr>
+          <w:i/>
+          <w:iCs/>
+          <w:sz w:val="18"/>
+          <w:szCs w:val="18"/>
+        </w:rPr>
+        <w:t>000</w:t>
       </w:r>
     </w:p>
     <w:p>
@@ -4516,7 +4616,7 @@
                     </pic:cNvPicPr>
                   </pic:nvPicPr>
                   <pic:blipFill>
-                    <a:blip r:embed="rId20">
+                    <a:blip r:embed="rId25">
                       <a:extLst>
                         <a:ext uri="{28A0092B-C50C-407E-A947-70E740481C1C}">
                           <a14:useLocalDpi xmlns:a14="http://schemas.microsoft.com/office/drawing/2010/main" val="0"/>
@@ -4551,8 +4651,8 @@
           <w:noProof/>
         </w:rPr>
         <w:drawing>
-          <wp:inline distT="0" distB="0" distL="0" distR="0" wp14:anchorId="46DD5D21" wp14:editId="48148966">
-            <wp:extent cx="2836949" cy="2127712"/>
+          <wp:inline distT="0" distB="0" distL="0" distR="0" wp14:anchorId="46DD5D21" wp14:editId="4A487EEA">
+            <wp:extent cx="2836949" cy="2127711"/>
             <wp:effectExtent l="0" t="0" r="1905" b="6350"/>
             <wp:docPr id="14" name="Picture 14"/>
             <wp:cNvGraphicFramePr>
@@ -4563,994 +4663,6 @@
                 <pic:pic xmlns:pic="http://schemas.openxmlformats.org/drawingml/2006/picture">
                   <pic:nvPicPr>
                     <pic:cNvPr id="14" name="Picture 14"/>
-                    <pic:cNvPicPr>
-                      <a:picLocks noChangeAspect="1" noChangeArrowheads="1"/>
-                    </pic:cNvPicPr>
-                  </pic:nvPicPr>
-                  <pic:blipFill>
-                    <a:blip r:embed="rId21">
-                      <a:extLst>
-                        <a:ext uri="{28A0092B-C50C-407E-A947-70E740481C1C}">
-                          <a14:useLocalDpi xmlns:a14="http://schemas.microsoft.com/office/drawing/2010/main" val="0"/>
-                        </a:ext>
-                      </a:extLst>
-                    </a:blip>
-                    <a:stretch>
-                      <a:fillRect/>
-                    </a:stretch>
-                  </pic:blipFill>
-                  <pic:spPr bwMode="auto">
-                    <a:xfrm>
-                      <a:off x="0" y="0"/>
-                      <a:ext cx="2836949" cy="2127712"/>
-                    </a:xfrm>
-                    <a:prstGeom prst="rect">
-                      <a:avLst/>
-                    </a:prstGeom>
-                    <a:noFill/>
-                    <a:ln>
-                      <a:noFill/>
-                    </a:ln>
-                  </pic:spPr>
-                </pic:pic>
-              </a:graphicData>
-            </a:graphic>
-          </wp:inline>
-        </w:drawing>
-      </w:r>
-    </w:p>
-    <w:p>
-      <w:pPr>
-        <w:jc w:val="center"/>
-        <w:rPr>
-          <w:i/>
-          <w:iCs/>
-          <w:sz w:val="18"/>
-          <w:szCs w:val="18"/>
-        </w:rPr>
-      </w:pPr>
-      <w:r>
-        <w:rPr>
-          <w:i/>
-          <w:iCs/>
-          <w:sz w:val="18"/>
-          <w:szCs w:val="18"/>
-        </w:rPr>
-        <w:t>Time horizon = 365</w:t>
-      </w:r>
-      <w:r>
-        <w:rPr>
-          <w:i/>
-          <w:iCs/>
-          <w:sz w:val="18"/>
-          <w:szCs w:val="18"/>
-        </w:rPr>
-        <w:tab/>
-      </w:r>
-      <w:r>
-        <w:rPr>
-          <w:i/>
-          <w:iCs/>
-          <w:sz w:val="18"/>
-          <w:szCs w:val="18"/>
-        </w:rPr>
-        <w:tab/>
-      </w:r>
-      <w:r>
-        <w:rPr>
-          <w:i/>
-          <w:iCs/>
-          <w:sz w:val="18"/>
-          <w:szCs w:val="18"/>
-        </w:rPr>
-        <w:tab/>
-      </w:r>
-      <w:r>
-        <w:rPr>
-          <w:i/>
-          <w:iCs/>
-          <w:sz w:val="18"/>
-          <w:szCs w:val="18"/>
-        </w:rPr>
-        <w:tab/>
-      </w:r>
-      <w:r>
-        <w:rPr>
-          <w:i/>
-          <w:iCs/>
-          <w:sz w:val="18"/>
-          <w:szCs w:val="18"/>
-        </w:rPr>
-        <w:tab/>
-      </w:r>
-      <w:r>
-        <w:rPr>
-          <w:i/>
-          <w:iCs/>
-          <w:sz w:val="18"/>
-          <w:szCs w:val="18"/>
-        </w:rPr>
-        <w:t>Time horizon = 5000</w:t>
-      </w:r>
-    </w:p>
-    <w:p>
-      <w:pPr>
-        <w:jc w:val="both"/>
-        <w:rPr>
-          <w:rStyle w:val="Emphasis"/>
-          <w:i w:val="0"/>
-          <w:iCs w:val="0"/>
-        </w:rPr>
-      </w:pPr>
-    </w:p>
-    <w:p>
-      <w:pPr>
-        <w:jc w:val="both"/>
-        <w:rPr>
-          <w:rStyle w:val="Emphasis"/>
-          <w:i w:val="0"/>
-          <w:iCs w:val="0"/>
-        </w:rPr>
-      </w:pPr>
-    </w:p>
-    <w:p>
-      <w:pPr>
-        <w:jc w:val="both"/>
-      </w:pPr>
-    </w:p>
-    <w:p>
-      <w:pPr>
-        <w:jc w:val="both"/>
-      </w:pPr>
-      <w:r>
-        <w:t>Second experiment</w:t>
-      </w:r>
-    </w:p>
-    <w:p>
-      <w:pPr>
-        <w:jc w:val="center"/>
-      </w:pPr>
-      <w:r>
-        <w:rPr>
-          <w:noProof/>
-        </w:rPr>
-        <w:drawing>
-          <wp:inline distT="0" distB="0" distL="0" distR="0" wp14:anchorId="46424CFC" wp14:editId="07F7D1C5">
-            <wp:extent cx="2870752" cy="2153064"/>
-            <wp:effectExtent l="0" t="0" r="6350" b="0"/>
-            <wp:docPr id="35" name="Picture 35"/>
-            <wp:cNvGraphicFramePr>
-              <a:graphicFrameLocks xmlns:a="http://schemas.openxmlformats.org/drawingml/2006/main" noChangeAspect="1"/>
-            </wp:cNvGraphicFramePr>
-            <a:graphic xmlns:a="http://schemas.openxmlformats.org/drawingml/2006/main">
-              <a:graphicData uri="http://schemas.openxmlformats.org/drawingml/2006/picture">
-                <pic:pic xmlns:pic="http://schemas.openxmlformats.org/drawingml/2006/picture">
-                  <pic:nvPicPr>
-                    <pic:cNvPr id="35" name="Picture 35"/>
-                    <pic:cNvPicPr>
-                      <a:picLocks noChangeAspect="1" noChangeArrowheads="1"/>
-                    </pic:cNvPicPr>
-                  </pic:nvPicPr>
-                  <pic:blipFill>
-                    <a:blip r:embed="rId22">
-                      <a:extLst>
-                        <a:ext uri="{28A0092B-C50C-407E-A947-70E740481C1C}">
-                          <a14:useLocalDpi xmlns:a14="http://schemas.microsoft.com/office/drawing/2010/main" val="0"/>
-                        </a:ext>
-                      </a:extLst>
-                    </a:blip>
-                    <a:stretch>
-                      <a:fillRect/>
-                    </a:stretch>
-                  </pic:blipFill>
-                  <pic:spPr bwMode="auto">
-                    <a:xfrm>
-                      <a:off x="0" y="0"/>
-                      <a:ext cx="2870752" cy="2153064"/>
-                    </a:xfrm>
-                    <a:prstGeom prst="rect">
-                      <a:avLst/>
-                    </a:prstGeom>
-                    <a:noFill/>
-                    <a:ln>
-                      <a:noFill/>
-                    </a:ln>
-                  </pic:spPr>
-                </pic:pic>
-              </a:graphicData>
-            </a:graphic>
-          </wp:inline>
-        </w:drawing>
-      </w:r>
-      <w:r>
-        <w:rPr>
-          <w:noProof/>
-        </w:rPr>
-        <w:drawing>
-          <wp:inline distT="0" distB="0" distL="0" distR="0" wp14:anchorId="514C8440" wp14:editId="7F7A63E3">
-            <wp:extent cx="2836949" cy="2127712"/>
-            <wp:effectExtent l="0" t="0" r="1905" b="6350"/>
-            <wp:docPr id="36" name="Picture 36"/>
-            <wp:cNvGraphicFramePr>
-              <a:graphicFrameLocks xmlns:a="http://schemas.openxmlformats.org/drawingml/2006/main" noChangeAspect="1"/>
-            </wp:cNvGraphicFramePr>
-            <a:graphic xmlns:a="http://schemas.openxmlformats.org/drawingml/2006/main">
-              <a:graphicData uri="http://schemas.openxmlformats.org/drawingml/2006/picture">
-                <pic:pic xmlns:pic="http://schemas.openxmlformats.org/drawingml/2006/picture">
-                  <pic:nvPicPr>
-                    <pic:cNvPr id="14" name="Picture 14"/>
-                    <pic:cNvPicPr>
-                      <a:picLocks noChangeAspect="1" noChangeArrowheads="1"/>
-                    </pic:cNvPicPr>
-                  </pic:nvPicPr>
-                  <pic:blipFill>
-                    <a:blip r:embed="rId21">
-                      <a:extLst>
-                        <a:ext uri="{28A0092B-C50C-407E-A947-70E740481C1C}">
-                          <a14:useLocalDpi xmlns:a14="http://schemas.microsoft.com/office/drawing/2010/main" val="0"/>
-                        </a:ext>
-                      </a:extLst>
-                    </a:blip>
-                    <a:stretch>
-                      <a:fillRect/>
-                    </a:stretch>
-                  </pic:blipFill>
-                  <pic:spPr bwMode="auto">
-                    <a:xfrm>
-                      <a:off x="0" y="0"/>
-                      <a:ext cx="2836949" cy="2127712"/>
-                    </a:xfrm>
-                    <a:prstGeom prst="rect">
-                      <a:avLst/>
-                    </a:prstGeom>
-                    <a:noFill/>
-                    <a:ln>
-                      <a:noFill/>
-                    </a:ln>
-                  </pic:spPr>
-                </pic:pic>
-              </a:graphicData>
-            </a:graphic>
-          </wp:inline>
-        </w:drawing>
-      </w:r>
-    </w:p>
-    <w:p>
-      <w:pPr>
-        <w:jc w:val="center"/>
-        <w:rPr>
-          <w:i/>
-          <w:iCs/>
-          <w:sz w:val="18"/>
-          <w:szCs w:val="18"/>
-        </w:rPr>
-      </w:pPr>
-      <w:r>
-        <w:rPr>
-          <w:i/>
-          <w:iCs/>
-          <w:sz w:val="18"/>
-          <w:szCs w:val="18"/>
-        </w:rPr>
-        <w:t>Time horizon = 365</w:t>
-      </w:r>
-      <w:r>
-        <w:rPr>
-          <w:i/>
-          <w:iCs/>
-          <w:sz w:val="18"/>
-          <w:szCs w:val="18"/>
-        </w:rPr>
-        <w:tab/>
-      </w:r>
-      <w:r>
-        <w:rPr>
-          <w:i/>
-          <w:iCs/>
-          <w:sz w:val="18"/>
-          <w:szCs w:val="18"/>
-        </w:rPr>
-        <w:tab/>
-      </w:r>
-      <w:r>
-        <w:rPr>
-          <w:i/>
-          <w:iCs/>
-          <w:sz w:val="18"/>
-          <w:szCs w:val="18"/>
-        </w:rPr>
-        <w:tab/>
-      </w:r>
-      <w:r>
-        <w:rPr>
-          <w:i/>
-          <w:iCs/>
-          <w:sz w:val="18"/>
-          <w:szCs w:val="18"/>
-        </w:rPr>
-        <w:tab/>
-      </w:r>
-      <w:r>
-        <w:rPr>
-          <w:i/>
-          <w:iCs/>
-          <w:sz w:val="18"/>
-          <w:szCs w:val="18"/>
-        </w:rPr>
-        <w:tab/>
-      </w:r>
-      <w:r>
-        <w:rPr>
-          <w:i/>
-          <w:iCs/>
-          <w:sz w:val="18"/>
-          <w:szCs w:val="18"/>
-        </w:rPr>
-        <w:t>Time horizon = 5000</w:t>
-      </w:r>
-    </w:p>
-    <w:p>
-      <w:pPr>
-        <w:jc w:val="both"/>
-        <w:rPr>
-          <w:rStyle w:val="Emphasis"/>
-          <w:i w:val="0"/>
-          <w:iCs w:val="0"/>
-        </w:rPr>
-      </w:pPr>
-    </w:p>
-    <w:p>
-      <w:pPr>
-        <w:jc w:val="both"/>
-        <w:rPr>
-          <w:rStyle w:val="Emphasis"/>
-          <w:i w:val="0"/>
-          <w:iCs w:val="0"/>
-        </w:rPr>
-      </w:pPr>
-    </w:p>
-    <w:p>
-      <w:pPr>
-        <w:jc w:val="both"/>
-        <w:rPr>
-          <w:rStyle w:val="Emphasis"/>
-          <w:i w:val="0"/>
-          <w:iCs w:val="0"/>
-        </w:rPr>
-      </w:pPr>
-    </w:p>
-    <w:p>
-      <w:pPr>
-        <w:pStyle w:val="Heading1"/>
-        <w:rPr>
-          <w:rStyle w:val="Emphasis"/>
-          <w:i w:val="0"/>
-          <w:iCs w:val="0"/>
-        </w:rPr>
-      </w:pPr>
-      <w:r>
-        <w:rPr>
-          <w:rStyle w:val="Emphasis"/>
-          <w:i w:val="0"/>
-          <w:iCs w:val="0"/>
-        </w:rPr>
-        <w:lastRenderedPageBreak/>
-        <w:t>Step 6</w:t>
-      </w:r>
-    </w:p>
-    <w:p>
-      <w:pPr>
-        <w:jc w:val="both"/>
-        <w:rPr>
-          <w:rStyle w:val="Emphasis"/>
-        </w:rPr>
-      </w:pPr>
-      <w:r>
-        <w:rPr>
-          <w:rStyle w:val="Emphasis"/>
-        </w:rPr>
-        <w:t>Consider the general case in which the shop needs to optimize the prices and the assignment of promos to the customers in the case all the parameters need to be learnt.</w:t>
-      </w:r>
-    </w:p>
-    <w:p>
-      <w:pPr>
-        <w:jc w:val="both"/>
-        <w:rPr>
-          <w:rStyle w:val="Emphasis"/>
-          <w:i w:val="0"/>
-          <w:iCs w:val="0"/>
-        </w:rPr>
-      </w:pPr>
-    </w:p>
-    <w:p>
-      <w:pPr>
-        <w:jc w:val="both"/>
-        <w:rPr>
-          <w:rStyle w:val="Emphasis"/>
-          <w:i w:val="0"/>
-          <w:iCs w:val="0"/>
-        </w:rPr>
-      </w:pPr>
-      <w:r>
-        <w:rPr>
-          <w:rStyle w:val="Emphasis"/>
-          <w:i w:val="0"/>
-          <w:iCs w:val="0"/>
-        </w:rPr>
-        <w:t>Inputs:</w:t>
-      </w:r>
-    </w:p>
-    <w:p>
-      <w:pPr>
-        <w:pStyle w:val="ListParagraph"/>
-        <w:numPr>
-          <w:ilvl w:val="0"/>
-          <w:numId w:val="14"/>
-        </w:numPr>
-        <w:jc w:val="both"/>
-        <w:rPr>
-          <w:rStyle w:val="Emphasis"/>
-          <w:i w:val="0"/>
-          <w:iCs w:val="0"/>
-        </w:rPr>
-      </w:pPr>
-      <w:r>
-        <w:rPr>
-          <w:rStyle w:val="Emphasis"/>
-          <w:i w:val="0"/>
-          <w:iCs w:val="0"/>
-        </w:rPr>
-        <w:t>Nothing is known a priori.</w:t>
-      </w:r>
-    </w:p>
-    <w:p>
-      <w:pPr>
-        <w:jc w:val="both"/>
-      </w:pPr>
-      <w:r>
-        <w:t>Outputs:</w:t>
-      </w:r>
-    </w:p>
-    <w:p>
-      <w:pPr>
-        <w:pStyle w:val="ListParagraph"/>
-        <w:numPr>
-          <w:ilvl w:val="0"/>
-          <w:numId w:val="9"/>
-        </w:numPr>
-        <w:jc w:val="both"/>
-      </w:pPr>
-      <w:r>
-        <w:t>Revenue related to the all the learned parameters.</w:t>
-      </w:r>
-    </w:p>
-    <w:p>
-      <w:pPr>
-        <w:pStyle w:val="ListParagraph"/>
-        <w:numPr>
-          <w:ilvl w:val="0"/>
-          <w:numId w:val="9"/>
-        </w:numPr>
-        <w:jc w:val="both"/>
-      </w:pPr>
-      <w:r>
-        <w:t>(Estimate of the conversion rates of the first item).</w:t>
-      </w:r>
-    </w:p>
-    <w:p>
-      <w:pPr>
-        <w:pStyle w:val="ListParagraph"/>
-        <w:numPr>
-          <w:ilvl w:val="0"/>
-          <w:numId w:val="9"/>
-        </w:numPr>
-        <w:jc w:val="both"/>
-      </w:pPr>
-      <w:r>
-        <w:t>(Estimate of the conversion rates of the second item).</w:t>
-      </w:r>
-    </w:p>
-    <w:p>
-      <w:pPr>
-        <w:pStyle w:val="ListParagraph"/>
-        <w:numPr>
-          <w:ilvl w:val="0"/>
-          <w:numId w:val="9"/>
-        </w:numPr>
-        <w:jc w:val="both"/>
-      </w:pPr>
-      <w:r>
-        <w:t>(Estimate of the number of daily customers).</w:t>
-      </w:r>
-    </w:p>
-    <w:p>
-      <w:pPr>
-        <w:jc w:val="both"/>
-      </w:pPr>
-    </w:p>
-    <w:p>
-      <w:pPr>
-        <w:jc w:val="both"/>
-      </w:pPr>
-      <w:r>
-        <w:t>Model</w:t>
-      </w:r>
-      <w:r>
-        <w:t>s</w:t>
-      </w:r>
-      <w:r>
-        <w:t>:</w:t>
-      </w:r>
-    </w:p>
-    <w:p>
-      <w:pPr>
-        <w:pStyle w:val="ListParagraph"/>
-        <w:numPr>
-          <w:ilvl w:val="0"/>
-          <w:numId w:val="17"/>
-        </w:numPr>
-        <w:jc w:val="both"/>
-      </w:pPr>
-      <w:r>
-        <w:t>UCB1:</w:t>
-      </w:r>
-    </w:p>
-    <w:p>
-      <w:pPr>
-        <w:pStyle w:val="ListParagraph"/>
-        <w:numPr>
-          <w:ilvl w:val="1"/>
-          <w:numId w:val="10"/>
-        </w:numPr>
-        <w:jc w:val="both"/>
-      </w:pPr>
-      <w:r>
-        <w:t>Arms: cross-product of the margins of the two items.</w:t>
-      </w:r>
-    </w:p>
-    <w:p>
-      <w:pPr>
-        <w:pStyle w:val="ListParagraph"/>
-        <w:numPr>
-          <w:ilvl w:val="1"/>
-          <w:numId w:val="10"/>
-        </w:numPr>
-        <w:jc w:val="both"/>
-      </w:pPr>
-      <w:r>
-        <w:t>Empirical mean first item: estimation of the conversion rates of the first item.</w:t>
-      </w:r>
-    </w:p>
-    <w:p>
-      <w:pPr>
-        <w:pStyle w:val="ListParagraph"/>
-        <w:numPr>
-          <w:ilvl w:val="1"/>
-          <w:numId w:val="10"/>
-        </w:numPr>
-        <w:jc w:val="both"/>
-      </w:pPr>
-      <w:r>
-        <w:t>Empirical mean second item: estimation of the conversion rates of the second item.</w:t>
-      </w:r>
-    </w:p>
-    <w:p>
-      <w:pPr>
-        <w:pStyle w:val="ListParagraph"/>
-        <w:numPr>
-          <w:ilvl w:val="1"/>
-          <w:numId w:val="10"/>
-        </w:numPr>
-        <w:jc w:val="both"/>
-      </w:pPr>
-      <w:r>
-        <w:t>Confidence first item: standard confidence of the UCB1 Bandit related to the first item.</w:t>
-      </w:r>
-    </w:p>
-    <w:p>
-      <w:pPr>
-        <w:pStyle w:val="ListParagraph"/>
-        <w:numPr>
-          <w:ilvl w:val="1"/>
-          <w:numId w:val="10"/>
-        </w:numPr>
-        <w:jc w:val="both"/>
-      </w:pPr>
-      <w:r>
-        <w:t>Confidence second item: standard confidence of the UCB1 Bandit related to the second item.</w:t>
-      </w:r>
-    </w:p>
-    <w:p>
-      <w:pPr>
-        <w:pStyle w:val="ListParagraph"/>
-        <w:numPr>
-          <w:ilvl w:val="1"/>
-          <w:numId w:val="10"/>
-        </w:numPr>
-        <w:jc w:val="both"/>
-      </w:pPr>
-      <w:r>
-        <w:t>Upper bound: revenue given the estimation of the conversion rates of the first item (empirical mean first item plus confidence first item), the estimation of the conversion rates of the second item (empirical mean second item plus confidence second item)</w:t>
-      </w:r>
-      <w:r>
-        <w:t xml:space="preserve">, the </w:t>
-      </w:r>
-      <w:r>
-        <w:t>number of customers (computing the mean of the daily customers of the previous rounds) and the assignment computed by the linear program for each pair of prices.</w:t>
-      </w:r>
-    </w:p>
-    <w:p>
-      <w:pPr>
-        <w:pStyle w:val="ListParagraph"/>
-        <w:jc w:val="both"/>
-      </w:pPr>
-    </w:p>
-    <w:p>
-      <w:pPr>
-        <w:pStyle w:val="ListParagraph"/>
-        <w:numPr>
-          <w:ilvl w:val="0"/>
-          <w:numId w:val="17"/>
-        </w:numPr>
-        <w:jc w:val="both"/>
-      </w:pPr>
-      <w:r>
-        <w:t>Thompson Sampling:</w:t>
-      </w:r>
-    </w:p>
-    <w:p>
-      <w:pPr>
-        <w:pStyle w:val="ListParagraph"/>
-        <w:numPr>
-          <w:ilvl w:val="1"/>
-          <w:numId w:val="10"/>
-        </w:numPr>
-        <w:jc w:val="both"/>
-      </w:pPr>
-      <w:r>
-        <w:t>Arms: cross-product of the margins of the two items.</w:t>
-      </w:r>
-    </w:p>
-    <w:p>
-      <w:pPr>
-        <w:pStyle w:val="ListParagraph"/>
-        <w:numPr>
-          <w:ilvl w:val="1"/>
-          <w:numId w:val="10"/>
-        </w:numPr>
-        <w:jc w:val="both"/>
-      </w:pPr>
-      <w:r>
-        <w:t>Beta distribution first item</w:t>
-      </w:r>
-      <w:r>
-        <w:t>: standard Beta distribution of the Thompson Sampling Bandit related to</w:t>
-      </w:r>
-      <w:r>
-        <w:t xml:space="preserve"> the conversion rates of the first item.</w:t>
-      </w:r>
-    </w:p>
-    <w:p>
-      <w:pPr>
-        <w:pStyle w:val="ListParagraph"/>
-        <w:numPr>
-          <w:ilvl w:val="1"/>
-          <w:numId w:val="10"/>
-        </w:numPr>
-        <w:jc w:val="both"/>
-      </w:pPr>
-      <w:r>
-        <w:t>Beta distribution second item: standard Beta distribution of the Thompson Sampling Bandit related to the conversion rates of the second item.</w:t>
-      </w:r>
-    </w:p>
-    <w:p>
-      <w:pPr>
-        <w:pStyle w:val="ListParagraph"/>
-        <w:numPr>
-          <w:ilvl w:val="1"/>
-          <w:numId w:val="10"/>
-        </w:numPr>
-        <w:jc w:val="both"/>
-      </w:pPr>
-      <w:r>
-        <w:t>Pulled arm: revenue given the estimation of the conversion rates of the first item (extraction from Beta distribution first item), the estimation of the conversion rates of the second item (extraction from Beta distribution second item), the number of customers (computing the mean of the daily customers of the previous rounds) and the assignment computed by the linear program for each pair of prices.</w:t>
-      </w:r>
-    </w:p>
-    <w:p>
-      <w:pPr>
-        <w:jc w:val="both"/>
-        <w:rPr>
-          <w:rStyle w:val="Emphasis"/>
-          <w:i w:val="0"/>
-          <w:iCs w:val="0"/>
-        </w:rPr>
-      </w:pPr>
-    </w:p>
-    <w:p>
-      <w:pPr>
-        <w:jc w:val="both"/>
-        <w:rPr>
-          <w:rStyle w:val="Emphasis"/>
-          <w:i w:val="0"/>
-          <w:iCs w:val="0"/>
-        </w:rPr>
-      </w:pPr>
-    </w:p>
-    <w:p>
-      <w:pPr>
-        <w:jc w:val="both"/>
-        <w:rPr>
-          <w:rStyle w:val="Emphasis"/>
-          <w:i w:val="0"/>
-          <w:iCs w:val="0"/>
-        </w:rPr>
-      </w:pPr>
-    </w:p>
-    <w:p>
-      <w:pPr>
-        <w:jc w:val="both"/>
-        <w:rPr>
-          <w:rStyle w:val="Emphasis"/>
-          <w:i w:val="0"/>
-          <w:iCs w:val="0"/>
-        </w:rPr>
-      </w:pPr>
-      <w:r>
-        <w:rPr>
-          <w:rStyle w:val="Emphasis"/>
-          <w:i w:val="0"/>
-          <w:iCs w:val="0"/>
-        </w:rPr>
-        <w:lastRenderedPageBreak/>
-        <w:t>Results:</w:t>
-      </w:r>
-    </w:p>
-    <w:p>
-      <w:pPr>
-        <w:jc w:val="both"/>
-      </w:pPr>
-      <w:r>
-        <w:t xml:space="preserve">Note that the variance of the regret is multiplied for a large constant </w:t>
-      </w:r>
-      <w:proofErr w:type="gramStart"/>
-      <w:r>
-        <w:t>in order to</w:t>
-      </w:r>
-      <w:proofErr w:type="gramEnd"/>
-      <w:r>
-        <w:t xml:space="preserve"> make it more visible.</w:t>
-      </w:r>
-    </w:p>
-    <w:p>
-      <w:pPr>
-        <w:jc w:val="both"/>
-      </w:pPr>
-    </w:p>
-    <w:p>
-      <w:pPr>
-        <w:jc w:val="both"/>
-      </w:pPr>
-    </w:p>
-    <w:p>
-      <w:pPr>
-        <w:jc w:val="both"/>
-      </w:pPr>
-      <w:r>
-        <w:t>First experiment</w:t>
-      </w:r>
-    </w:p>
-    <w:p>
-      <w:pPr>
-        <w:jc w:val="center"/>
-      </w:pPr>
-      <w:r>
-        <w:rPr>
-          <w:noProof/>
-        </w:rPr>
-        <w:drawing>
-          <wp:inline distT="0" distB="0" distL="0" distR="0" wp14:anchorId="7CA6C189" wp14:editId="668145B9">
-            <wp:extent cx="2870752" cy="2153064"/>
-            <wp:effectExtent l="0" t="0" r="6350" b="0"/>
-            <wp:docPr id="17" name="Picture 17"/>
-            <wp:cNvGraphicFramePr>
-              <a:graphicFrameLocks xmlns:a="http://schemas.openxmlformats.org/drawingml/2006/main" noChangeAspect="1"/>
-            </wp:cNvGraphicFramePr>
-            <a:graphic xmlns:a="http://schemas.openxmlformats.org/drawingml/2006/main">
-              <a:graphicData uri="http://schemas.openxmlformats.org/drawingml/2006/picture">
-                <pic:pic xmlns:pic="http://schemas.openxmlformats.org/drawingml/2006/picture">
-                  <pic:nvPicPr>
-                    <pic:cNvPr id="17" name="Picture 17"/>
-                    <pic:cNvPicPr>
-                      <a:picLocks noChangeAspect="1" noChangeArrowheads="1"/>
-                    </pic:cNvPicPr>
-                  </pic:nvPicPr>
-                  <pic:blipFill>
-                    <a:blip r:embed="rId23">
-                      <a:extLst>
-                        <a:ext uri="{28A0092B-C50C-407E-A947-70E740481C1C}">
-                          <a14:useLocalDpi xmlns:a14="http://schemas.microsoft.com/office/drawing/2010/main" val="0"/>
-                        </a:ext>
-                      </a:extLst>
-                    </a:blip>
-                    <a:stretch>
-                      <a:fillRect/>
-                    </a:stretch>
-                  </pic:blipFill>
-                  <pic:spPr bwMode="auto">
-                    <a:xfrm>
-                      <a:off x="0" y="0"/>
-                      <a:ext cx="2870752" cy="2153064"/>
-                    </a:xfrm>
-                    <a:prstGeom prst="rect">
-                      <a:avLst/>
-                    </a:prstGeom>
-                    <a:noFill/>
-                    <a:ln>
-                      <a:noFill/>
-                    </a:ln>
-                  </pic:spPr>
-                </pic:pic>
-              </a:graphicData>
-            </a:graphic>
-          </wp:inline>
-        </w:drawing>
-      </w:r>
-      <w:r>
-        <w:rPr>
-          <w:noProof/>
-        </w:rPr>
-        <w:drawing>
-          <wp:inline distT="0" distB="0" distL="0" distR="0" wp14:anchorId="694DC7CA" wp14:editId="67ABF3E5">
-            <wp:extent cx="2836948" cy="2127711"/>
-            <wp:effectExtent l="0" t="0" r="1905" b="6350"/>
-            <wp:docPr id="18" name="Picture 18"/>
-            <wp:cNvGraphicFramePr>
-              <a:graphicFrameLocks xmlns:a="http://schemas.openxmlformats.org/drawingml/2006/main" noChangeAspect="1"/>
-            </wp:cNvGraphicFramePr>
-            <a:graphic xmlns:a="http://schemas.openxmlformats.org/drawingml/2006/main">
-              <a:graphicData uri="http://schemas.openxmlformats.org/drawingml/2006/picture">
-                <pic:pic xmlns:pic="http://schemas.openxmlformats.org/drawingml/2006/picture">
-                  <pic:nvPicPr>
-                    <pic:cNvPr id="18" name="Picture 18"/>
-                    <pic:cNvPicPr>
-                      <a:picLocks noChangeAspect="1" noChangeArrowheads="1"/>
-                    </pic:cNvPicPr>
-                  </pic:nvPicPr>
-                  <pic:blipFill>
-                    <a:blip r:embed="rId24">
-                      <a:extLst>
-                        <a:ext uri="{28A0092B-C50C-407E-A947-70E740481C1C}">
-                          <a14:useLocalDpi xmlns:a14="http://schemas.microsoft.com/office/drawing/2010/main" val="0"/>
-                        </a:ext>
-                      </a:extLst>
-                    </a:blip>
-                    <a:stretch>
-                      <a:fillRect/>
-                    </a:stretch>
-                  </pic:blipFill>
-                  <pic:spPr bwMode="auto">
-                    <a:xfrm>
-                      <a:off x="0" y="0"/>
-                      <a:ext cx="2836948" cy="2127711"/>
-                    </a:xfrm>
-                    <a:prstGeom prst="rect">
-                      <a:avLst/>
-                    </a:prstGeom>
-                    <a:noFill/>
-                    <a:ln>
-                      <a:noFill/>
-                    </a:ln>
-                  </pic:spPr>
-                </pic:pic>
-              </a:graphicData>
-            </a:graphic>
-          </wp:inline>
-        </w:drawing>
-      </w:r>
-    </w:p>
-    <w:p>
-      <w:pPr>
-        <w:jc w:val="center"/>
-        <w:rPr>
-          <w:i/>
-          <w:iCs/>
-          <w:sz w:val="18"/>
-          <w:szCs w:val="18"/>
-        </w:rPr>
-      </w:pPr>
-      <w:r>
-        <w:rPr>
-          <w:i/>
-          <w:iCs/>
-          <w:sz w:val="18"/>
-          <w:szCs w:val="18"/>
-        </w:rPr>
-        <w:t>Time horizon = 365</w:t>
-      </w:r>
-    </w:p>
-    <w:p>
-      <w:pPr>
-        <w:jc w:val="center"/>
-      </w:pPr>
-    </w:p>
-    <w:p>
-      <w:pPr>
-        <w:jc w:val="center"/>
-      </w:pPr>
-    </w:p>
-    <w:p>
-      <w:pPr>
-        <w:jc w:val="center"/>
-      </w:pPr>
-      <w:r>
-        <w:rPr>
-          <w:noProof/>
-        </w:rPr>
-        <w:drawing>
-          <wp:inline distT="0" distB="0" distL="0" distR="0" wp14:anchorId="77D0CAC6" wp14:editId="14004D54">
-            <wp:extent cx="2884880" cy="2163660"/>
-            <wp:effectExtent l="0" t="0" r="0" b="8255"/>
-            <wp:docPr id="19" name="Picture 19"/>
-            <wp:cNvGraphicFramePr>
-              <a:graphicFrameLocks xmlns:a="http://schemas.openxmlformats.org/drawingml/2006/main" noChangeAspect="1"/>
-            </wp:cNvGraphicFramePr>
-            <a:graphic xmlns:a="http://schemas.openxmlformats.org/drawingml/2006/main">
-              <a:graphicData uri="http://schemas.openxmlformats.org/drawingml/2006/picture">
-                <pic:pic xmlns:pic="http://schemas.openxmlformats.org/drawingml/2006/picture">
-                  <pic:nvPicPr>
-                    <pic:cNvPr id="19" name="Picture 19"/>
-                    <pic:cNvPicPr>
-                      <a:picLocks noChangeAspect="1" noChangeArrowheads="1"/>
-                    </pic:cNvPicPr>
-                  </pic:nvPicPr>
-                  <pic:blipFill>
-                    <a:blip r:embed="rId25">
-                      <a:extLst>
-                        <a:ext uri="{28A0092B-C50C-407E-A947-70E740481C1C}">
-                          <a14:useLocalDpi xmlns:a14="http://schemas.microsoft.com/office/drawing/2010/main" val="0"/>
-                        </a:ext>
-                      </a:extLst>
-                    </a:blip>
-                    <a:stretch>
-                      <a:fillRect/>
-                    </a:stretch>
-                  </pic:blipFill>
-                  <pic:spPr bwMode="auto">
-                    <a:xfrm>
-                      <a:off x="0" y="0"/>
-                      <a:ext cx="2884880" cy="2163660"/>
-                    </a:xfrm>
-                    <a:prstGeom prst="rect">
-                      <a:avLst/>
-                    </a:prstGeom>
-                    <a:noFill/>
-                    <a:ln>
-                      <a:noFill/>
-                    </a:ln>
-                  </pic:spPr>
-                </pic:pic>
-              </a:graphicData>
-            </a:graphic>
-          </wp:inline>
-        </w:drawing>
-      </w:r>
-      <w:r>
-        <w:rPr>
-          <w:noProof/>
-        </w:rPr>
-        <w:drawing>
-          <wp:inline distT="0" distB="0" distL="0" distR="0" wp14:anchorId="3DE5D79E" wp14:editId="04F22015">
-            <wp:extent cx="2846384" cy="2134788"/>
-            <wp:effectExtent l="0" t="0" r="0" b="0"/>
-            <wp:docPr id="20" name="Picture 20"/>
-            <wp:cNvGraphicFramePr>
-              <a:graphicFrameLocks xmlns:a="http://schemas.openxmlformats.org/drawingml/2006/main" noChangeAspect="1"/>
-            </wp:cNvGraphicFramePr>
-            <a:graphic xmlns:a="http://schemas.openxmlformats.org/drawingml/2006/main">
-              <a:graphicData uri="http://schemas.openxmlformats.org/drawingml/2006/picture">
-                <pic:pic xmlns:pic="http://schemas.openxmlformats.org/drawingml/2006/picture">
-                  <pic:nvPicPr>
-                    <pic:cNvPr id="20" name="Picture 20"/>
                     <pic:cNvPicPr>
                       <a:picLocks noChangeAspect="1" noChangeArrowheads="1"/>
                     </pic:cNvPicPr>
@@ -5570,7 +4682,7 @@
                   <pic:spPr bwMode="auto">
                     <a:xfrm>
                       <a:off x="0" y="0"/>
-                      <a:ext cx="2846384" cy="2134788"/>
+                      <a:ext cx="2836949" cy="2127711"/>
                     </a:xfrm>
                     <a:prstGeom prst="rect">
                       <a:avLst/>
@@ -5604,85 +4716,116 @@
           <w:sz w:val="18"/>
           <w:szCs w:val="18"/>
         </w:rPr>
-        <w:t>Time horizon = 5000</w:t>
-      </w:r>
-    </w:p>
-    <w:p>
-      <w:pPr>
-        <w:jc w:val="both"/>
-        <w:rPr>
-          <w:rStyle w:val="Emphasis"/>
-          <w:i w:val="0"/>
-          <w:iCs w:val="0"/>
-        </w:rPr>
-      </w:pPr>
-    </w:p>
-    <w:p>
-      <w:pPr>
-        <w:jc w:val="both"/>
-        <w:rPr>
-          <w:rStyle w:val="Emphasis"/>
-          <w:i w:val="0"/>
-          <w:iCs w:val="0"/>
-        </w:rPr>
-      </w:pPr>
-    </w:p>
-    <w:p>
-      <w:pPr>
-        <w:jc w:val="both"/>
-        <w:rPr>
-          <w:rStyle w:val="Emphasis"/>
-          <w:i w:val="0"/>
-          <w:iCs w:val="0"/>
-        </w:rPr>
-      </w:pPr>
-    </w:p>
-    <w:p>
-      <w:pPr>
-        <w:jc w:val="both"/>
-        <w:rPr>
-          <w:rStyle w:val="Emphasis"/>
-          <w:i w:val="0"/>
-          <w:iCs w:val="0"/>
-        </w:rPr>
-      </w:pPr>
-    </w:p>
-    <w:p>
-      <w:pPr>
-        <w:jc w:val="both"/>
-        <w:rPr>
-          <w:rStyle w:val="Emphasis"/>
-          <w:i w:val="0"/>
-          <w:iCs w:val="0"/>
-        </w:rPr>
-      </w:pPr>
-    </w:p>
-    <w:p>
-      <w:pPr>
-        <w:jc w:val="both"/>
-        <w:rPr>
-          <w:rStyle w:val="Emphasis"/>
-          <w:i w:val="0"/>
-          <w:iCs w:val="0"/>
-        </w:rPr>
-      </w:pPr>
-    </w:p>
-    <w:p>
-      <w:pPr>
-        <w:jc w:val="both"/>
-      </w:pPr>
-      <w:r>
-        <w:lastRenderedPageBreak/>
+        <w:t>Time horizon = 365</w:t>
+      </w:r>
+      <w:r>
+        <w:rPr>
+          <w:i/>
+          <w:iCs/>
+          <w:sz w:val="18"/>
+          <w:szCs w:val="18"/>
+        </w:rPr>
+        <w:tab/>
+      </w:r>
+      <w:r>
+        <w:rPr>
+          <w:i/>
+          <w:iCs/>
+          <w:sz w:val="18"/>
+          <w:szCs w:val="18"/>
+        </w:rPr>
+        <w:tab/>
+      </w:r>
+      <w:r>
+        <w:rPr>
+          <w:i/>
+          <w:iCs/>
+          <w:sz w:val="18"/>
+          <w:szCs w:val="18"/>
+        </w:rPr>
+        <w:tab/>
+      </w:r>
+      <w:r>
+        <w:rPr>
+          <w:i/>
+          <w:iCs/>
+          <w:sz w:val="18"/>
+          <w:szCs w:val="18"/>
+        </w:rPr>
+        <w:tab/>
+      </w:r>
+      <w:r>
+        <w:rPr>
+          <w:i/>
+          <w:iCs/>
+          <w:sz w:val="18"/>
+          <w:szCs w:val="18"/>
+        </w:rPr>
+        <w:tab/>
+      </w:r>
+      <w:r>
+        <w:rPr>
+          <w:i/>
+          <w:iCs/>
+          <w:sz w:val="18"/>
+          <w:szCs w:val="18"/>
+        </w:rPr>
+        <w:t xml:space="preserve">Time horizon = </w:t>
+      </w:r>
+      <w:r>
+        <w:rPr>
+          <w:i/>
+          <w:iCs/>
+          <w:sz w:val="18"/>
+          <w:szCs w:val="18"/>
+        </w:rPr>
+        <w:t>2</w:t>
+      </w:r>
+      <w:r>
+        <w:rPr>
+          <w:i/>
+          <w:iCs/>
+          <w:sz w:val="18"/>
+          <w:szCs w:val="18"/>
+        </w:rPr>
+        <w:t>000</w:t>
+      </w:r>
+    </w:p>
+    <w:p>
+      <w:pPr>
+        <w:jc w:val="both"/>
+        <w:rPr>
+          <w:rStyle w:val="Emphasis"/>
+          <w:i w:val="0"/>
+          <w:iCs w:val="0"/>
+        </w:rPr>
+      </w:pPr>
+    </w:p>
+    <w:p>
+      <w:pPr>
+        <w:jc w:val="both"/>
+        <w:rPr>
+          <w:rStyle w:val="Emphasis"/>
+          <w:i w:val="0"/>
+          <w:iCs w:val="0"/>
+        </w:rPr>
+      </w:pPr>
+    </w:p>
+    <w:p>
+      <w:pPr>
+        <w:jc w:val="both"/>
+      </w:pPr>
+    </w:p>
+    <w:p>
+      <w:pPr>
+        <w:jc w:val="both"/>
+      </w:pPr>
+      <w:r>
         <w:t>Second experiment</w:t>
       </w:r>
     </w:p>
     <w:p>
       <w:pPr>
-        <w:jc w:val="both"/>
-      </w:pPr>
-    </w:p>
-    <w:p>
-      <w:pPr>
         <w:jc w:val="center"/>
       </w:pPr>
       <w:r>
@@ -5690,10 +4833,10 @@
           <w:noProof/>
         </w:rPr>
         <w:drawing>
-          <wp:inline distT="0" distB="0" distL="0" distR="0" wp14:anchorId="6DA2E6D2" wp14:editId="4337BB35">
+          <wp:inline distT="0" distB="0" distL="0" distR="0" wp14:anchorId="46424CFC" wp14:editId="07F7D1C5">
             <wp:extent cx="2870752" cy="2153064"/>
             <wp:effectExtent l="0" t="0" r="6350" b="0"/>
-            <wp:docPr id="37" name="Picture 37"/>
+            <wp:docPr id="35" name="Picture 35"/>
             <wp:cNvGraphicFramePr>
               <a:graphicFrameLocks xmlns:a="http://schemas.openxmlformats.org/drawingml/2006/main" noChangeAspect="1"/>
             </wp:cNvGraphicFramePr>
@@ -5701,7 +4844,7 @@
               <a:graphicData uri="http://schemas.openxmlformats.org/drawingml/2006/picture">
                 <pic:pic xmlns:pic="http://schemas.openxmlformats.org/drawingml/2006/picture">
                   <pic:nvPicPr>
-                    <pic:cNvPr id="37" name="Picture 37"/>
+                    <pic:cNvPr id="35" name="Picture 35"/>
                     <pic:cNvPicPr>
                       <a:picLocks noChangeAspect="1" noChangeArrowheads="1"/>
                     </pic:cNvPicPr>
@@ -5742,10 +4885,10 @@
           <w:noProof/>
         </w:rPr>
         <w:drawing>
-          <wp:inline distT="0" distB="0" distL="0" distR="0" wp14:anchorId="06E2E07D" wp14:editId="79A2101A">
-            <wp:extent cx="2836948" cy="2127711"/>
+          <wp:inline distT="0" distB="0" distL="0" distR="0" wp14:anchorId="514C8440" wp14:editId="0BE0874A">
+            <wp:extent cx="2836949" cy="2127711"/>
             <wp:effectExtent l="0" t="0" r="1905" b="6350"/>
-            <wp:docPr id="38" name="Picture 38"/>
+            <wp:docPr id="36" name="Picture 36"/>
             <wp:cNvGraphicFramePr>
               <a:graphicFrameLocks xmlns:a="http://schemas.openxmlformats.org/drawingml/2006/main" noChangeAspect="1"/>
             </wp:cNvGraphicFramePr>
@@ -5753,13 +4896,664 @@
               <a:graphicData uri="http://schemas.openxmlformats.org/drawingml/2006/picture">
                 <pic:pic xmlns:pic="http://schemas.openxmlformats.org/drawingml/2006/picture">
                   <pic:nvPicPr>
-                    <pic:cNvPr id="38" name="Picture 38"/>
+                    <pic:cNvPr id="36" name="Picture 36"/>
                     <pic:cNvPicPr>
                       <a:picLocks noChangeAspect="1" noChangeArrowheads="1"/>
                     </pic:cNvPicPr>
                   </pic:nvPicPr>
                   <pic:blipFill>
                     <a:blip r:embed="rId28">
+                      <a:extLst>
+                        <a:ext uri="{28A0092B-C50C-407E-A947-70E740481C1C}">
+                          <a14:useLocalDpi xmlns:a14="http://schemas.microsoft.com/office/drawing/2010/main" val="0"/>
+                        </a:ext>
+                      </a:extLst>
+                    </a:blip>
+                    <a:stretch>
+                      <a:fillRect/>
+                    </a:stretch>
+                  </pic:blipFill>
+                  <pic:spPr bwMode="auto">
+                    <a:xfrm>
+                      <a:off x="0" y="0"/>
+                      <a:ext cx="2836949" cy="2127711"/>
+                    </a:xfrm>
+                    <a:prstGeom prst="rect">
+                      <a:avLst/>
+                    </a:prstGeom>
+                    <a:noFill/>
+                    <a:ln>
+                      <a:noFill/>
+                    </a:ln>
+                  </pic:spPr>
+                </pic:pic>
+              </a:graphicData>
+            </a:graphic>
+          </wp:inline>
+        </w:drawing>
+      </w:r>
+    </w:p>
+    <w:p>
+      <w:pPr>
+        <w:jc w:val="center"/>
+        <w:rPr>
+          <w:i/>
+          <w:iCs/>
+          <w:sz w:val="18"/>
+          <w:szCs w:val="18"/>
+        </w:rPr>
+      </w:pPr>
+      <w:r>
+        <w:rPr>
+          <w:i/>
+          <w:iCs/>
+          <w:sz w:val="18"/>
+          <w:szCs w:val="18"/>
+        </w:rPr>
+        <w:t>Time horizon = 365</w:t>
+      </w:r>
+      <w:r>
+        <w:rPr>
+          <w:i/>
+          <w:iCs/>
+          <w:sz w:val="18"/>
+          <w:szCs w:val="18"/>
+        </w:rPr>
+        <w:tab/>
+      </w:r>
+      <w:r>
+        <w:rPr>
+          <w:i/>
+          <w:iCs/>
+          <w:sz w:val="18"/>
+          <w:szCs w:val="18"/>
+        </w:rPr>
+        <w:tab/>
+      </w:r>
+      <w:r>
+        <w:rPr>
+          <w:i/>
+          <w:iCs/>
+          <w:sz w:val="18"/>
+          <w:szCs w:val="18"/>
+        </w:rPr>
+        <w:tab/>
+      </w:r>
+      <w:r>
+        <w:rPr>
+          <w:i/>
+          <w:iCs/>
+          <w:sz w:val="18"/>
+          <w:szCs w:val="18"/>
+        </w:rPr>
+        <w:tab/>
+      </w:r>
+      <w:r>
+        <w:rPr>
+          <w:i/>
+          <w:iCs/>
+          <w:sz w:val="18"/>
+          <w:szCs w:val="18"/>
+        </w:rPr>
+        <w:tab/>
+      </w:r>
+      <w:r>
+        <w:rPr>
+          <w:i/>
+          <w:iCs/>
+          <w:sz w:val="18"/>
+          <w:szCs w:val="18"/>
+        </w:rPr>
+        <w:t xml:space="preserve">Time horizon = </w:t>
+      </w:r>
+      <w:r>
+        <w:rPr>
+          <w:i/>
+          <w:iCs/>
+          <w:sz w:val="18"/>
+          <w:szCs w:val="18"/>
+        </w:rPr>
+        <w:t>2</w:t>
+      </w:r>
+      <w:r>
+        <w:rPr>
+          <w:i/>
+          <w:iCs/>
+          <w:sz w:val="18"/>
+          <w:szCs w:val="18"/>
+        </w:rPr>
+        <w:t>000</w:t>
+      </w:r>
+    </w:p>
+    <w:p>
+      <w:pPr>
+        <w:jc w:val="both"/>
+        <w:rPr>
+          <w:rStyle w:val="Emphasis"/>
+          <w:i w:val="0"/>
+          <w:iCs w:val="0"/>
+        </w:rPr>
+      </w:pPr>
+    </w:p>
+    <w:p>
+      <w:pPr>
+        <w:jc w:val="both"/>
+        <w:rPr>
+          <w:rStyle w:val="Emphasis"/>
+          <w:i w:val="0"/>
+          <w:iCs w:val="0"/>
+        </w:rPr>
+      </w:pPr>
+    </w:p>
+    <w:p>
+      <w:pPr>
+        <w:jc w:val="both"/>
+        <w:rPr>
+          <w:rStyle w:val="Emphasis"/>
+          <w:i w:val="0"/>
+          <w:iCs w:val="0"/>
+        </w:rPr>
+      </w:pPr>
+    </w:p>
+    <w:p>
+      <w:pPr>
+        <w:pStyle w:val="Heading1"/>
+        <w:rPr>
+          <w:rStyle w:val="Emphasis"/>
+          <w:i w:val="0"/>
+          <w:iCs w:val="0"/>
+        </w:rPr>
+      </w:pPr>
+      <w:r>
+        <w:rPr>
+          <w:rStyle w:val="Emphasis"/>
+          <w:i w:val="0"/>
+          <w:iCs w:val="0"/>
+        </w:rPr>
+        <w:lastRenderedPageBreak/>
+        <w:t>Step 6</w:t>
+      </w:r>
+    </w:p>
+    <w:p>
+      <w:pPr>
+        <w:jc w:val="both"/>
+        <w:rPr>
+          <w:rStyle w:val="Emphasis"/>
+        </w:rPr>
+      </w:pPr>
+      <w:r>
+        <w:rPr>
+          <w:rStyle w:val="Emphasis"/>
+        </w:rPr>
+        <w:t>Consider the general case in which the shop needs to optimize the prices and the assignment of promos to the customers in the case all the parameters need to be learnt.</w:t>
+      </w:r>
+    </w:p>
+    <w:p>
+      <w:pPr>
+        <w:jc w:val="both"/>
+        <w:rPr>
+          <w:rStyle w:val="Emphasis"/>
+          <w:i w:val="0"/>
+          <w:iCs w:val="0"/>
+        </w:rPr>
+      </w:pPr>
+    </w:p>
+    <w:p>
+      <w:pPr>
+        <w:jc w:val="both"/>
+        <w:rPr>
+          <w:rStyle w:val="Emphasis"/>
+          <w:i w:val="0"/>
+          <w:iCs w:val="0"/>
+        </w:rPr>
+      </w:pPr>
+      <w:r>
+        <w:rPr>
+          <w:rStyle w:val="Emphasis"/>
+          <w:i w:val="0"/>
+          <w:iCs w:val="0"/>
+        </w:rPr>
+        <w:t>Inputs:</w:t>
+      </w:r>
+    </w:p>
+    <w:p>
+      <w:pPr>
+        <w:pStyle w:val="ListParagraph"/>
+        <w:numPr>
+          <w:ilvl w:val="0"/>
+          <w:numId w:val="14"/>
+        </w:numPr>
+        <w:jc w:val="both"/>
+        <w:rPr>
+          <w:rStyle w:val="Emphasis"/>
+          <w:i w:val="0"/>
+          <w:iCs w:val="0"/>
+        </w:rPr>
+      </w:pPr>
+      <w:r>
+        <w:rPr>
+          <w:rStyle w:val="Emphasis"/>
+          <w:i w:val="0"/>
+          <w:iCs w:val="0"/>
+        </w:rPr>
+        <w:t>Nothing is known a priori.</w:t>
+      </w:r>
+    </w:p>
+    <w:p>
+      <w:pPr>
+        <w:jc w:val="both"/>
+      </w:pPr>
+      <w:r>
+        <w:t>Outputs:</w:t>
+      </w:r>
+    </w:p>
+    <w:p>
+      <w:pPr>
+        <w:pStyle w:val="ListParagraph"/>
+        <w:numPr>
+          <w:ilvl w:val="0"/>
+          <w:numId w:val="9"/>
+        </w:numPr>
+        <w:jc w:val="both"/>
+      </w:pPr>
+      <w:r>
+        <w:t>Revenue related to the all the learned parameters.</w:t>
+      </w:r>
+    </w:p>
+    <w:p>
+      <w:pPr>
+        <w:pStyle w:val="ListParagraph"/>
+        <w:numPr>
+          <w:ilvl w:val="0"/>
+          <w:numId w:val="9"/>
+        </w:numPr>
+        <w:jc w:val="both"/>
+      </w:pPr>
+      <w:r>
+        <w:t>(Estimate of the conversion rates of the first item).</w:t>
+      </w:r>
+    </w:p>
+    <w:p>
+      <w:pPr>
+        <w:pStyle w:val="ListParagraph"/>
+        <w:numPr>
+          <w:ilvl w:val="0"/>
+          <w:numId w:val="9"/>
+        </w:numPr>
+        <w:jc w:val="both"/>
+      </w:pPr>
+      <w:r>
+        <w:t>(Estimate of the conversion rates of the second item).</w:t>
+      </w:r>
+    </w:p>
+    <w:p>
+      <w:pPr>
+        <w:pStyle w:val="ListParagraph"/>
+        <w:numPr>
+          <w:ilvl w:val="0"/>
+          <w:numId w:val="9"/>
+        </w:numPr>
+        <w:jc w:val="both"/>
+      </w:pPr>
+      <w:r>
+        <w:t>(Estimate of the number of daily customers).</w:t>
+      </w:r>
+    </w:p>
+    <w:p>
+      <w:pPr>
+        <w:jc w:val="both"/>
+      </w:pPr>
+    </w:p>
+    <w:p>
+      <w:pPr>
+        <w:jc w:val="both"/>
+      </w:pPr>
+      <w:r>
+        <w:t>Model</w:t>
+      </w:r>
+      <w:r>
+        <w:t>s</w:t>
+      </w:r>
+      <w:r>
+        <w:t>:</w:t>
+      </w:r>
+    </w:p>
+    <w:p>
+      <w:pPr>
+        <w:pStyle w:val="ListParagraph"/>
+        <w:numPr>
+          <w:ilvl w:val="0"/>
+          <w:numId w:val="17"/>
+        </w:numPr>
+        <w:jc w:val="both"/>
+      </w:pPr>
+      <w:r>
+        <w:t>UCB1:</w:t>
+      </w:r>
+    </w:p>
+    <w:p>
+      <w:pPr>
+        <w:pStyle w:val="ListParagraph"/>
+        <w:numPr>
+          <w:ilvl w:val="1"/>
+          <w:numId w:val="10"/>
+        </w:numPr>
+        <w:jc w:val="both"/>
+      </w:pPr>
+      <w:r>
+        <w:t>Arms: cross-product of the margins of the two items.</w:t>
+      </w:r>
+    </w:p>
+    <w:p>
+      <w:pPr>
+        <w:pStyle w:val="ListParagraph"/>
+        <w:numPr>
+          <w:ilvl w:val="1"/>
+          <w:numId w:val="10"/>
+        </w:numPr>
+        <w:jc w:val="both"/>
+      </w:pPr>
+      <w:r>
+        <w:t>Empirical mean first item: estimation of the conversion rates of the first item.</w:t>
+      </w:r>
+    </w:p>
+    <w:p>
+      <w:pPr>
+        <w:pStyle w:val="ListParagraph"/>
+        <w:numPr>
+          <w:ilvl w:val="1"/>
+          <w:numId w:val="10"/>
+        </w:numPr>
+        <w:jc w:val="both"/>
+      </w:pPr>
+      <w:r>
+        <w:t>Empirical mean second item: estimation of the conversion rates of the second item.</w:t>
+      </w:r>
+    </w:p>
+    <w:p>
+      <w:pPr>
+        <w:pStyle w:val="ListParagraph"/>
+        <w:numPr>
+          <w:ilvl w:val="1"/>
+          <w:numId w:val="10"/>
+        </w:numPr>
+        <w:jc w:val="both"/>
+      </w:pPr>
+      <w:r>
+        <w:t>Confidence first item: standard confidence of the UCB1 Bandit related to the first item.</w:t>
+      </w:r>
+    </w:p>
+    <w:p>
+      <w:pPr>
+        <w:pStyle w:val="ListParagraph"/>
+        <w:numPr>
+          <w:ilvl w:val="1"/>
+          <w:numId w:val="10"/>
+        </w:numPr>
+        <w:jc w:val="both"/>
+      </w:pPr>
+      <w:r>
+        <w:t>Confidence second item: standard confidence of the UCB1 Bandit related to the second item.</w:t>
+      </w:r>
+    </w:p>
+    <w:p>
+      <w:pPr>
+        <w:pStyle w:val="ListParagraph"/>
+        <w:numPr>
+          <w:ilvl w:val="1"/>
+          <w:numId w:val="10"/>
+        </w:numPr>
+        <w:jc w:val="both"/>
+      </w:pPr>
+      <w:r>
+        <w:t>Upper bound: revenue given the estimation of the conversion rates of the first item (empirical mean first item plus confidence first item), the estimation of the conversion rates of the second item (empirical mean second item plus confidence second item)</w:t>
+      </w:r>
+      <w:r>
+        <w:t xml:space="preserve">, the </w:t>
+      </w:r>
+      <w:r>
+        <w:t>number of customers (computing the mean of the daily customers of the previous rounds) and the assignment computed by the linear program for each pair of prices.</w:t>
+      </w:r>
+    </w:p>
+    <w:p>
+      <w:pPr>
+        <w:pStyle w:val="ListParagraph"/>
+        <w:jc w:val="both"/>
+      </w:pPr>
+    </w:p>
+    <w:p>
+      <w:pPr>
+        <w:pStyle w:val="ListParagraph"/>
+        <w:numPr>
+          <w:ilvl w:val="0"/>
+          <w:numId w:val="17"/>
+        </w:numPr>
+        <w:jc w:val="both"/>
+      </w:pPr>
+      <w:r>
+        <w:t>Thompson Sampling:</w:t>
+      </w:r>
+    </w:p>
+    <w:p>
+      <w:pPr>
+        <w:pStyle w:val="ListParagraph"/>
+        <w:numPr>
+          <w:ilvl w:val="1"/>
+          <w:numId w:val="10"/>
+        </w:numPr>
+        <w:jc w:val="both"/>
+      </w:pPr>
+      <w:r>
+        <w:t>Arms: cross-product of the margins of the two items.</w:t>
+      </w:r>
+    </w:p>
+    <w:p>
+      <w:pPr>
+        <w:pStyle w:val="ListParagraph"/>
+        <w:numPr>
+          <w:ilvl w:val="1"/>
+          <w:numId w:val="10"/>
+        </w:numPr>
+        <w:jc w:val="both"/>
+      </w:pPr>
+      <w:r>
+        <w:t>Beta distribution first item</w:t>
+      </w:r>
+      <w:r>
+        <w:t>: standard Beta distribution of the Thompson Sampling Bandit related to</w:t>
+      </w:r>
+      <w:r>
+        <w:t xml:space="preserve"> the conversion rates of the first item.</w:t>
+      </w:r>
+    </w:p>
+    <w:p>
+      <w:pPr>
+        <w:pStyle w:val="ListParagraph"/>
+        <w:numPr>
+          <w:ilvl w:val="1"/>
+          <w:numId w:val="10"/>
+        </w:numPr>
+        <w:jc w:val="both"/>
+      </w:pPr>
+      <w:r>
+        <w:t>Beta distribution second item: standard Beta distribution of the Thompson Sampling Bandit related to the conversion rates of the second item.</w:t>
+      </w:r>
+    </w:p>
+    <w:p>
+      <w:pPr>
+        <w:pStyle w:val="ListParagraph"/>
+        <w:numPr>
+          <w:ilvl w:val="1"/>
+          <w:numId w:val="10"/>
+        </w:numPr>
+        <w:jc w:val="both"/>
+      </w:pPr>
+      <w:r>
+        <w:t>Pulled arm: revenue given the estimation of the conversion rates of the first item (extraction from Beta distribution first item), the estimation of the conversion rates of the second item (extraction from Beta distribution second item), the number of customers (computing the mean of the daily customers of the previous rounds) and the assignment computed by the linear program for each pair of prices.</w:t>
+      </w:r>
+    </w:p>
+    <w:p>
+      <w:pPr>
+        <w:jc w:val="both"/>
+        <w:rPr>
+          <w:rStyle w:val="Emphasis"/>
+          <w:i w:val="0"/>
+          <w:iCs w:val="0"/>
+        </w:rPr>
+      </w:pPr>
+    </w:p>
+    <w:p>
+      <w:pPr>
+        <w:jc w:val="both"/>
+        <w:rPr>
+          <w:rStyle w:val="Emphasis"/>
+          <w:i w:val="0"/>
+          <w:iCs w:val="0"/>
+        </w:rPr>
+      </w:pPr>
+    </w:p>
+    <w:p>
+      <w:pPr>
+        <w:jc w:val="both"/>
+        <w:rPr>
+          <w:rStyle w:val="Emphasis"/>
+          <w:i w:val="0"/>
+          <w:iCs w:val="0"/>
+        </w:rPr>
+      </w:pPr>
+    </w:p>
+    <w:p>
+      <w:pPr>
+        <w:jc w:val="both"/>
+        <w:rPr>
+          <w:rStyle w:val="Emphasis"/>
+          <w:i w:val="0"/>
+          <w:iCs w:val="0"/>
+        </w:rPr>
+      </w:pPr>
+      <w:r>
+        <w:rPr>
+          <w:rStyle w:val="Emphasis"/>
+          <w:i w:val="0"/>
+          <w:iCs w:val="0"/>
+        </w:rPr>
+        <w:lastRenderedPageBreak/>
+        <w:t>Results:</w:t>
+      </w:r>
+    </w:p>
+    <w:p>
+      <w:pPr>
+        <w:jc w:val="both"/>
+      </w:pPr>
+      <w:r>
+        <w:t xml:space="preserve">Note that the variance of the regret is multiplied for a large constant </w:t>
+      </w:r>
+      <w:proofErr w:type="gramStart"/>
+      <w:r>
+        <w:t>in order to</w:t>
+      </w:r>
+      <w:proofErr w:type="gramEnd"/>
+      <w:r>
+        <w:t xml:space="preserve"> make it more visible.</w:t>
+      </w:r>
+    </w:p>
+    <w:p>
+      <w:pPr>
+        <w:jc w:val="both"/>
+      </w:pPr>
+    </w:p>
+    <w:p>
+      <w:pPr>
+        <w:jc w:val="both"/>
+      </w:pPr>
+    </w:p>
+    <w:p>
+      <w:pPr>
+        <w:jc w:val="both"/>
+      </w:pPr>
+      <w:r>
+        <w:t>First experiment</w:t>
+      </w:r>
+    </w:p>
+    <w:p>
+      <w:pPr>
+        <w:jc w:val="center"/>
+      </w:pPr>
+      <w:r>
+        <w:rPr>
+          <w:noProof/>
+        </w:rPr>
+        <w:drawing>
+          <wp:inline distT="0" distB="0" distL="0" distR="0" wp14:anchorId="7CA6C189" wp14:editId="668145B9">
+            <wp:extent cx="2870752" cy="2153064"/>
+            <wp:effectExtent l="0" t="0" r="6350" b="0"/>
+            <wp:docPr id="17" name="Picture 17"/>
+            <wp:cNvGraphicFramePr>
+              <a:graphicFrameLocks xmlns:a="http://schemas.openxmlformats.org/drawingml/2006/main" noChangeAspect="1"/>
+            </wp:cNvGraphicFramePr>
+            <a:graphic xmlns:a="http://schemas.openxmlformats.org/drawingml/2006/main">
+              <a:graphicData uri="http://schemas.openxmlformats.org/drawingml/2006/picture">
+                <pic:pic xmlns:pic="http://schemas.openxmlformats.org/drawingml/2006/picture">
+                  <pic:nvPicPr>
+                    <pic:cNvPr id="17" name="Picture 17"/>
+                    <pic:cNvPicPr>
+                      <a:picLocks noChangeAspect="1" noChangeArrowheads="1"/>
+                    </pic:cNvPicPr>
+                  </pic:nvPicPr>
+                  <pic:blipFill>
+                    <a:blip r:embed="rId29">
+                      <a:extLst>
+                        <a:ext uri="{28A0092B-C50C-407E-A947-70E740481C1C}">
+                          <a14:useLocalDpi xmlns:a14="http://schemas.microsoft.com/office/drawing/2010/main" val="0"/>
+                        </a:ext>
+                      </a:extLst>
+                    </a:blip>
+                    <a:stretch>
+                      <a:fillRect/>
+                    </a:stretch>
+                  </pic:blipFill>
+                  <pic:spPr bwMode="auto">
+                    <a:xfrm>
+                      <a:off x="0" y="0"/>
+                      <a:ext cx="2870752" cy="2153064"/>
+                    </a:xfrm>
+                    <a:prstGeom prst="rect">
+                      <a:avLst/>
+                    </a:prstGeom>
+                    <a:noFill/>
+                    <a:ln>
+                      <a:noFill/>
+                    </a:ln>
+                  </pic:spPr>
+                </pic:pic>
+              </a:graphicData>
+            </a:graphic>
+          </wp:inline>
+        </w:drawing>
+      </w:r>
+      <w:r>
+        <w:rPr>
+          <w:noProof/>
+        </w:rPr>
+        <w:drawing>
+          <wp:inline distT="0" distB="0" distL="0" distR="0" wp14:anchorId="694DC7CA" wp14:editId="67ABF3E5">
+            <wp:extent cx="2836948" cy="2127711"/>
+            <wp:effectExtent l="0" t="0" r="1905" b="6350"/>
+            <wp:docPr id="18" name="Picture 18"/>
+            <wp:cNvGraphicFramePr>
+              <a:graphicFrameLocks xmlns:a="http://schemas.openxmlformats.org/drawingml/2006/main" noChangeAspect="1"/>
+            </wp:cNvGraphicFramePr>
+            <a:graphic xmlns:a="http://schemas.openxmlformats.org/drawingml/2006/main">
+              <a:graphicData uri="http://schemas.openxmlformats.org/drawingml/2006/picture">
+                <pic:pic xmlns:pic="http://schemas.openxmlformats.org/drawingml/2006/picture">
+                  <pic:nvPicPr>
+                    <pic:cNvPr id="18" name="Picture 18"/>
+                    <pic:cNvPicPr>
+                      <a:picLocks noChangeAspect="1" noChangeArrowheads="1"/>
+                    </pic:cNvPicPr>
+                  </pic:nvPicPr>
+                  <pic:blipFill>
+                    <a:blip r:embed="rId30">
                       <a:extLst>
                         <a:ext uri="{28A0092B-C50C-407E-A947-70E740481C1C}">
                           <a14:useLocalDpi xmlns:a14="http://schemas.microsoft.com/office/drawing/2010/main" val="0"/>
@@ -5829,10 +5623,10 @@
           <w:noProof/>
         </w:rPr>
         <w:drawing>
-          <wp:inline distT="0" distB="0" distL="0" distR="0" wp14:anchorId="2938B793" wp14:editId="7FE758B7">
-            <wp:extent cx="2884880" cy="2163660"/>
+          <wp:inline distT="0" distB="0" distL="0" distR="0" wp14:anchorId="77D0CAC6" wp14:editId="70FC8663">
+            <wp:extent cx="2884880" cy="2163659"/>
             <wp:effectExtent l="0" t="0" r="0" b="8255"/>
-            <wp:docPr id="39" name="Picture 39"/>
+            <wp:docPr id="19" name="Picture 19"/>
             <wp:cNvGraphicFramePr>
               <a:graphicFrameLocks xmlns:a="http://schemas.openxmlformats.org/drawingml/2006/main" noChangeAspect="1"/>
             </wp:cNvGraphicFramePr>
@@ -5846,7 +5640,7 @@
                     </pic:cNvPicPr>
                   </pic:nvPicPr>
                   <pic:blipFill>
-                    <a:blip r:embed="rId25">
+                    <a:blip r:embed="rId31">
                       <a:extLst>
                         <a:ext uri="{28A0092B-C50C-407E-A947-70E740481C1C}">
                           <a14:useLocalDpi xmlns:a14="http://schemas.microsoft.com/office/drawing/2010/main" val="0"/>
@@ -5860,7 +5654,7 @@
                   <pic:spPr bwMode="auto">
                     <a:xfrm>
                       <a:off x="0" y="0"/>
-                      <a:ext cx="2884880" cy="2163660"/>
+                      <a:ext cx="2884880" cy="2163659"/>
                     </a:xfrm>
                     <a:prstGeom prst="rect">
                       <a:avLst/>
@@ -5881,10 +5675,10 @@
           <w:noProof/>
         </w:rPr>
         <w:drawing>
-          <wp:inline distT="0" distB="0" distL="0" distR="0" wp14:anchorId="69436E45" wp14:editId="5AEA4EC4">
-            <wp:extent cx="2846384" cy="2134788"/>
+          <wp:inline distT="0" distB="0" distL="0" distR="0" wp14:anchorId="3DE5D79E" wp14:editId="351E97AF">
+            <wp:extent cx="2846384" cy="2134787"/>
             <wp:effectExtent l="0" t="0" r="0" b="0"/>
-            <wp:docPr id="40" name="Picture 40"/>
+            <wp:docPr id="20" name="Picture 20"/>
             <wp:cNvGraphicFramePr>
               <a:graphicFrameLocks xmlns:a="http://schemas.openxmlformats.org/drawingml/2006/main" noChangeAspect="1"/>
             </wp:cNvGraphicFramePr>
@@ -5898,7 +5692,7 @@
                     </pic:cNvPicPr>
                   </pic:nvPicPr>
                   <pic:blipFill>
-                    <a:blip r:embed="rId26">
+                    <a:blip r:embed="rId32">
                       <a:extLst>
                         <a:ext uri="{28A0092B-C50C-407E-A947-70E740481C1C}">
                           <a14:useLocalDpi xmlns:a14="http://schemas.microsoft.com/office/drawing/2010/main" val="0"/>
@@ -5912,7 +5706,7 @@
                   <pic:spPr bwMode="auto">
                     <a:xfrm>
                       <a:off x="0" y="0"/>
-                      <a:ext cx="2846384" cy="2134788"/>
+                      <a:ext cx="2846384" cy="2134787"/>
                     </a:xfrm>
                     <a:prstGeom prst="rect">
                       <a:avLst/>
@@ -5946,7 +5740,385 @@
           <w:sz w:val="18"/>
           <w:szCs w:val="18"/>
         </w:rPr>
-        <w:t>Time horizon = 5000</w:t>
+        <w:t xml:space="preserve">Time horizon = </w:t>
+      </w:r>
+      <w:r>
+        <w:rPr>
+          <w:i/>
+          <w:iCs/>
+          <w:sz w:val="18"/>
+          <w:szCs w:val="18"/>
+        </w:rPr>
+        <w:t>2</w:t>
+      </w:r>
+      <w:r>
+        <w:rPr>
+          <w:i/>
+          <w:iCs/>
+          <w:sz w:val="18"/>
+          <w:szCs w:val="18"/>
+        </w:rPr>
+        <w:t>000</w:t>
+      </w:r>
+    </w:p>
+    <w:p>
+      <w:pPr>
+        <w:jc w:val="both"/>
+        <w:rPr>
+          <w:rStyle w:val="Emphasis"/>
+          <w:i w:val="0"/>
+          <w:iCs w:val="0"/>
+        </w:rPr>
+      </w:pPr>
+    </w:p>
+    <w:p>
+      <w:pPr>
+        <w:jc w:val="both"/>
+        <w:rPr>
+          <w:rStyle w:val="Emphasis"/>
+          <w:i w:val="0"/>
+          <w:iCs w:val="0"/>
+        </w:rPr>
+      </w:pPr>
+    </w:p>
+    <w:p>
+      <w:pPr>
+        <w:jc w:val="both"/>
+        <w:rPr>
+          <w:rStyle w:val="Emphasis"/>
+          <w:i w:val="0"/>
+          <w:iCs w:val="0"/>
+        </w:rPr>
+      </w:pPr>
+    </w:p>
+    <w:p>
+      <w:pPr>
+        <w:jc w:val="both"/>
+        <w:rPr>
+          <w:rStyle w:val="Emphasis"/>
+          <w:i w:val="0"/>
+          <w:iCs w:val="0"/>
+        </w:rPr>
+      </w:pPr>
+    </w:p>
+    <w:p>
+      <w:pPr>
+        <w:jc w:val="both"/>
+        <w:rPr>
+          <w:rStyle w:val="Emphasis"/>
+          <w:i w:val="0"/>
+          <w:iCs w:val="0"/>
+        </w:rPr>
+      </w:pPr>
+    </w:p>
+    <w:p>
+      <w:pPr>
+        <w:jc w:val="both"/>
+        <w:rPr>
+          <w:rStyle w:val="Emphasis"/>
+          <w:i w:val="0"/>
+          <w:iCs w:val="0"/>
+        </w:rPr>
+      </w:pPr>
+    </w:p>
+    <w:p>
+      <w:pPr>
+        <w:jc w:val="both"/>
+      </w:pPr>
+      <w:r>
+        <w:lastRenderedPageBreak/>
+        <w:t>Second experiment</w:t>
+      </w:r>
+    </w:p>
+    <w:p>
+      <w:pPr>
+        <w:jc w:val="both"/>
+      </w:pPr>
+    </w:p>
+    <w:p>
+      <w:pPr>
+        <w:jc w:val="center"/>
+      </w:pPr>
+      <w:r>
+        <w:rPr>
+          <w:noProof/>
+        </w:rPr>
+        <w:drawing>
+          <wp:inline distT="0" distB="0" distL="0" distR="0" wp14:anchorId="6DA2E6D2" wp14:editId="4337BB35">
+            <wp:extent cx="2870752" cy="2153064"/>
+            <wp:effectExtent l="0" t="0" r="6350" b="0"/>
+            <wp:docPr id="37" name="Picture 37"/>
+            <wp:cNvGraphicFramePr>
+              <a:graphicFrameLocks xmlns:a="http://schemas.openxmlformats.org/drawingml/2006/main" noChangeAspect="1"/>
+            </wp:cNvGraphicFramePr>
+            <a:graphic xmlns:a="http://schemas.openxmlformats.org/drawingml/2006/main">
+              <a:graphicData uri="http://schemas.openxmlformats.org/drawingml/2006/picture">
+                <pic:pic xmlns:pic="http://schemas.openxmlformats.org/drawingml/2006/picture">
+                  <pic:nvPicPr>
+                    <pic:cNvPr id="37" name="Picture 37"/>
+                    <pic:cNvPicPr>
+                      <a:picLocks noChangeAspect="1" noChangeArrowheads="1"/>
+                    </pic:cNvPicPr>
+                  </pic:nvPicPr>
+                  <pic:blipFill>
+                    <a:blip r:embed="rId33">
+                      <a:extLst>
+                        <a:ext uri="{28A0092B-C50C-407E-A947-70E740481C1C}">
+                          <a14:useLocalDpi xmlns:a14="http://schemas.microsoft.com/office/drawing/2010/main" val="0"/>
+                        </a:ext>
+                      </a:extLst>
+                    </a:blip>
+                    <a:stretch>
+                      <a:fillRect/>
+                    </a:stretch>
+                  </pic:blipFill>
+                  <pic:spPr bwMode="auto">
+                    <a:xfrm>
+                      <a:off x="0" y="0"/>
+                      <a:ext cx="2870752" cy="2153064"/>
+                    </a:xfrm>
+                    <a:prstGeom prst="rect">
+                      <a:avLst/>
+                    </a:prstGeom>
+                    <a:noFill/>
+                    <a:ln>
+                      <a:noFill/>
+                    </a:ln>
+                  </pic:spPr>
+                </pic:pic>
+              </a:graphicData>
+            </a:graphic>
+          </wp:inline>
+        </w:drawing>
+      </w:r>
+      <w:r>
+        <w:rPr>
+          <w:noProof/>
+        </w:rPr>
+        <w:drawing>
+          <wp:inline distT="0" distB="0" distL="0" distR="0" wp14:anchorId="06E2E07D" wp14:editId="79A2101A">
+            <wp:extent cx="2836948" cy="2127711"/>
+            <wp:effectExtent l="0" t="0" r="1905" b="6350"/>
+            <wp:docPr id="38" name="Picture 38"/>
+            <wp:cNvGraphicFramePr>
+              <a:graphicFrameLocks xmlns:a="http://schemas.openxmlformats.org/drawingml/2006/main" noChangeAspect="1"/>
+            </wp:cNvGraphicFramePr>
+            <a:graphic xmlns:a="http://schemas.openxmlformats.org/drawingml/2006/main">
+              <a:graphicData uri="http://schemas.openxmlformats.org/drawingml/2006/picture">
+                <pic:pic xmlns:pic="http://schemas.openxmlformats.org/drawingml/2006/picture">
+                  <pic:nvPicPr>
+                    <pic:cNvPr id="38" name="Picture 38"/>
+                    <pic:cNvPicPr>
+                      <a:picLocks noChangeAspect="1" noChangeArrowheads="1"/>
+                    </pic:cNvPicPr>
+                  </pic:nvPicPr>
+                  <pic:blipFill>
+                    <a:blip r:embed="rId34">
+                      <a:extLst>
+                        <a:ext uri="{28A0092B-C50C-407E-A947-70E740481C1C}">
+                          <a14:useLocalDpi xmlns:a14="http://schemas.microsoft.com/office/drawing/2010/main" val="0"/>
+                        </a:ext>
+                      </a:extLst>
+                    </a:blip>
+                    <a:stretch>
+                      <a:fillRect/>
+                    </a:stretch>
+                  </pic:blipFill>
+                  <pic:spPr bwMode="auto">
+                    <a:xfrm>
+                      <a:off x="0" y="0"/>
+                      <a:ext cx="2836948" cy="2127711"/>
+                    </a:xfrm>
+                    <a:prstGeom prst="rect">
+                      <a:avLst/>
+                    </a:prstGeom>
+                    <a:noFill/>
+                    <a:ln>
+                      <a:noFill/>
+                    </a:ln>
+                  </pic:spPr>
+                </pic:pic>
+              </a:graphicData>
+            </a:graphic>
+          </wp:inline>
+        </w:drawing>
+      </w:r>
+    </w:p>
+    <w:p>
+      <w:pPr>
+        <w:jc w:val="center"/>
+        <w:rPr>
+          <w:i/>
+          <w:iCs/>
+          <w:sz w:val="18"/>
+          <w:szCs w:val="18"/>
+        </w:rPr>
+      </w:pPr>
+      <w:r>
+        <w:rPr>
+          <w:i/>
+          <w:iCs/>
+          <w:sz w:val="18"/>
+          <w:szCs w:val="18"/>
+        </w:rPr>
+        <w:t>Time horizon = 365</w:t>
+      </w:r>
+    </w:p>
+    <w:p>
+      <w:pPr>
+        <w:jc w:val="center"/>
+      </w:pPr>
+    </w:p>
+    <w:p>
+      <w:pPr>
+        <w:jc w:val="center"/>
+      </w:pPr>
+    </w:p>
+    <w:p>
+      <w:pPr>
+        <w:jc w:val="center"/>
+      </w:pPr>
+      <w:r>
+        <w:rPr>
+          <w:noProof/>
+        </w:rPr>
+        <w:drawing>
+          <wp:inline distT="0" distB="0" distL="0" distR="0" wp14:anchorId="2938B793" wp14:editId="34A977D5">
+            <wp:extent cx="2884880" cy="2163659"/>
+            <wp:effectExtent l="0" t="0" r="0" b="8255"/>
+            <wp:docPr id="39" name="Picture 39"/>
+            <wp:cNvGraphicFramePr>
+              <a:graphicFrameLocks xmlns:a="http://schemas.openxmlformats.org/drawingml/2006/main" noChangeAspect="1"/>
+            </wp:cNvGraphicFramePr>
+            <a:graphic xmlns:a="http://schemas.openxmlformats.org/drawingml/2006/main">
+              <a:graphicData uri="http://schemas.openxmlformats.org/drawingml/2006/picture">
+                <pic:pic xmlns:pic="http://schemas.openxmlformats.org/drawingml/2006/picture">
+                  <pic:nvPicPr>
+                    <pic:cNvPr id="39" name="Picture 39"/>
+                    <pic:cNvPicPr>
+                      <a:picLocks noChangeAspect="1" noChangeArrowheads="1"/>
+                    </pic:cNvPicPr>
+                  </pic:nvPicPr>
+                  <pic:blipFill>
+                    <a:blip r:embed="rId35">
+                      <a:extLst>
+                        <a:ext uri="{28A0092B-C50C-407E-A947-70E740481C1C}">
+                          <a14:useLocalDpi xmlns:a14="http://schemas.microsoft.com/office/drawing/2010/main" val="0"/>
+                        </a:ext>
+                      </a:extLst>
+                    </a:blip>
+                    <a:stretch>
+                      <a:fillRect/>
+                    </a:stretch>
+                  </pic:blipFill>
+                  <pic:spPr bwMode="auto">
+                    <a:xfrm>
+                      <a:off x="0" y="0"/>
+                      <a:ext cx="2884880" cy="2163659"/>
+                    </a:xfrm>
+                    <a:prstGeom prst="rect">
+                      <a:avLst/>
+                    </a:prstGeom>
+                    <a:noFill/>
+                    <a:ln>
+                      <a:noFill/>
+                    </a:ln>
+                  </pic:spPr>
+                </pic:pic>
+              </a:graphicData>
+            </a:graphic>
+          </wp:inline>
+        </w:drawing>
+      </w:r>
+      <w:r>
+        <w:rPr>
+          <w:noProof/>
+        </w:rPr>
+        <w:drawing>
+          <wp:inline distT="0" distB="0" distL="0" distR="0" wp14:anchorId="69436E45" wp14:editId="5DFBFBF7">
+            <wp:extent cx="2846384" cy="2134787"/>
+            <wp:effectExtent l="0" t="0" r="0" b="0"/>
+            <wp:docPr id="40" name="Picture 40"/>
+            <wp:cNvGraphicFramePr>
+              <a:graphicFrameLocks xmlns:a="http://schemas.openxmlformats.org/drawingml/2006/main" noChangeAspect="1"/>
+            </wp:cNvGraphicFramePr>
+            <a:graphic xmlns:a="http://schemas.openxmlformats.org/drawingml/2006/main">
+              <a:graphicData uri="http://schemas.openxmlformats.org/drawingml/2006/picture">
+                <pic:pic xmlns:pic="http://schemas.openxmlformats.org/drawingml/2006/picture">
+                  <pic:nvPicPr>
+                    <pic:cNvPr id="40" name="Picture 40"/>
+                    <pic:cNvPicPr>
+                      <a:picLocks noChangeAspect="1" noChangeArrowheads="1"/>
+                    </pic:cNvPicPr>
+                  </pic:nvPicPr>
+                  <pic:blipFill>
+                    <a:blip r:embed="rId36">
+                      <a:extLst>
+                        <a:ext uri="{28A0092B-C50C-407E-A947-70E740481C1C}">
+                          <a14:useLocalDpi xmlns:a14="http://schemas.microsoft.com/office/drawing/2010/main" val="0"/>
+                        </a:ext>
+                      </a:extLst>
+                    </a:blip>
+                    <a:stretch>
+                      <a:fillRect/>
+                    </a:stretch>
+                  </pic:blipFill>
+                  <pic:spPr bwMode="auto">
+                    <a:xfrm>
+                      <a:off x="0" y="0"/>
+                      <a:ext cx="2846384" cy="2134787"/>
+                    </a:xfrm>
+                    <a:prstGeom prst="rect">
+                      <a:avLst/>
+                    </a:prstGeom>
+                    <a:noFill/>
+                    <a:ln>
+                      <a:noFill/>
+                    </a:ln>
+                  </pic:spPr>
+                </pic:pic>
+              </a:graphicData>
+            </a:graphic>
+          </wp:inline>
+        </w:drawing>
+      </w:r>
+    </w:p>
+    <w:p>
+      <w:pPr>
+        <w:jc w:val="center"/>
+        <w:rPr>
+          <w:i/>
+          <w:iCs/>
+          <w:sz w:val="18"/>
+          <w:szCs w:val="18"/>
+        </w:rPr>
+      </w:pPr>
+      <w:r>
+        <w:rPr>
+          <w:i/>
+          <w:iCs/>
+          <w:sz w:val="18"/>
+          <w:szCs w:val="18"/>
+        </w:rPr>
+        <w:t xml:space="preserve">Time horizon = </w:t>
+      </w:r>
+      <w:r>
+        <w:rPr>
+          <w:i/>
+          <w:iCs/>
+          <w:sz w:val="18"/>
+          <w:szCs w:val="18"/>
+        </w:rPr>
+        <w:t>2</w:t>
+      </w:r>
+      <w:r>
+        <w:rPr>
+          <w:i/>
+          <w:iCs/>
+          <w:sz w:val="18"/>
+          <w:szCs w:val="18"/>
+        </w:rPr>
+        <w:t>000</w:t>
       </w:r>
     </w:p>
     <w:p>
@@ -6562,7 +6734,7 @@
                     </pic:cNvPicPr>
                   </pic:nvPicPr>
                   <pic:blipFill>
-                    <a:blip r:embed="rId29">
+                    <a:blip r:embed="rId37">
                       <a:extLst>
                         <a:ext uri="{28A0092B-C50C-407E-A947-70E740481C1C}">
                           <a14:useLocalDpi xmlns:a14="http://schemas.microsoft.com/office/drawing/2010/main" val="0"/>
@@ -6617,7 +6789,7 @@
                     </pic:cNvPicPr>
                   </pic:nvPicPr>
                   <pic:blipFill>
-                    <a:blip r:embed="rId30">
+                    <a:blip r:embed="rId38">
                       <a:extLst>
                         <a:ext uri="{28A0092B-C50C-407E-A947-70E740481C1C}">
                           <a14:useLocalDpi xmlns:a14="http://schemas.microsoft.com/office/drawing/2010/main" val="0"/>
@@ -6723,8 +6895,8 @@
           <w:noProof/>
         </w:rPr>
         <w:drawing>
-          <wp:inline distT="0" distB="0" distL="0" distR="0" wp14:anchorId="7539FA77" wp14:editId="0827D1D4">
-            <wp:extent cx="2833892" cy="2125419"/>
+          <wp:inline distT="0" distB="0" distL="0" distR="0" wp14:anchorId="7539FA77" wp14:editId="0756DD5B">
+            <wp:extent cx="2833892" cy="2125418"/>
             <wp:effectExtent l="0" t="0" r="5080" b="8255"/>
             <wp:docPr id="15" name="Immagine 15"/>
             <wp:cNvGraphicFramePr>
@@ -6740,7 +6912,7 @@
                     </pic:cNvPicPr>
                   </pic:nvPicPr>
                   <pic:blipFill>
-                    <a:blip r:embed="rId31">
+                    <a:blip r:embed="rId39">
                       <a:extLst>
                         <a:ext uri="{28A0092B-C50C-407E-A947-70E740481C1C}">
                           <a14:useLocalDpi xmlns:a14="http://schemas.microsoft.com/office/drawing/2010/main" val="0"/>
@@ -6754,7 +6926,7 @@
                   <pic:spPr bwMode="auto">
                     <a:xfrm>
                       <a:off x="0" y="0"/>
-                      <a:ext cx="2833892" cy="2125419"/>
+                      <a:ext cx="2833892" cy="2125418"/>
                     </a:xfrm>
                     <a:prstGeom prst="rect">
                       <a:avLst/>
@@ -6775,8 +6947,8 @@
           <w:noProof/>
         </w:rPr>
         <w:drawing>
-          <wp:inline distT="0" distB="0" distL="0" distR="0" wp14:anchorId="03653382" wp14:editId="6A15809A">
-            <wp:extent cx="2862565" cy="2146923"/>
+          <wp:inline distT="0" distB="0" distL="0" distR="0" wp14:anchorId="03653382" wp14:editId="2157D906">
+            <wp:extent cx="2862564" cy="2146923"/>
             <wp:effectExtent l="0" t="0" r="0" b="6350"/>
             <wp:docPr id="16" name="Immagine 16"/>
             <wp:cNvGraphicFramePr>
@@ -6792,7 +6964,7 @@
                     </pic:cNvPicPr>
                   </pic:nvPicPr>
                   <pic:blipFill>
-                    <a:blip r:embed="rId32">
+                    <a:blip r:embed="rId40">
                       <a:extLst>
                         <a:ext uri="{28A0092B-C50C-407E-A947-70E740481C1C}">
                           <a14:useLocalDpi xmlns:a14="http://schemas.microsoft.com/office/drawing/2010/main" val="0"/>
@@ -6806,7 +6978,7 @@
                   <pic:spPr bwMode="auto">
                     <a:xfrm>
                       <a:off x="0" y="0"/>
-                      <a:ext cx="2862565" cy="2146923"/>
+                      <a:ext cx="2862564" cy="2146923"/>
                     </a:xfrm>
                     <a:prstGeom prst="rect">
                       <a:avLst/>
@@ -6840,7 +7012,34 @@
           <w:sz w:val="18"/>
           <w:szCs w:val="18"/>
         </w:rPr>
-        <w:t>Time horizon = 5000</w:t>
+        <w:t>Time horizon =</w:t>
+      </w:r>
+      <w:r>
+        <w:rPr>
+          <w:i/>
+          <w:iCs/>
+          <w:sz w:val="18"/>
+          <w:szCs w:val="18"/>
+        </w:rPr>
+        <w:t xml:space="preserve"> 2</w:t>
+      </w:r>
+      <w:r>
+        <w:rPr>
+          <w:i/>
+          <w:iCs/>
+          <w:sz w:val="18"/>
+          <w:szCs w:val="18"/>
+        </w:rPr>
+        <w:t>000</w:t>
+      </w:r>
+      <w:r>
+        <w:rPr>
+          <w:i/>
+          <w:iCs/>
+          <w:sz w:val="18"/>
+          <w:szCs w:val="18"/>
+        </w:rPr>
+        <w:t xml:space="preserve"> (per phase)</w:t>
       </w:r>
     </w:p>
     <w:p>
@@ -6956,7 +7155,7 @@
                     </pic:cNvPicPr>
                   </pic:nvPicPr>
                   <pic:blipFill>
-                    <a:blip r:embed="rId33">
+                    <a:blip r:embed="rId41">
                       <a:extLst>
                         <a:ext uri="{28A0092B-C50C-407E-A947-70E740481C1C}">
                           <a14:useLocalDpi xmlns:a14="http://schemas.microsoft.com/office/drawing/2010/main" val="0"/>
@@ -7011,7 +7210,7 @@
                     </pic:cNvPicPr>
                   </pic:nvPicPr>
                   <pic:blipFill>
-                    <a:blip r:embed="rId34">
+                    <a:blip r:embed="rId42">
                       <a:extLst>
                         <a:ext uri="{28A0092B-C50C-407E-A947-70E740481C1C}">
                           <a14:useLocalDpi xmlns:a14="http://schemas.microsoft.com/office/drawing/2010/main" val="0"/>
@@ -7117,8 +7316,8 @@
           <w:noProof/>
         </w:rPr>
         <w:drawing>
-          <wp:inline distT="0" distB="0" distL="0" distR="0" wp14:anchorId="1D2BCA09" wp14:editId="33F26CCC">
-            <wp:extent cx="2833892" cy="2125419"/>
+          <wp:inline distT="0" distB="0" distL="0" distR="0" wp14:anchorId="1D2BCA09" wp14:editId="1BC2605B">
+            <wp:extent cx="2833892" cy="2125418"/>
             <wp:effectExtent l="0" t="0" r="5080" b="8255"/>
             <wp:docPr id="43" name="Immagine 15"/>
             <wp:cNvGraphicFramePr>
@@ -7128,13 +7327,13 @@
               <a:graphicData uri="http://schemas.openxmlformats.org/drawingml/2006/picture">
                 <pic:pic xmlns:pic="http://schemas.openxmlformats.org/drawingml/2006/picture">
                   <pic:nvPicPr>
-                    <pic:cNvPr id="15" name="Immagine 15"/>
+                    <pic:cNvPr id="43" name="Immagine 15"/>
                     <pic:cNvPicPr>
                       <a:picLocks noChangeAspect="1" noChangeArrowheads="1"/>
                     </pic:cNvPicPr>
                   </pic:nvPicPr>
                   <pic:blipFill>
-                    <a:blip r:embed="rId31">
+                    <a:blip r:embed="rId43">
                       <a:extLst>
                         <a:ext uri="{28A0092B-C50C-407E-A947-70E740481C1C}">
                           <a14:useLocalDpi xmlns:a14="http://schemas.microsoft.com/office/drawing/2010/main" val="0"/>
@@ -7148,7 +7347,7 @@
                   <pic:spPr bwMode="auto">
                     <a:xfrm>
                       <a:off x="0" y="0"/>
-                      <a:ext cx="2833892" cy="2125419"/>
+                      <a:ext cx="2833892" cy="2125418"/>
                     </a:xfrm>
                     <a:prstGeom prst="rect">
                       <a:avLst/>
@@ -7169,8 +7368,8 @@
           <w:noProof/>
         </w:rPr>
         <w:drawing>
-          <wp:inline distT="0" distB="0" distL="0" distR="0" wp14:anchorId="7644AA6B" wp14:editId="434AC2AE">
-            <wp:extent cx="2862565" cy="2146923"/>
+          <wp:inline distT="0" distB="0" distL="0" distR="0" wp14:anchorId="7644AA6B" wp14:editId="4C7D6EB4">
+            <wp:extent cx="2862564" cy="2146923"/>
             <wp:effectExtent l="0" t="0" r="0" b="6350"/>
             <wp:docPr id="44" name="Immagine 16"/>
             <wp:cNvGraphicFramePr>
@@ -7180,13 +7379,13 @@
               <a:graphicData uri="http://schemas.openxmlformats.org/drawingml/2006/picture">
                 <pic:pic xmlns:pic="http://schemas.openxmlformats.org/drawingml/2006/picture">
                   <pic:nvPicPr>
-                    <pic:cNvPr id="16" name="Immagine 16"/>
+                    <pic:cNvPr id="44" name="Immagine 16"/>
                     <pic:cNvPicPr>
                       <a:picLocks noChangeAspect="1" noChangeArrowheads="1"/>
                     </pic:cNvPicPr>
                   </pic:nvPicPr>
                   <pic:blipFill>
-                    <a:blip r:embed="rId32">
+                    <a:blip r:embed="rId44">
                       <a:extLst>
                         <a:ext uri="{28A0092B-C50C-407E-A947-70E740481C1C}">
                           <a14:useLocalDpi xmlns:a14="http://schemas.microsoft.com/office/drawing/2010/main" val="0"/>
@@ -7200,7 +7399,7 @@
                   <pic:spPr bwMode="auto">
                     <a:xfrm>
                       <a:off x="0" y="0"/>
-                      <a:ext cx="2862565" cy="2146923"/>
+                      <a:ext cx="2862564" cy="2146923"/>
                     </a:xfrm>
                     <a:prstGeom prst="rect">
                       <a:avLst/>
@@ -7234,7 +7433,34 @@
           <w:sz w:val="18"/>
           <w:szCs w:val="18"/>
         </w:rPr>
-        <w:t>Time horizon = 5000</w:t>
+        <w:t xml:space="preserve">Time horizon = </w:t>
+      </w:r>
+      <w:r>
+        <w:rPr>
+          <w:i/>
+          <w:iCs/>
+          <w:sz w:val="18"/>
+          <w:szCs w:val="18"/>
+        </w:rPr>
+        <w:t>2</w:t>
+      </w:r>
+      <w:r>
+        <w:rPr>
+          <w:i/>
+          <w:iCs/>
+          <w:sz w:val="18"/>
+          <w:szCs w:val="18"/>
+        </w:rPr>
+        <w:t>000</w:t>
+      </w:r>
+      <w:r>
+        <w:rPr>
+          <w:i/>
+          <w:iCs/>
+          <w:sz w:val="18"/>
+          <w:szCs w:val="18"/>
+        </w:rPr>
+        <w:t xml:space="preserve"> (per phase)</w:t>
       </w:r>
     </w:p>
     <w:p>
@@ -7850,7 +8076,7 @@
                     </pic:cNvPicPr>
                   </pic:nvPicPr>
                   <pic:blipFill>
-                    <a:blip r:embed="rId35">
+                    <a:blip r:embed="rId45">
                       <a:extLst>
                         <a:ext uri="{28A0092B-C50C-407E-A947-70E740481C1C}">
                           <a14:useLocalDpi xmlns:a14="http://schemas.microsoft.com/office/drawing/2010/main" val="0"/>
@@ -7902,7 +8128,7 @@
                     </pic:cNvPicPr>
                   </pic:nvPicPr>
                   <pic:blipFill>
-                    <a:blip r:embed="rId36">
+                    <a:blip r:embed="rId46">
                       <a:extLst>
                         <a:ext uri="{28A0092B-C50C-407E-A947-70E740481C1C}">
                           <a14:useLocalDpi xmlns:a14="http://schemas.microsoft.com/office/drawing/2010/main" val="0"/>
@@ -8008,8 +8234,8 @@
           <w:noProof/>
         </w:rPr>
         <w:drawing>
-          <wp:inline distT="0" distB="0" distL="0" distR="0" wp14:anchorId="2D11F13D" wp14:editId="6004B7FE">
-            <wp:extent cx="2884880" cy="2163660"/>
+          <wp:inline distT="0" distB="0" distL="0" distR="0" wp14:anchorId="2D11F13D" wp14:editId="205CCA26">
+            <wp:extent cx="2884879" cy="2163659"/>
             <wp:effectExtent l="0" t="0" r="0" b="8255"/>
             <wp:docPr id="27" name="Picture 27"/>
             <wp:cNvGraphicFramePr>
@@ -8025,7 +8251,7 @@
                     </pic:cNvPicPr>
                   </pic:nvPicPr>
                   <pic:blipFill>
-                    <a:blip r:embed="rId37">
+                    <a:blip r:embed="rId47">
                       <a:extLst>
                         <a:ext uri="{28A0092B-C50C-407E-A947-70E740481C1C}">
                           <a14:useLocalDpi xmlns:a14="http://schemas.microsoft.com/office/drawing/2010/main" val="0"/>
@@ -8039,7 +8265,7 @@
                   <pic:spPr bwMode="auto">
                     <a:xfrm>
                       <a:off x="0" y="0"/>
-                      <a:ext cx="2884880" cy="2163660"/>
+                      <a:ext cx="2884879" cy="2163659"/>
                     </a:xfrm>
                     <a:prstGeom prst="rect">
                       <a:avLst/>
@@ -8060,8 +8286,8 @@
           <w:noProof/>
         </w:rPr>
         <w:drawing>
-          <wp:inline distT="0" distB="0" distL="0" distR="0" wp14:anchorId="230432BE" wp14:editId="72D01E91">
-            <wp:extent cx="2846384" cy="2134788"/>
+          <wp:inline distT="0" distB="0" distL="0" distR="0" wp14:anchorId="230432BE" wp14:editId="4E394A60">
+            <wp:extent cx="2846383" cy="2134787"/>
             <wp:effectExtent l="0" t="0" r="0" b="0"/>
             <wp:docPr id="28" name="Picture 28"/>
             <wp:cNvGraphicFramePr>
@@ -8077,7 +8303,7 @@
                     </pic:cNvPicPr>
                   </pic:nvPicPr>
                   <pic:blipFill>
-                    <a:blip r:embed="rId38">
+                    <a:blip r:embed="rId48">
                       <a:extLst>
                         <a:ext uri="{28A0092B-C50C-407E-A947-70E740481C1C}">
                           <a14:useLocalDpi xmlns:a14="http://schemas.microsoft.com/office/drawing/2010/main" val="0"/>
@@ -8091,7 +8317,7 @@
                   <pic:spPr bwMode="auto">
                     <a:xfrm>
                       <a:off x="0" y="0"/>
-                      <a:ext cx="2846384" cy="2134788"/>
+                      <a:ext cx="2846383" cy="2134787"/>
                     </a:xfrm>
                     <a:prstGeom prst="rect">
                       <a:avLst/>
@@ -8125,7 +8351,34 @@
           <w:sz w:val="18"/>
           <w:szCs w:val="18"/>
         </w:rPr>
-        <w:t>Time horizon = 5000</w:t>
+        <w:t xml:space="preserve">Time horizon = </w:t>
+      </w:r>
+      <w:r>
+        <w:rPr>
+          <w:i/>
+          <w:iCs/>
+          <w:sz w:val="18"/>
+          <w:szCs w:val="18"/>
+        </w:rPr>
+        <w:t>2</w:t>
+      </w:r>
+      <w:r>
+        <w:rPr>
+          <w:i/>
+          <w:iCs/>
+          <w:sz w:val="18"/>
+          <w:szCs w:val="18"/>
+        </w:rPr>
+        <w:t>000</w:t>
+      </w:r>
+      <w:r>
+        <w:rPr>
+          <w:i/>
+          <w:iCs/>
+          <w:sz w:val="18"/>
+          <w:szCs w:val="18"/>
+        </w:rPr>
+        <w:t xml:space="preserve"> (per phase)</w:t>
       </w:r>
     </w:p>
     <w:p>
@@ -8222,7 +8475,7 @@
                     </pic:cNvPicPr>
                   </pic:nvPicPr>
                   <pic:blipFill>
-                    <a:blip r:embed="rId39">
+                    <a:blip r:embed="rId49">
                       <a:extLst>
                         <a:ext uri="{28A0092B-C50C-407E-A947-70E740481C1C}">
                           <a14:useLocalDpi xmlns:a14="http://schemas.microsoft.com/office/drawing/2010/main" val="0"/>
@@ -8274,7 +8527,7 @@
                     </pic:cNvPicPr>
                   </pic:nvPicPr>
                   <pic:blipFill>
-                    <a:blip r:embed="rId40">
+                    <a:blip r:embed="rId50">
                       <a:extLst>
                         <a:ext uri="{28A0092B-C50C-407E-A947-70E740481C1C}">
                           <a14:useLocalDpi xmlns:a14="http://schemas.microsoft.com/office/drawing/2010/main" val="0"/>
@@ -8353,8 +8606,8 @@
           <w:noProof/>
         </w:rPr>
         <w:drawing>
-          <wp:inline distT="0" distB="0" distL="0" distR="0" wp14:anchorId="64C18C58" wp14:editId="70320281">
-            <wp:extent cx="2884880" cy="2163660"/>
+          <wp:inline distT="0" distB="0" distL="0" distR="0" wp14:anchorId="64C18C58" wp14:editId="561AA5B0">
+            <wp:extent cx="2884879" cy="2163660"/>
             <wp:effectExtent l="0" t="0" r="0" b="8255"/>
             <wp:docPr id="47" name="Picture 47"/>
             <wp:cNvGraphicFramePr>
@@ -8364,13 +8617,13 @@
               <a:graphicData uri="http://schemas.openxmlformats.org/drawingml/2006/picture">
                 <pic:pic xmlns:pic="http://schemas.openxmlformats.org/drawingml/2006/picture">
                   <pic:nvPicPr>
-                    <pic:cNvPr id="27" name="Picture 27"/>
+                    <pic:cNvPr id="47" name="Picture 47"/>
                     <pic:cNvPicPr>
                       <a:picLocks noChangeAspect="1" noChangeArrowheads="1"/>
                     </pic:cNvPicPr>
                   </pic:nvPicPr>
                   <pic:blipFill>
-                    <a:blip r:embed="rId37">
+                    <a:blip r:embed="rId51">
                       <a:extLst>
                         <a:ext uri="{28A0092B-C50C-407E-A947-70E740481C1C}">
                           <a14:useLocalDpi xmlns:a14="http://schemas.microsoft.com/office/drawing/2010/main" val="0"/>
@@ -8384,7 +8637,7 @@
                   <pic:spPr bwMode="auto">
                     <a:xfrm>
                       <a:off x="0" y="0"/>
-                      <a:ext cx="2884880" cy="2163660"/>
+                      <a:ext cx="2884879" cy="2163660"/>
                     </a:xfrm>
                     <a:prstGeom prst="rect">
                       <a:avLst/>
@@ -8405,8 +8658,8 @@
           <w:noProof/>
         </w:rPr>
         <w:drawing>
-          <wp:inline distT="0" distB="0" distL="0" distR="0" wp14:anchorId="4996F657" wp14:editId="3F753B9A">
-            <wp:extent cx="2846384" cy="2134788"/>
+          <wp:inline distT="0" distB="0" distL="0" distR="0" wp14:anchorId="4996F657" wp14:editId="30AD7726">
+            <wp:extent cx="2846383" cy="2134788"/>
             <wp:effectExtent l="0" t="0" r="0" b="0"/>
             <wp:docPr id="48" name="Picture 48"/>
             <wp:cNvGraphicFramePr>
@@ -8416,13 +8669,13 @@
               <a:graphicData uri="http://schemas.openxmlformats.org/drawingml/2006/picture">
                 <pic:pic xmlns:pic="http://schemas.openxmlformats.org/drawingml/2006/picture">
                   <pic:nvPicPr>
-                    <pic:cNvPr id="28" name="Picture 28"/>
+                    <pic:cNvPr id="48" name="Picture 48"/>
                     <pic:cNvPicPr>
                       <a:picLocks noChangeAspect="1" noChangeArrowheads="1"/>
                     </pic:cNvPicPr>
                   </pic:nvPicPr>
                   <pic:blipFill>
-                    <a:blip r:embed="rId38">
+                    <a:blip r:embed="rId52">
                       <a:extLst>
                         <a:ext uri="{28A0092B-C50C-407E-A947-70E740481C1C}">
                           <a14:useLocalDpi xmlns:a14="http://schemas.microsoft.com/office/drawing/2010/main" val="0"/>
@@ -8436,7 +8689,7 @@
                   <pic:spPr bwMode="auto">
                     <a:xfrm>
                       <a:off x="0" y="0"/>
-                      <a:ext cx="2846384" cy="2134788"/>
+                      <a:ext cx="2846383" cy="2134788"/>
                     </a:xfrm>
                     <a:prstGeom prst="rect">
                       <a:avLst/>
@@ -8470,7 +8723,34 @@
           <w:sz w:val="18"/>
           <w:szCs w:val="18"/>
         </w:rPr>
-        <w:t>Time horizon = 5000</w:t>
+        <w:t xml:space="preserve">Time horizon = </w:t>
+      </w:r>
+      <w:r>
+        <w:rPr>
+          <w:i/>
+          <w:iCs/>
+          <w:sz w:val="18"/>
+          <w:szCs w:val="18"/>
+        </w:rPr>
+        <w:t>2</w:t>
+      </w:r>
+      <w:r>
+        <w:rPr>
+          <w:i/>
+          <w:iCs/>
+          <w:sz w:val="18"/>
+          <w:szCs w:val="18"/>
+        </w:rPr>
+        <w:t>000</w:t>
+      </w:r>
+      <w:r>
+        <w:rPr>
+          <w:i/>
+          <w:iCs/>
+          <w:sz w:val="18"/>
+          <w:szCs w:val="18"/>
+        </w:rPr>
+        <w:t xml:space="preserve"> (per phase)</w:t>
       </w:r>
     </w:p>
     <w:p>

</xml_diff>

<commit_message>
Added last plots in documentation
</commit_message>
<xml_diff>
--- a/Documentation/Report.docx
+++ b/Documentation/Report.docx
@@ -41,34 +41,48 @@
           <w:rStyle w:val="Emphasis"/>
           <w:lang w:val="it-IT"/>
         </w:rPr>
-        <w:t>Letizia Brambilla, Francesca Pietrobon, Francesco E</w:t>
+        <w:t>Letizia Brambilla, Francesca Pietrobon,</w:t>
       </w:r>
       <w:r>
         <w:rPr>
           <w:rStyle w:val="Emphasis"/>
           <w:lang w:val="it-IT"/>
         </w:rPr>
-        <w:t>manuele Stradi, Diego Savoia</w:t>
-      </w:r>
-    </w:p>
-    <w:p>
-      <w:pPr>
-        <w:rPr>
-          <w:rStyle w:val="Emphasis"/>
-          <w:i w:val="0"/>
-          <w:iCs w:val="0"/>
+        <w:t xml:space="preserve"> Diego Savoia,</w:t>
+      </w:r>
+      <w:r>
+        <w:rPr>
+          <w:rStyle w:val="Emphasis"/>
           <w:lang w:val="it-IT"/>
         </w:rPr>
-      </w:pPr>
-    </w:p>
-    <w:p>
-      <w:pPr>
-        <w:rPr>
-          <w:rStyle w:val="Emphasis"/>
-          <w:i w:val="0"/>
-          <w:iCs w:val="0"/>
+        <w:t xml:space="preserve"> Francesco E</w:t>
+      </w:r>
+      <w:r>
+        <w:rPr>
+          <w:rStyle w:val="Emphasis"/>
           <w:lang w:val="it-IT"/>
         </w:rPr>
+        <w:t>manuele Stradi</w:t>
+      </w:r>
+    </w:p>
+    <w:p>
+      <w:pPr>
+        <w:rPr>
+          <w:rStyle w:val="Emphasis"/>
+          <w:i w:val="0"/>
+          <w:iCs w:val="0"/>
+          <w:lang w:val="it-IT"/>
+        </w:rPr>
+      </w:pPr>
+    </w:p>
+    <w:p>
+      <w:pPr>
+        <w:rPr>
+          <w:rStyle w:val="Emphasis"/>
+          <w:i w:val="0"/>
+          <w:iCs w:val="0"/>
+          <w:lang w:val="it-IT"/>
+        </w:rPr>
       </w:pPr>
     </w:p>
     <w:p>
@@ -128,25 +142,7 @@
           <w:i w:val="0"/>
           <w:iCs w:val="0"/>
         </w:rPr>
-        <w:t xml:space="preserve">an Apple Watch, and as complementary second item a personalized wristband for the watch. We set up a Google Form </w:t>
-      </w:r>
-      <w:proofErr w:type="gramStart"/>
-      <w:r>
-        <w:rPr>
-          <w:rStyle w:val="Emphasis"/>
-          <w:i w:val="0"/>
-          <w:iCs w:val="0"/>
-        </w:rPr>
-        <w:t>in order to</w:t>
-      </w:r>
-      <w:proofErr w:type="gramEnd"/>
-      <w:r>
-        <w:rPr>
-          <w:rStyle w:val="Emphasis"/>
-          <w:i w:val="0"/>
-          <w:iCs w:val="0"/>
-        </w:rPr>
-        <w:t xml:space="preserve"> retrieve </w:t>
+        <w:t xml:space="preserve">an Apple Watch, and as complementary second item a personalized wristband for the watch. We set up a Google Form in order to retrieve </w:t>
       </w:r>
       <w:r>
         <w:rPr>
@@ -1923,21 +1919,7 @@
         <w:rPr>
           <w:rStyle w:val="Emphasis"/>
         </w:rPr>
-        <w:t xml:space="preserve">Consider the case in which the assignment of promos is </w:t>
-      </w:r>
-      <w:proofErr w:type="gramStart"/>
-      <w:r>
-        <w:rPr>
-          <w:rStyle w:val="Emphasis"/>
-        </w:rPr>
-        <w:t>fixed</w:t>
-      </w:r>
-      <w:proofErr w:type="gramEnd"/>
-      <w:r>
-        <w:rPr>
-          <w:rStyle w:val="Emphasis"/>
-        </w:rPr>
-        <w:t xml:space="preserve"> and the price of the second item is fixed and the goal is to learn the optimal price of the first item. Assume that the number of users per class is known as well as the conversion rate associated with the second item. Also assume that the prices are the same for all the classes (assume the same in the following) and that the conversion rates do not change unless specified differently below. Adopt both an upper-confidence bound approach and a Thompson-sampling approach and compare their performance.</w:t>
+        <w:t>Consider the case in which the assignment of promos is fixed and the price of the second item is fixed and the goal is to learn the optimal price of the first item. Assume that the number of users per class is known as well as the conversion rate associated with the second item. Also assume that the prices are the same for all the classes (assume the same in the following) and that the conversion rates do not change unless specified differently below. Adopt both an upper-confidence bound approach and a Thompson-sampling approach and compare their performance.</w:t>
       </w:r>
     </w:p>
     <w:p>
@@ -2304,15 +2286,7 @@
         <w:jc w:val="both"/>
       </w:pPr>
       <w:r>
-        <w:t xml:space="preserve">Note that the variance of the regret is multiplied for a large constant </w:t>
-      </w:r>
-      <w:proofErr w:type="gramStart"/>
-      <w:r>
-        <w:t>in order to</w:t>
-      </w:r>
-      <w:proofErr w:type="gramEnd"/>
-      <w:r>
-        <w:t xml:space="preserve"> make it more visible.</w:t>
+        <w:t>Note that the variance of the regret is multiplied for a large constant in order to make it more visible.</w:t>
       </w:r>
     </w:p>
     <w:p>
@@ -3389,15 +3363,7 @@
         <w:jc w:val="both"/>
       </w:pPr>
       <w:r>
-        <w:t xml:space="preserve">Note that the variance of the regret is multiplied for a large constant </w:t>
-      </w:r>
-      <w:proofErr w:type="gramStart"/>
-      <w:r>
-        <w:t>in order to</w:t>
-      </w:r>
-      <w:proofErr w:type="gramEnd"/>
-      <w:r>
-        <w:t xml:space="preserve"> make it more visible.</w:t>
+        <w:t>Note that the variance of the regret is multiplied for a large constant in order to make it more visible.</w:t>
       </w:r>
     </w:p>
     <w:p>
@@ -4179,21 +4145,7 @@
         <w:rPr>
           <w:rStyle w:val="Emphasis"/>
         </w:rPr>
-        <w:t xml:space="preserve">Consider the case in which prices are fixed, but the assignment of promos to users </w:t>
-      </w:r>
-      <w:proofErr w:type="gramStart"/>
-      <w:r>
-        <w:rPr>
-          <w:rStyle w:val="Emphasis"/>
-        </w:rPr>
-        <w:t>need</w:t>
-      </w:r>
-      <w:proofErr w:type="gramEnd"/>
-      <w:r>
-        <w:rPr>
-          <w:rStyle w:val="Emphasis"/>
-        </w:rPr>
-        <w:t xml:space="preserve"> to be optimized by using an assignment algorithm. All the parameters need to be learnt.</w:t>
+        <w:t>Consider the case in which prices are fixed, but the assignment of promos to users need to be optimized by using an assignment algorithm. All the parameters need to be learnt.</w:t>
       </w:r>
     </w:p>
     <w:p>
@@ -4566,15 +4518,7 @@
         <w:t xml:space="preserve">, the algorithm </w:t>
       </w:r>
       <w:r>
-        <w:t xml:space="preserve">returns a solution that is almost optimal, given that the optimal prices are </w:t>
-      </w:r>
-      <w:proofErr w:type="gramStart"/>
-      <w:r>
-        <w:t>known</w:t>
-      </w:r>
-      <w:proofErr w:type="gramEnd"/>
-      <w:r>
-        <w:t xml:space="preserve"> and the simulation of conversion rates and daily customers is statistically precise. Therefore, the regret would be subject to the daily variations of the number of customers, resulting in an oscillatory function.</w:t>
+        <w:t>returns a solution that is almost optimal, given that the optimal prices are known and the simulation of conversion rates and daily customers is statistically precise. Therefore, the regret would be subject to the daily variations of the number of customers, resulting in an oscillatory function.</w:t>
       </w:r>
     </w:p>
     <w:p>
@@ -5446,15 +5390,7 @@
         <w:jc w:val="both"/>
       </w:pPr>
       <w:r>
-        <w:t xml:space="preserve">Note that the variance of the regret is multiplied for a large constant </w:t>
-      </w:r>
-      <w:proofErr w:type="gramStart"/>
-      <w:r>
-        <w:t>in order to</w:t>
-      </w:r>
-      <w:proofErr w:type="gramEnd"/>
-      <w:r>
-        <w:t xml:space="preserve"> make it more visible.</w:t>
+        <w:t>Note that the variance of the regret is multiplied for a large constant in order to make it more visible.</w:t>
       </w:r>
     </w:p>
     <w:p>
@@ -6337,25 +6273,7 @@
           <w:i w:val="0"/>
           <w:iCs w:val="0"/>
         </w:rPr>
-        <w:t>The products are becoming obsolete (</w:t>
-      </w:r>
-      <w:proofErr w:type="gramStart"/>
-      <w:r>
-        <w:rPr>
-          <w:rStyle w:val="Emphasis"/>
-          <w:i w:val="0"/>
-          <w:iCs w:val="0"/>
-        </w:rPr>
-        <w:t>i.e.</w:t>
-      </w:r>
-      <w:proofErr w:type="gramEnd"/>
-      <w:r>
-        <w:rPr>
-          <w:rStyle w:val="Emphasis"/>
-          <w:i w:val="0"/>
-          <w:iCs w:val="0"/>
-        </w:rPr>
-        <w:t xml:space="preserve"> a newer model has been released).</w:t>
+        <w:t>The products are becoming obsolete (i.e. a newer model has been released).</w:t>
       </w:r>
     </w:p>
     <w:p>
@@ -6676,15 +6594,7 @@
         <w:jc w:val="both"/>
       </w:pPr>
       <w:r>
-        <w:t xml:space="preserve">Note that the variance of the regret is multiplied for a large constant </w:t>
-      </w:r>
-      <w:proofErr w:type="gramStart"/>
-      <w:r>
-        <w:t>in order to</w:t>
-      </w:r>
-      <w:proofErr w:type="gramEnd"/>
-      <w:r>
-        <w:t xml:space="preserve"> make it more visible.</w:t>
+        <w:t>Note that the variance of the regret is multiplied for a large constant in order to make it more visible.</w:t>
       </w:r>
     </w:p>
     <w:p>
@@ -7678,25 +7588,7 @@
           <w:i w:val="0"/>
           <w:iCs w:val="0"/>
         </w:rPr>
-        <w:t>The products are becoming obsolete (</w:t>
-      </w:r>
-      <w:proofErr w:type="gramStart"/>
-      <w:r>
-        <w:rPr>
-          <w:rStyle w:val="Emphasis"/>
-          <w:i w:val="0"/>
-          <w:iCs w:val="0"/>
-        </w:rPr>
-        <w:t>i.e.</w:t>
-      </w:r>
-      <w:proofErr w:type="gramEnd"/>
-      <w:r>
-        <w:rPr>
-          <w:rStyle w:val="Emphasis"/>
-          <w:i w:val="0"/>
-          <w:iCs w:val="0"/>
-        </w:rPr>
-        <w:t xml:space="preserve"> a newer model has been released).</w:t>
+        <w:t>The products are becoming obsolete (i.e. a newer model has been released).</w:t>
       </w:r>
     </w:p>
     <w:p>
@@ -8021,15 +7913,7 @@
         <w:jc w:val="both"/>
       </w:pPr>
       <w:r>
-        <w:t xml:space="preserve">Note that the variance of the regret is multiplied for a large constant </w:t>
-      </w:r>
-      <w:proofErr w:type="gramStart"/>
-      <w:r>
-        <w:t>in order to</w:t>
-      </w:r>
-      <w:proofErr w:type="gramEnd"/>
-      <w:r>
-        <w:t xml:space="preserve"> make it more visible.</w:t>
+        <w:t>Note that the variance of the regret is multiplied for a large constant in order to make it more visible.</w:t>
       </w:r>
     </w:p>
     <w:p>
@@ -8606,8 +8490,8 @@
           <w:noProof/>
         </w:rPr>
         <w:drawing>
-          <wp:inline distT="0" distB="0" distL="0" distR="0" wp14:anchorId="64C18C58" wp14:editId="561AA5B0">
-            <wp:extent cx="2884879" cy="2163660"/>
+          <wp:inline distT="0" distB="0" distL="0" distR="0" wp14:anchorId="64C18C58" wp14:editId="54C436F0">
+            <wp:extent cx="2884879" cy="2163659"/>
             <wp:effectExtent l="0" t="0" r="0" b="8255"/>
             <wp:docPr id="47" name="Picture 47"/>
             <wp:cNvGraphicFramePr>
@@ -8637,7 +8521,7 @@
                   <pic:spPr bwMode="auto">
                     <a:xfrm>
                       <a:off x="0" y="0"/>
-                      <a:ext cx="2884879" cy="2163660"/>
+                      <a:ext cx="2884879" cy="2163659"/>
                     </a:xfrm>
                     <a:prstGeom prst="rect">
                       <a:avLst/>
@@ -8658,8 +8542,8 @@
           <w:noProof/>
         </w:rPr>
         <w:drawing>
-          <wp:inline distT="0" distB="0" distL="0" distR="0" wp14:anchorId="4996F657" wp14:editId="30AD7726">
-            <wp:extent cx="2846383" cy="2134788"/>
+          <wp:inline distT="0" distB="0" distL="0" distR="0" wp14:anchorId="4996F657" wp14:editId="6E1B3874">
+            <wp:extent cx="2846383" cy="2134787"/>
             <wp:effectExtent l="0" t="0" r="0" b="0"/>
             <wp:docPr id="48" name="Picture 48"/>
             <wp:cNvGraphicFramePr>
@@ -8689,7 +8573,7 @@
                   <pic:spPr bwMode="auto">
                     <a:xfrm>
                       <a:off x="0" y="0"/>
-                      <a:ext cx="2846383" cy="2134788"/>
+                      <a:ext cx="2846383" cy="2134787"/>
                     </a:xfrm>
                     <a:prstGeom prst="rect">
                       <a:avLst/>

</xml_diff>

<commit_message>
Minor change in Step 8
</commit_message>
<xml_diff>
--- a/Documentation/Report.docx
+++ b/Documentation/Report.docx
@@ -1361,23 +1361,7 @@
                               <w:t xml:space="preserve">revenue_item2, matching = </w:t>
                             </w:r>
                             <w:r>
-                              <w:t>LINEAR_</w:t>
-                            </w:r>
-                            <w:proofErr w:type="gramStart"/>
-                            <w:r>
-                              <w:t>PROGRAM(</w:t>
-                            </w:r>
-                            <w:proofErr w:type="gramEnd"/>
-                            <w:r>
-                              <w:t xml:space="preserve">margin_item2[price_item2], discounts, conversion_rates_item2[price_item2], </w:t>
-                            </w:r>
-                            <w:proofErr w:type="spellStart"/>
-                            <w:r>
-                              <w:t>daily_promos</w:t>
-                            </w:r>
-                            <w:proofErr w:type="spellEnd"/>
-                            <w:r>
-                              <w:t>, customers * conversion_rate</w:t>
+                              <w:t>LINEAR_PROGRAM(margin_item2[price_item2], discounts, conversion_rates_item2[price_item2], daily_promos, customers * conversion_rate</w:t>
                             </w:r>
                             <w:r>
                               <w:t>s</w:t>
@@ -1393,34 +1377,13 @@
                             <w:pPr>
                               <w:ind w:left="720" w:firstLine="720"/>
                             </w:pPr>
-                            <w:proofErr w:type="spellStart"/>
                             <w:r>
-                              <w:t>total_revenue</w:t>
-                            </w:r>
-                            <w:proofErr w:type="spellEnd"/>
-                            <w:r>
-                              <w:t xml:space="preserve"> = revenue_item2 + revenue_item1</w:t>
+                              <w:t>total_revenue = revenue_item2 + revenue_item1</w:t>
                             </w:r>
                           </w:p>
                           <w:p>
                             <w:r>
-                              <w:t>RETURN max(</w:t>
-                            </w:r>
-                            <w:proofErr w:type="spellStart"/>
-                            <w:r>
-                              <w:t>total_revenue</w:t>
-                            </w:r>
-                            <w:proofErr w:type="spellEnd"/>
-                            <w:r>
-                              <w:t>), (price_item1, price_item2, matching) related to max(</w:t>
-                            </w:r>
-                            <w:proofErr w:type="spellStart"/>
-                            <w:r>
-                              <w:t>total_revenue</w:t>
-                            </w:r>
-                            <w:proofErr w:type="spellEnd"/>
-                            <w:r>
-                              <w:t>)</w:t>
+                              <w:t>RETURN max(total_revenue), (price_item1, price_item2, matching) related to max(total_revenue)</w:t>
                             </w:r>
                           </w:p>
                         </w:txbxContent>
@@ -10050,7 +10013,7 @@
           <w:noProof/>
         </w:rPr>
         <w:drawing>
-          <wp:inline distT="0" distB="0" distL="0" distR="0" wp14:anchorId="280CD0F2" wp14:editId="4977F90A">
+          <wp:inline distT="0" distB="0" distL="0" distR="0" wp14:anchorId="280CD0F2" wp14:editId="345A4169">
             <wp:extent cx="2870752" cy="2153064"/>
             <wp:effectExtent l="0" t="0" r="6350" b="0"/>
             <wp:docPr id="25" name="Picture 25"/>
@@ -10102,7 +10065,7 @@
           <w:noProof/>
         </w:rPr>
         <w:drawing>
-          <wp:inline distT="0" distB="0" distL="0" distR="0" wp14:anchorId="5BC3CFBE" wp14:editId="17A73FBF">
+          <wp:inline distT="0" distB="0" distL="0" distR="0" wp14:anchorId="5BC3CFBE" wp14:editId="6DC0A866">
             <wp:extent cx="2836948" cy="2127711"/>
             <wp:effectExtent l="0" t="0" r="1905" b="6350"/>
             <wp:docPr id="26" name="Picture 26"/>
@@ -10225,8 +10188,8 @@
           <w:noProof/>
         </w:rPr>
         <w:drawing>
-          <wp:inline distT="0" distB="0" distL="0" distR="0" wp14:anchorId="2D11F13D" wp14:editId="205CCA26">
-            <wp:extent cx="2884879" cy="2163659"/>
+          <wp:inline distT="0" distB="0" distL="0" distR="0" wp14:anchorId="2D11F13D" wp14:editId="2814D947">
+            <wp:extent cx="2884878" cy="2163659"/>
             <wp:effectExtent l="0" t="0" r="0" b="8255"/>
             <wp:docPr id="27" name="Picture 27"/>
             <wp:cNvGraphicFramePr>
@@ -10256,7 +10219,7 @@
                   <pic:spPr bwMode="auto">
                     <a:xfrm>
                       <a:off x="0" y="0"/>
-                      <a:ext cx="2884879" cy="2163659"/>
+                      <a:ext cx="2884878" cy="2163659"/>
                     </a:xfrm>
                     <a:prstGeom prst="rect">
                       <a:avLst/>
@@ -10277,8 +10240,8 @@
           <w:noProof/>
         </w:rPr>
         <w:drawing>
-          <wp:inline distT="0" distB="0" distL="0" distR="0" wp14:anchorId="230432BE" wp14:editId="4E394A60">
-            <wp:extent cx="2846383" cy="2134787"/>
+          <wp:inline distT="0" distB="0" distL="0" distR="0" wp14:anchorId="230432BE" wp14:editId="2FE0A447">
+            <wp:extent cx="2846382" cy="2134787"/>
             <wp:effectExtent l="0" t="0" r="0" b="0"/>
             <wp:docPr id="28" name="Picture 28"/>
             <wp:cNvGraphicFramePr>
@@ -10308,7 +10271,7 @@
                   <pic:spPr bwMode="auto">
                     <a:xfrm>
                       <a:off x="0" y="0"/>
-                      <a:ext cx="2846383" cy="2134787"/>
+                      <a:ext cx="2846382" cy="2134787"/>
                     </a:xfrm>
                     <a:prstGeom prst="rect">
                       <a:avLst/>
@@ -10412,7 +10375,7 @@
           <w:noProof/>
         </w:rPr>
         <w:drawing>
-          <wp:inline distT="0" distB="0" distL="0" distR="0" wp14:anchorId="4478AFA7" wp14:editId="14AD070C">
+          <wp:inline distT="0" distB="0" distL="0" distR="0" wp14:anchorId="4478AFA7" wp14:editId="3751C063">
             <wp:extent cx="2870752" cy="2153064"/>
             <wp:effectExtent l="0" t="0" r="6350" b="0"/>
             <wp:docPr id="45" name="Picture 45"/>
@@ -10464,7 +10427,7 @@
           <w:noProof/>
         </w:rPr>
         <w:drawing>
-          <wp:inline distT="0" distB="0" distL="0" distR="0" wp14:anchorId="04EEAA34" wp14:editId="4BDA2830">
+          <wp:inline distT="0" distB="0" distL="0" distR="0" wp14:anchorId="04EEAA34" wp14:editId="178641A5">
             <wp:extent cx="2836948" cy="2127711"/>
             <wp:effectExtent l="0" t="0" r="1905" b="6350"/>
             <wp:docPr id="46" name="Picture 46"/>
@@ -10560,8 +10523,8 @@
           <w:noProof/>
         </w:rPr>
         <w:drawing>
-          <wp:inline distT="0" distB="0" distL="0" distR="0" wp14:anchorId="64C18C58" wp14:editId="54C436F0">
-            <wp:extent cx="2884879" cy="2163659"/>
+          <wp:inline distT="0" distB="0" distL="0" distR="0" wp14:anchorId="64C18C58" wp14:editId="3BD5A3D8">
+            <wp:extent cx="2884878" cy="2163659"/>
             <wp:effectExtent l="0" t="0" r="0" b="8255"/>
             <wp:docPr id="47" name="Picture 47"/>
             <wp:cNvGraphicFramePr>
@@ -10591,7 +10554,7 @@
                   <pic:spPr bwMode="auto">
                     <a:xfrm>
                       <a:off x="0" y="0"/>
-                      <a:ext cx="2884879" cy="2163659"/>
+                      <a:ext cx="2884878" cy="2163659"/>
                     </a:xfrm>
                     <a:prstGeom prst="rect">
                       <a:avLst/>
@@ -10612,8 +10575,8 @@
           <w:noProof/>
         </w:rPr>
         <w:drawing>
-          <wp:inline distT="0" distB="0" distL="0" distR="0" wp14:anchorId="4996F657" wp14:editId="6E1B3874">
-            <wp:extent cx="2846383" cy="2134787"/>
+          <wp:inline distT="0" distB="0" distL="0" distR="0" wp14:anchorId="4996F657" wp14:editId="7F913666">
+            <wp:extent cx="2846382" cy="2134787"/>
             <wp:effectExtent l="0" t="0" r="0" b="0"/>
             <wp:docPr id="48" name="Picture 48"/>
             <wp:cNvGraphicFramePr>
@@ -10643,7 +10606,7 @@
                   <pic:spPr bwMode="auto">
                     <a:xfrm>
                       <a:off x="0" y="0"/>
-                      <a:ext cx="2846383" cy="2134787"/>
+                      <a:ext cx="2846382" cy="2134787"/>
                     </a:xfrm>
                     <a:prstGeom prst="rect">
                       <a:avLst/>

</xml_diff>

<commit_message>
Finalized documentation and uploaded Delivery.zip
</commit_message>
<xml_diff>
--- a/Documentation/Report.docx
+++ b/Documentation/Report.docx
@@ -234,14 +234,6 @@
         </w:rPr>
         <w:t>females up to 35 years old</w:t>
       </w:r>
-      <w:r>
-        <w:rPr>
-          <w:rStyle w:val="Emphasis"/>
-          <w:i w:val="0"/>
-          <w:iCs w:val="0"/>
-        </w:rPr>
-        <w:t>.</w:t>
-      </w:r>
     </w:p>
     <w:p>
       <w:pPr>
@@ -282,14 +274,6 @@
         </w:rPr>
         <w:t>males up to 35 years old</w:t>
       </w:r>
-      <w:r>
-        <w:rPr>
-          <w:rStyle w:val="Emphasis"/>
-          <w:i w:val="0"/>
-          <w:iCs w:val="0"/>
-        </w:rPr>
-        <w:t>.</w:t>
-      </w:r>
     </w:p>
     <w:p>
       <w:pPr>
@@ -346,14 +330,6 @@
         </w:rPr>
         <w:t xml:space="preserve"> 35 years old</w:t>
       </w:r>
-      <w:r>
-        <w:rPr>
-          <w:rStyle w:val="Emphasis"/>
-          <w:i w:val="0"/>
-          <w:iCs w:val="0"/>
-        </w:rPr>
-        <w:t>.</w:t>
-      </w:r>
     </w:p>
     <w:p>
       <w:pPr>
@@ -458,7 +434,7 @@
           <w:i w:val="0"/>
           <w:iCs w:val="0"/>
         </w:rPr>
-        <w:t>P0: no discount.</w:t>
+        <w:t>P0: no discount</w:t>
       </w:r>
     </w:p>
     <w:p>
@@ -482,7 +458,7 @@
           <w:i w:val="0"/>
           <w:iCs w:val="0"/>
         </w:rPr>
-        <w:t>P1: 10% discount.</w:t>
+        <w:t>P1: 10% discount</w:t>
       </w:r>
     </w:p>
     <w:p>
@@ -506,7 +482,7 @@
           <w:i w:val="0"/>
           <w:iCs w:val="0"/>
         </w:rPr>
-        <w:t>P2: 20% discount.</w:t>
+        <w:t>P2: 20% discount</w:t>
       </w:r>
     </w:p>
     <w:p>
@@ -530,7 +506,7 @@
           <w:i w:val="0"/>
           <w:iCs w:val="0"/>
         </w:rPr>
-        <w:t>P3: 50% discount.</w:t>
+        <w:t>P3: 50% discount</w:t>
       </w:r>
     </w:p>
     <w:p>
@@ -1201,7 +1177,7 @@
         <w:jc w:val="both"/>
       </w:pPr>
       <w:r>
-        <w:t>Optimal price of the first item.</w:t>
+        <w:t>Optimal price of the first item</w:t>
       </w:r>
     </w:p>
     <w:p>
@@ -1214,7 +1190,7 @@
         <w:jc w:val="both"/>
       </w:pPr>
       <w:r>
-        <w:t>Optimal price of the second item.</w:t>
+        <w:t>Optimal price of the second item</w:t>
       </w:r>
     </w:p>
     <w:p>
@@ -1277,8 +1253,13 @@
         <w:jc w:val="both"/>
       </w:pPr>
       <w:r>
-        <w:t>Related total revenue.</w:t>
-      </w:r>
+        <w:t xml:space="preserve">Related total </w:t>
+      </w:r>
+      <w:proofErr w:type="gramStart"/>
+      <w:r>
+        <w:t>revenue</w:t>
+      </w:r>
+      <w:proofErr w:type="gramEnd"/>
     </w:p>
     <w:p>
       <w:pPr>
@@ -1434,23 +1415,7 @@
                         <w:t xml:space="preserve">revenue_item2, matching = </w:t>
                       </w:r>
                       <w:r>
-                        <w:t>LINEAR_</w:t>
-                      </w:r>
-                      <w:proofErr w:type="gramStart"/>
-                      <w:r>
-                        <w:t>PROGRAM(</w:t>
-                      </w:r>
-                      <w:proofErr w:type="gramEnd"/>
-                      <w:r>
-                        <w:t xml:space="preserve">margin_item2[price_item2], discounts, conversion_rates_item2[price_item2], </w:t>
-                      </w:r>
-                      <w:proofErr w:type="spellStart"/>
-                      <w:r>
-                        <w:t>daily_promos</w:t>
-                      </w:r>
-                      <w:proofErr w:type="spellEnd"/>
-                      <w:r>
-                        <w:t>, customers * conversion_rate</w:t>
+                        <w:t>LINEAR_PROGRAM(margin_item2[price_item2], discounts, conversion_rates_item2[price_item2], daily_promos, customers * conversion_rate</w:t>
                       </w:r>
                       <w:r>
                         <w:t>s</w:t>
@@ -1466,34 +1431,13 @@
                       <w:pPr>
                         <w:ind w:left="720" w:firstLine="720"/>
                       </w:pPr>
-                      <w:proofErr w:type="spellStart"/>
                       <w:r>
-                        <w:t>total_revenue</w:t>
-                      </w:r>
-                      <w:proofErr w:type="spellEnd"/>
-                      <w:r>
-                        <w:t xml:space="preserve"> = revenue_item2 + revenue_item1</w:t>
+                        <w:t>total_revenue = revenue_item2 + revenue_item1</w:t>
                       </w:r>
                     </w:p>
                     <w:p>
                       <w:r>
-                        <w:t>RETURN max(</w:t>
-                      </w:r>
-                      <w:proofErr w:type="spellStart"/>
-                      <w:r>
-                        <w:t>total_revenue</w:t>
-                      </w:r>
-                      <w:proofErr w:type="spellEnd"/>
-                      <w:r>
-                        <w:t>), (price_item1, price_item2, matching) related to max(</w:t>
-                      </w:r>
-                      <w:proofErr w:type="spellStart"/>
-                      <w:r>
-                        <w:t>total_revenue</w:t>
-                      </w:r>
-                      <w:proofErr w:type="spellEnd"/>
-                      <w:r>
-                        <w:t>)</w:t>
+                        <w:t>RETURN max(total_revenue), (price_item1, price_item2, matching) related to max(total_revenue)</w:t>
                       </w:r>
                     </w:p>
                   </w:txbxContent>
@@ -1673,7 +1617,7 @@
                                     <pic:cNvPicPr/>
                                   </pic:nvPicPr>
                                   <pic:blipFill>
-                                    <a:blip r:embed="rId7"/>
+                                    <a:blip r:embed="rId6"/>
                                     <a:stretch>
                                       <a:fillRect/>
                                     </a:stretch>
@@ -2890,7 +2834,7 @@
                     <pic:cNvPicPr/>
                   </pic:nvPicPr>
                   <pic:blipFill>
-                    <a:blip r:embed="rId8">
+                    <a:blip r:embed="rId7">
                       <a:extLst>
                         <a:ext uri="{28A0092B-C50C-407E-A947-70E740481C1C}">
                           <a14:useLocalDpi xmlns:a14="http://schemas.microsoft.com/office/drawing/2010/main" val="0"/>
@@ -2948,7 +2892,7 @@
                     <pic:cNvPicPr/>
                   </pic:nvPicPr>
                   <pic:blipFill>
-                    <a:blip r:embed="rId9">
+                    <a:blip r:embed="rId8">
                       <a:extLst>
                         <a:ext uri="{28A0092B-C50C-407E-A947-70E740481C1C}">
                           <a14:useLocalDpi xmlns:a14="http://schemas.microsoft.com/office/drawing/2010/main" val="0"/>
@@ -3018,7 +2962,7 @@
         </w:numPr>
       </w:pPr>
       <w:r>
-        <w:t>Time horizon = 365 days.</w:t>
+        <w:t>Time horizon = 365 days</w:t>
       </w:r>
     </w:p>
     <w:p>
@@ -3030,7 +2974,7 @@
         </w:numPr>
       </w:pPr>
       <w:r>
-        <w:t>Round = 1 day.</w:t>
+        <w:t>Round = 1 day</w:t>
       </w:r>
     </w:p>
     <w:p>
@@ -3272,7 +3216,7 @@
         <w:jc w:val="both"/>
       </w:pPr>
       <w:r>
-        <w:t>Optimal price of the first item.</w:t>
+        <w:t>Optimal price of the first item</w:t>
       </w:r>
     </w:p>
     <w:p>
@@ -3285,7 +3229,7 @@
         <w:jc w:val="both"/>
       </w:pPr>
       <w:r>
-        <w:t>Optimal price of the second item.</w:t>
+        <w:t>Optimal price of the second item</w:t>
       </w:r>
     </w:p>
     <w:p>
@@ -3299,7 +3243,7 @@
         <w:jc w:val="both"/>
       </w:pPr>
       <w:r>
-        <w:t>Vector of total revenues for each round of the time horizon.</w:t>
+        <w:t>Vector of total revenues for each round of the time horizon</w:t>
       </w:r>
     </w:p>
     <w:p>
@@ -3328,7 +3272,7 @@
         <w:jc w:val="both"/>
       </w:pPr>
       <w:r>
-        <w:t>Conversion rates of the first item.</w:t>
+        <w:t>Conversion rates of the first item</w:t>
       </w:r>
     </w:p>
     <w:p>
@@ -3341,7 +3285,7 @@
         <w:jc w:val="both"/>
       </w:pPr>
       <w:r>
-        <w:t>Conversion rates of the second item.</w:t>
+        <w:t>Conversion rates of the second item</w:t>
       </w:r>
     </w:p>
     <w:p>
@@ -3354,7 +3298,7 @@
         <w:jc w:val="both"/>
       </w:pPr>
       <w:r>
-        <w:t>Number of daily customers.</w:t>
+        <w:t>Number of daily customers</w:t>
       </w:r>
     </w:p>
     <w:p>
@@ -3367,7 +3311,7 @@
         <w:jc w:val="both"/>
       </w:pPr>
       <w:r>
-        <w:t>Optimal price of the first item.</w:t>
+        <w:t>Optimal price of the first item</w:t>
       </w:r>
     </w:p>
     <w:p>
@@ -3380,7 +3324,7 @@
         <w:jc w:val="both"/>
       </w:pPr>
       <w:r>
-        <w:t>Optimal price of the second item.</w:t>
+        <w:t>Optimal price of the second item</w:t>
       </w:r>
     </w:p>
     <w:p>
@@ -3393,7 +3337,7 @@
         <w:jc w:val="both"/>
       </w:pPr>
       <w:r>
-        <w:t>Daily matching.</w:t>
+        <w:t>Daily matching</w:t>
       </w:r>
     </w:p>
     <w:p>
@@ -3432,15 +3376,7 @@
         <w:jc w:val="both"/>
       </w:pPr>
       <w:r>
-        <w:t xml:space="preserve">Update the estimation of the conversion rates, optimal </w:t>
-      </w:r>
-      <w:proofErr w:type="gramStart"/>
-      <w:r>
-        <w:t>prices</w:t>
-      </w:r>
-      <w:proofErr w:type="gramEnd"/>
-      <w:r>
-        <w:t xml:space="preserve"> and daily customers.</w:t>
+        <w:t>Update the estimation of the conversion rates, optimal prices and daily customers.</w:t>
       </w:r>
     </w:p>
     <w:p>
@@ -3622,21 +3558,7 @@
         <w:rPr>
           <w:rStyle w:val="Emphasis"/>
         </w:rPr>
-        <w:t xml:space="preserve">Consider the case in which the assignment of promos is </w:t>
-      </w:r>
-      <w:proofErr w:type="gramStart"/>
-      <w:r>
-        <w:rPr>
-          <w:rStyle w:val="Emphasis"/>
-        </w:rPr>
-        <w:t>fixed</w:t>
-      </w:r>
-      <w:proofErr w:type="gramEnd"/>
-      <w:r>
-        <w:rPr>
-          <w:rStyle w:val="Emphasis"/>
-        </w:rPr>
-        <w:t xml:space="preserve"> and the price of the second item is fixed and the goal is to learn the optimal price of the first item. Assume that the number of users per class is known as well as the conversion rate associated with the second item. Also assume that the prices are the same for all the classes (assume the same in the following) and that the conversion rates do not change unless specified differently below. Adopt both an upper-confidence bound approach and a Thompson-sampling approach and compare their performance.</w:t>
+        <w:t>Consider the case in which the assignment of promos is fixed and the price of the second item is fixed and the goal is to learn the optimal price of the first item. Assume that the number of users per class is known as well as the conversion rate associated with the second item. Also assume that the prices are the same for all the classes (assume the same in the following) and that the conversion rates do not change unless specified differently below. Adopt both an upper-confidence bound approach and a Thompson-sampling approach and compare their performance.</w:t>
       </w:r>
     </w:p>
     <w:p>
@@ -3806,7 +3728,7 @@
           <w:i w:val="0"/>
           <w:iCs w:val="0"/>
         </w:rPr>
-        <w:t xml:space="preserve"> of the second item.</w:t>
+        <w:t xml:space="preserve"> of the second item</w:t>
       </w:r>
     </w:p>
     <w:p>
@@ -3828,7 +3750,7 @@
           <w:i w:val="0"/>
           <w:iCs w:val="0"/>
         </w:rPr>
-        <w:t>Average daily number of customers for each class.</w:t>
+        <w:t>Average daily number of customers for each class</w:t>
       </w:r>
     </w:p>
     <w:p>
@@ -3850,7 +3772,7 @@
           <w:i w:val="0"/>
           <w:iCs w:val="0"/>
         </w:rPr>
-        <w:t>Conversion rates of the second item.</w:t>
+        <w:t>Conversion rates of the second item</w:t>
       </w:r>
     </w:p>
     <w:p>
@@ -3888,7 +3810,7 @@
           <w:i w:val="0"/>
           <w:iCs w:val="0"/>
         </w:rPr>
-        <w:t xml:space="preserve"> matrix).</w:t>
+        <w:t xml:space="preserve"> matrix)</w:t>
       </w:r>
     </w:p>
     <w:p>
@@ -3915,7 +3837,7 @@
         </w:numPr>
       </w:pPr>
       <w:r>
-        <w:t>Revenue related to the learning of the optimal price of the first item.</w:t>
+        <w:t>Revenue related to the learning of the optimal price of the first item</w:t>
       </w:r>
     </w:p>
     <w:p>
@@ -3927,7 +3849,7 @@
         </w:numPr>
       </w:pPr>
       <w:r>
-        <w:t>(Estimate of the conversion rates of the first item).</w:t>
+        <w:t>(Estimate of the conversion rates of the first item)</w:t>
       </w:r>
     </w:p>
     <w:p>
@@ -4111,15 +4033,7 @@
         <w:t xml:space="preserve">Plots of the mean value of the regret and the reward for 10 experiments and the bounds corresponding to mean ± factor * standard deviation </w:t>
       </w:r>
       <w:r>
-        <w:t>(</w:t>
-      </w:r>
-      <w:proofErr w:type="gramStart"/>
-      <w:r>
-        <w:t>in order to</w:t>
-      </w:r>
-      <w:proofErr w:type="gramEnd"/>
-      <w:r>
-        <w:t xml:space="preserve"> have visible bounds a large factor is considered, instead of the quantile of the Gaussian distribution as in classical confidence intervals)</w:t>
+        <w:t>(in order to have visible bounds a large factor is considered, instead of the quantile of the Gaussian distribution as in classical confidence intervals)</w:t>
       </w:r>
       <w:r>
         <w:t>.</w:t>
@@ -4169,7 +4083,7 @@
                     </pic:cNvPicPr>
                   </pic:nvPicPr>
                   <pic:blipFill>
-                    <a:blip r:embed="rId10">
+                    <a:blip r:embed="rId9">
                       <a:extLst>
                         <a:ext uri="{28A0092B-C50C-407E-A947-70E740481C1C}">
                           <a14:useLocalDpi xmlns:a14="http://schemas.microsoft.com/office/drawing/2010/main" val="0"/>
@@ -4221,7 +4135,7 @@
                     </pic:cNvPicPr>
                   </pic:nvPicPr>
                   <pic:blipFill>
-                    <a:blip r:embed="rId11">
+                    <a:blip r:embed="rId10">
                       <a:extLst>
                         <a:ext uri="{28A0092B-C50C-407E-A947-70E740481C1C}">
                           <a14:useLocalDpi xmlns:a14="http://schemas.microsoft.com/office/drawing/2010/main" val="0"/>
@@ -4308,7 +4222,7 @@
                     </pic:cNvPicPr>
                   </pic:nvPicPr>
                   <pic:blipFill>
-                    <a:blip r:embed="rId12">
+                    <a:blip r:embed="rId11">
                       <a:extLst>
                         <a:ext uri="{28A0092B-C50C-407E-A947-70E740481C1C}">
                           <a14:useLocalDpi xmlns:a14="http://schemas.microsoft.com/office/drawing/2010/main" val="0"/>
@@ -4360,7 +4274,7 @@
                     </pic:cNvPicPr>
                   </pic:nvPicPr>
                   <pic:blipFill>
-                    <a:blip r:embed="rId13">
+                    <a:blip r:embed="rId12">
                       <a:extLst>
                         <a:ext uri="{28A0092B-C50C-407E-A947-70E740481C1C}">
                           <a14:useLocalDpi xmlns:a14="http://schemas.microsoft.com/office/drawing/2010/main" val="0"/>
@@ -4474,7 +4388,7 @@
                     </pic:cNvPicPr>
                   </pic:nvPicPr>
                   <pic:blipFill>
-                    <a:blip r:embed="rId14">
+                    <a:blip r:embed="rId13">
                       <a:extLst>
                         <a:ext uri="{28A0092B-C50C-407E-A947-70E740481C1C}">
                           <a14:useLocalDpi xmlns:a14="http://schemas.microsoft.com/office/drawing/2010/main" val="0"/>
@@ -4526,7 +4440,7 @@
                     </pic:cNvPicPr>
                   </pic:nvPicPr>
                   <pic:blipFill>
-                    <a:blip r:embed="rId15">
+                    <a:blip r:embed="rId14">
                       <a:extLst>
                         <a:ext uri="{28A0092B-C50C-407E-A947-70E740481C1C}">
                           <a14:useLocalDpi xmlns:a14="http://schemas.microsoft.com/office/drawing/2010/main" val="0"/>
@@ -4613,7 +4527,7 @@
                     </pic:cNvPicPr>
                   </pic:nvPicPr>
                   <pic:blipFill>
-                    <a:blip r:embed="rId16">
+                    <a:blip r:embed="rId15">
                       <a:extLst>
                         <a:ext uri="{28A0092B-C50C-407E-A947-70E740481C1C}">
                           <a14:useLocalDpi xmlns:a14="http://schemas.microsoft.com/office/drawing/2010/main" val="0"/>
@@ -4665,7 +4579,7 @@
                     </pic:cNvPicPr>
                   </pic:nvPicPr>
                   <pic:blipFill>
-                    <a:blip r:embed="rId17">
+                    <a:blip r:embed="rId16">
                       <a:extLst>
                         <a:ext uri="{28A0092B-C50C-407E-A947-70E740481C1C}">
                           <a14:useLocalDpi xmlns:a14="http://schemas.microsoft.com/office/drawing/2010/main" val="0"/>
@@ -4917,7 +4831,7 @@
           <w:i w:val="0"/>
           <w:iCs w:val="0"/>
         </w:rPr>
-        <w:t>Optimal price (margin) of the second item.</w:t>
+        <w:t>Optimal price (margin) of the second item</w:t>
       </w:r>
     </w:p>
     <w:p>
@@ -4956,7 +4870,7 @@
           <w:i w:val="0"/>
           <w:iCs w:val="0"/>
         </w:rPr>
-        <w:t xml:space="preserve"> matrix).</w:t>
+        <w:t xml:space="preserve"> matrix)</w:t>
       </w:r>
     </w:p>
     <w:p>
@@ -4989,7 +4903,7 @@
         <w:jc w:val="both"/>
       </w:pPr>
       <w:r>
-        <w:t>Revenue related to the learning of the optimal price of the first item.</w:t>
+        <w:t>Revenue related to the learning of the optimal price of the first item</w:t>
       </w:r>
     </w:p>
     <w:p>
@@ -5002,7 +4916,7 @@
         <w:jc w:val="both"/>
       </w:pPr>
       <w:r>
-        <w:t>(Estimate of the conversion rates of the first item).</w:t>
+        <w:t>(Estimate of the conversion rates of the first item)</w:t>
       </w:r>
     </w:p>
     <w:p>
@@ -5015,7 +4929,7 @@
         <w:jc w:val="both"/>
       </w:pPr>
       <w:r>
-        <w:t>(Estimate of the conversion rates of the second item).</w:t>
+        <w:t>(Estimate of the conversion rates of the second item)</w:t>
       </w:r>
     </w:p>
     <w:p>
@@ -5028,7 +4942,7 @@
         <w:jc w:val="both"/>
       </w:pPr>
       <w:r>
-        <w:t>(Estimate of the number of daily customers).</w:t>
+        <w:t>(Estimate of the number of daily customers)</w:t>
       </w:r>
     </w:p>
     <w:p>
@@ -5237,15 +5151,7 @@
         <w:t xml:space="preserve">Plots of the mean value of the regret and the reward for 10 experiments and the bounds corresponding to mean ± factor * standard deviation </w:t>
       </w:r>
       <w:r>
-        <w:t>(</w:t>
-      </w:r>
-      <w:proofErr w:type="gramStart"/>
-      <w:r>
-        <w:t>in order to</w:t>
-      </w:r>
-      <w:proofErr w:type="gramEnd"/>
-      <w:r>
-        <w:t xml:space="preserve"> have visible bounds a large factor is considered, instead of the quantile of the Gaussian distribution as in classical confidence intervals)</w:t>
+        <w:t>(in order to have visible bounds a large factor is considered, instead of the quantile of the Gaussian distribution as in classical confidence intervals)</w:t>
       </w:r>
       <w:r>
         <w:t>.</w:t>
@@ -5268,6 +5174,11 @@
       <w:r>
         <w:t>First experiment</w:t>
       </w:r>
+    </w:p>
+    <w:p>
+      <w:pPr>
+        <w:jc w:val="both"/>
+      </w:pPr>
     </w:p>
     <w:p>
       <w:pPr>
@@ -5295,7 +5206,7 @@
                     </pic:cNvPicPr>
                   </pic:nvPicPr>
                   <pic:blipFill>
-                    <a:blip r:embed="rId18">
+                    <a:blip r:embed="rId17">
                       <a:extLst>
                         <a:ext uri="{28A0092B-C50C-407E-A947-70E740481C1C}">
                           <a14:useLocalDpi xmlns:a14="http://schemas.microsoft.com/office/drawing/2010/main" val="0"/>
@@ -5347,7 +5258,7 @@
                     </pic:cNvPicPr>
                   </pic:nvPicPr>
                   <pic:blipFill>
-                    <a:blip r:embed="rId19">
+                    <a:blip r:embed="rId18">
                       <a:extLst>
                         <a:ext uri="{28A0092B-C50C-407E-A947-70E740481C1C}">
                           <a14:useLocalDpi xmlns:a14="http://schemas.microsoft.com/office/drawing/2010/main" val="0"/>
@@ -5434,7 +5345,7 @@
                     </pic:cNvPicPr>
                   </pic:nvPicPr>
                   <pic:blipFill>
-                    <a:blip r:embed="rId20">
+                    <a:blip r:embed="rId19">
                       <a:extLst>
                         <a:ext uri="{28A0092B-C50C-407E-A947-70E740481C1C}">
                           <a14:useLocalDpi xmlns:a14="http://schemas.microsoft.com/office/drawing/2010/main" val="0"/>
@@ -5486,7 +5397,7 @@
                     </pic:cNvPicPr>
                   </pic:nvPicPr>
                   <pic:blipFill>
-                    <a:blip r:embed="rId21">
+                    <a:blip r:embed="rId20">
                       <a:extLst>
                         <a:ext uri="{28A0092B-C50C-407E-A947-70E740481C1C}">
                           <a14:useLocalDpi xmlns:a14="http://schemas.microsoft.com/office/drawing/2010/main" val="0"/>
@@ -5612,7 +5523,7 @@
                     </pic:cNvPicPr>
                   </pic:nvPicPr>
                   <pic:blipFill>
-                    <a:blip r:embed="rId22">
+                    <a:blip r:embed="rId21">
                       <a:extLst>
                         <a:ext uri="{28A0092B-C50C-407E-A947-70E740481C1C}">
                           <a14:useLocalDpi xmlns:a14="http://schemas.microsoft.com/office/drawing/2010/main" val="0"/>
@@ -5664,7 +5575,7 @@
                     </pic:cNvPicPr>
                   </pic:nvPicPr>
                   <pic:blipFill>
-                    <a:blip r:embed="rId23">
+                    <a:blip r:embed="rId22">
                       <a:extLst>
                         <a:ext uri="{28A0092B-C50C-407E-A947-70E740481C1C}">
                           <a14:useLocalDpi xmlns:a14="http://schemas.microsoft.com/office/drawing/2010/main" val="0"/>
@@ -5751,7 +5662,7 @@
                     </pic:cNvPicPr>
                   </pic:nvPicPr>
                   <pic:blipFill>
-                    <a:blip r:embed="rId24">
+                    <a:blip r:embed="rId23">
                       <a:extLst>
                         <a:ext uri="{28A0092B-C50C-407E-A947-70E740481C1C}">
                           <a14:useLocalDpi xmlns:a14="http://schemas.microsoft.com/office/drawing/2010/main" val="0"/>
@@ -5803,7 +5714,7 @@
                     </pic:cNvPicPr>
                   </pic:nvPicPr>
                   <pic:blipFill>
-                    <a:blip r:embed="rId25">
+                    <a:blip r:embed="rId24">
                       <a:extLst>
                         <a:ext uri="{28A0092B-C50C-407E-A947-70E740481C1C}">
                           <a14:useLocalDpi xmlns:a14="http://schemas.microsoft.com/office/drawing/2010/main" val="0"/>
@@ -5979,7 +5890,7 @@
           <w:i w:val="0"/>
           <w:iCs w:val="0"/>
         </w:rPr>
-        <w:t>Optimal price (margin) of the first item.</w:t>
+        <w:t>Optimal price (margin) of the first item</w:t>
       </w:r>
     </w:p>
     <w:p>
@@ -6002,7 +5913,7 @@
           <w:i w:val="0"/>
           <w:iCs w:val="0"/>
         </w:rPr>
-        <w:t>Optimal price (margin) of the second item.</w:t>
+        <w:t>Optimal price (margin) of the second item</w:t>
       </w:r>
     </w:p>
     <w:p>
@@ -6035,8 +5946,13 @@
         <w:jc w:val="both"/>
       </w:pPr>
       <w:r>
-        <w:t>Revenue related to the learning of the assignment of promos.</w:t>
-      </w:r>
+        <w:t xml:space="preserve">Revenue related to the learning of the assignment of </w:t>
+      </w:r>
+      <w:proofErr w:type="gramStart"/>
+      <w:r>
+        <w:t>promos</w:t>
+      </w:r>
+      <w:proofErr w:type="gramEnd"/>
     </w:p>
     <w:p>
       <w:pPr>
@@ -6048,7 +5964,7 @@
         <w:jc w:val="both"/>
       </w:pPr>
       <w:r>
-        <w:t>(Estimate of the conversion rates of the first item).</w:t>
+        <w:t>(Estimate of the conversion rates of the first item)</w:t>
       </w:r>
     </w:p>
     <w:p>
@@ -6061,7 +5977,7 @@
         <w:jc w:val="both"/>
       </w:pPr>
       <w:r>
-        <w:t>(Estimate of the conversion rates of the second item).</w:t>
+        <w:t>(Estimate of the conversion rates of the second item)</w:t>
       </w:r>
     </w:p>
     <w:p>
@@ -6074,7 +5990,7 @@
         <w:jc w:val="both"/>
       </w:pPr>
       <w:r>
-        <w:t>(Estimate of the number of daily customers).</w:t>
+        <w:t>(Estimate of the number of daily customers)</w:t>
       </w:r>
     </w:p>
     <w:p>
@@ -6256,7 +6172,7 @@
                     </pic:cNvPicPr>
                   </pic:nvPicPr>
                   <pic:blipFill>
-                    <a:blip r:embed="rId26">
+                    <a:blip r:embed="rId25">
                       <a:extLst>
                         <a:ext uri="{28A0092B-C50C-407E-A947-70E740481C1C}">
                           <a14:useLocalDpi xmlns:a14="http://schemas.microsoft.com/office/drawing/2010/main" val="0"/>
@@ -6308,7 +6224,7 @@
                     </pic:cNvPicPr>
                   </pic:nvPicPr>
                   <pic:blipFill>
-                    <a:blip r:embed="rId27">
+                    <a:blip r:embed="rId26">
                       <a:extLst>
                         <a:ext uri="{28A0092B-C50C-407E-A947-70E740481C1C}">
                           <a14:useLocalDpi xmlns:a14="http://schemas.microsoft.com/office/drawing/2010/main" val="0"/>
@@ -6490,7 +6406,7 @@
                     </pic:cNvPicPr>
                   </pic:nvPicPr>
                   <pic:blipFill>
-                    <a:blip r:embed="rId28">
+                    <a:blip r:embed="rId27">
                       <a:extLst>
                         <a:ext uri="{28A0092B-C50C-407E-A947-70E740481C1C}">
                           <a14:useLocalDpi xmlns:a14="http://schemas.microsoft.com/office/drawing/2010/main" val="0"/>
@@ -6542,7 +6458,7 @@
                     </pic:cNvPicPr>
                   </pic:nvPicPr>
                   <pic:blipFill>
-                    <a:blip r:embed="rId29">
+                    <a:blip r:embed="rId28">
                       <a:extLst>
                         <a:ext uri="{28A0092B-C50C-407E-A947-70E740481C1C}">
                           <a14:useLocalDpi xmlns:a14="http://schemas.microsoft.com/office/drawing/2010/main" val="0"/>
@@ -6988,8 +6904,13 @@
         <w:jc w:val="both"/>
       </w:pPr>
       <w:r>
-        <w:t>Revenue related to the all the learned parameters.</w:t>
-      </w:r>
+        <w:t xml:space="preserve">Revenue related to the all the learned </w:t>
+      </w:r>
+      <w:proofErr w:type="gramStart"/>
+      <w:r>
+        <w:t>parameters</w:t>
+      </w:r>
+      <w:proofErr w:type="gramEnd"/>
     </w:p>
     <w:p>
       <w:pPr>
@@ -7001,7 +6922,7 @@
         <w:jc w:val="both"/>
       </w:pPr>
       <w:r>
-        <w:t>(Estimate of the conversion rates of the first item).</w:t>
+        <w:t>(Estimate of the conversion rates of the first item)</w:t>
       </w:r>
     </w:p>
     <w:p>
@@ -7014,7 +6935,7 @@
         <w:jc w:val="both"/>
       </w:pPr>
       <w:r>
-        <w:t>(Estimate of the conversion rates of the second item).</w:t>
+        <w:t>(Estimate of the conversion rates of the second item)</w:t>
       </w:r>
     </w:p>
     <w:p>
@@ -7027,7 +6948,7 @@
         <w:jc w:val="both"/>
       </w:pPr>
       <w:r>
-        <w:t>(Estimate of the number of daily customers).</w:t>
+        <w:t>(Estimate of the number of daily customers)</w:t>
       </w:r>
     </w:p>
     <w:p>
@@ -7331,7 +7252,7 @@
                     </pic:cNvPicPr>
                   </pic:nvPicPr>
                   <pic:blipFill>
-                    <a:blip r:embed="rId30">
+                    <a:blip r:embed="rId29">
                       <a:extLst>
                         <a:ext uri="{28A0092B-C50C-407E-A947-70E740481C1C}">
                           <a14:useLocalDpi xmlns:a14="http://schemas.microsoft.com/office/drawing/2010/main" val="0"/>
@@ -7383,7 +7304,7 @@
                     </pic:cNvPicPr>
                   </pic:nvPicPr>
                   <pic:blipFill>
-                    <a:blip r:embed="rId31">
+                    <a:blip r:embed="rId30">
                       <a:extLst>
                         <a:ext uri="{28A0092B-C50C-407E-A947-70E740481C1C}">
                           <a14:useLocalDpi xmlns:a14="http://schemas.microsoft.com/office/drawing/2010/main" val="0"/>
@@ -7470,7 +7391,7 @@
                     </pic:cNvPicPr>
                   </pic:nvPicPr>
                   <pic:blipFill>
-                    <a:blip r:embed="rId32">
+                    <a:blip r:embed="rId31">
                       <a:extLst>
                         <a:ext uri="{28A0092B-C50C-407E-A947-70E740481C1C}">
                           <a14:useLocalDpi xmlns:a14="http://schemas.microsoft.com/office/drawing/2010/main" val="0"/>
@@ -7522,7 +7443,7 @@
                     </pic:cNvPicPr>
                   </pic:nvPicPr>
                   <pic:blipFill>
-                    <a:blip r:embed="rId33">
+                    <a:blip r:embed="rId32">
                       <a:extLst>
                         <a:ext uri="{28A0092B-C50C-407E-A947-70E740481C1C}">
                           <a14:useLocalDpi xmlns:a14="http://schemas.microsoft.com/office/drawing/2010/main" val="0"/>
@@ -7648,7 +7569,7 @@
                     </pic:cNvPicPr>
                   </pic:nvPicPr>
                   <pic:blipFill>
-                    <a:blip r:embed="rId34">
+                    <a:blip r:embed="rId33">
                       <a:extLst>
                         <a:ext uri="{28A0092B-C50C-407E-A947-70E740481C1C}">
                           <a14:useLocalDpi xmlns:a14="http://schemas.microsoft.com/office/drawing/2010/main" val="0"/>
@@ -7700,7 +7621,7 @@
                     </pic:cNvPicPr>
                   </pic:nvPicPr>
                   <pic:blipFill>
-                    <a:blip r:embed="rId35">
+                    <a:blip r:embed="rId34">
                       <a:extLst>
                         <a:ext uri="{28A0092B-C50C-407E-A947-70E740481C1C}">
                           <a14:useLocalDpi xmlns:a14="http://schemas.microsoft.com/office/drawing/2010/main" val="0"/>
@@ -7787,7 +7708,7 @@
                     </pic:cNvPicPr>
                   </pic:nvPicPr>
                   <pic:blipFill>
-                    <a:blip r:embed="rId36">
+                    <a:blip r:embed="rId35">
                       <a:extLst>
                         <a:ext uri="{28A0092B-C50C-407E-A947-70E740481C1C}">
                           <a14:useLocalDpi xmlns:a14="http://schemas.microsoft.com/office/drawing/2010/main" val="0"/>
@@ -7839,7 +7760,7 @@
                     </pic:cNvPicPr>
                   </pic:nvPicPr>
                   <pic:blipFill>
-                    <a:blip r:embed="rId37">
+                    <a:blip r:embed="rId36">
                       <a:extLst>
                         <a:ext uri="{28A0092B-C50C-407E-A947-70E740481C1C}">
                           <a14:useLocalDpi xmlns:a14="http://schemas.microsoft.com/office/drawing/2010/main" val="0"/>
@@ -8005,8 +7926,18 @@
           <w:i w:val="0"/>
           <w:iCs w:val="0"/>
         </w:rPr>
-        <w:t>The products have just been released on the market.</w:t>
-      </w:r>
+        <w:t xml:space="preserve">The products have just been released on the </w:t>
+      </w:r>
+      <w:proofErr w:type="gramStart"/>
+      <w:r>
+        <w:rPr>
+          <w:rStyle w:val="Emphasis"/>
+          <w:i w:val="0"/>
+          <w:iCs w:val="0"/>
+        </w:rPr>
+        <w:t>market</w:t>
+      </w:r>
+      <w:proofErr w:type="gramEnd"/>
     </w:p>
     <w:p>
       <w:pPr>
@@ -8028,7 +7959,7 @@
           <w:i w:val="0"/>
           <w:iCs w:val="0"/>
         </w:rPr>
-        <w:t>Standard market situation (using the same conversion rates of the stationary steps).</w:t>
+        <w:t>Standard market situation (using the same conversion rates of the stationary steps)</w:t>
       </w:r>
     </w:p>
     <w:p>
@@ -8069,7 +8000,7 @@
           <w:i w:val="0"/>
           <w:iCs w:val="0"/>
         </w:rPr>
-        <w:t xml:space="preserve"> a newer model has been released).</w:t>
+        <w:t xml:space="preserve"> a newer model has been released)</w:t>
       </w:r>
     </w:p>
     <w:p>
@@ -8347,8 +8278,13 @@
         <w:jc w:val="both"/>
       </w:pPr>
       <w:r>
-        <w:t>Revenue related to the all the learned parameters for each phase.</w:t>
-      </w:r>
+        <w:t xml:space="preserve">Revenue related to the all the learned parameters for each </w:t>
+      </w:r>
+      <w:proofErr w:type="gramStart"/>
+      <w:r>
+        <w:t>phase</w:t>
+      </w:r>
+      <w:proofErr w:type="gramEnd"/>
     </w:p>
     <w:p>
       <w:pPr>
@@ -8360,7 +8296,7 @@
         <w:jc w:val="both"/>
       </w:pPr>
       <w:r>
-        <w:t>(Estimate of the conversion rates of the first item for each phase).</w:t>
+        <w:t>(Estimate of the conversion rates of the first item for each phase)</w:t>
       </w:r>
     </w:p>
     <w:p>
@@ -8373,7 +8309,7 @@
         <w:jc w:val="both"/>
       </w:pPr>
       <w:r>
-        <w:t>(Estimate of the conversion rates of the second item for each phase).</w:t>
+        <w:t>(Estimate of the conversion rates of the second item for each phase)</w:t>
       </w:r>
     </w:p>
     <w:p>
@@ -8386,7 +8322,7 @@
         <w:jc w:val="both"/>
       </w:pPr>
       <w:r>
-        <w:t>(Estimate of the number of daily customers).</w:t>
+        <w:t>(Estimate of the number of daily customers)</w:t>
       </w:r>
     </w:p>
     <w:p>
@@ -8612,6 +8548,61 @@
                 <pic:pic xmlns:pic="http://schemas.openxmlformats.org/drawingml/2006/picture">
                   <pic:nvPicPr>
                     <pic:cNvPr id="21" name="Immagine 21"/>
+                    <pic:cNvPicPr>
+                      <a:picLocks noChangeAspect="1" noChangeArrowheads="1"/>
+                    </pic:cNvPicPr>
+                  </pic:nvPicPr>
+                  <pic:blipFill>
+                    <a:blip r:embed="rId37">
+                      <a:extLst>
+                        <a:ext uri="{28A0092B-C50C-407E-A947-70E740481C1C}">
+                          <a14:useLocalDpi xmlns:a14="http://schemas.microsoft.com/office/drawing/2010/main" val="0"/>
+                        </a:ext>
+                      </a:extLst>
+                    </a:blip>
+                    <a:stretch>
+                      <a:fillRect/>
+                    </a:stretch>
+                  </pic:blipFill>
+                  <pic:spPr bwMode="auto">
+                    <a:xfrm>
+                      <a:off x="0" y="0"/>
+                      <a:ext cx="2718816" cy="2039112"/>
+                    </a:xfrm>
+                    <a:prstGeom prst="rect">
+                      <a:avLst/>
+                    </a:prstGeom>
+                    <a:noFill/>
+                    <a:ln>
+                      <a:noFill/>
+                    </a:ln>
+                  </pic:spPr>
+                </pic:pic>
+              </a:graphicData>
+            </a:graphic>
+          </wp:inline>
+        </w:drawing>
+      </w:r>
+      <w:r>
+        <w:rPr>
+          <w:rStyle w:val="Emphasis"/>
+          <w:i w:val="0"/>
+          <w:iCs w:val="0"/>
+          <w:noProof/>
+        </w:rPr>
+        <w:drawing>
+          <wp:inline distT="0" distB="0" distL="0" distR="0" wp14:anchorId="1F590709" wp14:editId="5AC7C4E7">
+            <wp:extent cx="2718816" cy="2039112"/>
+            <wp:effectExtent l="0" t="0" r="5715" b="0"/>
+            <wp:docPr id="22" name="Immagine 22"/>
+            <wp:cNvGraphicFramePr>
+              <a:graphicFrameLocks xmlns:a="http://schemas.openxmlformats.org/drawingml/2006/main" noChangeAspect="1"/>
+            </wp:cNvGraphicFramePr>
+            <a:graphic xmlns:a="http://schemas.openxmlformats.org/drawingml/2006/main">
+              <a:graphicData uri="http://schemas.openxmlformats.org/drawingml/2006/picture">
+                <pic:pic xmlns:pic="http://schemas.openxmlformats.org/drawingml/2006/picture">
+                  <pic:nvPicPr>
+                    <pic:cNvPr id="22" name="Immagine 22"/>
                     <pic:cNvPicPr>
                       <a:picLocks noChangeAspect="1" noChangeArrowheads="1"/>
                     </pic:cNvPicPr>
@@ -8647,18 +8638,86 @@
           </wp:inline>
         </w:drawing>
       </w:r>
-      <w:r>
-        <w:rPr>
-          <w:rStyle w:val="Emphasis"/>
-          <w:i w:val="0"/>
-          <w:iCs w:val="0"/>
+    </w:p>
+    <w:p>
+      <w:pPr>
+        <w:jc w:val="center"/>
+        <w:rPr>
+          <w:i/>
+          <w:iCs/>
+          <w:sz w:val="18"/>
+          <w:szCs w:val="18"/>
+        </w:rPr>
+      </w:pPr>
+      <w:r>
+        <w:rPr>
+          <w:i/>
+          <w:iCs/>
+          <w:sz w:val="18"/>
+          <w:szCs w:val="18"/>
+        </w:rPr>
+        <w:t>Time horizon = 365</w:t>
+      </w:r>
+      <w:r>
+        <w:rPr>
+          <w:i/>
+          <w:iCs/>
+          <w:sz w:val="18"/>
+          <w:szCs w:val="18"/>
+        </w:rPr>
+        <w:t xml:space="preserve"> </w:t>
+      </w:r>
+      <w:r>
+        <w:rPr>
+          <w:i/>
+          <w:iCs/>
+          <w:sz w:val="18"/>
+          <w:szCs w:val="18"/>
+        </w:rPr>
+        <w:t>(</w:t>
+      </w:r>
+      <w:r>
+        <w:rPr>
+          <w:i/>
+          <w:iCs/>
+          <w:sz w:val="18"/>
+          <w:szCs w:val="18"/>
+        </w:rPr>
+        <w:t>per phase</w:t>
+      </w:r>
+      <w:r>
+        <w:rPr>
+          <w:i/>
+          <w:iCs/>
+          <w:sz w:val="18"/>
+          <w:szCs w:val="18"/>
+        </w:rPr>
+        <w:t>)</w:t>
+      </w:r>
+    </w:p>
+    <w:p>
+      <w:pPr>
+        <w:jc w:val="center"/>
+      </w:pPr>
+    </w:p>
+    <w:p>
+      <w:pPr>
+        <w:jc w:val="center"/>
+      </w:pPr>
+    </w:p>
+    <w:p>
+      <w:pPr>
+        <w:jc w:val="center"/>
+      </w:pPr>
+      <w:r>
+        <w:rPr>
           <w:noProof/>
         </w:rPr>
         <w:drawing>
-          <wp:inline distT="0" distB="0" distL="0" distR="0" wp14:anchorId="1F590709" wp14:editId="5AC7C4E7">
-            <wp:extent cx="2718816" cy="2039112"/>
-            <wp:effectExtent l="0" t="0" r="5715" b="0"/>
-            <wp:docPr id="22" name="Immagine 22"/>
+          <wp:inline distT="0" distB="0" distL="0" distR="0" wp14:anchorId="7539FA77" wp14:editId="0756DD5B">
+            <wp:extent cx="2833892" cy="2125418"/>
+            <wp:effectExtent l="0" t="0" r="5080" b="8255"/>
+            <wp:docPr id="15" name="Immagine 15"/>
             <wp:cNvGraphicFramePr>
               <a:graphicFrameLocks xmlns:a="http://schemas.openxmlformats.org/drawingml/2006/main" noChangeAspect="1"/>
             </wp:cNvGraphicFramePr>
@@ -8666,13 +8725,203 @@
               <a:graphicData uri="http://schemas.openxmlformats.org/drawingml/2006/picture">
                 <pic:pic xmlns:pic="http://schemas.openxmlformats.org/drawingml/2006/picture">
                   <pic:nvPicPr>
-                    <pic:cNvPr id="22" name="Immagine 22"/>
+                    <pic:cNvPr id="15" name="Immagine 15"/>
                     <pic:cNvPicPr>
                       <a:picLocks noChangeAspect="1" noChangeArrowheads="1"/>
                     </pic:cNvPicPr>
                   </pic:nvPicPr>
                   <pic:blipFill>
                     <a:blip r:embed="rId39">
+                      <a:extLst>
+                        <a:ext uri="{28A0092B-C50C-407E-A947-70E740481C1C}">
+                          <a14:useLocalDpi xmlns:a14="http://schemas.microsoft.com/office/drawing/2010/main" val="0"/>
+                        </a:ext>
+                      </a:extLst>
+                    </a:blip>
+                    <a:stretch>
+                      <a:fillRect/>
+                    </a:stretch>
+                  </pic:blipFill>
+                  <pic:spPr bwMode="auto">
+                    <a:xfrm>
+                      <a:off x="0" y="0"/>
+                      <a:ext cx="2833892" cy="2125418"/>
+                    </a:xfrm>
+                    <a:prstGeom prst="rect">
+                      <a:avLst/>
+                    </a:prstGeom>
+                    <a:noFill/>
+                    <a:ln>
+                      <a:noFill/>
+                    </a:ln>
+                  </pic:spPr>
+                </pic:pic>
+              </a:graphicData>
+            </a:graphic>
+          </wp:inline>
+        </w:drawing>
+      </w:r>
+      <w:r>
+        <w:rPr>
+          <w:noProof/>
+        </w:rPr>
+        <w:drawing>
+          <wp:inline distT="0" distB="0" distL="0" distR="0" wp14:anchorId="03653382" wp14:editId="2157D906">
+            <wp:extent cx="2862564" cy="2146923"/>
+            <wp:effectExtent l="0" t="0" r="0" b="6350"/>
+            <wp:docPr id="16" name="Immagine 16"/>
+            <wp:cNvGraphicFramePr>
+              <a:graphicFrameLocks xmlns:a="http://schemas.openxmlformats.org/drawingml/2006/main" noChangeAspect="1"/>
+            </wp:cNvGraphicFramePr>
+            <a:graphic xmlns:a="http://schemas.openxmlformats.org/drawingml/2006/main">
+              <a:graphicData uri="http://schemas.openxmlformats.org/drawingml/2006/picture">
+                <pic:pic xmlns:pic="http://schemas.openxmlformats.org/drawingml/2006/picture">
+                  <pic:nvPicPr>
+                    <pic:cNvPr id="16" name="Immagine 16"/>
+                    <pic:cNvPicPr>
+                      <a:picLocks noChangeAspect="1" noChangeArrowheads="1"/>
+                    </pic:cNvPicPr>
+                  </pic:nvPicPr>
+                  <pic:blipFill>
+                    <a:blip r:embed="rId40">
+                      <a:extLst>
+                        <a:ext uri="{28A0092B-C50C-407E-A947-70E740481C1C}">
+                          <a14:useLocalDpi xmlns:a14="http://schemas.microsoft.com/office/drawing/2010/main" val="0"/>
+                        </a:ext>
+                      </a:extLst>
+                    </a:blip>
+                    <a:stretch>
+                      <a:fillRect/>
+                    </a:stretch>
+                  </pic:blipFill>
+                  <pic:spPr bwMode="auto">
+                    <a:xfrm>
+                      <a:off x="0" y="0"/>
+                      <a:ext cx="2862564" cy="2146923"/>
+                    </a:xfrm>
+                    <a:prstGeom prst="rect">
+                      <a:avLst/>
+                    </a:prstGeom>
+                    <a:noFill/>
+                    <a:ln>
+                      <a:noFill/>
+                    </a:ln>
+                  </pic:spPr>
+                </pic:pic>
+              </a:graphicData>
+            </a:graphic>
+          </wp:inline>
+        </w:drawing>
+      </w:r>
+    </w:p>
+    <w:p>
+      <w:pPr>
+        <w:jc w:val="center"/>
+        <w:rPr>
+          <w:i/>
+          <w:iCs/>
+          <w:sz w:val="18"/>
+          <w:szCs w:val="18"/>
+        </w:rPr>
+      </w:pPr>
+      <w:r>
+        <w:rPr>
+          <w:i/>
+          <w:iCs/>
+          <w:sz w:val="18"/>
+          <w:szCs w:val="18"/>
+        </w:rPr>
+        <w:t>Time horizon =</w:t>
+      </w:r>
+      <w:r>
+        <w:rPr>
+          <w:i/>
+          <w:iCs/>
+          <w:sz w:val="18"/>
+          <w:szCs w:val="18"/>
+        </w:rPr>
+        <w:t xml:space="preserve"> 2</w:t>
+      </w:r>
+      <w:r>
+        <w:rPr>
+          <w:i/>
+          <w:iCs/>
+          <w:sz w:val="18"/>
+          <w:szCs w:val="18"/>
+        </w:rPr>
+        <w:t>000</w:t>
+      </w:r>
+      <w:r>
+        <w:rPr>
+          <w:i/>
+          <w:iCs/>
+          <w:sz w:val="18"/>
+          <w:szCs w:val="18"/>
+        </w:rPr>
+        <w:t xml:space="preserve"> (per phase)</w:t>
+      </w:r>
+    </w:p>
+    <w:p>
+      <w:pPr>
+        <w:rPr>
+          <w:rStyle w:val="Emphasis"/>
+          <w:i w:val="0"/>
+          <w:iCs w:val="0"/>
+        </w:rPr>
+      </w:pPr>
+      <w:r>
+        <w:rPr>
+          <w:rStyle w:val="Emphasis"/>
+          <w:i w:val="0"/>
+          <w:iCs w:val="0"/>
+        </w:rPr>
+        <w:br w:type="page"/>
+      </w:r>
+    </w:p>
+    <w:p>
+      <w:pPr>
+        <w:jc w:val="both"/>
+      </w:pPr>
+      <w:r>
+        <w:lastRenderedPageBreak/>
+        <w:t>Second experiment</w:t>
+      </w:r>
+    </w:p>
+    <w:p>
+      <w:pPr>
+        <w:jc w:val="both"/>
+      </w:pPr>
+    </w:p>
+    <w:p>
+      <w:pPr>
+        <w:jc w:val="center"/>
+      </w:pPr>
+      <w:r>
+        <w:rPr>
+          <w:rStyle w:val="Emphasis"/>
+          <w:i w:val="0"/>
+          <w:iCs w:val="0"/>
+          <w:noProof/>
+        </w:rPr>
+        <w:drawing>
+          <wp:inline distT="0" distB="0" distL="0" distR="0" wp14:anchorId="3E1407FC" wp14:editId="52B910D4">
+            <wp:extent cx="2718816" cy="2039112"/>
+            <wp:effectExtent l="0" t="0" r="5715" b="0"/>
+            <wp:docPr id="41" name="Immagine 21"/>
+            <wp:cNvGraphicFramePr>
+              <a:graphicFrameLocks xmlns:a="http://schemas.openxmlformats.org/drawingml/2006/main" noChangeAspect="1"/>
+            </wp:cNvGraphicFramePr>
+            <a:graphic xmlns:a="http://schemas.openxmlformats.org/drawingml/2006/main">
+              <a:graphicData uri="http://schemas.openxmlformats.org/drawingml/2006/picture">
+                <pic:pic xmlns:pic="http://schemas.openxmlformats.org/drawingml/2006/picture">
+                  <pic:nvPicPr>
+                    <pic:cNvPr id="41" name="Immagine 21"/>
+                    <pic:cNvPicPr>
+                      <a:picLocks noChangeAspect="1" noChangeArrowheads="1"/>
+                    </pic:cNvPicPr>
+                  </pic:nvPicPr>
+                  <pic:blipFill>
+                    <a:blip r:embed="rId41">
                       <a:extLst>
                         <a:ext uri="{28A0092B-C50C-407E-A947-70E740481C1C}">
                           <a14:useLocalDpi xmlns:a14="http://schemas.microsoft.com/office/drawing/2010/main" val="0"/>
@@ -8702,86 +8951,18 @@
           </wp:inline>
         </w:drawing>
       </w:r>
-    </w:p>
-    <w:p>
-      <w:pPr>
-        <w:jc w:val="center"/>
-        <w:rPr>
-          <w:i/>
-          <w:iCs/>
-          <w:sz w:val="18"/>
-          <w:szCs w:val="18"/>
-        </w:rPr>
-      </w:pPr>
-      <w:r>
-        <w:rPr>
-          <w:i/>
-          <w:iCs/>
-          <w:sz w:val="18"/>
-          <w:szCs w:val="18"/>
-        </w:rPr>
-        <w:t>Time horizon = 365</w:t>
-      </w:r>
-      <w:r>
-        <w:rPr>
-          <w:i/>
-          <w:iCs/>
-          <w:sz w:val="18"/>
-          <w:szCs w:val="18"/>
-        </w:rPr>
-        <w:t xml:space="preserve"> </w:t>
-      </w:r>
-      <w:r>
-        <w:rPr>
-          <w:i/>
-          <w:iCs/>
-          <w:sz w:val="18"/>
-          <w:szCs w:val="18"/>
-        </w:rPr>
-        <w:t>(</w:t>
-      </w:r>
-      <w:r>
-        <w:rPr>
-          <w:i/>
-          <w:iCs/>
-          <w:sz w:val="18"/>
-          <w:szCs w:val="18"/>
-        </w:rPr>
-        <w:t>per phase</w:t>
-      </w:r>
-      <w:r>
-        <w:rPr>
-          <w:i/>
-          <w:iCs/>
-          <w:sz w:val="18"/>
-          <w:szCs w:val="18"/>
-        </w:rPr>
-        <w:t>)</w:t>
-      </w:r>
-    </w:p>
-    <w:p>
-      <w:pPr>
-        <w:jc w:val="center"/>
-      </w:pPr>
-    </w:p>
-    <w:p>
-      <w:pPr>
-        <w:jc w:val="center"/>
-      </w:pPr>
-    </w:p>
-    <w:p>
-      <w:pPr>
-        <w:jc w:val="center"/>
-      </w:pPr>
-      <w:r>
-        <w:rPr>
+      <w:r>
+        <w:rPr>
+          <w:rStyle w:val="Emphasis"/>
+          <w:i w:val="0"/>
+          <w:iCs w:val="0"/>
           <w:noProof/>
         </w:rPr>
         <w:drawing>
-          <wp:inline distT="0" distB="0" distL="0" distR="0" wp14:anchorId="7539FA77" wp14:editId="0756DD5B">
-            <wp:extent cx="2833892" cy="2125418"/>
-            <wp:effectExtent l="0" t="0" r="5080" b="8255"/>
-            <wp:docPr id="15" name="Immagine 15"/>
+          <wp:inline distT="0" distB="0" distL="0" distR="0" wp14:anchorId="3CD7107C" wp14:editId="216151CA">
+            <wp:extent cx="2718816" cy="2039112"/>
+            <wp:effectExtent l="0" t="0" r="5715" b="0"/>
+            <wp:docPr id="42" name="Immagine 22"/>
             <wp:cNvGraphicFramePr>
               <a:graphicFrameLocks xmlns:a="http://schemas.openxmlformats.org/drawingml/2006/main" noChangeAspect="1"/>
             </wp:cNvGraphicFramePr>
@@ -8789,197 +8970,7 @@
               <a:graphicData uri="http://schemas.openxmlformats.org/drawingml/2006/picture">
                 <pic:pic xmlns:pic="http://schemas.openxmlformats.org/drawingml/2006/picture">
                   <pic:nvPicPr>
-                    <pic:cNvPr id="15" name="Immagine 15"/>
-                    <pic:cNvPicPr>
-                      <a:picLocks noChangeAspect="1" noChangeArrowheads="1"/>
-                    </pic:cNvPicPr>
-                  </pic:nvPicPr>
-                  <pic:blipFill>
-                    <a:blip r:embed="rId40">
-                      <a:extLst>
-                        <a:ext uri="{28A0092B-C50C-407E-A947-70E740481C1C}">
-                          <a14:useLocalDpi xmlns:a14="http://schemas.microsoft.com/office/drawing/2010/main" val="0"/>
-                        </a:ext>
-                      </a:extLst>
-                    </a:blip>
-                    <a:stretch>
-                      <a:fillRect/>
-                    </a:stretch>
-                  </pic:blipFill>
-                  <pic:spPr bwMode="auto">
-                    <a:xfrm>
-                      <a:off x="0" y="0"/>
-                      <a:ext cx="2833892" cy="2125418"/>
-                    </a:xfrm>
-                    <a:prstGeom prst="rect">
-                      <a:avLst/>
-                    </a:prstGeom>
-                    <a:noFill/>
-                    <a:ln>
-                      <a:noFill/>
-                    </a:ln>
-                  </pic:spPr>
-                </pic:pic>
-              </a:graphicData>
-            </a:graphic>
-          </wp:inline>
-        </w:drawing>
-      </w:r>
-      <w:r>
-        <w:rPr>
-          <w:noProof/>
-        </w:rPr>
-        <w:drawing>
-          <wp:inline distT="0" distB="0" distL="0" distR="0" wp14:anchorId="03653382" wp14:editId="2157D906">
-            <wp:extent cx="2862564" cy="2146923"/>
-            <wp:effectExtent l="0" t="0" r="0" b="6350"/>
-            <wp:docPr id="16" name="Immagine 16"/>
-            <wp:cNvGraphicFramePr>
-              <a:graphicFrameLocks xmlns:a="http://schemas.openxmlformats.org/drawingml/2006/main" noChangeAspect="1"/>
-            </wp:cNvGraphicFramePr>
-            <a:graphic xmlns:a="http://schemas.openxmlformats.org/drawingml/2006/main">
-              <a:graphicData uri="http://schemas.openxmlformats.org/drawingml/2006/picture">
-                <pic:pic xmlns:pic="http://schemas.openxmlformats.org/drawingml/2006/picture">
-                  <pic:nvPicPr>
-                    <pic:cNvPr id="16" name="Immagine 16"/>
-                    <pic:cNvPicPr>
-                      <a:picLocks noChangeAspect="1" noChangeArrowheads="1"/>
-                    </pic:cNvPicPr>
-                  </pic:nvPicPr>
-                  <pic:blipFill>
-                    <a:blip r:embed="rId41">
-                      <a:extLst>
-                        <a:ext uri="{28A0092B-C50C-407E-A947-70E740481C1C}">
-                          <a14:useLocalDpi xmlns:a14="http://schemas.microsoft.com/office/drawing/2010/main" val="0"/>
-                        </a:ext>
-                      </a:extLst>
-                    </a:blip>
-                    <a:stretch>
-                      <a:fillRect/>
-                    </a:stretch>
-                  </pic:blipFill>
-                  <pic:spPr bwMode="auto">
-                    <a:xfrm>
-                      <a:off x="0" y="0"/>
-                      <a:ext cx="2862564" cy="2146923"/>
-                    </a:xfrm>
-                    <a:prstGeom prst="rect">
-                      <a:avLst/>
-                    </a:prstGeom>
-                    <a:noFill/>
-                    <a:ln>
-                      <a:noFill/>
-                    </a:ln>
-                  </pic:spPr>
-                </pic:pic>
-              </a:graphicData>
-            </a:graphic>
-          </wp:inline>
-        </w:drawing>
-      </w:r>
-    </w:p>
-    <w:p>
-      <w:pPr>
-        <w:jc w:val="center"/>
-        <w:rPr>
-          <w:i/>
-          <w:iCs/>
-          <w:sz w:val="18"/>
-          <w:szCs w:val="18"/>
-        </w:rPr>
-      </w:pPr>
-      <w:r>
-        <w:rPr>
-          <w:i/>
-          <w:iCs/>
-          <w:sz w:val="18"/>
-          <w:szCs w:val="18"/>
-        </w:rPr>
-        <w:t>Time horizon =</w:t>
-      </w:r>
-      <w:r>
-        <w:rPr>
-          <w:i/>
-          <w:iCs/>
-          <w:sz w:val="18"/>
-          <w:szCs w:val="18"/>
-        </w:rPr>
-        <w:t xml:space="preserve"> 2</w:t>
-      </w:r>
-      <w:r>
-        <w:rPr>
-          <w:i/>
-          <w:iCs/>
-          <w:sz w:val="18"/>
-          <w:szCs w:val="18"/>
-        </w:rPr>
-        <w:t>000</w:t>
-      </w:r>
-      <w:r>
-        <w:rPr>
-          <w:i/>
-          <w:iCs/>
-          <w:sz w:val="18"/>
-          <w:szCs w:val="18"/>
-        </w:rPr>
-        <w:t xml:space="preserve"> (per phase)</w:t>
-      </w:r>
-    </w:p>
-    <w:p>
-      <w:pPr>
-        <w:rPr>
-          <w:rStyle w:val="Emphasis"/>
-          <w:i w:val="0"/>
-          <w:iCs w:val="0"/>
-        </w:rPr>
-      </w:pPr>
-      <w:r>
-        <w:rPr>
-          <w:rStyle w:val="Emphasis"/>
-          <w:i w:val="0"/>
-          <w:iCs w:val="0"/>
-        </w:rPr>
-        <w:br w:type="page"/>
-      </w:r>
-    </w:p>
-    <w:p>
-      <w:pPr>
-        <w:jc w:val="both"/>
-      </w:pPr>
-      <w:r>
-        <w:lastRenderedPageBreak/>
-        <w:t>Second experiment</w:t>
-      </w:r>
-    </w:p>
-    <w:p>
-      <w:pPr>
-        <w:jc w:val="both"/>
-      </w:pPr>
-    </w:p>
-    <w:p>
-      <w:pPr>
-        <w:jc w:val="center"/>
-      </w:pPr>
-      <w:r>
-        <w:rPr>
-          <w:rStyle w:val="Emphasis"/>
-          <w:i w:val="0"/>
-          <w:iCs w:val="0"/>
-          <w:noProof/>
-        </w:rPr>
-        <w:drawing>
-          <wp:inline distT="0" distB="0" distL="0" distR="0" wp14:anchorId="3E1407FC" wp14:editId="52B910D4">
-            <wp:extent cx="2718816" cy="2039112"/>
-            <wp:effectExtent l="0" t="0" r="5715" b="0"/>
-            <wp:docPr id="41" name="Immagine 21"/>
-            <wp:cNvGraphicFramePr>
-              <a:graphicFrameLocks xmlns:a="http://schemas.openxmlformats.org/drawingml/2006/main" noChangeAspect="1"/>
-            </wp:cNvGraphicFramePr>
-            <a:graphic xmlns:a="http://schemas.openxmlformats.org/drawingml/2006/main">
-              <a:graphicData uri="http://schemas.openxmlformats.org/drawingml/2006/picture">
-                <pic:pic xmlns:pic="http://schemas.openxmlformats.org/drawingml/2006/picture">
-                  <pic:nvPicPr>
-                    <pic:cNvPr id="41" name="Immagine 21"/>
+                    <pic:cNvPr id="42" name="Immagine 22"/>
                     <pic:cNvPicPr>
                       <a:picLocks noChangeAspect="1" noChangeArrowheads="1"/>
                     </pic:cNvPicPr>
@@ -9015,61 +9006,6 @@
           </wp:inline>
         </w:drawing>
       </w:r>
-      <w:r>
-        <w:rPr>
-          <w:rStyle w:val="Emphasis"/>
-          <w:i w:val="0"/>
-          <w:iCs w:val="0"/>
-          <w:noProof/>
-        </w:rPr>
-        <w:drawing>
-          <wp:inline distT="0" distB="0" distL="0" distR="0" wp14:anchorId="3CD7107C" wp14:editId="216151CA">
-            <wp:extent cx="2718816" cy="2039112"/>
-            <wp:effectExtent l="0" t="0" r="5715" b="0"/>
-            <wp:docPr id="42" name="Immagine 22"/>
-            <wp:cNvGraphicFramePr>
-              <a:graphicFrameLocks xmlns:a="http://schemas.openxmlformats.org/drawingml/2006/main" noChangeAspect="1"/>
-            </wp:cNvGraphicFramePr>
-            <a:graphic xmlns:a="http://schemas.openxmlformats.org/drawingml/2006/main">
-              <a:graphicData uri="http://schemas.openxmlformats.org/drawingml/2006/picture">
-                <pic:pic xmlns:pic="http://schemas.openxmlformats.org/drawingml/2006/picture">
-                  <pic:nvPicPr>
-                    <pic:cNvPr id="42" name="Immagine 22"/>
-                    <pic:cNvPicPr>
-                      <a:picLocks noChangeAspect="1" noChangeArrowheads="1"/>
-                    </pic:cNvPicPr>
-                  </pic:nvPicPr>
-                  <pic:blipFill>
-                    <a:blip r:embed="rId43">
-                      <a:extLst>
-                        <a:ext uri="{28A0092B-C50C-407E-A947-70E740481C1C}">
-                          <a14:useLocalDpi xmlns:a14="http://schemas.microsoft.com/office/drawing/2010/main" val="0"/>
-                        </a:ext>
-                      </a:extLst>
-                    </a:blip>
-                    <a:stretch>
-                      <a:fillRect/>
-                    </a:stretch>
-                  </pic:blipFill>
-                  <pic:spPr bwMode="auto">
-                    <a:xfrm>
-                      <a:off x="0" y="0"/>
-                      <a:ext cx="2718816" cy="2039112"/>
-                    </a:xfrm>
-                    <a:prstGeom prst="rect">
-                      <a:avLst/>
-                    </a:prstGeom>
-                    <a:noFill/>
-                    <a:ln>
-                      <a:noFill/>
-                    </a:ln>
-                  </pic:spPr>
-                </pic:pic>
-              </a:graphicData>
-            </a:graphic>
-          </wp:inline>
-        </w:drawing>
-      </w:r>
     </w:p>
     <w:p>
       <w:pPr>
@@ -9163,7 +9099,7 @@
                     </pic:cNvPicPr>
                   </pic:nvPicPr>
                   <pic:blipFill>
-                    <a:blip r:embed="rId44">
+                    <a:blip r:embed="rId43">
                       <a:extLst>
                         <a:ext uri="{28A0092B-C50C-407E-A947-70E740481C1C}">
                           <a14:useLocalDpi xmlns:a14="http://schemas.microsoft.com/office/drawing/2010/main" val="0"/>
@@ -9215,7 +9151,7 @@
                     </pic:cNvPicPr>
                   </pic:nvPicPr>
                   <pic:blipFill>
-                    <a:blip r:embed="rId45">
+                    <a:blip r:embed="rId44">
                       <a:extLst>
                         <a:ext uri="{28A0092B-C50C-407E-A947-70E740481C1C}">
                           <a14:useLocalDpi xmlns:a14="http://schemas.microsoft.com/office/drawing/2010/main" val="0"/>
@@ -9390,8 +9326,18 @@
           <w:i w:val="0"/>
           <w:iCs w:val="0"/>
         </w:rPr>
-        <w:t>The products have just been released on the market.</w:t>
-      </w:r>
+        <w:t xml:space="preserve">The products have just been released on the </w:t>
+      </w:r>
+      <w:proofErr w:type="gramStart"/>
+      <w:r>
+        <w:rPr>
+          <w:rStyle w:val="Emphasis"/>
+          <w:i w:val="0"/>
+          <w:iCs w:val="0"/>
+        </w:rPr>
+        <w:t>market</w:t>
+      </w:r>
+      <w:proofErr w:type="gramEnd"/>
     </w:p>
     <w:p>
       <w:pPr>
@@ -9413,7 +9359,7 @@
           <w:i w:val="0"/>
           <w:iCs w:val="0"/>
         </w:rPr>
-        <w:t>Standard market situation (using the same conversion rates of the stationary steps).</w:t>
+        <w:t>Standard market situation (using the same conversion rates of the stationary steps)</w:t>
       </w:r>
     </w:p>
     <w:p>
@@ -9454,7 +9400,7 @@
           <w:i w:val="0"/>
           <w:iCs w:val="0"/>
         </w:rPr>
-        <w:t xml:space="preserve"> a newer model has been released).</w:t>
+        <w:t xml:space="preserve"> a newer model has been released)</w:t>
       </w:r>
     </w:p>
     <w:p>
@@ -9736,11 +9682,13 @@
         <w:t>Revenue related to the all the learned parameters</w:t>
       </w:r>
       <w:r>
-        <w:t xml:space="preserve"> for each phase</w:t>
-      </w:r>
-      <w:r>
-        <w:t>.</w:t>
-      </w:r>
+        <w:t xml:space="preserve"> for each </w:t>
+      </w:r>
+      <w:proofErr w:type="gramStart"/>
+      <w:r>
+        <w:t>phase</w:t>
+      </w:r>
+      <w:proofErr w:type="gramEnd"/>
     </w:p>
     <w:p>
       <w:pPr>
@@ -9758,7 +9706,7 @@
         <w:t xml:space="preserve"> for each phase</w:t>
       </w:r>
       <w:r>
-        <w:t>).</w:t>
+        <w:t>)</w:t>
       </w:r>
     </w:p>
     <w:p>
@@ -9777,7 +9725,7 @@
         <w:t xml:space="preserve"> for each phase</w:t>
       </w:r>
       <w:r>
-        <w:t>).</w:t>
+        <w:t>)</w:t>
       </w:r>
     </w:p>
     <w:p>
@@ -9790,7 +9738,7 @@
         <w:jc w:val="both"/>
       </w:pPr>
       <w:r>
-        <w:t>(Estimate of the number of daily customers).</w:t>
+        <w:t>(Estimate of the number of daily customers)</w:t>
       </w:r>
     </w:p>
     <w:p>
@@ -10030,7 +9978,7 @@
                     </pic:cNvPicPr>
                   </pic:nvPicPr>
                   <pic:blipFill>
-                    <a:blip r:embed="rId46">
+                    <a:blip r:embed="rId45">
                       <a:extLst>
                         <a:ext uri="{28A0092B-C50C-407E-A947-70E740481C1C}">
                           <a14:useLocalDpi xmlns:a14="http://schemas.microsoft.com/office/drawing/2010/main" val="0"/>
@@ -10082,7 +10030,7 @@
                     </pic:cNvPicPr>
                   </pic:nvPicPr>
                   <pic:blipFill>
-                    <a:blip r:embed="rId47">
+                    <a:blip r:embed="rId46">
                       <a:extLst>
                         <a:ext uri="{28A0092B-C50C-407E-A947-70E740481C1C}">
                           <a14:useLocalDpi xmlns:a14="http://schemas.microsoft.com/office/drawing/2010/main" val="0"/>
@@ -10188,8 +10136,8 @@
           <w:noProof/>
         </w:rPr>
         <w:drawing>
-          <wp:inline distT="0" distB="0" distL="0" distR="0" wp14:anchorId="2D11F13D" wp14:editId="2814D947">
-            <wp:extent cx="2884878" cy="2163659"/>
+          <wp:inline distT="0" distB="0" distL="0" distR="0" wp14:anchorId="2D11F13D" wp14:editId="5CC879A0">
+            <wp:extent cx="2884878" cy="2163658"/>
             <wp:effectExtent l="0" t="0" r="0" b="8255"/>
             <wp:docPr id="27" name="Picture 27"/>
             <wp:cNvGraphicFramePr>
@@ -10200,6 +10148,58 @@
                 <pic:pic xmlns:pic="http://schemas.openxmlformats.org/drawingml/2006/picture">
                   <pic:nvPicPr>
                     <pic:cNvPr id="27" name="Picture 27"/>
+                    <pic:cNvPicPr>
+                      <a:picLocks noChangeAspect="1" noChangeArrowheads="1"/>
+                    </pic:cNvPicPr>
+                  </pic:nvPicPr>
+                  <pic:blipFill>
+                    <a:blip r:embed="rId47">
+                      <a:extLst>
+                        <a:ext uri="{28A0092B-C50C-407E-A947-70E740481C1C}">
+                          <a14:useLocalDpi xmlns:a14="http://schemas.microsoft.com/office/drawing/2010/main" val="0"/>
+                        </a:ext>
+                      </a:extLst>
+                    </a:blip>
+                    <a:stretch>
+                      <a:fillRect/>
+                    </a:stretch>
+                  </pic:blipFill>
+                  <pic:spPr bwMode="auto">
+                    <a:xfrm>
+                      <a:off x="0" y="0"/>
+                      <a:ext cx="2884878" cy="2163658"/>
+                    </a:xfrm>
+                    <a:prstGeom prst="rect">
+                      <a:avLst/>
+                    </a:prstGeom>
+                    <a:noFill/>
+                    <a:ln>
+                      <a:noFill/>
+                    </a:ln>
+                  </pic:spPr>
+                </pic:pic>
+              </a:graphicData>
+            </a:graphic>
+          </wp:inline>
+        </w:drawing>
+      </w:r>
+      <w:r>
+        <w:rPr>
+          <w:noProof/>
+        </w:rPr>
+        <w:drawing>
+          <wp:inline distT="0" distB="0" distL="0" distR="0" wp14:anchorId="230432BE" wp14:editId="1052E0E6">
+            <wp:extent cx="2846382" cy="2134786"/>
+            <wp:effectExtent l="0" t="0" r="0" b="0"/>
+            <wp:docPr id="28" name="Picture 28"/>
+            <wp:cNvGraphicFramePr>
+              <a:graphicFrameLocks xmlns:a="http://schemas.openxmlformats.org/drawingml/2006/main" noChangeAspect="1"/>
+            </wp:cNvGraphicFramePr>
+            <a:graphic xmlns:a="http://schemas.openxmlformats.org/drawingml/2006/main">
+              <a:graphicData uri="http://schemas.openxmlformats.org/drawingml/2006/picture">
+                <pic:pic xmlns:pic="http://schemas.openxmlformats.org/drawingml/2006/picture">
+                  <pic:nvPicPr>
+                    <pic:cNvPr id="28" name="Picture 28"/>
                     <pic:cNvPicPr>
                       <a:picLocks noChangeAspect="1" noChangeArrowheads="1"/>
                     </pic:cNvPicPr>
@@ -10219,7 +10219,7 @@
                   <pic:spPr bwMode="auto">
                     <a:xfrm>
                       <a:off x="0" y="0"/>
-                      <a:ext cx="2884878" cy="2163659"/>
+                      <a:ext cx="2846382" cy="2134786"/>
                     </a:xfrm>
                     <a:prstGeom prst="rect">
                       <a:avLst/>
@@ -10235,58 +10235,6 @@
           </wp:inline>
         </w:drawing>
       </w:r>
-      <w:r>
-        <w:rPr>
-          <w:noProof/>
-        </w:rPr>
-        <w:drawing>
-          <wp:inline distT="0" distB="0" distL="0" distR="0" wp14:anchorId="230432BE" wp14:editId="2FE0A447">
-            <wp:extent cx="2846382" cy="2134787"/>
-            <wp:effectExtent l="0" t="0" r="0" b="0"/>
-            <wp:docPr id="28" name="Picture 28"/>
-            <wp:cNvGraphicFramePr>
-              <a:graphicFrameLocks xmlns:a="http://schemas.openxmlformats.org/drawingml/2006/main" noChangeAspect="1"/>
-            </wp:cNvGraphicFramePr>
-            <a:graphic xmlns:a="http://schemas.openxmlformats.org/drawingml/2006/main">
-              <a:graphicData uri="http://schemas.openxmlformats.org/drawingml/2006/picture">
-                <pic:pic xmlns:pic="http://schemas.openxmlformats.org/drawingml/2006/picture">
-                  <pic:nvPicPr>
-                    <pic:cNvPr id="28" name="Picture 28"/>
-                    <pic:cNvPicPr>
-                      <a:picLocks noChangeAspect="1" noChangeArrowheads="1"/>
-                    </pic:cNvPicPr>
-                  </pic:nvPicPr>
-                  <pic:blipFill>
-                    <a:blip r:embed="rId49">
-                      <a:extLst>
-                        <a:ext uri="{28A0092B-C50C-407E-A947-70E740481C1C}">
-                          <a14:useLocalDpi xmlns:a14="http://schemas.microsoft.com/office/drawing/2010/main" val="0"/>
-                        </a:ext>
-                      </a:extLst>
-                    </a:blip>
-                    <a:stretch>
-                      <a:fillRect/>
-                    </a:stretch>
-                  </pic:blipFill>
-                  <pic:spPr bwMode="auto">
-                    <a:xfrm>
-                      <a:off x="0" y="0"/>
-                      <a:ext cx="2846382" cy="2134787"/>
-                    </a:xfrm>
-                    <a:prstGeom prst="rect">
-                      <a:avLst/>
-                    </a:prstGeom>
-                    <a:noFill/>
-                    <a:ln>
-                      <a:noFill/>
-                    </a:ln>
-                  </pic:spPr>
-                </pic:pic>
-              </a:graphicData>
-            </a:graphic>
-          </wp:inline>
-        </w:drawing>
-      </w:r>
     </w:p>
     <w:p>
       <w:pPr>
@@ -10343,14 +10291,51 @@
           <w:iCs w:val="0"/>
         </w:rPr>
       </w:pPr>
-      <w:r>
-        <w:rPr>
-          <w:rStyle w:val="Emphasis"/>
-          <w:i w:val="0"/>
-          <w:iCs w:val="0"/>
-        </w:rPr>
-        <w:br w:type="page"/>
-      </w:r>
+    </w:p>
+    <w:p>
+      <w:pPr>
+        <w:rPr>
+          <w:rStyle w:val="Emphasis"/>
+          <w:i w:val="0"/>
+          <w:iCs w:val="0"/>
+        </w:rPr>
+      </w:pPr>
+    </w:p>
+    <w:p>
+      <w:pPr>
+        <w:rPr>
+          <w:rStyle w:val="Emphasis"/>
+          <w:i w:val="0"/>
+          <w:iCs w:val="0"/>
+        </w:rPr>
+      </w:pPr>
+    </w:p>
+    <w:p>
+      <w:pPr>
+        <w:rPr>
+          <w:rStyle w:val="Emphasis"/>
+          <w:i w:val="0"/>
+          <w:iCs w:val="0"/>
+        </w:rPr>
+      </w:pPr>
+    </w:p>
+    <w:p>
+      <w:pPr>
+        <w:rPr>
+          <w:rStyle w:val="Emphasis"/>
+          <w:i w:val="0"/>
+          <w:iCs w:val="0"/>
+        </w:rPr>
+      </w:pPr>
+    </w:p>
+    <w:p>
+      <w:pPr>
+        <w:rPr>
+          <w:rStyle w:val="Emphasis"/>
+          <w:i w:val="0"/>
+          <w:iCs w:val="0"/>
+        </w:rPr>
+      </w:pPr>
     </w:p>
     <w:p>
       <w:pPr>
@@ -10392,7 +10377,7 @@
                     </pic:cNvPicPr>
                   </pic:nvPicPr>
                   <pic:blipFill>
-                    <a:blip r:embed="rId50">
+                    <a:blip r:embed="rId49">
                       <a:extLst>
                         <a:ext uri="{28A0092B-C50C-407E-A947-70E740481C1C}">
                           <a14:useLocalDpi xmlns:a14="http://schemas.microsoft.com/office/drawing/2010/main" val="0"/>
@@ -10444,7 +10429,7 @@
                     </pic:cNvPicPr>
                   </pic:nvPicPr>
                   <pic:blipFill>
-                    <a:blip r:embed="rId51">
+                    <a:blip r:embed="rId50">
                       <a:extLst>
                         <a:ext uri="{28A0092B-C50C-407E-A947-70E740481C1C}">
                           <a14:useLocalDpi xmlns:a14="http://schemas.microsoft.com/office/drawing/2010/main" val="0"/>
@@ -10523,8 +10508,8 @@
           <w:noProof/>
         </w:rPr>
         <w:drawing>
-          <wp:inline distT="0" distB="0" distL="0" distR="0" wp14:anchorId="64C18C58" wp14:editId="3BD5A3D8">
-            <wp:extent cx="2884878" cy="2163659"/>
+          <wp:inline distT="0" distB="0" distL="0" distR="0" wp14:anchorId="64C18C58" wp14:editId="47154B09">
+            <wp:extent cx="2884878" cy="2163658"/>
             <wp:effectExtent l="0" t="0" r="0" b="8255"/>
             <wp:docPr id="47" name="Picture 47"/>
             <wp:cNvGraphicFramePr>
@@ -10535,6 +10520,58 @@
                 <pic:pic xmlns:pic="http://schemas.openxmlformats.org/drawingml/2006/picture">
                   <pic:nvPicPr>
                     <pic:cNvPr id="47" name="Picture 47"/>
+                    <pic:cNvPicPr>
+                      <a:picLocks noChangeAspect="1" noChangeArrowheads="1"/>
+                    </pic:cNvPicPr>
+                  </pic:nvPicPr>
+                  <pic:blipFill>
+                    <a:blip r:embed="rId51">
+                      <a:extLst>
+                        <a:ext uri="{28A0092B-C50C-407E-A947-70E740481C1C}">
+                          <a14:useLocalDpi xmlns:a14="http://schemas.microsoft.com/office/drawing/2010/main" val="0"/>
+                        </a:ext>
+                      </a:extLst>
+                    </a:blip>
+                    <a:stretch>
+                      <a:fillRect/>
+                    </a:stretch>
+                  </pic:blipFill>
+                  <pic:spPr bwMode="auto">
+                    <a:xfrm>
+                      <a:off x="0" y="0"/>
+                      <a:ext cx="2884878" cy="2163658"/>
+                    </a:xfrm>
+                    <a:prstGeom prst="rect">
+                      <a:avLst/>
+                    </a:prstGeom>
+                    <a:noFill/>
+                    <a:ln>
+                      <a:noFill/>
+                    </a:ln>
+                  </pic:spPr>
+                </pic:pic>
+              </a:graphicData>
+            </a:graphic>
+          </wp:inline>
+        </w:drawing>
+      </w:r>
+      <w:r>
+        <w:rPr>
+          <w:noProof/>
+        </w:rPr>
+        <w:drawing>
+          <wp:inline distT="0" distB="0" distL="0" distR="0" wp14:anchorId="4996F657" wp14:editId="0797B136">
+            <wp:extent cx="2846382" cy="2134786"/>
+            <wp:effectExtent l="0" t="0" r="0" b="0"/>
+            <wp:docPr id="48" name="Picture 48"/>
+            <wp:cNvGraphicFramePr>
+              <a:graphicFrameLocks xmlns:a="http://schemas.openxmlformats.org/drawingml/2006/main" noChangeAspect="1"/>
+            </wp:cNvGraphicFramePr>
+            <a:graphic xmlns:a="http://schemas.openxmlformats.org/drawingml/2006/main">
+              <a:graphicData uri="http://schemas.openxmlformats.org/drawingml/2006/picture">
+                <pic:pic xmlns:pic="http://schemas.openxmlformats.org/drawingml/2006/picture">
+                  <pic:nvPicPr>
+                    <pic:cNvPr id="48" name="Picture 48"/>
                     <pic:cNvPicPr>
                       <a:picLocks noChangeAspect="1" noChangeArrowheads="1"/>
                     </pic:cNvPicPr>
@@ -10554,59 +10591,7 @@
                   <pic:spPr bwMode="auto">
                     <a:xfrm>
                       <a:off x="0" y="0"/>
-                      <a:ext cx="2884878" cy="2163659"/>
-                    </a:xfrm>
-                    <a:prstGeom prst="rect">
-                      <a:avLst/>
-                    </a:prstGeom>
-                    <a:noFill/>
-                    <a:ln>
-                      <a:noFill/>
-                    </a:ln>
-                  </pic:spPr>
-                </pic:pic>
-              </a:graphicData>
-            </a:graphic>
-          </wp:inline>
-        </w:drawing>
-      </w:r>
-      <w:r>
-        <w:rPr>
-          <w:noProof/>
-        </w:rPr>
-        <w:drawing>
-          <wp:inline distT="0" distB="0" distL="0" distR="0" wp14:anchorId="4996F657" wp14:editId="7F913666">
-            <wp:extent cx="2846382" cy="2134787"/>
-            <wp:effectExtent l="0" t="0" r="0" b="0"/>
-            <wp:docPr id="48" name="Picture 48"/>
-            <wp:cNvGraphicFramePr>
-              <a:graphicFrameLocks xmlns:a="http://schemas.openxmlformats.org/drawingml/2006/main" noChangeAspect="1"/>
-            </wp:cNvGraphicFramePr>
-            <a:graphic xmlns:a="http://schemas.openxmlformats.org/drawingml/2006/main">
-              <a:graphicData uri="http://schemas.openxmlformats.org/drawingml/2006/picture">
-                <pic:pic xmlns:pic="http://schemas.openxmlformats.org/drawingml/2006/picture">
-                  <pic:nvPicPr>
-                    <pic:cNvPr id="48" name="Picture 48"/>
-                    <pic:cNvPicPr>
-                      <a:picLocks noChangeAspect="1" noChangeArrowheads="1"/>
-                    </pic:cNvPicPr>
-                  </pic:nvPicPr>
-                  <pic:blipFill>
-                    <a:blip r:embed="rId53">
-                      <a:extLst>
-                        <a:ext uri="{28A0092B-C50C-407E-A947-70E740481C1C}">
-                          <a14:useLocalDpi xmlns:a14="http://schemas.microsoft.com/office/drawing/2010/main" val="0"/>
-                        </a:ext>
-                      </a:extLst>
-                    </a:blip>
-                    <a:stretch>
-                      <a:fillRect/>
-                    </a:stretch>
-                  </pic:blipFill>
-                  <pic:spPr bwMode="auto">
-                    <a:xfrm>
-                      <a:off x="0" y="0"/>
-                      <a:ext cx="2846382" cy="2134787"/>
+                      <a:ext cx="2846382" cy="2134786"/>
                     </a:xfrm>
                     <a:prstGeom prst="rect">
                       <a:avLst/>

</xml_diff>